<commit_message>
Updated Tech Doc and Powerpoint
Updated Tech Doc and Powerpoint
</commit_message>
<xml_diff>
--- a/Documentations/EI Report.docx
+++ b/Documentations/EI Report.docx
@@ -1050,7 +1050,6 @@
     </w:p>
     <w:p>
       <w:pPr>
-        <w:jc w:val="center"/>
         <w:rPr>
           <w:rFonts w:cs="Arial"/>
           <w:i/>
@@ -1162,16 +1161,12 @@
                 <w:rFonts w:ascii="Calibri" w:hAnsi="Calibri" w:cs="Arial"/>
               </w:rPr>
             </w:pPr>
-            <w:bookmarkStart w:id="4" w:name="_GoBack"/>
-            <w:proofErr w:type="gramStart"/>
             <w:r>
               <w:rPr>
                 <w:rFonts w:ascii="Calibri" w:hAnsi="Calibri" w:cs="Arial"/>
               </w:rPr>
               <w:t>JMS  Integration</w:t>
             </w:r>
-            <w:bookmarkEnd w:id="4"/>
-            <w:proofErr w:type="gramEnd"/>
           </w:p>
         </w:tc>
         <w:tc>
@@ -1472,16 +1467,12 @@
                 <w:rFonts w:ascii="Calibri" w:hAnsi="Calibri" w:cs="Arial"/>
               </w:rPr>
             </w:pPr>
-            <w:proofErr w:type="spellStart"/>
-            <w:proofErr w:type="gramStart"/>
             <w:r>
               <w:rPr>
                 <w:rFonts w:ascii="Calibri" w:hAnsi="Calibri" w:cs="Arial"/>
               </w:rPr>
               <w:t>q.breakdown</w:t>
             </w:r>
-            <w:proofErr w:type="spellEnd"/>
-            <w:proofErr w:type="gramEnd"/>
           </w:p>
         </w:tc>
       </w:tr>
@@ -1612,16 +1603,12 @@
                 <w:rFonts w:ascii="Calibri" w:hAnsi="Calibri" w:cs="Arial"/>
               </w:rPr>
             </w:pPr>
-            <w:proofErr w:type="spellStart"/>
-            <w:proofErr w:type="gramStart"/>
             <w:r>
               <w:rPr>
                 <w:rFonts w:ascii="Calibri" w:hAnsi="Calibri" w:cs="Arial"/>
               </w:rPr>
               <w:t>q.deployed</w:t>
             </w:r>
-            <w:proofErr w:type="spellEnd"/>
-            <w:proofErr w:type="gramEnd"/>
           </w:p>
         </w:tc>
       </w:tr>
@@ -1762,21 +1749,11 @@
                 <w:rFonts w:ascii="Calibri" w:hAnsi="Calibri" w:cs="Arial"/>
               </w:rPr>
             </w:pPr>
-            <w:proofErr w:type="spellStart"/>
-            <w:proofErr w:type="gramStart"/>
             <w:r>
               <w:rPr>
                 <w:rFonts w:ascii="Calibri" w:hAnsi="Calibri" w:cs="Arial"/>
               </w:rPr>
-              <w:t>q.depot</w:t>
-            </w:r>
-            <w:proofErr w:type="spellEnd"/>
-            <w:proofErr w:type="gramEnd"/>
-            <w:r>
-              <w:rPr>
-                <w:rFonts w:ascii="Calibri" w:hAnsi="Calibri" w:cs="Arial"/>
-              </w:rPr>
-              <w:t>.&lt;dynamic&gt;</w:t>
+              <w:t>q.depot.&lt;dynamic&gt;</w:t>
             </w:r>
           </w:p>
         </w:tc>
@@ -1926,16 +1903,12 @@
                 <w:rFonts w:ascii="Calibri" w:hAnsi="Calibri" w:cs="Arial"/>
               </w:rPr>
             </w:pPr>
-            <w:proofErr w:type="spellStart"/>
-            <w:proofErr w:type="gramStart"/>
             <w:r>
               <w:rPr>
                 <w:rFonts w:ascii="Calibri" w:hAnsi="Calibri" w:cs="Arial"/>
               </w:rPr>
               <w:t>q.resumed</w:t>
             </w:r>
-            <w:proofErr w:type="spellEnd"/>
-            <w:proofErr w:type="gramEnd"/>
           </w:p>
         </w:tc>
       </w:tr>
@@ -2066,21 +2039,11 @@
                 <w:rFonts w:ascii="Calibri" w:hAnsi="Calibri" w:cs="Arial"/>
               </w:rPr>
             </w:pPr>
-            <w:proofErr w:type="spellStart"/>
-            <w:proofErr w:type="gramStart"/>
             <w:r>
               <w:rPr>
                 <w:rFonts w:ascii="Calibri" w:hAnsi="Calibri" w:cs="Arial"/>
               </w:rPr>
-              <w:t>q.depot</w:t>
-            </w:r>
-            <w:proofErr w:type="spellEnd"/>
-            <w:proofErr w:type="gramEnd"/>
-            <w:r>
-              <w:rPr>
-                <w:rFonts w:ascii="Calibri" w:hAnsi="Calibri" w:cs="Arial"/>
-              </w:rPr>
-              <w:t>.&lt;dynamic&gt;</w:t>
+              <w:t>q.depot.&lt;dynamic&gt;</w:t>
             </w:r>
           </w:p>
         </w:tc>
@@ -2102,6 +2065,7 @@
                 <w:rFonts w:ascii="Calibri" w:hAnsi="Calibri" w:cs="Arial"/>
               </w:rPr>
             </w:pPr>
+            <w:commentRangeStart w:id="4"/>
             <w:commentRangeStart w:id="5"/>
             <w:r>
               <w:rPr>
@@ -2223,17 +2187,19 @@
                 <w:rFonts w:ascii="Calibri" w:hAnsi="Calibri" w:cs="Arial"/>
               </w:rPr>
             </w:pPr>
-            <w:proofErr w:type="spellStart"/>
-            <w:proofErr w:type="gramStart"/>
             <w:r>
               <w:rPr>
                 <w:rFonts w:ascii="Calibri" w:hAnsi="Calibri" w:cs="Arial"/>
               </w:rPr>
               <w:t>t.weather</w:t>
             </w:r>
-            <w:commentRangeEnd w:id="5"/>
-            <w:proofErr w:type="spellEnd"/>
-            <w:proofErr w:type="gramEnd"/>
+            <w:commentRangeEnd w:id="4"/>
+            <w:r>
+              <w:rPr>
+                <w:rStyle w:val="CommentReference"/>
+              </w:rPr>
+              <w:commentReference w:id="4"/>
+            </w:r>
             <w:r>
               <w:rPr>
                 <w:rStyle w:val="CommentReference"/>
@@ -2244,6 +2210,65 @@
         </w:tc>
       </w:tr>
     </w:tbl>
+    <w:commentRangeEnd w:id="5"/>
+    <w:p>
+      <w:pPr>
+        <w:spacing w:after="0"/>
+        <w:rPr>
+          <w:lang w:val="en-US"/>
+        </w:rPr>
+      </w:pPr>
+      <w:r>
+        <w:rPr>
+          <w:b/>
+          <w:bCs/>
+          <w:lang w:val="en-US"/>
+        </w:rPr>
+        <w:t>Legend</w:t>
+      </w:r>
+      <w:r>
+        <w:rPr>
+          <w:lang w:val="en-US"/>
+        </w:rPr>
+        <w:tab/>
+      </w:r>
+      <w:r>
+        <w:rPr>
+          <w:lang w:val="en-US"/>
+        </w:rPr>
+        <w:tab/>
+      </w:r>
+      <w:r>
+        <w:rPr>
+          <w:lang w:val="en-US"/>
+        </w:rPr>
+        <w:t xml:space="preserve">FF - Fire &amp; Forget </w:t>
+      </w:r>
+      <w:r>
+        <w:rPr>
+          <w:lang w:val="en-US"/>
+        </w:rPr>
+        <w:tab/>
+      </w:r>
+      <w:r>
+        <w:rPr>
+          <w:lang w:val="en-US"/>
+        </w:rPr>
+        <w:t xml:space="preserve">SRR - Sync Request/Reply </w:t>
+      </w:r>
+      <w:r>
+        <w:rPr>
+          <w:lang w:val="en-US"/>
+        </w:rPr>
+        <w:tab/>
+      </w:r>
+      <w:r>
+        <w:rPr>
+          <w:lang w:val="en-US"/>
+        </w:rPr>
+        <w:t>ARR - Async Request/Reply</w:t>
+      </w:r>
+    </w:p>
     <w:p>
       <w:pPr>
         <w:spacing w:after="0"/>
@@ -2251,70 +2276,6 @@
           <w:lang w:val="en-SG"/>
         </w:rPr>
       </w:pPr>
-      <w:r>
-        <w:rPr>
-          <w:b/>
-          <w:bCs/>
-          <w:lang w:val="en-US"/>
-        </w:rPr>
-        <w:t>Legend</w:t>
-      </w:r>
-      <w:r>
-        <w:rPr>
-          <w:lang w:val="en-US"/>
-        </w:rPr>
-        <w:tab/>
-      </w:r>
-      <w:r>
-        <w:rPr>
-          <w:lang w:val="en-US"/>
-        </w:rPr>
-        <w:tab/>
-      </w:r>
-      <w:r>
-        <w:rPr>
-          <w:lang w:val="en-US"/>
-        </w:rPr>
-        <w:t xml:space="preserve">FF - Fire &amp; Forget </w:t>
-      </w:r>
-      <w:r>
-        <w:rPr>
-          <w:lang w:val="en-US"/>
-        </w:rPr>
-        <w:tab/>
-      </w:r>
-      <w:r>
-        <w:rPr>
-          <w:lang w:val="en-US"/>
-        </w:rPr>
-        <w:t xml:space="preserve">SRR - Sync Request/Reply </w:t>
-      </w:r>
-      <w:r>
-        <w:rPr>
-          <w:lang w:val="en-US"/>
-        </w:rPr>
-        <w:tab/>
-      </w:r>
-      <w:r>
-        <w:rPr>
-          <w:lang w:val="en-US"/>
-        </w:rPr>
-        <w:t xml:space="preserve">ARR - </w:t>
-      </w:r>
-      <w:proofErr w:type="spellStart"/>
-      <w:r>
-        <w:rPr>
-          <w:lang w:val="en-US"/>
-        </w:rPr>
-        <w:t>Async</w:t>
-      </w:r>
-      <w:proofErr w:type="spellEnd"/>
-      <w:r>
-        <w:rPr>
-          <w:lang w:val="en-US"/>
-        </w:rPr>
-        <w:t xml:space="preserve"> Request/Reply</w:t>
-      </w:r>
     </w:p>
     <w:p>
       <w:pPr>
@@ -2489,6 +2450,30 @@
             <w:r>
               <w:rPr>
                 <w:rFonts w:ascii="Calibri" w:hAnsi="Calibri" w:cs="Arial"/>
+                <w:i/>
+              </w:rPr>
+              <w:t>A JWT token is first generated from the same web service to ensure the user is allowed to access the information</w:t>
+            </w:r>
+          </w:p>
+          <w:p>
+            <w:pPr>
+              <w:rPr>
+                <w:rFonts w:ascii="Calibri" w:hAnsi="Calibri" w:cs="Arial"/>
+                <w:b/>
+                <w:i/>
+              </w:rPr>
+            </w:pPr>
+          </w:p>
+          <w:p>
+            <w:pPr>
+              <w:rPr>
+                <w:rFonts w:ascii="Calibri" w:hAnsi="Calibri" w:cs="Arial"/>
+                <w:i/>
+              </w:rPr>
+            </w:pPr>
+            <w:r>
+              <w:rPr>
+                <w:rFonts w:ascii="Calibri" w:hAnsi="Calibri" w:cs="Arial"/>
                 <w:b/>
                 <w:i/>
               </w:rPr>
@@ -2659,23 +2644,7 @@
                 <w:rFonts w:ascii="Calibri" w:hAnsi="Calibri" w:cs="Arial"/>
                 <w:i/>
               </w:rPr>
-              <w:t xml:space="preserve">Upload a txt file onto the Schedule </w:t>
-            </w:r>
-            <w:proofErr w:type="spellStart"/>
-            <w:r>
-              <w:rPr>
-                <w:rFonts w:ascii="Calibri" w:hAnsi="Calibri" w:cs="Arial"/>
-                <w:i/>
-              </w:rPr>
-              <w:t>Poller</w:t>
-            </w:r>
-            <w:proofErr w:type="spellEnd"/>
-            <w:r>
-              <w:rPr>
-                <w:rFonts w:ascii="Calibri" w:hAnsi="Calibri" w:cs="Arial"/>
-                <w:i/>
-              </w:rPr>
-              <w:t xml:space="preserve"> service which can be downloaded by other users. </w:t>
+              <w:t xml:space="preserve">Upload a txt file onto the Schedule Poller service which can be downloaded by other users. </w:t>
             </w:r>
             <w:r>
               <w:rPr>
@@ -2843,23 +2812,7 @@
                 <w:i/>
               </w:rPr>
               <w:br/>
-              <w:t xml:space="preserve">(Self-coded wrapper </w:t>
-            </w:r>
-            <w:proofErr w:type="gramStart"/>
-            <w:r>
-              <w:rPr>
-                <w:rFonts w:ascii="Calibri" w:hAnsi="Calibri" w:cs="Arial"/>
-                <w:i/>
-              </w:rPr>
-              <w:t>randomize</w:t>
-            </w:r>
-            <w:proofErr w:type="gramEnd"/>
-            <w:r>
-              <w:rPr>
-                <w:rFonts w:ascii="Calibri" w:hAnsi="Calibri" w:cs="Arial"/>
-                <w:i/>
-              </w:rPr>
-              <w:t xml:space="preserve"> the chance of getting a rain fall if it is not having a rainfall in Singapore now – For Demo purpose)</w:t>
+              <w:t>(Self-coded wrapper randomize the chance of getting a rain fall if it is not having a rainfall in Singapore now – For Demo purpose)</w:t>
             </w:r>
           </w:p>
         </w:tc>
@@ -2954,11 +2907,14 @@
       </w:tr>
     </w:tbl>
     <w:p/>
+    <w:p/>
+    <w:p/>
     <w:p>
       <w:pPr>
         <w:pStyle w:val="Heading1"/>
       </w:pPr>
       <w:r>
+        <w:lastRenderedPageBreak/>
         <w:t>Design/Schema and Content of Data</w:t>
       </w:r>
     </w:p>
@@ -2982,18 +2938,19 @@
       <w:pPr>
         <w:rPr>
           <w:b/>
+          <w:sz w:val="18"/>
         </w:rPr>
       </w:pPr>
       <w:r>
         <w:rPr>
           <w:b/>
+          <w:sz w:val="18"/>
         </w:rPr>
         <w:t>coordinate table</w:t>
       </w:r>
     </w:p>
     <w:p>
       <w:r>
-        <w:lastRenderedPageBreak/>
         <w:t xml:space="preserve"> </w:t>
       </w:r>
       <w:r>
@@ -3056,11 +3013,13 @@
       <w:pPr>
         <w:rPr>
           <w:b/>
+          <w:sz w:val="18"/>
         </w:rPr>
       </w:pPr>
       <w:r>
         <w:rPr>
           <w:b/>
+          <w:sz w:val="18"/>
         </w:rPr>
         <w:t>location table</w:t>
       </w:r>
@@ -3141,9 +3100,9 @@
           <w:noProof/>
         </w:rPr>
         <w:drawing>
-          <wp:inline distT="0" distB="0" distL="0" distR="0" wp14:anchorId="59E94D6C" wp14:editId="6A70D607">
-            <wp:extent cx="4933915" cy="2181225"/>
-            <wp:effectExtent l="0" t="0" r="635" b="0"/>
+          <wp:inline distT="0" distB="0" distL="0" distR="0" wp14:anchorId="59E94D6C" wp14:editId="5FA0AD12">
+            <wp:extent cx="4689771" cy="2073292"/>
+            <wp:effectExtent l="0" t="0" r="0" b="3175"/>
             <wp:docPr id="37" name="Picture 37"/>
             <wp:cNvGraphicFramePr>
               <a:graphicFrameLocks xmlns:a="http://schemas.openxmlformats.org/drawingml/2006/main" noChangeAspect="1"/>
@@ -3164,7 +3123,7 @@
                   <pic:spPr>
                     <a:xfrm>
                       <a:off x="0" y="0"/>
-                      <a:ext cx="4934974" cy="2181693"/>
+                      <a:ext cx="4696277" cy="2076168"/>
                     </a:xfrm>
                     <a:prstGeom prst="rect">
                       <a:avLst/>
@@ -3191,7 +3150,7 @@
         <mc:AlternateContent>
           <mc:Choice Requires="wps">
             <w:drawing>
-              <wp:anchor distT="45720" distB="45720" distL="114300" distR="114300" simplePos="0" relativeHeight="251658244" behindDoc="0" locked="0" layoutInCell="1" allowOverlap="1" wp14:anchorId="235D0A81" wp14:editId="4368CCE2">
+              <wp:anchor distT="45720" distB="45720" distL="114300" distR="114300" simplePos="0" relativeHeight="251658244" behindDoc="0" locked="0" layoutInCell="1" allowOverlap="1" wp14:anchorId="235D0A81" wp14:editId="77C902F3">
                 <wp:simplePos x="0" y="0"/>
                 <wp:positionH relativeFrom="margin">
                   <wp:align>right</wp:align>
@@ -3199,8 +3158,8 @@
                 <wp:positionV relativeFrom="paragraph">
                   <wp:posOffset>259113</wp:posOffset>
                 </wp:positionV>
-                <wp:extent cx="6622415" cy="1812925"/>
-                <wp:effectExtent l="0" t="0" r="26035" b="15875"/>
+                <wp:extent cx="6622415" cy="1769745"/>
+                <wp:effectExtent l="0" t="0" r="26035" b="20955"/>
                 <wp:wrapSquare wrapText="bothSides"/>
                 <wp:docPr id="14" name="Text Box 2"/>
                 <wp:cNvGraphicFramePr>
@@ -3215,7 +3174,7 @@
                       <wps:spPr bwMode="auto">
                         <a:xfrm>
                           <a:off x="0" y="0"/>
-                          <a:ext cx="6622415" cy="1812925"/>
+                          <a:ext cx="6622415" cy="1770122"/>
                         </a:xfrm>
                         <a:prstGeom prst="rect">
                           <a:avLst/>
@@ -3249,7 +3208,6 @@
                                 <w:lang w:val="en-US" w:eastAsia="zh-CN"/>
                               </w:rPr>
                             </w:pPr>
-                            <w:proofErr w:type="gramStart"/>
                             <w:r>
                               <w:rPr>
                                 <w:rFonts w:ascii="Courier New" w:eastAsia="Times New Roman" w:hAnsi="Courier New" w:cs="Courier New"/>
@@ -3271,7 +3229,6 @@
                               </w:rPr>
                               <w:t>xml</w:t>
                             </w:r>
-                            <w:proofErr w:type="gramEnd"/>
                             <w:r>
                               <w:rPr>
                                 <w:rFonts w:ascii="Courier New" w:eastAsia="Times New Roman" w:hAnsi="Courier New" w:cs="Courier New"/>
@@ -3403,8 +3360,6 @@
                               </w:rPr>
                               <w:t xml:space="preserve"> </w:t>
                             </w:r>
-                            <w:proofErr w:type="spellStart"/>
-                            <w:proofErr w:type="gramStart"/>
                             <w:r>
                               <w:rPr>
                                 <w:rFonts w:ascii="Courier New" w:eastAsia="Times New Roman" w:hAnsi="Courier New" w:cs="Courier New"/>
@@ -3415,8 +3370,6 @@
                               </w:rPr>
                               <w:t>xmlns:xsi</w:t>
                             </w:r>
-                            <w:proofErr w:type="spellEnd"/>
-                            <w:proofErr w:type="gramEnd"/>
                             <w:r>
                               <w:rPr>
                                 <w:rFonts w:ascii="Courier New" w:eastAsia="Times New Roman" w:hAnsi="Courier New" w:cs="Courier New"/>
@@ -3474,7 +3427,6 @@
                               </w:rPr>
                               <w:t xml:space="preserve"> </w:t>
                             </w:r>
-                            <w:proofErr w:type="spellStart"/>
                             <w:r>
                               <w:rPr>
                                 <w:rFonts w:ascii="Courier New" w:eastAsia="Times New Roman" w:hAnsi="Courier New" w:cs="Courier New"/>
@@ -3485,7 +3437,6 @@
                               </w:rPr>
                               <w:t>xsi:noNamespaceSchemaLocation</w:t>
                             </w:r>
-                            <w:proofErr w:type="spellEnd"/>
                             <w:r>
                               <w:rPr>
                                 <w:rFonts w:ascii="Courier New" w:eastAsia="Times New Roman" w:hAnsi="Courier New" w:cs="Courier New"/>
@@ -3554,29 +3505,7 @@
                                 <w:szCs w:val="18"/>
                                 <w:lang w:val="en-US" w:eastAsia="zh-CN"/>
                               </w:rPr>
-                              <w:t>&lt;</w:t>
-                            </w:r>
-                            <w:proofErr w:type="spellStart"/>
-                            <w:r>
-                              <w:rPr>
-                                <w:rFonts w:ascii="Courier New" w:eastAsia="Times New Roman" w:hAnsi="Courier New" w:cs="Courier New"/>
-                                <w:color w:val="0000FF"/>
-                                <w:sz w:val="18"/>
-                                <w:szCs w:val="18"/>
-                                <w:lang w:val="en-US" w:eastAsia="zh-CN"/>
-                              </w:rPr>
-                              <w:t>train_id</w:t>
-                            </w:r>
-                            <w:proofErr w:type="spellEnd"/>
-                            <w:r>
-                              <w:rPr>
-                                <w:rFonts w:ascii="Courier New" w:eastAsia="Times New Roman" w:hAnsi="Courier New" w:cs="Courier New"/>
-                                <w:color w:val="0000FF"/>
-                                <w:sz w:val="18"/>
-                                <w:szCs w:val="18"/>
-                                <w:lang w:val="en-US" w:eastAsia="zh-CN"/>
-                              </w:rPr>
-                              <w:t>&gt;</w:t>
+                              <w:t>&lt;train_id&gt;</w:t>
                             </w:r>
                             <w:r>
                               <w:rPr>
@@ -3598,29 +3527,7 @@
                                 <w:szCs w:val="18"/>
                                 <w:lang w:val="en-US" w:eastAsia="zh-CN"/>
                               </w:rPr>
-                              <w:t>&lt;/</w:t>
-                            </w:r>
-                            <w:proofErr w:type="spellStart"/>
-                            <w:r>
-                              <w:rPr>
-                                <w:rFonts w:ascii="Courier New" w:eastAsia="Times New Roman" w:hAnsi="Courier New" w:cs="Courier New"/>
-                                <w:color w:val="0000FF"/>
-                                <w:sz w:val="18"/>
-                                <w:szCs w:val="18"/>
-                                <w:lang w:val="en-US" w:eastAsia="zh-CN"/>
-                              </w:rPr>
-                              <w:t>train_id</w:t>
-                            </w:r>
-                            <w:proofErr w:type="spellEnd"/>
-                            <w:r>
-                              <w:rPr>
-                                <w:rFonts w:ascii="Courier New" w:eastAsia="Times New Roman" w:hAnsi="Courier New" w:cs="Courier New"/>
-                                <w:color w:val="0000FF"/>
-                                <w:sz w:val="18"/>
-                                <w:szCs w:val="18"/>
-                                <w:lang w:val="en-US" w:eastAsia="zh-CN"/>
-                              </w:rPr>
-                              <w:t>&gt;</w:t>
+                              <w:t>&lt;/train_id&gt;</w:t>
                             </w:r>
                           </w:p>
                           <w:p>
@@ -3660,7 +3567,6 @@
                               </w:rPr>
                               <w:t>&lt;line&gt;</w:t>
                             </w:r>
-                            <w:proofErr w:type="spellStart"/>
                             <w:r>
                               <w:rPr>
                                 <w:rFonts w:ascii="Courier New" w:eastAsia="Times New Roman" w:hAnsi="Courier New" w:cs="Courier New"/>
@@ -3673,7 +3579,6 @@
                               </w:rPr>
                               <w:t>ew</w:t>
                             </w:r>
-                            <w:proofErr w:type="spellEnd"/>
                             <w:r>
                               <w:rPr>
                                 <w:rFonts w:ascii="Courier New" w:eastAsia="Times New Roman" w:hAnsi="Courier New" w:cs="Courier New"/>
@@ -3720,29 +3625,7 @@
                                 <w:szCs w:val="18"/>
                                 <w:lang w:val="en-US" w:eastAsia="zh-CN"/>
                               </w:rPr>
-                              <w:t>&lt;</w:t>
-                            </w:r>
-                            <w:proofErr w:type="spellStart"/>
-                            <w:r>
-                              <w:rPr>
-                                <w:rFonts w:ascii="Courier New" w:eastAsia="Times New Roman" w:hAnsi="Courier New" w:cs="Courier New"/>
-                                <w:color w:val="0000FF"/>
-                                <w:sz w:val="18"/>
-                                <w:szCs w:val="18"/>
-                                <w:lang w:val="en-US" w:eastAsia="zh-CN"/>
-                              </w:rPr>
-                              <w:t>faultType</w:t>
-                            </w:r>
-                            <w:proofErr w:type="spellEnd"/>
-                            <w:r>
-                              <w:rPr>
-                                <w:rFonts w:ascii="Courier New" w:eastAsia="Times New Roman" w:hAnsi="Courier New" w:cs="Courier New"/>
-                                <w:color w:val="0000FF"/>
-                                <w:sz w:val="18"/>
-                                <w:szCs w:val="18"/>
-                                <w:lang w:val="en-US" w:eastAsia="zh-CN"/>
-                              </w:rPr>
-                              <w:t>&gt;</w:t>
+                              <w:t>&lt;faultType&gt;</w:t>
                             </w:r>
                             <w:r>
                               <w:rPr>
@@ -3764,29 +3647,7 @@
                                 <w:szCs w:val="18"/>
                                 <w:lang w:val="en-US" w:eastAsia="zh-CN"/>
                               </w:rPr>
-                              <w:t>&lt;/</w:t>
-                            </w:r>
-                            <w:proofErr w:type="spellStart"/>
-                            <w:r>
-                              <w:rPr>
-                                <w:rFonts w:ascii="Courier New" w:eastAsia="Times New Roman" w:hAnsi="Courier New" w:cs="Courier New"/>
-                                <w:color w:val="0000FF"/>
-                                <w:sz w:val="18"/>
-                                <w:szCs w:val="18"/>
-                                <w:lang w:val="en-US" w:eastAsia="zh-CN"/>
-                              </w:rPr>
-                              <w:t>faultType</w:t>
-                            </w:r>
-                            <w:proofErr w:type="spellEnd"/>
-                            <w:r>
-                              <w:rPr>
-                                <w:rFonts w:ascii="Courier New" w:eastAsia="Times New Roman" w:hAnsi="Courier New" w:cs="Courier New"/>
-                                <w:color w:val="0000FF"/>
-                                <w:sz w:val="18"/>
-                                <w:szCs w:val="18"/>
-                                <w:lang w:val="en-US" w:eastAsia="zh-CN"/>
-                              </w:rPr>
-                              <w:t>&gt;</w:t>
+                              <w:t>&lt;/faultType&gt;</w:t>
                             </w:r>
                           </w:p>
                           <w:p>
@@ -3922,29 +3783,7 @@
                                 <w:szCs w:val="18"/>
                                 <w:lang w:val="en-US" w:eastAsia="zh-CN"/>
                               </w:rPr>
-                              <w:t>&lt;</w:t>
-                            </w:r>
-                            <w:proofErr w:type="spellStart"/>
-                            <w:r>
-                              <w:rPr>
-                                <w:rFonts w:ascii="Courier New" w:eastAsia="Times New Roman" w:hAnsi="Courier New" w:cs="Courier New"/>
-                                <w:color w:val="0000FF"/>
-                                <w:sz w:val="18"/>
-                                <w:szCs w:val="18"/>
-                                <w:lang w:val="en-US" w:eastAsia="zh-CN"/>
-                              </w:rPr>
-                              <w:t>lat</w:t>
-                            </w:r>
-                            <w:proofErr w:type="spellEnd"/>
-                            <w:r>
-                              <w:rPr>
-                                <w:rFonts w:ascii="Courier New" w:eastAsia="Times New Roman" w:hAnsi="Courier New" w:cs="Courier New"/>
-                                <w:color w:val="0000FF"/>
-                                <w:sz w:val="18"/>
-                                <w:szCs w:val="18"/>
-                                <w:lang w:val="en-US" w:eastAsia="zh-CN"/>
-                              </w:rPr>
-                              <w:t>&gt;</w:t>
+                              <w:t>&lt;lat&gt;</w:t>
                             </w:r>
                             <w:r>
                               <w:rPr>
@@ -3966,29 +3805,7 @@
                                 <w:szCs w:val="18"/>
                                 <w:lang w:val="en-US" w:eastAsia="zh-CN"/>
                               </w:rPr>
-                              <w:t>&lt;/</w:t>
-                            </w:r>
-                            <w:proofErr w:type="spellStart"/>
-                            <w:r>
-                              <w:rPr>
-                                <w:rFonts w:ascii="Courier New" w:eastAsia="Times New Roman" w:hAnsi="Courier New" w:cs="Courier New"/>
-                                <w:color w:val="0000FF"/>
-                                <w:sz w:val="18"/>
-                                <w:szCs w:val="18"/>
-                                <w:lang w:val="en-US" w:eastAsia="zh-CN"/>
-                              </w:rPr>
-                              <w:t>lat</w:t>
-                            </w:r>
-                            <w:proofErr w:type="spellEnd"/>
-                            <w:r>
-                              <w:rPr>
-                                <w:rFonts w:ascii="Courier New" w:eastAsia="Times New Roman" w:hAnsi="Courier New" w:cs="Courier New"/>
-                                <w:color w:val="0000FF"/>
-                                <w:sz w:val="18"/>
-                                <w:szCs w:val="18"/>
-                                <w:lang w:val="en-US" w:eastAsia="zh-CN"/>
-                              </w:rPr>
-                              <w:t>&gt;</w:t>
+                              <w:t>&lt;/lat&gt;</w:t>
                             </w:r>
                           </w:p>
                           <w:p>
@@ -4195,7 +4012,7 @@
           </mc:Choice>
           <mc:Fallback>
             <w:pict>
-              <v:shape w14:anchorId="235D0A81" id="_x0000_s1028" type="#_x0000_t202" style="position:absolute;left:0;text-align:left;margin-left:470.25pt;margin-top:20.4pt;width:521.45pt;height:142.75pt;z-index:251658244;visibility:visible;mso-wrap-style:square;mso-width-percent:0;mso-height-percent:0;mso-wrap-distance-left:9pt;mso-wrap-distance-top:3.6pt;mso-wrap-distance-right:9pt;mso-wrap-distance-bottom:3.6pt;mso-position-horizontal:right;mso-position-horizontal-relative:margin;mso-position-vertical:absolute;mso-position-vertical-relative:text;mso-width-percent:0;mso-height-percent:0;mso-width-relative:margin;mso-height-relative:margin;v-text-anchor:top" o:gfxdata="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">
+              <v:shape w14:anchorId="235D0A81" id="_x0000_s1028" type="#_x0000_t202" style="position:absolute;left:0;text-align:left;margin-left:470.25pt;margin-top:20.4pt;width:521.45pt;height:139.35pt;z-index:251658244;visibility:visible;mso-wrap-style:square;mso-width-percent:0;mso-height-percent:0;mso-wrap-distance-left:9pt;mso-wrap-distance-top:3.6pt;mso-wrap-distance-right:9pt;mso-wrap-distance-bottom:3.6pt;mso-position-horizontal:right;mso-position-horizontal-relative:margin;mso-position-vertical:absolute;mso-position-vertical-relative:text;mso-width-percent:0;mso-height-percent:0;mso-width-relative:margin;mso-height-relative:margin;v-text-anchor:top" o:gfxdata="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">
                 <v:textbox>
                   <w:txbxContent>
                     <w:p>
@@ -4213,7 +4030,6 @@
                           <w:lang w:val="en-US" w:eastAsia="zh-CN"/>
                         </w:rPr>
                       </w:pPr>
-                      <w:proofErr w:type="gramStart"/>
                       <w:r>
                         <w:rPr>
                           <w:rFonts w:ascii="Courier New" w:eastAsia="Times New Roman" w:hAnsi="Courier New" w:cs="Courier New"/>
@@ -4235,7 +4051,6 @@
                         </w:rPr>
                         <w:t>xml</w:t>
                       </w:r>
-                      <w:proofErr w:type="gramEnd"/>
                       <w:r>
                         <w:rPr>
                           <w:rFonts w:ascii="Courier New" w:eastAsia="Times New Roman" w:hAnsi="Courier New" w:cs="Courier New"/>
@@ -4367,8 +4182,6 @@
                         </w:rPr>
                         <w:t xml:space="preserve"> </w:t>
                       </w:r>
-                      <w:proofErr w:type="spellStart"/>
-                      <w:proofErr w:type="gramStart"/>
                       <w:r>
                         <w:rPr>
                           <w:rFonts w:ascii="Courier New" w:eastAsia="Times New Roman" w:hAnsi="Courier New" w:cs="Courier New"/>
@@ -4379,8 +4192,6 @@
                         </w:rPr>
                         <w:t>xmlns:xsi</w:t>
                       </w:r>
-                      <w:proofErr w:type="spellEnd"/>
-                      <w:proofErr w:type="gramEnd"/>
                       <w:r>
                         <w:rPr>
                           <w:rFonts w:ascii="Courier New" w:eastAsia="Times New Roman" w:hAnsi="Courier New" w:cs="Courier New"/>
@@ -4438,7 +4249,6 @@
                         </w:rPr>
                         <w:t xml:space="preserve"> </w:t>
                       </w:r>
-                      <w:proofErr w:type="spellStart"/>
                       <w:r>
                         <w:rPr>
                           <w:rFonts w:ascii="Courier New" w:eastAsia="Times New Roman" w:hAnsi="Courier New" w:cs="Courier New"/>
@@ -4449,7 +4259,6 @@
                         </w:rPr>
                         <w:t>xsi:noNamespaceSchemaLocation</w:t>
                       </w:r>
-                      <w:proofErr w:type="spellEnd"/>
                       <w:r>
                         <w:rPr>
                           <w:rFonts w:ascii="Courier New" w:eastAsia="Times New Roman" w:hAnsi="Courier New" w:cs="Courier New"/>
@@ -4518,29 +4327,7 @@
                           <w:szCs w:val="18"/>
                           <w:lang w:val="en-US" w:eastAsia="zh-CN"/>
                         </w:rPr>
-                        <w:t>&lt;</w:t>
-                      </w:r>
-                      <w:proofErr w:type="spellStart"/>
-                      <w:r>
-                        <w:rPr>
-                          <w:rFonts w:ascii="Courier New" w:eastAsia="Times New Roman" w:hAnsi="Courier New" w:cs="Courier New"/>
-                          <w:color w:val="0000FF"/>
-                          <w:sz w:val="18"/>
-                          <w:szCs w:val="18"/>
-                          <w:lang w:val="en-US" w:eastAsia="zh-CN"/>
-                        </w:rPr>
-                        <w:t>train_id</w:t>
-                      </w:r>
-                      <w:proofErr w:type="spellEnd"/>
-                      <w:r>
-                        <w:rPr>
-                          <w:rFonts w:ascii="Courier New" w:eastAsia="Times New Roman" w:hAnsi="Courier New" w:cs="Courier New"/>
-                          <w:color w:val="0000FF"/>
-                          <w:sz w:val="18"/>
-                          <w:szCs w:val="18"/>
-                          <w:lang w:val="en-US" w:eastAsia="zh-CN"/>
-                        </w:rPr>
-                        <w:t>&gt;</w:t>
+                        <w:t>&lt;train_id&gt;</w:t>
                       </w:r>
                       <w:r>
                         <w:rPr>
@@ -4562,29 +4349,7 @@
                           <w:szCs w:val="18"/>
                           <w:lang w:val="en-US" w:eastAsia="zh-CN"/>
                         </w:rPr>
-                        <w:t>&lt;/</w:t>
-                      </w:r>
-                      <w:proofErr w:type="spellStart"/>
-                      <w:r>
-                        <w:rPr>
-                          <w:rFonts w:ascii="Courier New" w:eastAsia="Times New Roman" w:hAnsi="Courier New" w:cs="Courier New"/>
-                          <w:color w:val="0000FF"/>
-                          <w:sz w:val="18"/>
-                          <w:szCs w:val="18"/>
-                          <w:lang w:val="en-US" w:eastAsia="zh-CN"/>
-                        </w:rPr>
-                        <w:t>train_id</w:t>
-                      </w:r>
-                      <w:proofErr w:type="spellEnd"/>
-                      <w:r>
-                        <w:rPr>
-                          <w:rFonts w:ascii="Courier New" w:eastAsia="Times New Roman" w:hAnsi="Courier New" w:cs="Courier New"/>
-                          <w:color w:val="0000FF"/>
-                          <w:sz w:val="18"/>
-                          <w:szCs w:val="18"/>
-                          <w:lang w:val="en-US" w:eastAsia="zh-CN"/>
-                        </w:rPr>
-                        <w:t>&gt;</w:t>
+                        <w:t>&lt;/train_id&gt;</w:t>
                       </w:r>
                     </w:p>
                     <w:p>
@@ -4624,7 +4389,6 @@
                         </w:rPr>
                         <w:t>&lt;line&gt;</w:t>
                       </w:r>
-                      <w:proofErr w:type="spellStart"/>
                       <w:r>
                         <w:rPr>
                           <w:rFonts w:ascii="Courier New" w:eastAsia="Times New Roman" w:hAnsi="Courier New" w:cs="Courier New"/>
@@ -4637,7 +4401,6 @@
                         </w:rPr>
                         <w:t>ew</w:t>
                       </w:r>
-                      <w:proofErr w:type="spellEnd"/>
                       <w:r>
                         <w:rPr>
                           <w:rFonts w:ascii="Courier New" w:eastAsia="Times New Roman" w:hAnsi="Courier New" w:cs="Courier New"/>
@@ -4684,29 +4447,7 @@
                           <w:szCs w:val="18"/>
                           <w:lang w:val="en-US" w:eastAsia="zh-CN"/>
                         </w:rPr>
-                        <w:t>&lt;</w:t>
-                      </w:r>
-                      <w:proofErr w:type="spellStart"/>
-                      <w:r>
-                        <w:rPr>
-                          <w:rFonts w:ascii="Courier New" w:eastAsia="Times New Roman" w:hAnsi="Courier New" w:cs="Courier New"/>
-                          <w:color w:val="0000FF"/>
-                          <w:sz w:val="18"/>
-                          <w:szCs w:val="18"/>
-                          <w:lang w:val="en-US" w:eastAsia="zh-CN"/>
-                        </w:rPr>
-                        <w:t>faultType</w:t>
-                      </w:r>
-                      <w:proofErr w:type="spellEnd"/>
-                      <w:r>
-                        <w:rPr>
-                          <w:rFonts w:ascii="Courier New" w:eastAsia="Times New Roman" w:hAnsi="Courier New" w:cs="Courier New"/>
-                          <w:color w:val="0000FF"/>
-                          <w:sz w:val="18"/>
-                          <w:szCs w:val="18"/>
-                          <w:lang w:val="en-US" w:eastAsia="zh-CN"/>
-                        </w:rPr>
-                        <w:t>&gt;</w:t>
+                        <w:t>&lt;faultType&gt;</w:t>
                       </w:r>
                       <w:r>
                         <w:rPr>
@@ -4728,29 +4469,7 @@
                           <w:szCs w:val="18"/>
                           <w:lang w:val="en-US" w:eastAsia="zh-CN"/>
                         </w:rPr>
-                        <w:t>&lt;/</w:t>
-                      </w:r>
-                      <w:proofErr w:type="spellStart"/>
-                      <w:r>
-                        <w:rPr>
-                          <w:rFonts w:ascii="Courier New" w:eastAsia="Times New Roman" w:hAnsi="Courier New" w:cs="Courier New"/>
-                          <w:color w:val="0000FF"/>
-                          <w:sz w:val="18"/>
-                          <w:szCs w:val="18"/>
-                          <w:lang w:val="en-US" w:eastAsia="zh-CN"/>
-                        </w:rPr>
-                        <w:t>faultType</w:t>
-                      </w:r>
-                      <w:proofErr w:type="spellEnd"/>
-                      <w:r>
-                        <w:rPr>
-                          <w:rFonts w:ascii="Courier New" w:eastAsia="Times New Roman" w:hAnsi="Courier New" w:cs="Courier New"/>
-                          <w:color w:val="0000FF"/>
-                          <w:sz w:val="18"/>
-                          <w:szCs w:val="18"/>
-                          <w:lang w:val="en-US" w:eastAsia="zh-CN"/>
-                        </w:rPr>
-                        <w:t>&gt;</w:t>
+                        <w:t>&lt;/faultType&gt;</w:t>
                       </w:r>
                     </w:p>
                     <w:p>
@@ -4886,29 +4605,7 @@
                           <w:szCs w:val="18"/>
                           <w:lang w:val="en-US" w:eastAsia="zh-CN"/>
                         </w:rPr>
-                        <w:t>&lt;</w:t>
-                      </w:r>
-                      <w:proofErr w:type="spellStart"/>
-                      <w:r>
-                        <w:rPr>
-                          <w:rFonts w:ascii="Courier New" w:eastAsia="Times New Roman" w:hAnsi="Courier New" w:cs="Courier New"/>
-                          <w:color w:val="0000FF"/>
-                          <w:sz w:val="18"/>
-                          <w:szCs w:val="18"/>
-                          <w:lang w:val="en-US" w:eastAsia="zh-CN"/>
-                        </w:rPr>
-                        <w:t>lat</w:t>
-                      </w:r>
-                      <w:proofErr w:type="spellEnd"/>
-                      <w:r>
-                        <w:rPr>
-                          <w:rFonts w:ascii="Courier New" w:eastAsia="Times New Roman" w:hAnsi="Courier New" w:cs="Courier New"/>
-                          <w:color w:val="0000FF"/>
-                          <w:sz w:val="18"/>
-                          <w:szCs w:val="18"/>
-                          <w:lang w:val="en-US" w:eastAsia="zh-CN"/>
-                        </w:rPr>
-                        <w:t>&gt;</w:t>
+                        <w:t>&lt;lat&gt;</w:t>
                       </w:r>
                       <w:r>
                         <w:rPr>
@@ -4930,29 +4627,7 @@
                           <w:szCs w:val="18"/>
                           <w:lang w:val="en-US" w:eastAsia="zh-CN"/>
                         </w:rPr>
-                        <w:t>&lt;/</w:t>
-                      </w:r>
-                      <w:proofErr w:type="spellStart"/>
-                      <w:r>
-                        <w:rPr>
-                          <w:rFonts w:ascii="Courier New" w:eastAsia="Times New Roman" w:hAnsi="Courier New" w:cs="Courier New"/>
-                          <w:color w:val="0000FF"/>
-                          <w:sz w:val="18"/>
-                          <w:szCs w:val="18"/>
-                          <w:lang w:val="en-US" w:eastAsia="zh-CN"/>
-                        </w:rPr>
-                        <w:t>lat</w:t>
-                      </w:r>
-                      <w:proofErr w:type="spellEnd"/>
-                      <w:r>
-                        <w:rPr>
-                          <w:rFonts w:ascii="Courier New" w:eastAsia="Times New Roman" w:hAnsi="Courier New" w:cs="Courier New"/>
-                          <w:color w:val="0000FF"/>
-                          <w:sz w:val="18"/>
-                          <w:szCs w:val="18"/>
-                          <w:lang w:val="en-US" w:eastAsia="zh-CN"/>
-                        </w:rPr>
-                        <w:t>&gt;</w:t>
+                        <w:t>&lt;/lat&gt;</w:t>
                       </w:r>
                     </w:p>
                     <w:p>
@@ -5169,8 +4844,8 @@
           <w:noProof/>
         </w:rPr>
         <w:drawing>
-          <wp:inline distT="0" distB="0" distL="0" distR="0" wp14:anchorId="2688C1A9" wp14:editId="7A24F340">
-            <wp:extent cx="3739944" cy="1962150"/>
+          <wp:inline distT="0" distB="0" distL="0" distR="0" wp14:anchorId="2688C1A9" wp14:editId="28972B07">
+            <wp:extent cx="3315311" cy="1569322"/>
             <wp:effectExtent l="0" t="0" r="0" b="0"/>
             <wp:docPr id="4" name="Picture 4"/>
             <wp:cNvGraphicFramePr>
@@ -5185,13 +4860,13 @@
                   </pic:nvPicPr>
                   <pic:blipFill rotWithShape="1">
                     <a:blip r:embed="rId18"/>
-                    <a:srcRect l="9390" t="9384" r="69540" b="73471"/>
+                    <a:srcRect l="9390" t="9384" r="69540" b="75147"/>
                     <a:stretch/>
                   </pic:blipFill>
                   <pic:spPr bwMode="auto">
                     <a:xfrm>
                       <a:off x="0" y="0"/>
-                      <a:ext cx="3752877" cy="1968936"/>
+                      <a:ext cx="3337107" cy="1579639"/>
                     </a:xfrm>
                     <a:prstGeom prst="rect">
                       <a:avLst/>
@@ -5221,13 +4896,13 @@
         <mc:AlternateContent>
           <mc:Choice Requires="wps">
             <w:drawing>
-              <wp:anchor distT="45720" distB="45720" distL="114300" distR="114300" simplePos="0" relativeHeight="251658245" behindDoc="0" locked="0" layoutInCell="1" allowOverlap="1" wp14:anchorId="566DF4C6" wp14:editId="535435D5">
+              <wp:anchor distT="45720" distB="45720" distL="114300" distR="114300" simplePos="0" relativeHeight="251658245" behindDoc="0" locked="0" layoutInCell="1" allowOverlap="1" wp14:anchorId="566DF4C6" wp14:editId="36906D41">
                 <wp:simplePos x="0" y="0"/>
                 <wp:positionH relativeFrom="margin">
-                  <wp:posOffset>-12810</wp:posOffset>
+                  <wp:align>right</wp:align>
                 </wp:positionH>
                 <wp:positionV relativeFrom="paragraph">
-                  <wp:posOffset>311106</wp:posOffset>
+                  <wp:posOffset>242570</wp:posOffset>
                 </wp:positionV>
                 <wp:extent cx="6633210" cy="1404620"/>
                 <wp:effectExtent l="0" t="0" r="15240" b="24765"/>
@@ -5278,7 +4953,6 @@
                                 <w:lang w:val="en-US" w:eastAsia="zh-CN"/>
                               </w:rPr>
                             </w:pPr>
-                            <w:proofErr w:type="gramStart"/>
                             <w:r>
                               <w:rPr>
                                 <w:rFonts w:ascii="Courier New" w:eastAsia="Times New Roman" w:hAnsi="Courier New" w:cs="Courier New"/>
@@ -5298,7 +4972,6 @@
                               </w:rPr>
                               <w:t>xml</w:t>
                             </w:r>
-                            <w:proofErr w:type="gramEnd"/>
                             <w:r>
                               <w:rPr>
                                 <w:rFonts w:ascii="Courier New" w:eastAsia="Times New Roman" w:hAnsi="Courier New" w:cs="Courier New"/>
@@ -5453,27 +5126,7 @@
                                 <w:szCs w:val="20"/>
                                 <w:lang w:val="en-US" w:eastAsia="zh-CN"/>
                               </w:rPr>
-                              <w:t>&lt;</w:t>
-                            </w:r>
-                            <w:proofErr w:type="spellStart"/>
-                            <w:r>
-                              <w:rPr>
-                                <w:rFonts w:ascii="Courier New" w:eastAsia="Times New Roman" w:hAnsi="Courier New" w:cs="Courier New"/>
-                                <w:color w:val="0000FF"/>
-                                <w:szCs w:val="20"/>
-                                <w:lang w:val="en-US" w:eastAsia="zh-CN"/>
-                              </w:rPr>
-                              <w:t>train_id</w:t>
-                            </w:r>
-                            <w:proofErr w:type="spellEnd"/>
-                            <w:r>
-                              <w:rPr>
-                                <w:rFonts w:ascii="Courier New" w:eastAsia="Times New Roman" w:hAnsi="Courier New" w:cs="Courier New"/>
-                                <w:color w:val="0000FF"/>
-                                <w:szCs w:val="20"/>
-                                <w:lang w:val="en-US" w:eastAsia="zh-CN"/>
-                              </w:rPr>
-                              <w:t>&gt;</w:t>
+                              <w:t>&lt;train_id&gt;</w:t>
                             </w:r>
                             <w:r>
                               <w:rPr>
@@ -5493,27 +5146,7 @@
                                 <w:szCs w:val="20"/>
                                 <w:lang w:val="en-US" w:eastAsia="zh-CN"/>
                               </w:rPr>
-                              <w:t>&lt;/</w:t>
-                            </w:r>
-                            <w:proofErr w:type="spellStart"/>
-                            <w:r>
-                              <w:rPr>
-                                <w:rFonts w:ascii="Courier New" w:eastAsia="Times New Roman" w:hAnsi="Courier New" w:cs="Courier New"/>
-                                <w:color w:val="0000FF"/>
-                                <w:szCs w:val="20"/>
-                                <w:lang w:val="en-US" w:eastAsia="zh-CN"/>
-                              </w:rPr>
-                              <w:t>train_id</w:t>
-                            </w:r>
-                            <w:proofErr w:type="spellEnd"/>
-                            <w:r>
-                              <w:rPr>
-                                <w:rFonts w:ascii="Courier New" w:eastAsia="Times New Roman" w:hAnsi="Courier New" w:cs="Courier New"/>
-                                <w:color w:val="0000FF"/>
-                                <w:szCs w:val="20"/>
-                                <w:lang w:val="en-US" w:eastAsia="zh-CN"/>
-                              </w:rPr>
-                              <w:t>&gt;</w:t>
+                              <w:t>&lt;/train_id&gt;</w:t>
                             </w:r>
                             <w:r>
                               <w:rPr>
@@ -5559,27 +5192,7 @@
                                 <w:szCs w:val="20"/>
                                 <w:lang w:val="en-US" w:eastAsia="zh-CN"/>
                               </w:rPr>
-                              <w:t>&lt;</w:t>
-                            </w:r>
-                            <w:proofErr w:type="spellStart"/>
-                            <w:r>
-                              <w:rPr>
-                                <w:rFonts w:ascii="Courier New" w:eastAsia="Times New Roman" w:hAnsi="Courier New" w:cs="Courier New"/>
-                                <w:color w:val="0000FF"/>
-                                <w:szCs w:val="20"/>
-                                <w:lang w:val="en-US" w:eastAsia="zh-CN"/>
-                              </w:rPr>
-                              <w:t>faultType</w:t>
-                            </w:r>
-                            <w:proofErr w:type="spellEnd"/>
-                            <w:r>
-                              <w:rPr>
-                                <w:rFonts w:ascii="Courier New" w:eastAsia="Times New Roman" w:hAnsi="Courier New" w:cs="Courier New"/>
-                                <w:color w:val="0000FF"/>
-                                <w:szCs w:val="20"/>
-                                <w:lang w:val="en-US" w:eastAsia="zh-CN"/>
-                              </w:rPr>
-                              <w:t>&gt;</w:t>
+                              <w:t>&lt;faultType&gt;</w:t>
                             </w:r>
                             <w:r>
                               <w:rPr>
@@ -5599,27 +5212,7 @@
                                 <w:szCs w:val="20"/>
                                 <w:lang w:val="en-US" w:eastAsia="zh-CN"/>
                               </w:rPr>
-                              <w:t>&lt;/</w:t>
-                            </w:r>
-                            <w:proofErr w:type="spellStart"/>
-                            <w:r>
-                              <w:rPr>
-                                <w:rFonts w:ascii="Courier New" w:eastAsia="Times New Roman" w:hAnsi="Courier New" w:cs="Courier New"/>
-                                <w:color w:val="0000FF"/>
-                                <w:szCs w:val="20"/>
-                                <w:lang w:val="en-US" w:eastAsia="zh-CN"/>
-                              </w:rPr>
-                              <w:t>faultType</w:t>
-                            </w:r>
-                            <w:proofErr w:type="spellEnd"/>
-                            <w:r>
-                              <w:rPr>
-                                <w:rFonts w:ascii="Courier New" w:eastAsia="Times New Roman" w:hAnsi="Courier New" w:cs="Courier New"/>
-                                <w:color w:val="0000FF"/>
-                                <w:szCs w:val="20"/>
-                                <w:lang w:val="en-US" w:eastAsia="zh-CN"/>
-                              </w:rPr>
-                              <w:t>&gt;</w:t>
+                              <w:t>&lt;/faultType&gt;</w:t>
                             </w:r>
                             <w:r>
                               <w:rPr>
@@ -5872,7 +5465,7 @@
           </mc:Choice>
           <mc:Fallback>
             <w:pict>
-              <v:shape w14:anchorId="566DF4C6" id="_x0000_s1029" type="#_x0000_t202" style="position:absolute;left:0;text-align:left;margin-left:-1pt;margin-top:24.5pt;width:522.3pt;height:110.6pt;z-index:251658245;visibility:visible;mso-wrap-style:square;mso-width-percent:0;mso-height-percent:200;mso-wrap-distance-left:9pt;mso-wrap-distance-top:3.6pt;mso-wrap-distance-right:9pt;mso-wrap-distance-bottom:3.6pt;mso-position-horizontal:absolute;mso-position-horizontal-relative:margin;mso-position-vertical:absolute;mso-position-vertical-relative:text;mso-width-percent:0;mso-height-percent:200;mso-width-relative:margin;mso-height-relative:margin;v-text-anchor:top" o:gfxdata="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">
+              <v:shape w14:anchorId="566DF4C6" id="_x0000_s1029" type="#_x0000_t202" style="position:absolute;left:0;text-align:left;margin-left:471.1pt;margin-top:19.1pt;width:522.3pt;height:110.6pt;z-index:251658245;visibility:visible;mso-wrap-style:square;mso-width-percent:0;mso-height-percent:200;mso-wrap-distance-left:9pt;mso-wrap-distance-top:3.6pt;mso-wrap-distance-right:9pt;mso-wrap-distance-bottom:3.6pt;mso-position-horizontal:right;mso-position-horizontal-relative:margin;mso-position-vertical:absolute;mso-position-vertical-relative:text;mso-width-percent:0;mso-height-percent:200;mso-width-relative:margin;mso-height-relative:margin;v-text-anchor:top" o:gfxdata="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">
                 <v:textbox style="mso-fit-shape-to-text:t">
                   <w:txbxContent>
                     <w:p>
@@ -5889,7 +5482,6 @@
                           <w:lang w:val="en-US" w:eastAsia="zh-CN"/>
                         </w:rPr>
                       </w:pPr>
-                      <w:proofErr w:type="gramStart"/>
                       <w:r>
                         <w:rPr>
                           <w:rFonts w:ascii="Courier New" w:eastAsia="Times New Roman" w:hAnsi="Courier New" w:cs="Courier New"/>
@@ -5909,7 +5501,6 @@
                         </w:rPr>
                         <w:t>xml</w:t>
                       </w:r>
-                      <w:proofErr w:type="gramEnd"/>
                       <w:r>
                         <w:rPr>
                           <w:rFonts w:ascii="Courier New" w:eastAsia="Times New Roman" w:hAnsi="Courier New" w:cs="Courier New"/>
@@ -6064,27 +5655,7 @@
                           <w:szCs w:val="20"/>
                           <w:lang w:val="en-US" w:eastAsia="zh-CN"/>
                         </w:rPr>
-                        <w:t>&lt;</w:t>
-                      </w:r>
-                      <w:proofErr w:type="spellStart"/>
-                      <w:r>
-                        <w:rPr>
-                          <w:rFonts w:ascii="Courier New" w:eastAsia="Times New Roman" w:hAnsi="Courier New" w:cs="Courier New"/>
-                          <w:color w:val="0000FF"/>
-                          <w:szCs w:val="20"/>
-                          <w:lang w:val="en-US" w:eastAsia="zh-CN"/>
-                        </w:rPr>
-                        <w:t>train_id</w:t>
-                      </w:r>
-                      <w:proofErr w:type="spellEnd"/>
-                      <w:r>
-                        <w:rPr>
-                          <w:rFonts w:ascii="Courier New" w:eastAsia="Times New Roman" w:hAnsi="Courier New" w:cs="Courier New"/>
-                          <w:color w:val="0000FF"/>
-                          <w:szCs w:val="20"/>
-                          <w:lang w:val="en-US" w:eastAsia="zh-CN"/>
-                        </w:rPr>
-                        <w:t>&gt;</w:t>
+                        <w:t>&lt;train_id&gt;</w:t>
                       </w:r>
                       <w:r>
                         <w:rPr>
@@ -6104,27 +5675,7 @@
                           <w:szCs w:val="20"/>
                           <w:lang w:val="en-US" w:eastAsia="zh-CN"/>
                         </w:rPr>
-                        <w:t>&lt;/</w:t>
-                      </w:r>
-                      <w:proofErr w:type="spellStart"/>
-                      <w:r>
-                        <w:rPr>
-                          <w:rFonts w:ascii="Courier New" w:eastAsia="Times New Roman" w:hAnsi="Courier New" w:cs="Courier New"/>
-                          <w:color w:val="0000FF"/>
-                          <w:szCs w:val="20"/>
-                          <w:lang w:val="en-US" w:eastAsia="zh-CN"/>
-                        </w:rPr>
-                        <w:t>train_id</w:t>
-                      </w:r>
-                      <w:proofErr w:type="spellEnd"/>
-                      <w:r>
-                        <w:rPr>
-                          <w:rFonts w:ascii="Courier New" w:eastAsia="Times New Roman" w:hAnsi="Courier New" w:cs="Courier New"/>
-                          <w:color w:val="0000FF"/>
-                          <w:szCs w:val="20"/>
-                          <w:lang w:val="en-US" w:eastAsia="zh-CN"/>
-                        </w:rPr>
-                        <w:t>&gt;</w:t>
+                        <w:t>&lt;/train_id&gt;</w:t>
                       </w:r>
                       <w:r>
                         <w:rPr>
@@ -6170,27 +5721,7 @@
                           <w:szCs w:val="20"/>
                           <w:lang w:val="en-US" w:eastAsia="zh-CN"/>
                         </w:rPr>
-                        <w:t>&lt;</w:t>
-                      </w:r>
-                      <w:proofErr w:type="spellStart"/>
-                      <w:r>
-                        <w:rPr>
-                          <w:rFonts w:ascii="Courier New" w:eastAsia="Times New Roman" w:hAnsi="Courier New" w:cs="Courier New"/>
-                          <w:color w:val="0000FF"/>
-                          <w:szCs w:val="20"/>
-                          <w:lang w:val="en-US" w:eastAsia="zh-CN"/>
-                        </w:rPr>
-                        <w:t>faultType</w:t>
-                      </w:r>
-                      <w:proofErr w:type="spellEnd"/>
-                      <w:r>
-                        <w:rPr>
-                          <w:rFonts w:ascii="Courier New" w:eastAsia="Times New Roman" w:hAnsi="Courier New" w:cs="Courier New"/>
-                          <w:color w:val="0000FF"/>
-                          <w:szCs w:val="20"/>
-                          <w:lang w:val="en-US" w:eastAsia="zh-CN"/>
-                        </w:rPr>
-                        <w:t>&gt;</w:t>
+                        <w:t>&lt;faultType&gt;</w:t>
                       </w:r>
                       <w:r>
                         <w:rPr>
@@ -6210,27 +5741,7 @@
                           <w:szCs w:val="20"/>
                           <w:lang w:val="en-US" w:eastAsia="zh-CN"/>
                         </w:rPr>
-                        <w:t>&lt;/</w:t>
-                      </w:r>
-                      <w:proofErr w:type="spellStart"/>
-                      <w:r>
-                        <w:rPr>
-                          <w:rFonts w:ascii="Courier New" w:eastAsia="Times New Roman" w:hAnsi="Courier New" w:cs="Courier New"/>
-                          <w:color w:val="0000FF"/>
-                          <w:szCs w:val="20"/>
-                          <w:lang w:val="en-US" w:eastAsia="zh-CN"/>
-                        </w:rPr>
-                        <w:t>faultType</w:t>
-                      </w:r>
-                      <w:proofErr w:type="spellEnd"/>
-                      <w:r>
-                        <w:rPr>
-                          <w:rFonts w:ascii="Courier New" w:eastAsia="Times New Roman" w:hAnsi="Courier New" w:cs="Courier New"/>
-                          <w:color w:val="0000FF"/>
-                          <w:szCs w:val="20"/>
-                          <w:lang w:val="en-US" w:eastAsia="zh-CN"/>
-                        </w:rPr>
-                        <w:t>&gt;</w:t>
+                        <w:t>&lt;/faultType&gt;</w:t>
                       </w:r>
                       <w:r>
                         <w:rPr>
@@ -6490,9 +6001,9 @@
           <w:noProof/>
         </w:rPr>
         <w:drawing>
-          <wp:inline distT="0" distB="0" distL="0" distR="0" wp14:anchorId="60A2076A" wp14:editId="64EBA2D5">
-            <wp:extent cx="4337832" cy="1952625"/>
-            <wp:effectExtent l="0" t="0" r="5715" b="0"/>
+          <wp:inline distT="0" distB="0" distL="0" distR="0" wp14:anchorId="60A2076A" wp14:editId="7AA1D8E9">
+            <wp:extent cx="3701608" cy="1472997"/>
+            <wp:effectExtent l="0" t="0" r="0" b="0"/>
             <wp:docPr id="6" name="Picture 6"/>
             <wp:cNvGraphicFramePr>
               <a:graphicFrameLocks xmlns:a="http://schemas.openxmlformats.org/drawingml/2006/main" noChangeAspect="1"/>
@@ -6506,13 +6017,13 @@
                   </pic:nvPicPr>
                   <pic:blipFill rotWithShape="1">
                     <a:blip r:embed="rId19"/>
-                    <a:srcRect l="9148" t="9318" r="65245" b="73391"/>
+                    <a:srcRect l="9148" t="9318" r="65245" b="75396"/>
                     <a:stretch/>
                   </pic:blipFill>
                   <pic:spPr bwMode="auto">
                     <a:xfrm>
                       <a:off x="0" y="0"/>
-                      <a:ext cx="4377975" cy="1970695"/>
+                      <a:ext cx="3745128" cy="1490315"/>
                     </a:xfrm>
                     <a:prstGeom prst="rect">
                       <a:avLst/>
@@ -6541,13 +6052,13 @@
         <mc:AlternateContent>
           <mc:Choice Requires="wps">
             <w:drawing>
-              <wp:anchor distT="45720" distB="45720" distL="114300" distR="114300" simplePos="0" relativeHeight="251658249" behindDoc="0" locked="0" layoutInCell="1" allowOverlap="1" wp14:anchorId="73D16517" wp14:editId="43201DF0">
+              <wp:anchor distT="45720" distB="45720" distL="114300" distR="114300" simplePos="0" relativeHeight="251658249" behindDoc="0" locked="0" layoutInCell="1" allowOverlap="1" wp14:anchorId="73D16517" wp14:editId="2EA1BC25">
                 <wp:simplePos x="0" y="0"/>
                 <wp:positionH relativeFrom="margin">
                   <wp:align>right</wp:align>
                 </wp:positionH>
                 <wp:positionV relativeFrom="paragraph">
-                  <wp:posOffset>244475</wp:posOffset>
+                  <wp:posOffset>227330</wp:posOffset>
                 </wp:positionV>
                 <wp:extent cx="6627495" cy="1675130"/>
                 <wp:effectExtent l="0" t="0" r="20955" b="20320"/>
@@ -6596,7 +6107,6 @@
                                 <w:lang w:val="en-US" w:eastAsia="zh-CN"/>
                               </w:rPr>
                             </w:pPr>
-                            <w:proofErr w:type="gramStart"/>
                             <w:r>
                               <w:rPr>
                                 <w:rFonts w:ascii="Courier New" w:eastAsia="Times New Roman" w:hAnsi="Courier New" w:cs="Courier New"/>
@@ -6616,7 +6126,6 @@
                               </w:rPr>
                               <w:t>xml</w:t>
                             </w:r>
-                            <w:proofErr w:type="gramEnd"/>
                             <w:r>
                               <w:rPr>
                                 <w:rFonts w:ascii="Courier New" w:eastAsia="Times New Roman" w:hAnsi="Courier New" w:cs="Courier New"/>
@@ -6725,27 +6234,7 @@
                                 <w:szCs w:val="20"/>
                                 <w:lang w:val="en-US" w:eastAsia="zh-CN"/>
                               </w:rPr>
-                              <w:t>&lt;</w:t>
-                            </w:r>
-                            <w:proofErr w:type="spellStart"/>
-                            <w:r>
-                              <w:rPr>
-                                <w:rFonts w:ascii="Courier New" w:eastAsia="Times New Roman" w:hAnsi="Courier New" w:cs="Courier New"/>
-                                <w:color w:val="0000FF"/>
-                                <w:szCs w:val="20"/>
-                                <w:lang w:val="en-US" w:eastAsia="zh-CN"/>
-                              </w:rPr>
-                              <w:t>busRequest</w:t>
-                            </w:r>
-                            <w:proofErr w:type="spellEnd"/>
-                            <w:r>
-                              <w:rPr>
-                                <w:rFonts w:ascii="Courier New" w:eastAsia="Times New Roman" w:hAnsi="Courier New" w:cs="Courier New"/>
-                                <w:color w:val="0000FF"/>
-                                <w:szCs w:val="20"/>
-                                <w:lang w:val="en-US" w:eastAsia="zh-CN"/>
-                              </w:rPr>
-                              <w:t>&gt;</w:t>
+                              <w:t>&lt;busRequest&gt;</w:t>
                             </w:r>
                           </w:p>
                           <w:p>
@@ -6945,27 +6434,7 @@
                                 <w:szCs w:val="20"/>
                                 <w:lang w:val="en-US" w:eastAsia="zh-CN"/>
                               </w:rPr>
-                              <w:t>&lt;</w:t>
-                            </w:r>
-                            <w:proofErr w:type="spellStart"/>
-                            <w:r>
-                              <w:rPr>
-                                <w:rFonts w:ascii="Courier New" w:eastAsia="Times New Roman" w:hAnsi="Courier New" w:cs="Courier New"/>
-                                <w:color w:val="0000FF"/>
-                                <w:szCs w:val="20"/>
-                                <w:lang w:val="en-US" w:eastAsia="zh-CN"/>
-                              </w:rPr>
-                              <w:t>coords</w:t>
-                            </w:r>
-                            <w:proofErr w:type="spellEnd"/>
-                            <w:r>
-                              <w:rPr>
-                                <w:rFonts w:ascii="Courier New" w:eastAsia="Times New Roman" w:hAnsi="Courier New" w:cs="Courier New"/>
-                                <w:color w:val="0000FF"/>
-                                <w:szCs w:val="20"/>
-                                <w:lang w:val="en-US" w:eastAsia="zh-CN"/>
-                              </w:rPr>
-                              <w:t>&gt;</w:t>
+                              <w:t>&lt;coords&gt;</w:t>
                             </w:r>
                           </w:p>
                           <w:p>
@@ -7000,27 +6469,7 @@
                                 <w:szCs w:val="20"/>
                                 <w:lang w:val="en-US" w:eastAsia="zh-CN"/>
                               </w:rPr>
-                              <w:t>&lt;</w:t>
-                            </w:r>
-                            <w:proofErr w:type="spellStart"/>
-                            <w:r>
-                              <w:rPr>
-                                <w:rFonts w:ascii="Courier New" w:eastAsia="Times New Roman" w:hAnsi="Courier New" w:cs="Courier New"/>
-                                <w:color w:val="0000FF"/>
-                                <w:szCs w:val="20"/>
-                                <w:lang w:val="en-US" w:eastAsia="zh-CN"/>
-                              </w:rPr>
-                              <w:t>lat</w:t>
-                            </w:r>
-                            <w:proofErr w:type="spellEnd"/>
-                            <w:r>
-                              <w:rPr>
-                                <w:rFonts w:ascii="Courier New" w:eastAsia="Times New Roman" w:hAnsi="Courier New" w:cs="Courier New"/>
-                                <w:color w:val="0000FF"/>
-                                <w:szCs w:val="20"/>
-                                <w:lang w:val="en-US" w:eastAsia="zh-CN"/>
-                              </w:rPr>
-                              <w:t>&gt;</w:t>
+                              <w:t>&lt;lat&gt;</w:t>
                             </w:r>
                             <w:r>
                               <w:rPr>
@@ -7040,27 +6489,7 @@
                                 <w:szCs w:val="20"/>
                                 <w:lang w:val="en-US" w:eastAsia="zh-CN"/>
                               </w:rPr>
-                              <w:t>&lt;/</w:t>
-                            </w:r>
-                            <w:proofErr w:type="spellStart"/>
-                            <w:r>
-                              <w:rPr>
-                                <w:rFonts w:ascii="Courier New" w:eastAsia="Times New Roman" w:hAnsi="Courier New" w:cs="Courier New"/>
-                                <w:color w:val="0000FF"/>
-                                <w:szCs w:val="20"/>
-                                <w:lang w:val="en-US" w:eastAsia="zh-CN"/>
-                              </w:rPr>
-                              <w:t>lat</w:t>
-                            </w:r>
-                            <w:proofErr w:type="spellEnd"/>
-                            <w:r>
-                              <w:rPr>
-                                <w:rFonts w:ascii="Courier New" w:eastAsia="Times New Roman" w:hAnsi="Courier New" w:cs="Courier New"/>
-                                <w:color w:val="0000FF"/>
-                                <w:szCs w:val="20"/>
-                                <w:lang w:val="en-US" w:eastAsia="zh-CN"/>
-                              </w:rPr>
-                              <w:t>&gt;</w:t>
+                              <w:t>&lt;/lat&gt;</w:t>
                             </w:r>
                           </w:p>
                           <w:p>
@@ -7161,27 +6590,7 @@
                                 <w:szCs w:val="20"/>
                                 <w:lang w:val="en-US" w:eastAsia="zh-CN"/>
                               </w:rPr>
-                              <w:t>&lt;/</w:t>
-                            </w:r>
-                            <w:proofErr w:type="spellStart"/>
-                            <w:r>
-                              <w:rPr>
-                                <w:rFonts w:ascii="Courier New" w:eastAsia="Times New Roman" w:hAnsi="Courier New" w:cs="Courier New"/>
-                                <w:color w:val="0000FF"/>
-                                <w:szCs w:val="20"/>
-                                <w:lang w:val="en-US" w:eastAsia="zh-CN"/>
-                              </w:rPr>
-                              <w:t>coords</w:t>
-                            </w:r>
-                            <w:proofErr w:type="spellEnd"/>
-                            <w:r>
-                              <w:rPr>
-                                <w:rFonts w:ascii="Courier New" w:eastAsia="Times New Roman" w:hAnsi="Courier New" w:cs="Courier New"/>
-                                <w:color w:val="0000FF"/>
-                                <w:szCs w:val="20"/>
-                                <w:lang w:val="en-US" w:eastAsia="zh-CN"/>
-                              </w:rPr>
-                              <w:t>&gt;</w:t>
+                              <w:t>&lt;/coords&gt;</w:t>
                             </w:r>
                             <w:r>
                               <w:rPr>
@@ -7214,27 +6623,7 @@
                                 <w:szCs w:val="20"/>
                                 <w:lang w:val="en-US" w:eastAsia="zh-CN"/>
                               </w:rPr>
-                              <w:t>&lt;/</w:t>
-                            </w:r>
-                            <w:proofErr w:type="spellStart"/>
-                            <w:r>
-                              <w:rPr>
-                                <w:rFonts w:ascii="Courier New" w:eastAsia="Times New Roman" w:hAnsi="Courier New" w:cs="Courier New"/>
-                                <w:color w:val="0000FF"/>
-                                <w:szCs w:val="20"/>
-                                <w:lang w:val="en-US" w:eastAsia="zh-CN"/>
-                              </w:rPr>
-                              <w:t>busRequest</w:t>
-                            </w:r>
-                            <w:proofErr w:type="spellEnd"/>
-                            <w:r>
-                              <w:rPr>
-                                <w:rFonts w:ascii="Courier New" w:eastAsia="Times New Roman" w:hAnsi="Courier New" w:cs="Courier New"/>
-                                <w:color w:val="0000FF"/>
-                                <w:szCs w:val="20"/>
-                                <w:lang w:val="en-US" w:eastAsia="zh-CN"/>
-                              </w:rPr>
-                              <w:t>&gt;</w:t>
+                              <w:t>&lt;/busRequest&gt;</w:t>
                             </w:r>
                           </w:p>
                           <w:p/>
@@ -7257,7 +6646,7 @@
           </mc:Choice>
           <mc:Fallback>
             <w:pict>
-              <v:shape w14:anchorId="73D16517" id="_x0000_s1030" type="#_x0000_t202" style="position:absolute;left:0;text-align:left;margin-left:470.65pt;margin-top:19.25pt;width:521.85pt;height:131.9pt;z-index:251658249;visibility:visible;mso-wrap-style:square;mso-width-percent:0;mso-height-percent:0;mso-wrap-distance-left:9pt;mso-wrap-distance-top:3.6pt;mso-wrap-distance-right:9pt;mso-wrap-distance-bottom:3.6pt;mso-position-horizontal:right;mso-position-horizontal-relative:margin;mso-position-vertical:absolute;mso-position-vertical-relative:text;mso-width-percent:0;mso-height-percent:0;mso-width-relative:margin;mso-height-relative:margin;v-text-anchor:top" o:gfxdata="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">
+              <v:shape w14:anchorId="73D16517" id="_x0000_s1030" type="#_x0000_t202" style="position:absolute;left:0;text-align:left;margin-left:470.65pt;margin-top:17.9pt;width:521.85pt;height:131.9pt;z-index:251658249;visibility:visible;mso-wrap-style:square;mso-width-percent:0;mso-height-percent:0;mso-wrap-distance-left:9pt;mso-wrap-distance-top:3.6pt;mso-wrap-distance-right:9pt;mso-wrap-distance-bottom:3.6pt;mso-position-horizontal:right;mso-position-horizontal-relative:margin;mso-position-vertical:absolute;mso-position-vertical-relative:text;mso-width-percent:0;mso-height-percent:0;mso-width-relative:margin;mso-height-relative:margin;v-text-anchor:top" o:gfxdata="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">
                 <v:textbox>
                   <w:txbxContent>
                     <w:p>
@@ -7272,7 +6661,6 @@
                           <w:lang w:val="en-US" w:eastAsia="zh-CN"/>
                         </w:rPr>
                       </w:pPr>
-                      <w:proofErr w:type="gramStart"/>
                       <w:r>
                         <w:rPr>
                           <w:rFonts w:ascii="Courier New" w:eastAsia="Times New Roman" w:hAnsi="Courier New" w:cs="Courier New"/>
@@ -7292,7 +6680,6 @@
                         </w:rPr>
                         <w:t>xml</w:t>
                       </w:r>
-                      <w:proofErr w:type="gramEnd"/>
                       <w:r>
                         <w:rPr>
                           <w:rFonts w:ascii="Courier New" w:eastAsia="Times New Roman" w:hAnsi="Courier New" w:cs="Courier New"/>
@@ -7401,27 +6788,7 @@
                           <w:szCs w:val="20"/>
                           <w:lang w:val="en-US" w:eastAsia="zh-CN"/>
                         </w:rPr>
-                        <w:t>&lt;</w:t>
-                      </w:r>
-                      <w:proofErr w:type="spellStart"/>
-                      <w:r>
-                        <w:rPr>
-                          <w:rFonts w:ascii="Courier New" w:eastAsia="Times New Roman" w:hAnsi="Courier New" w:cs="Courier New"/>
-                          <w:color w:val="0000FF"/>
-                          <w:szCs w:val="20"/>
-                          <w:lang w:val="en-US" w:eastAsia="zh-CN"/>
-                        </w:rPr>
-                        <w:t>busRequest</w:t>
-                      </w:r>
-                      <w:proofErr w:type="spellEnd"/>
-                      <w:r>
-                        <w:rPr>
-                          <w:rFonts w:ascii="Courier New" w:eastAsia="Times New Roman" w:hAnsi="Courier New" w:cs="Courier New"/>
-                          <w:color w:val="0000FF"/>
-                          <w:szCs w:val="20"/>
-                          <w:lang w:val="en-US" w:eastAsia="zh-CN"/>
-                        </w:rPr>
-                        <w:t>&gt;</w:t>
+                        <w:t>&lt;busRequest&gt;</w:t>
                       </w:r>
                     </w:p>
                     <w:p>
@@ -7621,27 +6988,7 @@
                           <w:szCs w:val="20"/>
                           <w:lang w:val="en-US" w:eastAsia="zh-CN"/>
                         </w:rPr>
-                        <w:t>&lt;</w:t>
-                      </w:r>
-                      <w:proofErr w:type="spellStart"/>
-                      <w:r>
-                        <w:rPr>
-                          <w:rFonts w:ascii="Courier New" w:eastAsia="Times New Roman" w:hAnsi="Courier New" w:cs="Courier New"/>
-                          <w:color w:val="0000FF"/>
-                          <w:szCs w:val="20"/>
-                          <w:lang w:val="en-US" w:eastAsia="zh-CN"/>
-                        </w:rPr>
-                        <w:t>coords</w:t>
-                      </w:r>
-                      <w:proofErr w:type="spellEnd"/>
-                      <w:r>
-                        <w:rPr>
-                          <w:rFonts w:ascii="Courier New" w:eastAsia="Times New Roman" w:hAnsi="Courier New" w:cs="Courier New"/>
-                          <w:color w:val="0000FF"/>
-                          <w:szCs w:val="20"/>
-                          <w:lang w:val="en-US" w:eastAsia="zh-CN"/>
-                        </w:rPr>
-                        <w:t>&gt;</w:t>
+                        <w:t>&lt;coords&gt;</w:t>
                       </w:r>
                     </w:p>
                     <w:p>
@@ -7676,27 +7023,7 @@
                           <w:szCs w:val="20"/>
                           <w:lang w:val="en-US" w:eastAsia="zh-CN"/>
                         </w:rPr>
-                        <w:t>&lt;</w:t>
-                      </w:r>
-                      <w:proofErr w:type="spellStart"/>
-                      <w:r>
-                        <w:rPr>
-                          <w:rFonts w:ascii="Courier New" w:eastAsia="Times New Roman" w:hAnsi="Courier New" w:cs="Courier New"/>
-                          <w:color w:val="0000FF"/>
-                          <w:szCs w:val="20"/>
-                          <w:lang w:val="en-US" w:eastAsia="zh-CN"/>
-                        </w:rPr>
-                        <w:t>lat</w:t>
-                      </w:r>
-                      <w:proofErr w:type="spellEnd"/>
-                      <w:r>
-                        <w:rPr>
-                          <w:rFonts w:ascii="Courier New" w:eastAsia="Times New Roman" w:hAnsi="Courier New" w:cs="Courier New"/>
-                          <w:color w:val="0000FF"/>
-                          <w:szCs w:val="20"/>
-                          <w:lang w:val="en-US" w:eastAsia="zh-CN"/>
-                        </w:rPr>
-                        <w:t>&gt;</w:t>
+                        <w:t>&lt;lat&gt;</w:t>
                       </w:r>
                       <w:r>
                         <w:rPr>
@@ -7716,27 +7043,7 @@
                           <w:szCs w:val="20"/>
                           <w:lang w:val="en-US" w:eastAsia="zh-CN"/>
                         </w:rPr>
-                        <w:t>&lt;/</w:t>
-                      </w:r>
-                      <w:proofErr w:type="spellStart"/>
-                      <w:r>
-                        <w:rPr>
-                          <w:rFonts w:ascii="Courier New" w:eastAsia="Times New Roman" w:hAnsi="Courier New" w:cs="Courier New"/>
-                          <w:color w:val="0000FF"/>
-                          <w:szCs w:val="20"/>
-                          <w:lang w:val="en-US" w:eastAsia="zh-CN"/>
-                        </w:rPr>
-                        <w:t>lat</w:t>
-                      </w:r>
-                      <w:proofErr w:type="spellEnd"/>
-                      <w:r>
-                        <w:rPr>
-                          <w:rFonts w:ascii="Courier New" w:eastAsia="Times New Roman" w:hAnsi="Courier New" w:cs="Courier New"/>
-                          <w:color w:val="0000FF"/>
-                          <w:szCs w:val="20"/>
-                          <w:lang w:val="en-US" w:eastAsia="zh-CN"/>
-                        </w:rPr>
-                        <w:t>&gt;</w:t>
+                        <w:t>&lt;/lat&gt;</w:t>
                       </w:r>
                     </w:p>
                     <w:p>
@@ -7837,27 +7144,7 @@
                           <w:szCs w:val="20"/>
                           <w:lang w:val="en-US" w:eastAsia="zh-CN"/>
                         </w:rPr>
-                        <w:t>&lt;/</w:t>
-                      </w:r>
-                      <w:proofErr w:type="spellStart"/>
-                      <w:r>
-                        <w:rPr>
-                          <w:rFonts w:ascii="Courier New" w:eastAsia="Times New Roman" w:hAnsi="Courier New" w:cs="Courier New"/>
-                          <w:color w:val="0000FF"/>
-                          <w:szCs w:val="20"/>
-                          <w:lang w:val="en-US" w:eastAsia="zh-CN"/>
-                        </w:rPr>
-                        <w:t>coords</w:t>
-                      </w:r>
-                      <w:proofErr w:type="spellEnd"/>
-                      <w:r>
-                        <w:rPr>
-                          <w:rFonts w:ascii="Courier New" w:eastAsia="Times New Roman" w:hAnsi="Courier New" w:cs="Courier New"/>
-                          <w:color w:val="0000FF"/>
-                          <w:szCs w:val="20"/>
-                          <w:lang w:val="en-US" w:eastAsia="zh-CN"/>
-                        </w:rPr>
-                        <w:t>&gt;</w:t>
+                        <w:t>&lt;/coords&gt;</w:t>
                       </w:r>
                       <w:r>
                         <w:rPr>
@@ -7890,27 +7177,7 @@
                           <w:szCs w:val="20"/>
                           <w:lang w:val="en-US" w:eastAsia="zh-CN"/>
                         </w:rPr>
-                        <w:t>&lt;/</w:t>
-                      </w:r>
-                      <w:proofErr w:type="spellStart"/>
-                      <w:r>
-                        <w:rPr>
-                          <w:rFonts w:ascii="Courier New" w:eastAsia="Times New Roman" w:hAnsi="Courier New" w:cs="Courier New"/>
-                          <w:color w:val="0000FF"/>
-                          <w:szCs w:val="20"/>
-                          <w:lang w:val="en-US" w:eastAsia="zh-CN"/>
-                        </w:rPr>
-                        <w:t>busRequest</w:t>
-                      </w:r>
-                      <w:proofErr w:type="spellEnd"/>
-                      <w:r>
-                        <w:rPr>
-                          <w:rFonts w:ascii="Courier New" w:eastAsia="Times New Roman" w:hAnsi="Courier New" w:cs="Courier New"/>
-                          <w:color w:val="0000FF"/>
-                          <w:szCs w:val="20"/>
-                          <w:lang w:val="en-US" w:eastAsia="zh-CN"/>
-                        </w:rPr>
-                        <w:t>&gt;</w:t>
+                        <w:t>&lt;/busRequest&gt;</w:t>
                       </w:r>
                     </w:p>
                     <w:p/>
@@ -7940,9 +7207,9 @@
           <w:noProof/>
         </w:rPr>
         <w:drawing>
-          <wp:inline distT="0" distB="0" distL="0" distR="0" wp14:anchorId="42296052" wp14:editId="0A92F205">
-            <wp:extent cx="4881772" cy="2590800"/>
-            <wp:effectExtent l="0" t="0" r="0" b="0"/>
+          <wp:inline distT="0" distB="0" distL="0" distR="0" wp14:anchorId="42296052" wp14:editId="3C4B6ABC">
+            <wp:extent cx="4410635" cy="2089904"/>
+            <wp:effectExtent l="0" t="0" r="9525" b="5715"/>
             <wp:docPr id="9" name="Picture 9"/>
             <wp:cNvGraphicFramePr>
               <a:graphicFrameLocks xmlns:a="http://schemas.openxmlformats.org/drawingml/2006/main" noChangeAspect="1"/>
@@ -7956,13 +7223,13 @@
                   </pic:nvPicPr>
                   <pic:blipFill rotWithShape="1">
                     <a:blip r:embed="rId20"/>
-                    <a:srcRect l="9308" t="9627" r="63416" b="67921"/>
+                    <a:srcRect l="9308" t="9627" r="63416" b="70327"/>
                     <a:stretch/>
                   </pic:blipFill>
                   <pic:spPr bwMode="auto">
                     <a:xfrm>
                       <a:off x="0" y="0"/>
-                      <a:ext cx="4884433" cy="2592212"/>
+                      <a:ext cx="4419365" cy="2094041"/>
                     </a:xfrm>
                     <a:prstGeom prst="rect">
                       <a:avLst/>
@@ -7985,26 +7252,22 @@
     </w:p>
     <w:p>
       <w:r>
-        <w:lastRenderedPageBreak/>
-        <w:t>Sample:</w:t>
-      </w:r>
-      <w:r>
         <w:rPr>
           <w:noProof/>
         </w:rPr>
         <mc:AlternateContent>
           <mc:Choice Requires="wps">
             <w:drawing>
-              <wp:anchor distT="45720" distB="45720" distL="114300" distR="114300" simplePos="0" relativeHeight="251659776" behindDoc="0" locked="0" layoutInCell="1" allowOverlap="1" wp14:anchorId="5A658128" wp14:editId="0318C376">
+              <wp:anchor distT="45720" distB="45720" distL="114300" distR="114300" simplePos="0" relativeHeight="251660299" behindDoc="0" locked="0" layoutInCell="1" allowOverlap="1" wp14:anchorId="5A658128" wp14:editId="70F93E06">
                 <wp:simplePos x="0" y="0"/>
                 <wp:positionH relativeFrom="margin">
-                  <wp:posOffset>0</wp:posOffset>
+                  <wp:align>left</wp:align>
                 </wp:positionH>
                 <wp:positionV relativeFrom="paragraph">
-                  <wp:posOffset>311785</wp:posOffset>
+                  <wp:posOffset>218651</wp:posOffset>
                 </wp:positionV>
                 <wp:extent cx="6606540" cy="1404620"/>
-                <wp:effectExtent l="0" t="0" r="22860" b="22225"/>
+                <wp:effectExtent l="0" t="0" r="22860" b="18415"/>
                 <wp:wrapSquare wrapText="bothSides"/>
                 <wp:docPr id="16" name="Text Box 2"/>
                 <wp:cNvGraphicFramePr>
@@ -8317,29 +7580,7 @@
                                 <w:szCs w:val="20"/>
                                 <w:lang w:val="en-US" w:eastAsia="zh-CN"/>
                               </w:rPr>
-                              <w:t>&lt;</w:t>
-                            </w:r>
-                            <w:proofErr w:type="spellStart"/>
-                            <w:r>
-                              <w:rPr>
-                                <w:rFonts w:ascii="Courier New" w:eastAsia="Times New Roman" w:hAnsi="Courier New" w:cs="Courier New"/>
-                                <w:color w:val="0000FF"/>
-                                <w:sz w:val="18"/>
-                                <w:szCs w:val="20"/>
-                                <w:lang w:val="en-US" w:eastAsia="zh-CN"/>
-                              </w:rPr>
-                              <w:t>issue_datentime</w:t>
-                            </w:r>
-                            <w:proofErr w:type="spellEnd"/>
-                            <w:r>
-                              <w:rPr>
-                                <w:rFonts w:ascii="Courier New" w:eastAsia="Times New Roman" w:hAnsi="Courier New" w:cs="Courier New"/>
-                                <w:color w:val="0000FF"/>
-                                <w:sz w:val="18"/>
-                                <w:szCs w:val="20"/>
-                                <w:lang w:val="en-US" w:eastAsia="zh-CN"/>
-                              </w:rPr>
-                              <w:t>&gt;</w:t>
+                              <w:t>&lt;issue_datentime&gt;</w:t>
                             </w:r>
                             <w:r>
                               <w:rPr>
@@ -8361,29 +7602,7 @@
                                 <w:szCs w:val="20"/>
                                 <w:lang w:val="en-US" w:eastAsia="zh-CN"/>
                               </w:rPr>
-                              <w:t>&lt;/</w:t>
-                            </w:r>
-                            <w:proofErr w:type="spellStart"/>
-                            <w:r>
-                              <w:rPr>
-                                <w:rFonts w:ascii="Courier New" w:eastAsia="Times New Roman" w:hAnsi="Courier New" w:cs="Courier New"/>
-                                <w:color w:val="0000FF"/>
-                                <w:sz w:val="18"/>
-                                <w:szCs w:val="20"/>
-                                <w:lang w:val="en-US" w:eastAsia="zh-CN"/>
-                              </w:rPr>
-                              <w:t>issue_datentime</w:t>
-                            </w:r>
-                            <w:proofErr w:type="spellEnd"/>
-                            <w:r>
-                              <w:rPr>
-                                <w:rFonts w:ascii="Courier New" w:eastAsia="Times New Roman" w:hAnsi="Courier New" w:cs="Courier New"/>
-                                <w:color w:val="0000FF"/>
-                                <w:sz w:val="18"/>
-                                <w:szCs w:val="20"/>
-                                <w:lang w:val="en-US" w:eastAsia="zh-CN"/>
-                              </w:rPr>
-                              <w:t>&gt;</w:t>
+                              <w:t>&lt;/issue_datentime&gt;</w:t>
                             </w:r>
                           </w:p>
                           <w:p>
@@ -8521,20 +7740,8 @@
                                 <w:szCs w:val="20"/>
                                 <w:lang w:val="en-US" w:eastAsia="zh-CN"/>
                               </w:rPr>
-                              <w:t>&lt;</w:t>
-                            </w:r>
-                            <w:proofErr w:type="spellStart"/>
-                            <w:r>
-                              <w:rPr>
-                                <w:rFonts w:ascii="Courier New" w:eastAsia="Times New Roman" w:hAnsi="Courier New" w:cs="Courier New"/>
-                                <w:color w:val="0000FF"/>
-                                <w:sz w:val="18"/>
-                                <w:szCs w:val="20"/>
-                                <w:lang w:val="en-US" w:eastAsia="zh-CN"/>
-                              </w:rPr>
-                              <w:t>rain_area_image</w:t>
-                            </w:r>
-                            <w:proofErr w:type="spellEnd"/>
+                              <w:t>&lt;rain_area_image</w:t>
+                            </w:r>
                             <w:r>
                               <w:rPr>
                                 <w:rFonts w:ascii="Courier New" w:eastAsia="Times New Roman" w:hAnsi="Courier New" w:cs="Courier New"/>
@@ -8575,29 +7782,7 @@
                                 <w:szCs w:val="20"/>
                                 <w:lang w:val="en-US" w:eastAsia="zh-CN"/>
                               </w:rPr>
-                              <w:t>&lt;/metadata&gt;&lt;/</w:t>
-                            </w:r>
-                            <w:proofErr w:type="spellStart"/>
-                            <w:r>
-                              <w:rPr>
-                                <w:rFonts w:ascii="Courier New" w:eastAsia="Times New Roman" w:hAnsi="Courier New" w:cs="Courier New"/>
-                                <w:color w:val="0000FF"/>
-                                <w:sz w:val="18"/>
-                                <w:szCs w:val="20"/>
-                                <w:lang w:val="en-US" w:eastAsia="zh-CN"/>
-                              </w:rPr>
-                              <w:t>rain_area_image</w:t>
-                            </w:r>
-                            <w:proofErr w:type="spellEnd"/>
-                            <w:r>
-                              <w:rPr>
-                                <w:rFonts w:ascii="Courier New" w:eastAsia="Times New Roman" w:hAnsi="Courier New" w:cs="Courier New"/>
-                                <w:color w:val="0000FF"/>
-                                <w:sz w:val="18"/>
-                                <w:szCs w:val="20"/>
-                                <w:lang w:val="en-US" w:eastAsia="zh-CN"/>
-                              </w:rPr>
-                              <w:t>&gt;</w:t>
+                              <w:t>&lt;/metadata&gt;&lt;/rain_area_image&gt;</w:t>
                             </w:r>
                           </w:p>
                           <w:p>
@@ -8635,29 +7820,7 @@
                                 <w:szCs w:val="20"/>
                                 <w:lang w:val="en-US" w:eastAsia="zh-CN"/>
                               </w:rPr>
-                              <w:t>&lt;</w:t>
-                            </w:r>
-                            <w:proofErr w:type="spellStart"/>
-                            <w:r>
-                              <w:rPr>
-                                <w:rFonts w:ascii="Courier New" w:eastAsia="Times New Roman" w:hAnsi="Courier New" w:cs="Courier New"/>
-                                <w:color w:val="0000FF"/>
-                                <w:sz w:val="18"/>
-                                <w:szCs w:val="20"/>
-                                <w:lang w:val="en-US" w:eastAsia="zh-CN"/>
-                              </w:rPr>
-                              <w:t>satellite_image</w:t>
-                            </w:r>
-                            <w:proofErr w:type="spellEnd"/>
-                            <w:r>
-                              <w:rPr>
-                                <w:rFonts w:ascii="Courier New" w:eastAsia="Times New Roman" w:hAnsi="Courier New" w:cs="Courier New"/>
-                                <w:color w:val="0000FF"/>
-                                <w:sz w:val="18"/>
-                                <w:szCs w:val="20"/>
-                                <w:lang w:val="en-US" w:eastAsia="zh-CN"/>
-                              </w:rPr>
-                              <w:t>&gt;&lt;metadata&gt;</w:t>
+                              <w:t>&lt;satellite_image&gt;&lt;metadata&gt;</w:t>
                             </w:r>
                             <w:r>
                               <w:rPr>
@@ -8679,29 +7842,7 @@
                                 <w:szCs w:val="20"/>
                                 <w:lang w:val="en-US" w:eastAsia="zh-CN"/>
                               </w:rPr>
-                              <w:t>&lt;/metadata&gt;&lt;/</w:t>
-                            </w:r>
-                            <w:proofErr w:type="spellStart"/>
-                            <w:r>
-                              <w:rPr>
-                                <w:rFonts w:ascii="Courier New" w:eastAsia="Times New Roman" w:hAnsi="Courier New" w:cs="Courier New"/>
-                                <w:color w:val="0000FF"/>
-                                <w:sz w:val="18"/>
-                                <w:szCs w:val="20"/>
-                                <w:lang w:val="en-US" w:eastAsia="zh-CN"/>
-                              </w:rPr>
-                              <w:t>satellite_image</w:t>
-                            </w:r>
-                            <w:proofErr w:type="spellEnd"/>
-                            <w:r>
-                              <w:rPr>
-                                <w:rFonts w:ascii="Courier New" w:eastAsia="Times New Roman" w:hAnsi="Courier New" w:cs="Courier New"/>
-                                <w:color w:val="0000FF"/>
-                                <w:sz w:val="18"/>
-                                <w:szCs w:val="20"/>
-                                <w:lang w:val="en-US" w:eastAsia="zh-CN"/>
-                              </w:rPr>
-                              <w:t>&gt;</w:t>
+                              <w:t>&lt;/metadata&gt;&lt;/satellite_image&gt;</w:t>
                             </w:r>
                           </w:p>
                           <w:p>
@@ -8745,7 +7886,7 @@
           </mc:Choice>
           <mc:Fallback>
             <w:pict>
-              <v:shape w14:anchorId="5A658128" id="_x0000_s1031" type="#_x0000_t202" style="position:absolute;left:0;text-align:left;margin-left:0;margin-top:24.55pt;width:520.2pt;height:110.6pt;z-index:251659776;visibility:visible;mso-wrap-style:square;mso-width-percent:0;mso-height-percent:0;mso-wrap-distance-left:9pt;mso-wrap-distance-top:3.6pt;mso-wrap-distance-right:9pt;mso-wrap-distance-bottom:3.6pt;mso-position-horizontal:absolute;mso-position-horizontal-relative:margin;mso-position-vertical:absolute;mso-position-vertical-relative:text;mso-width-percent:0;mso-height-percent:0;mso-width-relative:margin;mso-height-relative:margin;v-text-anchor:top" o:gfxdata="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">
+              <v:shape w14:anchorId="5A658128" id="_x0000_s1031" type="#_x0000_t202" style="position:absolute;left:0;text-align:left;margin-left:0;margin-top:17.2pt;width:520.2pt;height:110.6pt;z-index:251660299;visibility:visible;mso-wrap-style:square;mso-width-percent:0;mso-height-percent:0;mso-wrap-distance-left:9pt;mso-wrap-distance-top:3.6pt;mso-wrap-distance-right:9pt;mso-wrap-distance-bottom:3.6pt;mso-position-horizontal:left;mso-position-horizontal-relative:margin;mso-position-vertical:absolute;mso-position-vertical-relative:text;mso-width-percent:0;mso-height-percent:0;mso-width-relative:margin;mso-height-relative:margin;v-text-anchor:top" o:gfxdata="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">
                 <v:textbox style="mso-fit-shape-to-text:t">
                   <w:txbxContent>
                     <w:p>
@@ -9027,29 +8168,7 @@
                           <w:szCs w:val="20"/>
                           <w:lang w:val="en-US" w:eastAsia="zh-CN"/>
                         </w:rPr>
-                        <w:t>&lt;</w:t>
-                      </w:r>
-                      <w:proofErr w:type="spellStart"/>
-                      <w:r>
-                        <w:rPr>
-                          <w:rFonts w:ascii="Courier New" w:eastAsia="Times New Roman" w:hAnsi="Courier New" w:cs="Courier New"/>
-                          <w:color w:val="0000FF"/>
-                          <w:sz w:val="18"/>
-                          <w:szCs w:val="20"/>
-                          <w:lang w:val="en-US" w:eastAsia="zh-CN"/>
-                        </w:rPr>
-                        <w:t>issue_datentime</w:t>
-                      </w:r>
-                      <w:proofErr w:type="spellEnd"/>
-                      <w:r>
-                        <w:rPr>
-                          <w:rFonts w:ascii="Courier New" w:eastAsia="Times New Roman" w:hAnsi="Courier New" w:cs="Courier New"/>
-                          <w:color w:val="0000FF"/>
-                          <w:sz w:val="18"/>
-                          <w:szCs w:val="20"/>
-                          <w:lang w:val="en-US" w:eastAsia="zh-CN"/>
-                        </w:rPr>
-                        <w:t>&gt;</w:t>
+                        <w:t>&lt;issue_datentime&gt;</w:t>
                       </w:r>
                       <w:r>
                         <w:rPr>
@@ -9071,29 +8190,7 @@
                           <w:szCs w:val="20"/>
                           <w:lang w:val="en-US" w:eastAsia="zh-CN"/>
                         </w:rPr>
-                        <w:t>&lt;/</w:t>
-                      </w:r>
-                      <w:proofErr w:type="spellStart"/>
-                      <w:r>
-                        <w:rPr>
-                          <w:rFonts w:ascii="Courier New" w:eastAsia="Times New Roman" w:hAnsi="Courier New" w:cs="Courier New"/>
-                          <w:color w:val="0000FF"/>
-                          <w:sz w:val="18"/>
-                          <w:szCs w:val="20"/>
-                          <w:lang w:val="en-US" w:eastAsia="zh-CN"/>
-                        </w:rPr>
-                        <w:t>issue_datentime</w:t>
-                      </w:r>
-                      <w:proofErr w:type="spellEnd"/>
-                      <w:r>
-                        <w:rPr>
-                          <w:rFonts w:ascii="Courier New" w:eastAsia="Times New Roman" w:hAnsi="Courier New" w:cs="Courier New"/>
-                          <w:color w:val="0000FF"/>
-                          <w:sz w:val="18"/>
-                          <w:szCs w:val="20"/>
-                          <w:lang w:val="en-US" w:eastAsia="zh-CN"/>
-                        </w:rPr>
-                        <w:t>&gt;</w:t>
+                        <w:t>&lt;/issue_datentime&gt;</w:t>
                       </w:r>
                     </w:p>
                     <w:p>
@@ -9231,20 +8328,8 @@
                           <w:szCs w:val="20"/>
                           <w:lang w:val="en-US" w:eastAsia="zh-CN"/>
                         </w:rPr>
-                        <w:t>&lt;</w:t>
-                      </w:r>
-                      <w:proofErr w:type="spellStart"/>
-                      <w:r>
-                        <w:rPr>
-                          <w:rFonts w:ascii="Courier New" w:eastAsia="Times New Roman" w:hAnsi="Courier New" w:cs="Courier New"/>
-                          <w:color w:val="0000FF"/>
-                          <w:sz w:val="18"/>
-                          <w:szCs w:val="20"/>
-                          <w:lang w:val="en-US" w:eastAsia="zh-CN"/>
-                        </w:rPr>
-                        <w:t>rain_area_image</w:t>
-                      </w:r>
-                      <w:proofErr w:type="spellEnd"/>
+                        <w:t>&lt;rain_area_image</w:t>
+                      </w:r>
                       <w:r>
                         <w:rPr>
                           <w:rFonts w:ascii="Courier New" w:eastAsia="Times New Roman" w:hAnsi="Courier New" w:cs="Courier New"/>
@@ -9285,29 +8370,7 @@
                           <w:szCs w:val="20"/>
                           <w:lang w:val="en-US" w:eastAsia="zh-CN"/>
                         </w:rPr>
-                        <w:t>&lt;/metadata&gt;&lt;/</w:t>
-                      </w:r>
-                      <w:proofErr w:type="spellStart"/>
-                      <w:r>
-                        <w:rPr>
-                          <w:rFonts w:ascii="Courier New" w:eastAsia="Times New Roman" w:hAnsi="Courier New" w:cs="Courier New"/>
-                          <w:color w:val="0000FF"/>
-                          <w:sz w:val="18"/>
-                          <w:szCs w:val="20"/>
-                          <w:lang w:val="en-US" w:eastAsia="zh-CN"/>
-                        </w:rPr>
-                        <w:t>rain_area_image</w:t>
-                      </w:r>
-                      <w:proofErr w:type="spellEnd"/>
-                      <w:r>
-                        <w:rPr>
-                          <w:rFonts w:ascii="Courier New" w:eastAsia="Times New Roman" w:hAnsi="Courier New" w:cs="Courier New"/>
-                          <w:color w:val="0000FF"/>
-                          <w:sz w:val="18"/>
-                          <w:szCs w:val="20"/>
-                          <w:lang w:val="en-US" w:eastAsia="zh-CN"/>
-                        </w:rPr>
-                        <w:t>&gt;</w:t>
+                        <w:t>&lt;/metadata&gt;&lt;/rain_area_image&gt;</w:t>
                       </w:r>
                     </w:p>
                     <w:p>
@@ -9345,29 +8408,7 @@
                           <w:szCs w:val="20"/>
                           <w:lang w:val="en-US" w:eastAsia="zh-CN"/>
                         </w:rPr>
-                        <w:t>&lt;</w:t>
-                      </w:r>
-                      <w:proofErr w:type="spellStart"/>
-                      <w:r>
-                        <w:rPr>
-                          <w:rFonts w:ascii="Courier New" w:eastAsia="Times New Roman" w:hAnsi="Courier New" w:cs="Courier New"/>
-                          <w:color w:val="0000FF"/>
-                          <w:sz w:val="18"/>
-                          <w:szCs w:val="20"/>
-                          <w:lang w:val="en-US" w:eastAsia="zh-CN"/>
-                        </w:rPr>
-                        <w:t>satellite_image</w:t>
-                      </w:r>
-                      <w:proofErr w:type="spellEnd"/>
-                      <w:r>
-                        <w:rPr>
-                          <w:rFonts w:ascii="Courier New" w:eastAsia="Times New Roman" w:hAnsi="Courier New" w:cs="Courier New"/>
-                          <w:color w:val="0000FF"/>
-                          <w:sz w:val="18"/>
-                          <w:szCs w:val="20"/>
-                          <w:lang w:val="en-US" w:eastAsia="zh-CN"/>
-                        </w:rPr>
-                        <w:t>&gt;&lt;metadata&gt;</w:t>
+                        <w:t>&lt;satellite_image&gt;&lt;metadata&gt;</w:t>
                       </w:r>
                       <w:r>
                         <w:rPr>
@@ -9389,29 +8430,7 @@
                           <w:szCs w:val="20"/>
                           <w:lang w:val="en-US" w:eastAsia="zh-CN"/>
                         </w:rPr>
-                        <w:t>&lt;/metadata&gt;&lt;/</w:t>
-                      </w:r>
-                      <w:proofErr w:type="spellStart"/>
-                      <w:r>
-                        <w:rPr>
-                          <w:rFonts w:ascii="Courier New" w:eastAsia="Times New Roman" w:hAnsi="Courier New" w:cs="Courier New"/>
-                          <w:color w:val="0000FF"/>
-                          <w:sz w:val="18"/>
-                          <w:szCs w:val="20"/>
-                          <w:lang w:val="en-US" w:eastAsia="zh-CN"/>
-                        </w:rPr>
-                        <w:t>satellite_image</w:t>
-                      </w:r>
-                      <w:proofErr w:type="spellEnd"/>
-                      <w:r>
-                        <w:rPr>
-                          <w:rFonts w:ascii="Courier New" w:eastAsia="Times New Roman" w:hAnsi="Courier New" w:cs="Courier New"/>
-                          <w:color w:val="0000FF"/>
-                          <w:sz w:val="18"/>
-                          <w:szCs w:val="20"/>
-                          <w:lang w:val="en-US" w:eastAsia="zh-CN"/>
-                        </w:rPr>
-                        <w:t>&gt;</w:t>
+                        <w:t>&lt;/metadata&gt;&lt;/satellite_image&gt;</w:t>
                       </w:r>
                     </w:p>
                     <w:p>
@@ -9444,12 +8463,16 @@
           </mc:Fallback>
         </mc:AlternateContent>
       </w:r>
+      <w:r>
+        <w:t>Sample:</w:t>
+      </w:r>
     </w:p>
     <w:p>
       <w:pPr>
         <w:pStyle w:val="Heading2"/>
       </w:pPr>
       <w:r>
+        <w:lastRenderedPageBreak/>
         <w:t>JSON</w:t>
       </w:r>
     </w:p>
@@ -9469,7 +8492,7 @@
         <mc:AlternateContent>
           <mc:Choice Requires="wps">
             <w:drawing>
-              <wp:anchor distT="45720" distB="45720" distL="114300" distR="114300" simplePos="0" relativeHeight="251656704" behindDoc="0" locked="0" layoutInCell="1" allowOverlap="1" wp14:anchorId="60764A68" wp14:editId="1922523A">
+              <wp:anchor distT="45720" distB="45720" distL="114300" distR="114300" simplePos="0" relativeHeight="251658248" behindDoc="0" locked="0" layoutInCell="1" allowOverlap="1" wp14:anchorId="60764A68" wp14:editId="4C3E4DA0">
                 <wp:simplePos x="0" y="0"/>
                 <wp:positionH relativeFrom="margin">
                   <wp:align>right</wp:align>
@@ -9477,8 +8500,8 @@
                 <wp:positionV relativeFrom="paragraph">
                   <wp:posOffset>277103</wp:posOffset>
                 </wp:positionV>
-                <wp:extent cx="6606540" cy="687070"/>
-                <wp:effectExtent l="0" t="0" r="22860" b="17780"/>
+                <wp:extent cx="6606540" cy="575310"/>
+                <wp:effectExtent l="0" t="0" r="22860" b="15240"/>
                 <wp:wrapSquare wrapText="bothSides"/>
                 <wp:docPr id="17" name="Text Box 2"/>
                 <wp:cNvGraphicFramePr>
@@ -9493,7 +8516,7 @@
                       <wps:spPr bwMode="auto">
                         <a:xfrm>
                           <a:off x="0" y="0"/>
-                          <a:ext cx="6606540" cy="687121"/>
+                          <a:ext cx="6606540" cy="575734"/>
                         </a:xfrm>
                         <a:prstGeom prst="rect">
                           <a:avLst/>
@@ -9517,26 +8540,13 @@
                               <w:t>{</w:t>
                             </w:r>
                             <w:r>
-                              <w:t>"</w:t>
-                            </w:r>
-                            <w:proofErr w:type="spellStart"/>
-                            <w:r>
-                              <w:t>status"</w:t>
+                              <w:t>"status"</w:t>
                             </w:r>
                             <w:r>
                               <w:t>:</w:t>
                             </w:r>
                             <w:r>
-                              <w:t>"ok</w:t>
-                            </w:r>
-                            <w:proofErr w:type="spellEnd"/>
-                            <w:proofErr w:type="gramStart"/>
-                            <w:r>
-                              <w:t xml:space="preserve">",   </w:t>
-                            </w:r>
-                            <w:proofErr w:type="gramEnd"/>
-                            <w:r>
-                              <w:t xml:space="preserve">  </w:t>
+                              <w:t xml:space="preserve">"ok",     </w:t>
                             </w:r>
                             <w:r>
                               <w:br/>
@@ -9576,7 +8586,7 @@
           </mc:Choice>
           <mc:Fallback>
             <w:pict>
-              <v:shape w14:anchorId="60764A68" id="_x0000_s1032" type="#_x0000_t202" style="position:absolute;left:0;text-align:left;margin-left:469pt;margin-top:21.8pt;width:520.2pt;height:54.1pt;z-index:251656704;visibility:visible;mso-wrap-style:square;mso-width-percent:0;mso-height-percent:0;mso-wrap-distance-left:9pt;mso-wrap-distance-top:3.6pt;mso-wrap-distance-right:9pt;mso-wrap-distance-bottom:3.6pt;mso-position-horizontal:right;mso-position-horizontal-relative:margin;mso-position-vertical:absolute;mso-position-vertical-relative:text;mso-width-percent:0;mso-height-percent:0;mso-width-relative:margin;mso-height-relative:margin;v-text-anchor:top" o:gfxdata="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">
+              <v:shape w14:anchorId="60764A68" id="_x0000_s1032" type="#_x0000_t202" style="position:absolute;left:0;text-align:left;margin-left:469pt;margin-top:21.8pt;width:520.2pt;height:45.3pt;z-index:251658248;visibility:visible;mso-wrap-style:square;mso-width-percent:0;mso-height-percent:0;mso-wrap-distance-left:9pt;mso-wrap-distance-top:3.6pt;mso-wrap-distance-right:9pt;mso-wrap-distance-bottom:3.6pt;mso-position-horizontal:right;mso-position-horizontal-relative:margin;mso-position-vertical:absolute;mso-position-vertical-relative:text;mso-width-percent:0;mso-height-percent:0;mso-width-relative:margin;mso-height-relative:margin;v-text-anchor:top" o:gfxdata="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">
                 <v:textbox>
                   <w:txbxContent>
                     <w:p>
@@ -9584,26 +8594,13 @@
                         <w:t>{</w:t>
                       </w:r>
                       <w:r>
-                        <w:t>"</w:t>
-                      </w:r>
-                      <w:proofErr w:type="spellStart"/>
-                      <w:r>
-                        <w:t>status"</w:t>
+                        <w:t>"status"</w:t>
                       </w:r>
                       <w:r>
                         <w:t>:</w:t>
                       </w:r>
                       <w:r>
-                        <w:t>"ok</w:t>
-                      </w:r>
-                      <w:proofErr w:type="spellEnd"/>
-                      <w:proofErr w:type="gramStart"/>
-                      <w:r>
-                        <w:t xml:space="preserve">",   </w:t>
-                      </w:r>
-                      <w:proofErr w:type="gramEnd"/>
-                      <w:r>
-                        <w:t xml:space="preserve">  </w:t>
+                        <w:t xml:space="preserve">"ok",     </w:t>
                       </w:r>
                       <w:r>
                         <w:br/>
@@ -9648,13 +8645,13 @@
         <mc:AlternateContent>
           <mc:Choice Requires="wps">
             <w:drawing>
-              <wp:anchor distT="0" distB="0" distL="114300" distR="114300" simplePos="0" relativeHeight="251658752" behindDoc="1" locked="0" layoutInCell="1" allowOverlap="1" wp14:anchorId="77748FE7" wp14:editId="352EA63E">
+              <wp:anchor distT="0" distB="0" distL="114300" distR="114300" simplePos="0" relativeHeight="251658251" behindDoc="1" locked="0" layoutInCell="1" allowOverlap="1" wp14:anchorId="77748FE7" wp14:editId="2B5DCDFF">
                 <wp:simplePos x="0" y="0"/>
                 <wp:positionH relativeFrom="column">
-                  <wp:posOffset>19050</wp:posOffset>
+                  <wp:posOffset>27305</wp:posOffset>
                 </wp:positionH>
                 <wp:positionV relativeFrom="paragraph">
-                  <wp:posOffset>1097280</wp:posOffset>
+                  <wp:posOffset>902335</wp:posOffset>
                 </wp:positionV>
                 <wp:extent cx="6606540" cy="300990"/>
                 <wp:effectExtent l="0" t="0" r="22860" b="22860"/>
@@ -9693,15 +8690,7 @@
                         <w:txbxContent>
                           <w:p>
                             <w:r>
-                              <w:t>{"</w:t>
-                            </w:r>
-                            <w:proofErr w:type="spellStart"/>
-                            <w:r>
-                              <w:t>message":"TMPN","status":"success</w:t>
-                            </w:r>
-                            <w:proofErr w:type="spellEnd"/>
-                            <w:r>
-                              <w:t>"}</w:t>
+                              <w:t>{"message":"TMPN","status":"success"}</w:t>
                             </w:r>
                           </w:p>
                           <w:p/>
@@ -9718,20 +8707,12 @@
           </mc:Choice>
           <mc:Fallback>
             <w:pict>
-              <v:shape w14:anchorId="77748FE7" id="_x0000_s1033" type="#_x0000_t202" style="position:absolute;left:0;text-align:left;margin-left:1.5pt;margin-top:86.4pt;width:520.2pt;height:23.7pt;z-index:-251657728;visibility:visible;mso-wrap-style:square;mso-wrap-distance-left:9pt;mso-wrap-distance-top:0;mso-wrap-distance-right:9pt;mso-wrap-distance-bottom:0;mso-position-horizontal:absolute;mso-position-horizontal-relative:text;mso-position-vertical:absolute;mso-position-vertical-relative:text;v-text-anchor:top" o:gfxdata="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">
+              <v:shape w14:anchorId="77748FE7" id="_x0000_s1033" type="#_x0000_t202" style="position:absolute;left:0;text-align:left;margin-left:2.15pt;margin-top:71.05pt;width:520.2pt;height:23.7pt;z-index:-251658229;visibility:visible;mso-wrap-style:square;mso-wrap-distance-left:9pt;mso-wrap-distance-top:0;mso-wrap-distance-right:9pt;mso-wrap-distance-bottom:0;mso-position-horizontal:absolute;mso-position-horizontal-relative:text;mso-position-vertical:absolute;mso-position-vertical-relative:text;v-text-anchor:top" o:gfxdata="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">
                 <v:textbox>
                   <w:txbxContent>
                     <w:p>
                       <w:r>
-                        <w:t>{"</w:t>
-                      </w:r>
-                      <w:proofErr w:type="spellStart"/>
-                      <w:r>
-                        <w:t>message":"TMPN","status":"success</w:t>
-                      </w:r>
-                      <w:proofErr w:type="spellEnd"/>
-                      <w:r>
-                        <w:t>"}</w:t>
+                        <w:t>{"message":"TMPN","status":"success"}</w:t>
                       </w:r>
                     </w:p>
                     <w:p/>
@@ -9773,25 +8754,7 @@
           <w:b/>
           <w:i/>
         </w:rPr>
-        <w:t xml:space="preserve">Between Train Management System(new_breakdown.xsd) and Get </w:t>
-      </w:r>
-      <w:proofErr w:type="gramStart"/>
-      <w:r>
-        <w:rPr>
-          <w:rFonts w:cs="Arial"/>
-          <w:b/>
-          <w:i/>
-        </w:rPr>
-        <w:t>nearest</w:t>
-      </w:r>
-      <w:proofErr w:type="gramEnd"/>
-      <w:r>
-        <w:rPr>
-          <w:rFonts w:cs="Arial"/>
-          <w:b/>
-          <w:i/>
-        </w:rPr>
-        <w:t xml:space="preserve"> Bus Depot web service (new_breakdown_formatted.xsd)</w:t>
+        <w:t>Between Train Management System(new_breakdown.xsd) and Get nearest Bus Depot web service (new_breakdown_formatted.xsd)</w:t>
       </w:r>
     </w:p>
     <w:p>
@@ -9868,7 +8831,7 @@
           </mc:Choice>
           <mc:Fallback>
             <w:pict>
-              <v:oval w14:anchorId="7EC7E34B" id="Oval 13" o:spid="_x0000_s1026" style="position:absolute;margin-left:367.65pt;margin-top:76.4pt;width:86.55pt;height:25.8pt;z-index:251658243;visibility:visible;mso-wrap-style:square;mso-height-percent:0;mso-wrap-distance-left:9pt;mso-wrap-distance-top:0;mso-wrap-distance-right:9pt;mso-wrap-distance-bottom:0;mso-position-horizontal:absolute;mso-position-horizontal-relative:text;mso-position-vertical:absolute;mso-position-vertical-relative:text;mso-height-percent:0;mso-height-relative:margin;v-text-anchor:middle" o:gfxdata="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" filled="f" strokecolor="#1f3763 [1604]" strokeweight="1pt">
+              <v:oval w14:anchorId="2430C55A" id="Oval 13" o:spid="_x0000_s1026" style="position:absolute;margin-left:367.65pt;margin-top:76.4pt;width:86.55pt;height:25.8pt;z-index:251658243;visibility:visible;mso-wrap-style:square;mso-height-percent:0;mso-wrap-distance-left:9pt;mso-wrap-distance-top:0;mso-wrap-distance-right:9pt;mso-wrap-distance-bottom:0;mso-position-horizontal:absolute;mso-position-horizontal-relative:text;mso-position-vertical:absolute;mso-position-vertical-relative:text;mso-height-percent:0;mso-height-relative:margin;v-text-anchor:middle" o:gfxdata="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" filled="f" strokecolor="#1f3763 [1604]" strokeweight="1pt">
                 <v:stroke joinstyle="miter"/>
               </v:oval>
             </w:pict>
@@ -9939,7 +8902,7 @@
           </mc:Choice>
           <mc:Fallback>
             <w:pict>
-              <v:oval w14:anchorId="24715374" id="Oval 12" o:spid="_x0000_s1026" style="position:absolute;margin-left:166.25pt;margin-top:56.1pt;width:86.55pt;height:50.35pt;z-index:251658242;visibility:visible;mso-wrap-style:square;mso-wrap-distance-left:9pt;mso-wrap-distance-top:0;mso-wrap-distance-right:9pt;mso-wrap-distance-bottom:0;mso-position-horizontal:absolute;mso-position-horizontal-relative:text;mso-position-vertical:absolute;mso-position-vertical-relative:text;v-text-anchor:middle" o:gfxdata="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" filled="f" strokecolor="#1f3763 [1604]" strokeweight="1pt">
+              <v:oval w14:anchorId="137B8AF8" id="Oval 12" o:spid="_x0000_s1026" style="position:absolute;margin-left:166.25pt;margin-top:56.1pt;width:86.55pt;height:50.35pt;z-index:251658242;visibility:visible;mso-wrap-style:square;mso-wrap-distance-left:9pt;mso-wrap-distance-top:0;mso-wrap-distance-right:9pt;mso-wrap-distance-bottom:0;mso-position-horizontal:absolute;mso-position-horizontal-relative:text;mso-position-vertical:absolute;mso-position-vertical-relative:text;v-text-anchor:middle" o:gfxdata="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" filled="f" strokecolor="#1f3763 [1604]" strokeweight="1pt">
                 <v:stroke joinstyle="miter"/>
               </v:oval>
             </w:pict>
@@ -10052,124 +9015,51 @@
         <w:rPr>
           <w:rFonts w:cs="Arial"/>
         </w:rPr>
-        <w:t xml:space="preserve">The XML from </w:t>
-      </w:r>
-      <w:proofErr w:type="spellStart"/>
-      <w:r>
-        <w:rPr>
-          <w:rFonts w:cs="Arial"/>
-        </w:rPr>
-        <w:t>new_breakdown_formatted</w:t>
-      </w:r>
-      <w:proofErr w:type="spellEnd"/>
-      <w:r>
-        <w:rPr>
-          <w:rFonts w:cs="Arial"/>
-        </w:rPr>
-        <w:t xml:space="preserve"> expects the coordinates to be displayed in </w:t>
-      </w:r>
-      <w:proofErr w:type="spellStart"/>
-      <w:proofErr w:type="gramStart"/>
-      <w:r>
-        <w:rPr>
-          <w:rFonts w:cs="Arial"/>
-        </w:rPr>
-        <w:t>lat,long</w:t>
-      </w:r>
-      <w:proofErr w:type="spellEnd"/>
-      <w:proofErr w:type="gramEnd"/>
-      <w:r>
-        <w:rPr>
-          <w:rFonts w:cs="Arial"/>
-        </w:rPr>
-        <w:t xml:space="preserve"> format in the coordinates tag instead of having a </w:t>
-      </w:r>
-      <w:proofErr w:type="spellStart"/>
-      <w:r>
-        <w:rPr>
-          <w:rFonts w:cs="Arial"/>
-        </w:rPr>
-        <w:t>lat</w:t>
-      </w:r>
-      <w:proofErr w:type="spellEnd"/>
-      <w:r>
-        <w:rPr>
-          <w:rFonts w:cs="Arial"/>
-        </w:rPr>
-        <w:t xml:space="preserve"> and long tag by itself. Therefore, the </w:t>
-      </w:r>
-      <w:proofErr w:type="spellStart"/>
-      <w:r>
-        <w:rPr>
-          <w:rFonts w:cs="Arial"/>
-        </w:rPr>
-        <w:t>lat</w:t>
-      </w:r>
-      <w:proofErr w:type="spellEnd"/>
-      <w:r>
-        <w:rPr>
-          <w:rFonts w:cs="Arial"/>
-        </w:rPr>
-        <w:t xml:space="preserve"> and long from </w:t>
-      </w:r>
-      <w:proofErr w:type="spellStart"/>
-      <w:r>
-        <w:rPr>
-          <w:rFonts w:cs="Arial"/>
-        </w:rPr>
-        <w:t>new_breakdown</w:t>
-      </w:r>
-      <w:proofErr w:type="spellEnd"/>
-      <w:r>
-        <w:rPr>
-          <w:rFonts w:cs="Arial"/>
-        </w:rPr>
-        <w:t xml:space="preserve"> </w:t>
-      </w:r>
-      <w:proofErr w:type="gramStart"/>
-      <w:r>
-        <w:rPr>
-          <w:rFonts w:cs="Arial"/>
-        </w:rPr>
-        <w:t>has to</w:t>
-      </w:r>
-      <w:proofErr w:type="gramEnd"/>
-      <w:r>
-        <w:rPr>
-          <w:rFonts w:cs="Arial"/>
-        </w:rPr>
-        <w:t xml:space="preserve"> be concatenated with a comma to form the coordinates tag.</w:t>
+        <w:t>The XML from new_breakdown_formatted expects the coordinates to be displayed in lat,long format in the coordinates tag instead of having a lat and long tag by itself. Therefore, the lat and long from new_breakdown has to be concatenated with a comma to form the coordinates tag.</w:t>
       </w:r>
     </w:p>
     <w:p>
       <w:pPr>
         <w:pStyle w:val="Heading1"/>
       </w:pPr>
+      <w:r>
+        <w:t>Content-</w:t>
+      </w:r>
+      <w:r>
+        <w:t>based</w:t>
+      </w:r>
+      <w:r>
+        <w:t xml:space="preserve"> Routing</w:t>
+      </w:r>
+      <w:bookmarkEnd w:id="7"/>
+    </w:p>
+    <w:p>
+      <w:bookmarkStart w:id="8" w:name="_Toc446926984"/>
       <w:r>
         <w:rPr>
           <w:noProof/>
         </w:rPr>
         <w:drawing>
-          <wp:anchor distT="0" distB="0" distL="114300" distR="114300" simplePos="0" relativeHeight="251658250" behindDoc="1" locked="0" layoutInCell="1" allowOverlap="1" wp14:anchorId="5497EBE9" wp14:editId="34A1E607">
+          <wp:anchor distT="0" distB="0" distL="114300" distR="114300" simplePos="0" relativeHeight="251661323" behindDoc="1" locked="0" layoutInCell="1" allowOverlap="1" wp14:anchorId="3627AF1B" wp14:editId="0D4EC2F6">
             <wp:simplePos x="0" y="0"/>
             <wp:positionH relativeFrom="column">
               <wp:posOffset>0</wp:posOffset>
             </wp:positionH>
             <wp:positionV relativeFrom="paragraph">
-              <wp:posOffset>318770</wp:posOffset>
+              <wp:posOffset>-1693</wp:posOffset>
             </wp:positionV>
-            <wp:extent cx="2778760" cy="1447800"/>
-            <wp:effectExtent l="19050" t="19050" r="21590" b="19050"/>
+            <wp:extent cx="2713567" cy="1684537"/>
+            <wp:effectExtent l="0" t="0" r="0" b="0"/>
             <wp:wrapTight wrapText="bothSides">
               <wp:wrapPolygon edited="0">
-                <wp:start x="-148" y="-284"/>
-                <wp:lineTo x="-148" y="21600"/>
-                <wp:lineTo x="21620" y="21600"/>
-                <wp:lineTo x="21620" y="-284"/>
-                <wp:lineTo x="-148" y="-284"/>
+                <wp:start x="0" y="0"/>
+                <wp:lineTo x="0" y="21258"/>
+                <wp:lineTo x="21383" y="21258"/>
+                <wp:lineTo x="21383" y="0"/>
+                <wp:lineTo x="0" y="0"/>
               </wp:wrapPolygon>
             </wp:wrapTight>
-            <wp:docPr id="20" name="Picture 20"/>
+            <wp:docPr id="50" name="Picture 50" descr="C:\Users\i-am-\AppData\Local\Microsoft\Windows\INetCache\Content.Word\Train Breakdown and Resumption of Service.jpg"/>
             <wp:cNvGraphicFramePr>
               <a:graphicFrameLocks xmlns:a="http://schemas.openxmlformats.org/drawingml/2006/main" noChangeAspect="1"/>
             </wp:cNvGraphicFramePr>
@@ -10177,35 +9067,33 @@
               <a:graphicData uri="http://schemas.openxmlformats.org/drawingml/2006/picture">
                 <pic:pic xmlns:pic="http://schemas.openxmlformats.org/drawingml/2006/picture">
                   <pic:nvPicPr>
-                    <pic:cNvPr id="20" name="Train Breakdown and Resumption of Service.jpg"/>
-                    <pic:cNvPicPr/>
+                    <pic:cNvPr id="0" name="Picture 1" descr="C:\Users\i-am-\AppData\Local\Microsoft\Windows\INetCache\Content.Word\Train Breakdown and Resumption of Service.jpg"/>
+                    <pic:cNvPicPr>
+                      <a:picLocks noChangeAspect="1" noChangeArrowheads="1"/>
+                    </pic:cNvPicPr>
                   </pic:nvPicPr>
                   <pic:blipFill rotWithShape="1">
-                    <a:blip r:embed="rId22">
+                    <a:blip r:embed="rId9">
                       <a:extLst>
                         <a:ext uri="{28A0092B-C50C-407E-A947-70E740481C1C}">
                           <a14:useLocalDpi xmlns:a14="http://schemas.microsoft.com/office/drawing/2010/main" val="0"/>
                         </a:ext>
                       </a:extLst>
                     </a:blip>
-                    <a:srcRect r="69606" b="68846"/>
+                    <a:srcRect l="6164" r="55520" b="60861"/>
                     <a:stretch/>
                   </pic:blipFill>
                   <pic:spPr bwMode="auto">
                     <a:xfrm>
                       <a:off x="0" y="0"/>
-                      <a:ext cx="2778760" cy="1447800"/>
+                      <a:ext cx="2713567" cy="1684537"/>
                     </a:xfrm>
                     <a:prstGeom prst="rect">
                       <a:avLst/>
                     </a:prstGeom>
+                    <a:noFill/>
                     <a:ln>
-                      <a:solidFill>
-                        <a:schemeClr val="tx1">
-                          <a:lumMod val="95000"/>
-                          <a:lumOff val="5000"/>
-                        </a:schemeClr>
-                      </a:solidFill>
+                      <a:noFill/>
                     </a:ln>
                     <a:extLst>
                       <a:ext uri="{53640926-AAD7-44D8-BBD7-CCE9431645EC}">
@@ -10216,54 +9104,17 @@
                 </pic:pic>
               </a:graphicData>
             </a:graphic>
-            <wp14:sizeRelH relativeFrom="margin">
-              <wp14:pctWidth>0</wp14:pctWidth>
-            </wp14:sizeRelH>
-            <wp14:sizeRelV relativeFrom="margin">
-              <wp14:pctHeight>0</wp14:pctHeight>
-            </wp14:sizeRelV>
           </wp:anchor>
         </w:drawing>
       </w:r>
       <w:r>
-        <w:t>Content-</w:t>
-      </w:r>
-      <w:r>
-        <w:t>based</w:t>
-      </w:r>
-      <w:r>
-        <w:t xml:space="preserve"> Routing</w:t>
-      </w:r>
-      <w:bookmarkEnd w:id="7"/>
-    </w:p>
-    <w:p>
-      <w:bookmarkStart w:id="8" w:name="_Toc446926984"/>
-      <w:r>
         <w:t xml:space="preserve">Upon receiving the break down message, the REST API (nearest bus depot) webservice will be invoked. The Depot ID will be returned to the IM. The IM will then query the database to get the destination name for the nearest Depot. </w:t>
       </w:r>
       <w:r>
         <w:t xml:space="preserve"> </w:t>
       </w:r>
       <w:r>
-        <w:t xml:space="preserve">The depots are all </w:t>
-      </w:r>
-      <w:proofErr w:type="spellStart"/>
-      <w:r>
-        <w:t>MsgConsumers</w:t>
-      </w:r>
-      <w:proofErr w:type="spellEnd"/>
-      <w:r>
-        <w:t xml:space="preserve"> on a queue with their name in this format </w:t>
-      </w:r>
-      <w:proofErr w:type="spellStart"/>
-      <w:proofErr w:type="gramStart"/>
-      <w:r>
-        <w:t>q.depot</w:t>
-      </w:r>
-      <w:proofErr w:type="spellEnd"/>
-      <w:proofErr w:type="gramEnd"/>
-      <w:r>
-        <w:t xml:space="preserve">.&lt;dynamic&gt; . With the queue name that is queried from the database, the deploy request will be sent to the relevant depot. </w:t>
+        <w:t xml:space="preserve">The depots are all MsgConsumers on a queue with their name in this format q.depot.&lt;dynamic&gt; . With the queue name that is queried from the database, the deploy request will be sent to the relevant depot. </w:t>
       </w:r>
     </w:p>
     <w:p>
@@ -10272,6 +9123,10 @@
       </w:pPr>
     </w:p>
     <w:p>
+      <w:bookmarkStart w:id="9" w:name="_GoBack"/>
+      <w:bookmarkEnd w:id="9"/>
+    </w:p>
+    <w:p>
       <w:pPr>
         <w:pStyle w:val="Heading1"/>
       </w:pPr>
@@ -10284,7 +9139,7 @@
       <w:pPr>
         <w:pStyle w:val="Heading2"/>
       </w:pPr>
-      <w:bookmarkStart w:id="9" w:name="_Toc446926996"/>
+      <w:bookmarkStart w:id="10" w:name="_Toc446926996"/>
       <w:r>
         <w:t>Waiting for JMS Message</w:t>
       </w:r>
@@ -10317,45 +9172,17 @@
     </w:p>
     <w:p>
       <w:r>
-        <w:t xml:space="preserve">We used Twitter plugin in Tibco BW for both the Train Breakdown and Resumption of Process as well as the Weather Reporting Process. The plugin is configured with the </w:t>
-      </w:r>
-      <w:proofErr w:type="spellStart"/>
-      <w:r>
-        <w:t>Oauth</w:t>
-      </w:r>
-      <w:proofErr w:type="spellEnd"/>
-      <w:r>
-        <w:t xml:space="preserve"> 1.0 for the usage of twitter. Some java properties </w:t>
-      </w:r>
-      <w:proofErr w:type="gramStart"/>
-      <w:r>
-        <w:t>have to</w:t>
-      </w:r>
-      <w:proofErr w:type="gramEnd"/>
-      <w:r>
-        <w:t xml:space="preserve"> be added in the </w:t>
-      </w:r>
-      <w:proofErr w:type="spellStart"/>
-      <w:r>
-        <w:t>designer.tra</w:t>
-      </w:r>
-      <w:proofErr w:type="spellEnd"/>
-      <w:r>
-        <w:t xml:space="preserve"> </w:t>
+        <w:t xml:space="preserve">We used Twitter plugin in Tibco BW for both the Train Breakdown and Resumption of Process as well as the Weather Reporting Process. The plugin is configured with the Oauth 1.0 for the usage of twitter. Some java properties have to </w:t>
+      </w:r>
+      <w:r>
+        <w:lastRenderedPageBreak/>
+        <w:t xml:space="preserve">be added in the designer.tra </w:t>
       </w:r>
       <w:r>
         <w:t>and</w:t>
       </w:r>
       <w:r>
-        <w:t xml:space="preserve"> the </w:t>
-      </w:r>
-      <w:proofErr w:type="spellStart"/>
-      <w:r>
-        <w:t>bwengine.tra</w:t>
-      </w:r>
-      <w:proofErr w:type="spellEnd"/>
-      <w:r>
-        <w:t xml:space="preserve"> to ensure that Twitter can be used. A tweet is sent when: service is down, service has resumed, heavy rainfall.</w:t>
+        <w:t xml:space="preserve"> the bwengine.tra to ensure that Twitter can be used. A tweet is sent when: service is down, service has resumed, heavy rainfall.</w:t>
       </w:r>
     </w:p>
     <w:p>
@@ -10368,15 +9195,7 @@
     </w:p>
     <w:p>
       <w:r>
-        <w:t xml:space="preserve">The Java Code action in Tibco BW is used in the Train breakdown and Resumption of Service process to check if the log file </w:t>
-      </w:r>
-      <w:proofErr w:type="gramStart"/>
-      <w:r>
-        <w:t>exist</w:t>
-      </w:r>
-      <w:proofErr w:type="gramEnd"/>
-      <w:r>
-        <w:t xml:space="preserve"> in the directory. If the file does not exist, it will return a false to prompt the IM to create a file.</w:t>
+        <w:t>The Java Code action in Tibco BW is used in the Train breakdown and Resumption of Service process to check if the log file exist in the directory. If the file does not exist, it will return a false to prompt the IM to create a file.</w:t>
       </w:r>
     </w:p>
     <w:p>
@@ -10421,15 +9240,7 @@
     </w:p>
     <w:p>
       <w:r>
-        <w:t xml:space="preserve">File polling in the schedule polling process listens to a certain directory for any new file added into the directory. The process will then kickstart a process to upload that new file into the server and generate a URL which allows </w:t>
-      </w:r>
-      <w:proofErr w:type="gramStart"/>
-      <w:r>
-        <w:t>other</w:t>
-      </w:r>
-      <w:proofErr w:type="gramEnd"/>
-      <w:r>
-        <w:t xml:space="preserve"> depot to download the file.</w:t>
+        <w:t>File polling in the schedule polling process listens to a certain directory for any new file added into the directory. The process will then kickstart a process to upload that new file into the server and generate a URL which allows other depot to download the file.</w:t>
       </w:r>
     </w:p>
     <w:p>
@@ -10480,15 +9291,7 @@
     </w:p>
     <w:p>
       <w:r>
-        <w:t xml:space="preserve">Message Producers are written in java while Message Consumers were written in Java and C#. The webservices were also write in various language such as: Java, </w:t>
-      </w:r>
-      <w:proofErr w:type="gramStart"/>
-      <w:r>
-        <w:t>PHP</w:t>
-      </w:r>
-      <w:proofErr w:type="gramEnd"/>
-      <w:r>
-        <w:t xml:space="preserve"> and Python to simulate integration of systems in different language.</w:t>
+        <w:t>Message Producers are written in java while Message Consumers were written in Java and C#. The webservices were also write in various language such as: Java, PHP and Python to simulate integration of systems in different language.</w:t>
       </w:r>
       <w:r>
         <w:t xml:space="preserve"> </w:t>
@@ -10533,10 +9336,20 @@
         <w:t>via TIBCO BW.</w:t>
       </w:r>
     </w:p>
-    <w:p/>
-    <w:p/>
-    <w:p/>
-    <w:p/>
+    <w:p>
+      <w:pPr>
+        <w:jc w:val="left"/>
+        <w:rPr>
+          <w:rFonts w:asciiTheme="majorHAnsi" w:eastAsiaTheme="majorEastAsia" w:hAnsiTheme="majorHAnsi" w:cstheme="majorBidi"/>
+          <w:color w:val="2F5496" w:themeColor="accent1" w:themeShade="BF"/>
+          <w:sz w:val="32"/>
+          <w:szCs w:val="32"/>
+        </w:rPr>
+      </w:pPr>
+      <w:r>
+        <w:br w:type="page"/>
+      </w:r>
+    </w:p>
     <w:p>
       <w:pPr>
         <w:pStyle w:val="Heading1"/>
@@ -10548,7 +9361,7 @@
       <w:r>
         <w:t>Walkthrough</w:t>
       </w:r>
-      <w:bookmarkEnd w:id="9"/>
+      <w:bookmarkEnd w:id="10"/>
       <w:r>
         <w:t xml:space="preserve"> (Max 10 Pages)</w:t>
       </w:r>
@@ -10588,7 +9401,7 @@
                     <pic:cNvPicPr/>
                   </pic:nvPicPr>
                   <pic:blipFill>
-                    <a:blip r:embed="rId23"/>
+                    <a:blip r:embed="rId22"/>
                     <a:stretch>
                       <a:fillRect/>
                     </a:stretch>
@@ -10623,7 +9436,7 @@
           <w:noProof/>
         </w:rPr>
         <w:drawing>
-          <wp:inline distT="0" distB="0" distL="0" distR="0" wp14:anchorId="68676C8E" wp14:editId="7186972D">
+          <wp:inline distT="0" distB="0" distL="0" distR="0" wp14:anchorId="68676C8E" wp14:editId="28131682">
             <wp:extent cx="4318000" cy="622300"/>
             <wp:effectExtent l="0" t="0" r="0" b="0"/>
             <wp:docPr id="27" name="Picture 27"/>
@@ -10638,7 +9451,7 @@
                     <pic:cNvPicPr/>
                   </pic:nvPicPr>
                   <pic:blipFill>
-                    <a:blip r:embed="rId24">
+                    <a:blip r:embed="rId23">
                       <a:extLst>
                         <a:ext uri="{28A0092B-C50C-407E-A947-70E740481C1C}">
                           <a14:useLocalDpi xmlns:a14="http://schemas.microsoft.com/office/drawing/2010/main" val="0"/>
@@ -10691,7 +9504,7 @@
                     <pic:cNvPicPr/>
                   </pic:nvPicPr>
                   <pic:blipFill>
-                    <a:blip r:embed="rId25"/>
+                    <a:blip r:embed="rId24"/>
                     <a:stretch>
                       <a:fillRect/>
                     </a:stretch>
@@ -10714,15 +9527,7 @@
     </w:p>
     <w:p>
       <w:r>
-        <w:t xml:space="preserve">Before sending it to the Bus Depot Deploy Management System, there is a data transformation done that combines the </w:t>
-      </w:r>
-      <w:proofErr w:type="spellStart"/>
-      <w:r>
-        <w:t>lat</w:t>
-      </w:r>
-      <w:proofErr w:type="spellEnd"/>
-      <w:r>
-        <w:t xml:space="preserve"> and long into coordinates.</w:t>
+        <w:t>Before sending it to the Bus Depot Deploy Management System, there is a data transformation done that combines the lat and long into coordinates.</w:t>
       </w:r>
     </w:p>
     <w:p>
@@ -10746,7 +9551,7 @@
                     <pic:cNvPicPr/>
                   </pic:nvPicPr>
                   <pic:blipFill>
-                    <a:blip r:embed="rId26"/>
+                    <a:blip r:embed="rId25"/>
                     <a:stretch>
                       <a:fillRect/>
                     </a:stretch>
@@ -10793,7 +9598,7 @@
                     <pic:cNvPicPr/>
                   </pic:nvPicPr>
                   <pic:blipFill>
-                    <a:blip r:embed="rId27"/>
+                    <a:blip r:embed="rId26"/>
                     <a:stretch>
                       <a:fillRect/>
                     </a:stretch>
@@ -10836,7 +9641,7 @@
                     <pic:cNvPicPr/>
                   </pic:nvPicPr>
                   <pic:blipFill>
-                    <a:blip r:embed="rId28"/>
+                    <a:blip r:embed="rId27"/>
                     <a:stretch>
                       <a:fillRect/>
                     </a:stretch>
@@ -10886,7 +9691,7 @@
                     <pic:cNvPicPr/>
                   </pic:nvPicPr>
                   <pic:blipFill>
-                    <a:blip r:embed="rId29"/>
+                    <a:blip r:embed="rId28"/>
                     <a:stretch>
                       <a:fillRect/>
                     </a:stretch>
@@ -10933,7 +9738,7 @@
                     <pic:cNvPicPr/>
                   </pic:nvPicPr>
                   <pic:blipFill>
-                    <a:blip r:embed="rId30"/>
+                    <a:blip r:embed="rId29"/>
                     <a:stretch>
                       <a:fillRect/>
                     </a:stretch>
@@ -10983,7 +9788,7 @@
                     <pic:cNvPicPr/>
                   </pic:nvPicPr>
                   <pic:blipFill>
-                    <a:blip r:embed="rId31"/>
+                    <a:blip r:embed="rId30"/>
                     <a:stretch>
                       <a:fillRect/>
                     </a:stretch>
@@ -11030,7 +9835,7 @@
                     <pic:cNvPicPr/>
                   </pic:nvPicPr>
                   <pic:blipFill>
-                    <a:blip r:embed="rId32"/>
+                    <a:blip r:embed="rId31"/>
                     <a:stretch>
                       <a:fillRect/>
                     </a:stretch>
@@ -11057,15 +9862,7 @@
       </w:pPr>
       <w:r>
         <w:lastRenderedPageBreak/>
-        <w:t xml:space="preserve">The start time of the breakdown would be stored in </w:t>
-      </w:r>
-      <w:proofErr w:type="gramStart"/>
-      <w:r>
-        <w:t>a</w:t>
-      </w:r>
-      <w:proofErr w:type="gramEnd"/>
-      <w:r>
-        <w:t xml:space="preserve"> assigned variable to be later on. </w:t>
+        <w:t xml:space="preserve">The start time of the breakdown would be stored in a assigned variable to be later on. </w:t>
       </w:r>
     </w:p>
     <w:p>
@@ -11092,7 +9889,7 @@
                     <pic:cNvPicPr/>
                   </pic:nvPicPr>
                   <pic:blipFill>
-                    <a:blip r:embed="rId33"/>
+                    <a:blip r:embed="rId32"/>
                     <a:stretch>
                       <a:fillRect/>
                     </a:stretch>
@@ -11129,80 +9926,14 @@
           <w:i/>
         </w:rPr>
       </w:pPr>
-      <w:commentRangeStart w:id="10"/>
-      <w:proofErr w:type="spellStart"/>
-      <w:proofErr w:type="gramStart"/>
+      <w:commentRangeStart w:id="11"/>
       <w:r>
         <w:rPr>
           <w:i/>
         </w:rPr>
-        <w:t>concat</w:t>
-      </w:r>
-      <w:proofErr w:type="spellEnd"/>
-      <w:r>
-        <w:rPr>
-          <w:i/>
-        </w:rPr>
-        <w:t>(</w:t>
-      </w:r>
-      <w:proofErr w:type="spellStart"/>
-      <w:proofErr w:type="gramEnd"/>
-      <w:r>
-        <w:rPr>
-          <w:i/>
-        </w:rPr>
-        <w:t>tib:format-dateTime</w:t>
-      </w:r>
-      <w:proofErr w:type="spellEnd"/>
-      <w:r>
-        <w:rPr>
-          <w:i/>
-        </w:rPr>
-        <w:t xml:space="preserve">("F MMM y </w:t>
-      </w:r>
-      <w:proofErr w:type="spellStart"/>
-      <w:r>
-        <w:rPr>
-          <w:i/>
-        </w:rPr>
-        <w:t>hh:mm:ss</w:t>
-      </w:r>
-      <w:proofErr w:type="spellEnd"/>
-      <w:r>
-        <w:rPr>
-          <w:i/>
-        </w:rPr>
-        <w:t xml:space="preserve"> a",$</w:t>
-      </w:r>
-      <w:proofErr w:type="spellStart"/>
-      <w:r>
-        <w:rPr>
-          <w:i/>
-        </w:rPr>
-        <w:t>BreakdownDateTime</w:t>
-      </w:r>
-      <w:proofErr w:type="spellEnd"/>
-      <w:r>
-        <w:rPr>
-          <w:i/>
-        </w:rPr>
-        <w:t>/root/Datetime),": ",$Parse-XML/breakdown/</w:t>
-      </w:r>
-      <w:proofErr w:type="spellStart"/>
-      <w:r>
-        <w:rPr>
-          <w:i/>
-        </w:rPr>
-        <w:t>faultType</w:t>
-      </w:r>
-      <w:proofErr w:type="spellEnd"/>
-      <w:r>
-        <w:rPr>
-          <w:i/>
-        </w:rPr>
-        <w:t>, " at ",  $Parse-XML/breakdown/remark, " . Bus services have been deployed to the affected stations.")</w:t>
-      </w:r>
-      <w:commentRangeEnd w:id="10"/>
+        <w:t>concat(tib:format-dateTime("F MMM y hh:mm:ss a",$BreakdownDateTime/root/Datetime),": ",$Parse-XML/breakdown/faultType, " at ",  $Parse-XML/breakdown/remark, " . Bus services have been deployed to the affected stations.")</w:t>
+      </w:r>
+      <w:commentRangeEnd w:id="11"/>
     </w:p>
     <w:p>
       <w:pPr>
@@ -11215,7 +9946,7 @@
         <w:rPr>
           <w:rStyle w:val="CommentReference"/>
         </w:rPr>
-        <w:commentReference w:id="10"/>
+        <w:commentReference w:id="11"/>
       </w:r>
     </w:p>
     <w:p>
@@ -11242,7 +9973,7 @@
                     <pic:cNvPicPr/>
                   </pic:nvPicPr>
                   <pic:blipFill>
-                    <a:blip r:embed="rId34"/>
+                    <a:blip r:embed="rId33"/>
                     <a:stretch>
                       <a:fillRect/>
                     </a:stretch>
@@ -11302,7 +10033,7 @@
                     <pic:cNvPicPr/>
                   </pic:nvPicPr>
                   <pic:blipFill>
-                    <a:blip r:embed="rId35"/>
+                    <a:blip r:embed="rId34"/>
                     <a:stretch>
                       <a:fillRect/>
                     </a:stretch>
@@ -11325,15 +10056,7 @@
     </w:p>
     <w:p>
       <w:r>
-        <w:t xml:space="preserve">It would </w:t>
-      </w:r>
-      <w:proofErr w:type="gramStart"/>
-      <w:r>
-        <w:t>sent</w:t>
-      </w:r>
-      <w:proofErr w:type="gramEnd"/>
-      <w:r>
-        <w:t xml:space="preserve"> the following message to the depot to inform them to stop deploying buses.</w:t>
+        <w:t>It would sent the following message to the depot to inform them to stop deploying buses.</w:t>
       </w:r>
     </w:p>
     <w:p>
@@ -11357,7 +10080,7 @@
                     <pic:cNvPicPr/>
                   </pic:nvPicPr>
                   <pic:blipFill>
-                    <a:blip r:embed="rId36"/>
+                    <a:blip r:embed="rId35"/>
                     <a:stretch>
                       <a:fillRect/>
                     </a:stretch>
@@ -11380,15 +10103,7 @@
     </w:p>
     <w:p>
       <w:r>
-        <w:t xml:space="preserve">After the message has been sent, The Train Management System would inform that the message </w:t>
-      </w:r>
-      <w:proofErr w:type="gramStart"/>
-      <w:r>
-        <w:t>have</w:t>
-      </w:r>
-      <w:proofErr w:type="gramEnd"/>
-      <w:r>
-        <w:t xml:space="preserve"> been sent.</w:t>
+        <w:t>After the message has been sent, The Train Management System would inform that the message have been sent.</w:t>
       </w:r>
     </w:p>
     <w:p>
@@ -11413,7 +10128,7 @@
                     <pic:cNvPicPr/>
                   </pic:nvPicPr>
                   <pic:blipFill>
-                    <a:blip r:embed="rId37"/>
+                    <a:blip r:embed="rId36"/>
                     <a:stretch>
                       <a:fillRect/>
                     </a:stretch>
@@ -11439,15 +10154,7 @@
         <w:jc w:val="left"/>
       </w:pPr>
       <w:r>
-        <w:t xml:space="preserve">The end time of the breakdown would be stored in </w:t>
-      </w:r>
-      <w:proofErr w:type="gramStart"/>
-      <w:r>
-        <w:t>a</w:t>
-      </w:r>
-      <w:proofErr w:type="gramEnd"/>
-      <w:r>
-        <w:t xml:space="preserve"> assigned variable to be later on. </w:t>
+        <w:t xml:space="preserve">The end time of the breakdown would be stored in a assigned variable to be later on. </w:t>
       </w:r>
     </w:p>
     <w:p>
@@ -11474,7 +10181,7 @@
                     <pic:cNvPicPr/>
                   </pic:nvPicPr>
                   <pic:blipFill>
-                    <a:blip r:embed="rId38"/>
+                    <a:blip r:embed="rId37"/>
                     <a:stretch>
                       <a:fillRect/>
                     </a:stretch>
@@ -11507,63 +10214,11 @@
           <w:i/>
         </w:rPr>
       </w:pPr>
-      <w:proofErr w:type="spellStart"/>
-      <w:proofErr w:type="gramStart"/>
       <w:r>
         <w:rPr>
           <w:i/>
         </w:rPr>
-        <w:t>concat</w:t>
-      </w:r>
-      <w:proofErr w:type="spellEnd"/>
-      <w:r>
-        <w:rPr>
-          <w:i/>
-        </w:rPr>
-        <w:t>(</w:t>
-      </w:r>
-      <w:proofErr w:type="spellStart"/>
-      <w:proofErr w:type="gramEnd"/>
-      <w:r>
-        <w:rPr>
-          <w:i/>
-        </w:rPr>
-        <w:t>tib:format-dateTime</w:t>
-      </w:r>
-      <w:proofErr w:type="spellEnd"/>
-      <w:r>
-        <w:rPr>
-          <w:i/>
-        </w:rPr>
-        <w:t xml:space="preserve">("F MMM y </w:t>
-      </w:r>
-      <w:proofErr w:type="spellStart"/>
-      <w:r>
-        <w:rPr>
-          <w:i/>
-        </w:rPr>
-        <w:t>hh:mm:ss</w:t>
-      </w:r>
-      <w:proofErr w:type="spellEnd"/>
-      <w:r>
-        <w:rPr>
-          <w:i/>
-        </w:rPr>
-        <w:t xml:space="preserve"> a",$</w:t>
-      </w:r>
-      <w:proofErr w:type="spellStart"/>
-      <w:r>
-        <w:rPr>
-          <w:i/>
-        </w:rPr>
-        <w:t>ResumeFromBreakdownDateTime</w:t>
-      </w:r>
-      <w:proofErr w:type="spellEnd"/>
-      <w:r>
-        <w:rPr>
-          <w:i/>
-        </w:rPr>
-        <w:t>/root/Datetime),": Train Service at ", $Parse-XML/breakdown/remark, " has resumed.")</w:t>
+        <w:t>concat(tib:format-dateTime("F MMM y hh:mm:ss a",$ResumeFromBreakdownDateTime/root/Datetime),": Train Service at ", $Parse-XML/breakdown/remark, " has resumed.")</w:t>
       </w:r>
     </w:p>
     <w:p>
@@ -11595,7 +10250,7 @@
                     <pic:cNvPicPr/>
                   </pic:nvPicPr>
                   <pic:blipFill>
-                    <a:blip r:embed="rId39"/>
+                    <a:blip r:embed="rId38"/>
                     <a:stretch>
                       <a:fillRect/>
                     </a:stretch>
@@ -11638,15 +10293,7 @@
     </w:p>
     <w:p>
       <w:r>
-        <w:t xml:space="preserve">First it would run a java code to check if the file </w:t>
-      </w:r>
-      <w:proofErr w:type="gramStart"/>
-      <w:r>
-        <w:t>exist</w:t>
-      </w:r>
-      <w:proofErr w:type="gramEnd"/>
-      <w:r>
-        <w:t xml:space="preserve"> in the particular folder</w:t>
+        <w:t>First it would run a java code to check if the file exist in the particular folder</w:t>
       </w:r>
     </w:p>
     <w:p>
@@ -11670,7 +10317,7 @@
                     <pic:cNvPicPr/>
                   </pic:nvPicPr>
                   <pic:blipFill>
-                    <a:blip r:embed="rId40"/>
+                    <a:blip r:embed="rId39"/>
                     <a:stretch>
                       <a:fillRect/>
                     </a:stretch>
@@ -11710,7 +10357,7 @@
                     <pic:cNvPicPr/>
                   </pic:nvPicPr>
                   <pic:blipFill>
-                    <a:blip r:embed="rId41"/>
+                    <a:blip r:embed="rId40"/>
                     <a:stretch>
                       <a:fillRect/>
                     </a:stretch>
@@ -11738,26 +10385,10 @@
         </w:rPr>
       </w:pPr>
       <w:r>
-        <w:t xml:space="preserve">If the file doesn’t exist, it would then check if the file </w:t>
-      </w:r>
-      <w:proofErr w:type="gramStart"/>
-      <w:r>
-        <w:t>exist</w:t>
-      </w:r>
-      <w:proofErr w:type="gramEnd"/>
-      <w:r>
-        <w:t xml:space="preserve"> in the particular folder. It will also create the f</w:t>
-      </w:r>
-      <w:r>
-        <w:t xml:space="preserve">older if the file doesn’t exist </w:t>
-      </w:r>
-      <w:proofErr w:type="gramStart"/>
-      <w:r>
-        <w:t>and also</w:t>
-      </w:r>
-      <w:proofErr w:type="gramEnd"/>
-      <w:r>
-        <w:t xml:space="preserve"> writes the headers of the file.</w:t>
+        <w:t>If the file doesn’t exist, it would then check if the file exist in the particular folder. It will also create the f</w:t>
+      </w:r>
+      <w:r>
+        <w:t>older if the file doesn’t exist and also writes the headers of the file.</w:t>
       </w:r>
     </w:p>
     <w:p>
@@ -11781,7 +10412,7 @@
                     <pic:cNvPicPr/>
                   </pic:nvPicPr>
                   <pic:blipFill>
-                    <a:blip r:embed="rId42"/>
+                    <a:blip r:embed="rId41"/>
                     <a:stretch>
                       <a:fillRect/>
                     </a:stretch>
@@ -11821,7 +10452,7 @@
                     <pic:cNvPicPr/>
                   </pic:nvPicPr>
                   <pic:blipFill>
-                    <a:blip r:embed="rId43"/>
+                    <a:blip r:embed="rId42"/>
                     <a:stretch>
                       <a:fillRect/>
                     </a:stretch>
@@ -11863,7 +10494,7 @@
                     <pic:cNvPicPr/>
                   </pic:nvPicPr>
                   <pic:blipFill>
-                    <a:blip r:embed="rId44"/>
+                    <a:blip r:embed="rId43"/>
                     <a:stretch>
                       <a:fillRect/>
                     </a:stretch>
@@ -11886,15 +10517,7 @@
     </w:p>
     <w:p>
       <w:r>
-        <w:t xml:space="preserve">Once the file has been created or the file exist in that directory, it will log the time of breakdown, </w:t>
-      </w:r>
-      <w:proofErr w:type="spellStart"/>
-      <w:r>
-        <w:t>lat</w:t>
-      </w:r>
-      <w:proofErr w:type="spellEnd"/>
-      <w:r>
-        <w:t>, long and time of resume in the following format. (Time of breakdown and time of resume are obtained from the assigned variable during the process)</w:t>
+        <w:t>Once the file has been created or the file exist in that directory, it will log the time of breakdown, lat, long and time of resume in the following format. (Time of breakdown and time of resume are obtained from the assigned variable during the process)</w:t>
       </w:r>
     </w:p>
     <w:p>
@@ -11904,117 +10527,11 @@
           <w:i/>
         </w:rPr>
       </w:pPr>
-      <w:proofErr w:type="spellStart"/>
       <w:r>
         <w:rPr>
           <w:i/>
         </w:rPr>
-        <w:t>concat</w:t>
-      </w:r>
-      <w:proofErr w:type="spellEnd"/>
-      <w:r>
-        <w:rPr>
-          <w:i/>
-        </w:rPr>
-        <w:t>(</w:t>
-      </w:r>
-      <w:proofErr w:type="spellStart"/>
-      <w:r>
-        <w:rPr>
-          <w:i/>
-        </w:rPr>
-        <w:t>tib:format-dateTime</w:t>
-      </w:r>
-      <w:proofErr w:type="spellEnd"/>
-      <w:r>
-        <w:rPr>
-          <w:i/>
-        </w:rPr>
-        <w:t xml:space="preserve">("F MMM y </w:t>
-      </w:r>
-      <w:proofErr w:type="spellStart"/>
-      <w:r>
-        <w:rPr>
-          <w:i/>
-        </w:rPr>
-        <w:t>hh:mm:ss</w:t>
-      </w:r>
-      <w:proofErr w:type="spellEnd"/>
-      <w:r>
-        <w:rPr>
-          <w:i/>
-        </w:rPr>
-        <w:t xml:space="preserve"> a",$</w:t>
-      </w:r>
-      <w:proofErr w:type="spellStart"/>
-      <w:r>
-        <w:rPr>
-          <w:i/>
-        </w:rPr>
-        <w:t>BreakdownDateTime</w:t>
-      </w:r>
-      <w:proofErr w:type="spellEnd"/>
-      <w:r>
-        <w:rPr>
-          <w:i/>
-        </w:rPr>
-        <w:t>/root/Datetime), ",", $Parse-XML/breakdown/coordinates/</w:t>
-      </w:r>
-      <w:proofErr w:type="spellStart"/>
-      <w:r>
-        <w:rPr>
-          <w:i/>
-        </w:rPr>
-        <w:t>lat</w:t>
-      </w:r>
-      <w:proofErr w:type="spellEnd"/>
-      <w:r>
-        <w:rPr>
-          <w:i/>
-        </w:rPr>
-        <w:t>,",", $Parse-XML/breakdown/coordinates/long,",",</w:t>
-      </w:r>
-      <w:proofErr w:type="spellStart"/>
-      <w:r>
-        <w:rPr>
-          <w:i/>
-        </w:rPr>
-        <w:t>tib:format-dateTime</w:t>
-      </w:r>
-      <w:proofErr w:type="spellEnd"/>
-      <w:r>
-        <w:rPr>
-          <w:i/>
-        </w:rPr>
-        <w:t xml:space="preserve">("F MMM y </w:t>
-      </w:r>
-      <w:proofErr w:type="spellStart"/>
-      <w:r>
-        <w:rPr>
-          <w:i/>
-        </w:rPr>
-        <w:t>hh:mm:ss</w:t>
-      </w:r>
-      <w:proofErr w:type="spellEnd"/>
-      <w:r>
-        <w:rPr>
-          <w:i/>
-        </w:rPr>
-        <w:t xml:space="preserve"> a",$</w:t>
-      </w:r>
-      <w:proofErr w:type="spellStart"/>
-      <w:r>
-        <w:rPr>
-          <w:i/>
-        </w:rPr>
-        <w:t>ResumeFromBreakdownDateTime</w:t>
-      </w:r>
-      <w:proofErr w:type="spellEnd"/>
-      <w:r>
-        <w:rPr>
-          <w:i/>
-        </w:rPr>
-        <w:t>/root/Datetime))</w:t>
+        <w:t>concat(tib:format-dateTime("F MMM y hh:mm:ss a",$BreakdownDateTime/root/Datetime), ",", $Parse-XML/breakdown/coordinates/lat,",", $Parse-XML/breakdown/coordinates/long,",",tib:format-dateTime("F MMM y hh:mm:ss a",$ResumeFromBreakdownDateTime/root/Datetime))</w:t>
       </w:r>
     </w:p>
     <w:p>
@@ -12049,7 +10566,7 @@
                     <pic:cNvPicPr/>
                   </pic:nvPicPr>
                   <pic:blipFill>
-                    <a:blip r:embed="rId45"/>
+                    <a:blip r:embed="rId44"/>
                     <a:stretch>
                       <a:fillRect/>
                     </a:stretch>
@@ -12078,15 +10595,7 @@
         <w:t>An email will also be sent to the</w:t>
       </w:r>
       <w:r>
-        <w:t xml:space="preserve"> COO, it would consist of information of when it </w:t>
-      </w:r>
-      <w:proofErr w:type="gramStart"/>
-      <w:r>
-        <w:t>happen</w:t>
-      </w:r>
-      <w:proofErr w:type="gramEnd"/>
-      <w:r>
-        <w:t>, what fault is it, the start time and end time of the breakdown and the duration of the breakdown in the following format:</w:t>
+        <w:t xml:space="preserve"> COO, it would consist of information of when it happen, what fault is it, the start time and end time of the breakdown and the duration of the breakdown in the following format:</w:t>
       </w:r>
     </w:p>
     <w:p>
@@ -12096,348 +10605,18 @@
           <w:i/>
         </w:rPr>
       </w:pPr>
-      <w:proofErr w:type="spellStart"/>
       <w:r>
         <w:rPr>
           <w:i/>
         </w:rPr>
-        <w:t>concat</w:t>
-      </w:r>
-      <w:proofErr w:type="spellEnd"/>
-      <w:r>
-        <w:rPr>
-          <w:i/>
-        </w:rPr>
-        <w:t>("Dear Sir,&amp;</w:t>
-      </w:r>
-      <w:proofErr w:type="spellStart"/>
-      <w:r>
-        <w:rPr>
-          <w:i/>
-        </w:rPr>
-        <w:t>lf</w:t>
-      </w:r>
-      <w:proofErr w:type="spellEnd"/>
-      <w:r>
-        <w:rPr>
-          <w:i/>
-        </w:rPr>
-        <w:t>; &amp;</w:t>
-      </w:r>
-      <w:proofErr w:type="spellStart"/>
-      <w:r>
-        <w:rPr>
-          <w:i/>
-        </w:rPr>
-        <w:t>lf;Incident</w:t>
-      </w:r>
-      <w:proofErr w:type="spellEnd"/>
-      <w:r>
-        <w:rPr>
-          <w:i/>
-        </w:rPr>
-        <w:t xml:space="preserve"> Report: ",</w:t>
-      </w:r>
-      <w:proofErr w:type="spellStart"/>
-      <w:r>
-        <w:rPr>
-          <w:i/>
-        </w:rPr>
-        <w:t>tib:format-dateTime</w:t>
-      </w:r>
-      <w:proofErr w:type="spellEnd"/>
-      <w:r>
-        <w:rPr>
-          <w:i/>
-        </w:rPr>
-        <w:t>("F MMM y", $</w:t>
-      </w:r>
-      <w:proofErr w:type="spellStart"/>
-      <w:r>
-        <w:rPr>
-          <w:i/>
-        </w:rPr>
-        <w:t>ResumeFromBreakdownDateTime</w:t>
-      </w:r>
-      <w:proofErr w:type="spellEnd"/>
-      <w:r>
-        <w:rPr>
-          <w:i/>
-        </w:rPr>
-        <w:t>/root/Datetime) ,"&amp;</w:t>
-      </w:r>
-      <w:proofErr w:type="spellStart"/>
-      <w:r>
-        <w:rPr>
-          <w:i/>
-        </w:rPr>
-        <w:t>lf;Incident</w:t>
-      </w:r>
-      <w:proofErr w:type="spellEnd"/>
-      <w:r>
-        <w:rPr>
-          <w:i/>
-        </w:rPr>
-        <w:t xml:space="preserve"> Type: ",$Parse-XML/breakdown/</w:t>
-      </w:r>
-      <w:proofErr w:type="spellStart"/>
-      <w:r>
-        <w:rPr>
-          <w:i/>
-        </w:rPr>
-        <w:t>faultType</w:t>
-      </w:r>
-      <w:proofErr w:type="spellEnd"/>
-      <w:r>
-        <w:rPr>
-          <w:i/>
-        </w:rPr>
-        <w:t>, "&amp;</w:t>
-      </w:r>
-      <w:proofErr w:type="spellStart"/>
-      <w:r>
-        <w:rPr>
-          <w:i/>
-        </w:rPr>
-        <w:t>lf;Start</w:t>
-      </w:r>
-      <w:proofErr w:type="spellEnd"/>
-      <w:r>
-        <w:rPr>
-          <w:i/>
-        </w:rPr>
-        <w:t xml:space="preserve"> Time: ",</w:t>
-      </w:r>
-      <w:proofErr w:type="spellStart"/>
-      <w:r>
-        <w:rPr>
-          <w:i/>
-        </w:rPr>
-        <w:t>tib:format-dateTime</w:t>
-      </w:r>
-      <w:proofErr w:type="spellEnd"/>
-      <w:r>
-        <w:rPr>
-          <w:i/>
-        </w:rPr>
-        <w:t xml:space="preserve">("F MMM y </w:t>
-      </w:r>
-      <w:proofErr w:type="spellStart"/>
-      <w:r>
-        <w:rPr>
-          <w:i/>
-        </w:rPr>
-        <w:t>hh:mm:ss</w:t>
-      </w:r>
-      <w:proofErr w:type="spellEnd"/>
-      <w:r>
-        <w:rPr>
-          <w:i/>
-        </w:rPr>
-        <w:t xml:space="preserve"> a", $</w:t>
-      </w:r>
-      <w:proofErr w:type="spellStart"/>
-      <w:r>
-        <w:rPr>
-          <w:i/>
-        </w:rPr>
-        <w:t>BreakdownDateTime</w:t>
-      </w:r>
-      <w:proofErr w:type="spellEnd"/>
-      <w:r>
-        <w:rPr>
-          <w:i/>
-        </w:rPr>
-        <w:t>/root/Datetime),"&amp;</w:t>
-      </w:r>
-      <w:proofErr w:type="spellStart"/>
-      <w:r>
-        <w:rPr>
-          <w:i/>
-        </w:rPr>
-        <w:t>lf;End</w:t>
-      </w:r>
-      <w:proofErr w:type="spellEnd"/>
-      <w:r>
-        <w:rPr>
-          <w:i/>
-        </w:rPr>
-        <w:t xml:space="preserve"> Time: ",</w:t>
-      </w:r>
-      <w:proofErr w:type="spellStart"/>
-      <w:r>
-        <w:rPr>
-          <w:i/>
-        </w:rPr>
-        <w:t>tib:format-dateTime</w:t>
-      </w:r>
-      <w:proofErr w:type="spellEnd"/>
-      <w:r>
-        <w:rPr>
-          <w:i/>
-        </w:rPr>
-        <w:t xml:space="preserve">("F MMM y </w:t>
-      </w:r>
-      <w:proofErr w:type="spellStart"/>
-      <w:r>
-        <w:rPr>
-          <w:i/>
-        </w:rPr>
-        <w:t>hh:mm:ss</w:t>
-      </w:r>
-      <w:proofErr w:type="spellEnd"/>
-      <w:r>
-        <w:rPr>
-          <w:i/>
-        </w:rPr>
-        <w:t xml:space="preserve"> a", $</w:t>
-      </w:r>
-      <w:proofErr w:type="spellStart"/>
-      <w:r>
-        <w:rPr>
-          <w:i/>
-        </w:rPr>
-        <w:t>ResumeFromBreakdownDateTime</w:t>
-      </w:r>
-      <w:proofErr w:type="spellEnd"/>
-      <w:r>
-        <w:rPr>
-          <w:i/>
-        </w:rPr>
-        <w:t>/root/Datetime), "&amp;</w:t>
-      </w:r>
-      <w:proofErr w:type="spellStart"/>
-      <w:r>
-        <w:rPr>
-          <w:i/>
-        </w:rPr>
-        <w:t>lf;Downtime</w:t>
-      </w:r>
-      <w:proofErr w:type="spellEnd"/>
-      <w:r>
-        <w:rPr>
-          <w:i/>
-        </w:rPr>
-        <w:t xml:space="preserve"> of operations: ",(tib:get-day-from-dateTime($ResumeFromBreakdownDateTime/root/Datetime) - </w:t>
-      </w:r>
-      <w:proofErr w:type="spellStart"/>
-      <w:r>
-        <w:rPr>
-          <w:i/>
-        </w:rPr>
-        <w:t>tib:get-day-from-dateTime</w:t>
-      </w:r>
-      <w:proofErr w:type="spellEnd"/>
-      <w:r>
-        <w:rPr>
-          <w:i/>
-        </w:rPr>
-        <w:t>($</w:t>
-      </w:r>
-      <w:proofErr w:type="spellStart"/>
-      <w:r>
-        <w:rPr>
-          <w:i/>
-        </w:rPr>
-        <w:t>BreakdownDateTime</w:t>
-      </w:r>
-      <w:proofErr w:type="spellEnd"/>
-      <w:r>
-        <w:rPr>
-          <w:i/>
-        </w:rPr>
-        <w:t xml:space="preserve">/root/Datetime)) * 1440 +(tib:get-hours-from-dateTime($ResumeFromBreakdownDateTime/root/Datetime) - </w:t>
-      </w:r>
-      <w:proofErr w:type="spellStart"/>
-      <w:r>
-        <w:rPr>
-          <w:i/>
-        </w:rPr>
-        <w:t>tib:get-hours-from-dateTime</w:t>
-      </w:r>
-      <w:proofErr w:type="spellEnd"/>
-      <w:r>
-        <w:rPr>
-          <w:i/>
-        </w:rPr>
-        <w:t>($</w:t>
-      </w:r>
-      <w:proofErr w:type="spellStart"/>
-      <w:r>
-        <w:rPr>
-          <w:i/>
-        </w:rPr>
-        <w:t>BreakdownDateTime</w:t>
-      </w:r>
-      <w:proofErr w:type="spellEnd"/>
-      <w:r>
-        <w:rPr>
-          <w:i/>
-        </w:rPr>
-        <w:t>/root/Datetime)) * 60+tib:get-minutes-from-dateTime($ResumeFromBreakdownDateTime/root/Datetime) - tib:get-minutes-from-</w:t>
+        <w:t>concat("Dear Sir,&amp;lf; &amp;lf;Incident Report: ",tib:format-dateTime("F MMM y", $ResumeFromBreakdownDateTime/root/Datetime) ,"&amp;lf;Incident Type: ",$Parse-XML/breakdown/faultType, "&amp;lf;Start Time: ",tib:format-dateTime("F MMM y hh:mm:ss a", $BreakdownDateTime/root/Datetime),"&amp;lf;End Time: ",tib:format-dateTime("F MMM y hh:mm:ss a", $ResumeFromBreakdownDateTime/root/Datetime), "&amp;lf;Downtime of operations: ",(tib:get-day-from-dateTime($ResumeFromBreakdownDateTime/root/Datetime) - tib:get-day-from-dateTime($BreakdownDateTime/root/Datetime)) * 1440 +(tib:get-hours-from-dateTime($ResumeFromBreakdownDateTime/root/Datetime) - tib:get-hours-from-dateTime($BreakdownDateTime/root/Datetime)) * 60+tib:get-minutes-from-dateTime($ResumeFromBreakdownDateTime/root/Datetime) - tib:get-minutes-from-</w:t>
       </w:r>
       <w:r>
         <w:rPr>
           <w:i/>
         </w:rPr>
         <w:lastRenderedPageBreak/>
-        <w:t xml:space="preserve">dateTime($BreakdownDateTime/root/Datetime)," </w:t>
-      </w:r>
-      <w:proofErr w:type="spellStart"/>
-      <w:r>
-        <w:rPr>
-          <w:i/>
-        </w:rPr>
-        <w:t>minutes&amp;lf</w:t>
-      </w:r>
-      <w:proofErr w:type="spellEnd"/>
-      <w:r>
-        <w:rPr>
-          <w:i/>
-        </w:rPr>
-        <w:t>;&amp;</w:t>
-      </w:r>
-      <w:proofErr w:type="spellStart"/>
-      <w:r>
-        <w:rPr>
-          <w:i/>
-        </w:rPr>
-        <w:t>lf;For</w:t>
-      </w:r>
-      <w:proofErr w:type="spellEnd"/>
-      <w:r>
-        <w:rPr>
-          <w:i/>
-        </w:rPr>
-        <w:t xml:space="preserve"> your information.&amp;</w:t>
-      </w:r>
-      <w:proofErr w:type="spellStart"/>
-      <w:r>
-        <w:rPr>
-          <w:i/>
-        </w:rPr>
-        <w:t>lf</w:t>
-      </w:r>
-      <w:proofErr w:type="spellEnd"/>
-      <w:r>
-        <w:rPr>
-          <w:i/>
-        </w:rPr>
-        <w:t>;&amp;</w:t>
-      </w:r>
-      <w:proofErr w:type="spellStart"/>
-      <w:r>
-        <w:rPr>
-          <w:i/>
-        </w:rPr>
-        <w:t>lf</w:t>
-      </w:r>
-      <w:proofErr w:type="spellEnd"/>
-      <w:r>
-        <w:rPr>
-          <w:i/>
-        </w:rPr>
-        <w:t>;-Auto generated Message-")</w:t>
+        <w:t>dateTime($BreakdownDateTime/root/Datetime)," minutes&amp;lf;&amp;lf;For your information.&amp;lf;&amp;lf;-Auto generated Message-")</w:t>
       </w:r>
     </w:p>
     <w:p>
@@ -12472,7 +10651,7 @@
                     <pic:cNvPicPr/>
                   </pic:nvPicPr>
                   <pic:blipFill>
-                    <a:blip r:embed="rId46"/>
+                    <a:blip r:embed="rId45"/>
                     <a:stretch>
                       <a:fillRect/>
                     </a:stretch>
@@ -12593,7 +10772,7 @@
                           <pic:cNvPicPr/>
                         </pic:nvPicPr>
                         <pic:blipFill>
-                          <a:blip r:embed="rId47"/>
+                          <a:blip r:embed="rId46"/>
                           <a:stretch>
                             <a:fillRect/>
                           </a:stretch>
@@ -12624,7 +10803,7 @@
       <w:r>
         <w:t>Every hour, TIBCO BW will invoke a REST API via HTTP GET (</w:t>
       </w:r>
-      <w:hyperlink r:id="rId48" w:history="1">
+      <w:hyperlink r:id="rId47" w:history="1">
         <w:r>
           <w:rPr>
             <w:rStyle w:val="Hyperlink"/>
@@ -12719,7 +10898,7 @@
                           <pic:cNvPicPr/>
                         </pic:nvPicPr>
                         <pic:blipFill>
-                          <a:blip r:embed="rId49"/>
+                          <a:blip r:embed="rId48"/>
                           <a:stretch>
                             <a:fillRect/>
                           </a:stretch>
@@ -12770,7 +10949,7 @@
                           <pic:cNvPicPr/>
                         </pic:nvPicPr>
                         <pic:blipFill>
-                          <a:blip r:embed="rId50">
+                          <a:blip r:embed="rId49">
                             <a:extLst>
                               <a:ext uri="{28A0092B-C50C-407E-A947-70E740481C1C}">
                                 <a14:useLocalDpi xmlns:a14="http://schemas.microsoft.com/office/drawing/2010/main" val="0"/>
@@ -12801,7 +10980,7 @@
       </w:tr>
     </w:tbl>
     <w:p>
-      <w:commentRangeStart w:id="11"/>
+      <w:commentRangeStart w:id="12"/>
       <w:r>
         <w:t>In “Parse XML”, it will use the XSD from “</w:t>
       </w:r>
@@ -12814,12 +10993,12 @@
       <w:r>
         <w:t>.</w:t>
       </w:r>
-      <w:commentRangeEnd w:id="11"/>
+      <w:commentRangeEnd w:id="12"/>
       <w:r>
         <w:rPr>
           <w:rStyle w:val="CommentReference"/>
         </w:rPr>
-        <w:commentReference w:id="11"/>
+        <w:commentReference w:id="12"/>
       </w:r>
     </w:p>
     <w:tbl>
@@ -12858,7 +11037,7 @@
                           <pic:cNvPicPr/>
                         </pic:nvPicPr>
                         <pic:blipFill>
-                          <a:blip r:embed="rId51"/>
+                          <a:blip r:embed="rId50"/>
                           <a:stretch>
                             <a:fillRect/>
                           </a:stretch>
@@ -12905,7 +11084,7 @@
                           <pic:cNvPicPr/>
                         </pic:nvPicPr>
                         <pic:blipFill>
-                          <a:blip r:embed="rId52"/>
+                          <a:blip r:embed="rId51"/>
                           <a:stretch>
                             <a:fillRect/>
                           </a:stretch>
@@ -13016,7 +11195,7 @@
                           <pic:cNvPicPr/>
                         </pic:nvPicPr>
                         <pic:blipFill>
-                          <a:blip r:embed="rId53"/>
+                          <a:blip r:embed="rId52"/>
                           <a:stretch>
                             <a:fillRect/>
                           </a:stretch>
@@ -13066,7 +11245,7 @@
                           <pic:cNvPicPr/>
                         </pic:nvPicPr>
                         <pic:blipFill>
-                          <a:blip r:embed="rId54"/>
+                          <a:blip r:embed="rId53"/>
                           <a:stretch>
                             <a:fillRect/>
                           </a:stretch>
@@ -13095,15 +11274,7 @@
         <w:t xml:space="preserve">If </w:t>
       </w:r>
       <w:r>
-        <w:t>“Warning</w:t>
-      </w:r>
-      <w:proofErr w:type="gramStart"/>
-      <w:r>
-        <w:t>” !</w:t>
-      </w:r>
-      <w:proofErr w:type="gramEnd"/>
-      <w:r>
-        <w:t xml:space="preserve">= </w:t>
+        <w:t xml:space="preserve">“Warning” != </w:t>
       </w:r>
       <w:r>
         <w:t>“</w:t>
@@ -13115,15 +11286,7 @@
         <w:t>”</w:t>
       </w:r>
       <w:r>
-        <w:t>, TIBCO BW will route the message to “Twitter Publish Heavy Rain Alert” and “JMS Weather Topic Publisher” listening on destination “</w:t>
-      </w:r>
-      <w:proofErr w:type="spellStart"/>
-      <w:r>
-        <w:t>t.weather</w:t>
-      </w:r>
-      <w:proofErr w:type="spellEnd"/>
-      <w:r>
-        <w:t>” as shown in the below screenshot.</w:t>
+        <w:t>, TIBCO BW will route the message to “Twitter Publish Heavy Rain Alert” and “JMS Weather Topic Publisher” listening on destination “t.weather” as shown in the below screenshot.</w:t>
       </w:r>
     </w:p>
     <w:p>
@@ -13148,7 +11311,7 @@
                     <pic:cNvPicPr/>
                   </pic:nvPicPr>
                   <pic:blipFill>
-                    <a:blip r:embed="rId55"/>
+                    <a:blip r:embed="rId54"/>
                     <a:stretch>
                       <a:fillRect/>
                     </a:stretch>
@@ -13190,7 +11353,7 @@
                     <pic:cNvPicPr/>
                   </pic:nvPicPr>
                   <pic:blipFill>
-                    <a:blip r:embed="rId56"/>
+                    <a:blip r:embed="rId55"/>
                     <a:stretch>
                       <a:fillRect/>
                     </a:stretch>
@@ -13216,17 +11379,7 @@
         <w:t xml:space="preserve">The follow will then be displayed on Twitter </w:t>
       </w:r>
       <w:r>
-        <w:t>and JSM listening to “</w:t>
-      </w:r>
-      <w:proofErr w:type="spellStart"/>
-      <w:proofErr w:type="gramStart"/>
-      <w:r>
-        <w:t>t.weather</w:t>
-      </w:r>
-      <w:proofErr w:type="spellEnd"/>
-      <w:proofErr w:type="gramEnd"/>
-      <w:r>
-        <w:t>”:</w:t>
+        <w:t>and JSM listening to “t.weather”:</w:t>
       </w:r>
     </w:p>
     <w:p>
@@ -13250,7 +11403,7 @@
                     <pic:cNvPicPr/>
                   </pic:nvPicPr>
                   <pic:blipFill>
-                    <a:blip r:embed="rId57"/>
+                    <a:blip r:embed="rId56"/>
                     <a:stretch>
                       <a:fillRect/>
                     </a:stretch>
@@ -13301,13 +11454,9 @@
       <w:r>
         <w:t>“</w:t>
       </w:r>
-      <w:proofErr w:type="spellStart"/>
-      <w:proofErr w:type="gramStart"/>
       <w:r>
         <w:t>t.weather</w:t>
       </w:r>
-      <w:proofErr w:type="spellEnd"/>
-      <w:proofErr w:type="gramEnd"/>
       <w:r>
         <w:t>”</w:t>
       </w:r>
@@ -13324,22 +11473,902 @@
         <w:rPr>
           <w:rFonts w:cs="Arial"/>
           <w:i/>
-          <w:highlight w:val="yellow"/>
         </w:rPr>
       </w:pPr>
-      <w:r>
+    </w:p>
+    <w:p>
+      <w:pPr>
+        <w:autoSpaceDE w:val="0"/>
+        <w:autoSpaceDN w:val="0"/>
+        <w:adjustRightInd w:val="0"/>
+        <w:spacing w:before="120" w:after="120" w:line="240" w:lineRule="auto"/>
         <w:rPr>
           <w:rFonts w:cs="Arial"/>
           <w:i/>
-          <w:highlight w:val="yellow"/>
         </w:rPr>
-        <w:t>[Walkthrough of your demonstration, using screen captures. Screens captured must be viewable when the document is displayed at 100% zoom scale]</w:t>
+      </w:pPr>
+    </w:p>
+    <w:p>
+      <w:pPr>
+        <w:autoSpaceDE w:val="0"/>
+        <w:autoSpaceDN w:val="0"/>
+        <w:adjustRightInd w:val="0"/>
+        <w:spacing w:before="120" w:after="120" w:line="240" w:lineRule="auto"/>
+        <w:rPr>
+          <w:rFonts w:cs="Arial"/>
+          <w:i/>
+        </w:rPr>
+      </w:pPr>
+    </w:p>
+    <w:p>
+      <w:pPr>
+        <w:autoSpaceDE w:val="0"/>
+        <w:autoSpaceDN w:val="0"/>
+        <w:adjustRightInd w:val="0"/>
+        <w:spacing w:before="120" w:after="120" w:line="240" w:lineRule="auto"/>
+        <w:rPr>
+          <w:rFonts w:cs="Arial"/>
+          <w:i/>
+        </w:rPr>
+      </w:pPr>
+    </w:p>
+    <w:p>
+      <w:pPr>
+        <w:autoSpaceDE w:val="0"/>
+        <w:autoSpaceDN w:val="0"/>
+        <w:adjustRightInd w:val="0"/>
+        <w:spacing w:before="120" w:after="120" w:line="240" w:lineRule="auto"/>
+        <w:rPr>
+          <w:rFonts w:cs="Arial"/>
+          <w:i/>
+        </w:rPr>
+      </w:pPr>
+    </w:p>
+    <w:p>
+      <w:pPr>
+        <w:autoSpaceDE w:val="0"/>
+        <w:autoSpaceDN w:val="0"/>
+        <w:adjustRightInd w:val="0"/>
+        <w:spacing w:before="120" w:after="120" w:line="240" w:lineRule="auto"/>
+        <w:rPr>
+          <w:rFonts w:cs="Arial"/>
+          <w:i/>
+        </w:rPr>
+      </w:pPr>
+    </w:p>
+    <w:p>
+      <w:pPr>
+        <w:autoSpaceDE w:val="0"/>
+        <w:autoSpaceDN w:val="0"/>
+        <w:adjustRightInd w:val="0"/>
+        <w:spacing w:before="120" w:after="120" w:line="240" w:lineRule="auto"/>
+        <w:rPr>
+          <w:rFonts w:asciiTheme="majorHAnsi" w:eastAsiaTheme="majorEastAsia" w:hAnsiTheme="majorHAnsi" w:cstheme="majorBidi"/>
+          <w:color w:val="2F5496" w:themeColor="accent1" w:themeShade="BF"/>
+          <w:sz w:val="26"/>
+          <w:szCs w:val="26"/>
+        </w:rPr>
+      </w:pPr>
+    </w:p>
+    <w:p>
+      <w:pPr>
+        <w:pStyle w:val="Heading2"/>
+      </w:pPr>
+      <w:r>
+        <w:lastRenderedPageBreak/>
+        <w:t>Schedule Polling</w:t>
+      </w:r>
+    </w:p>
+    <w:p>
+      <w:r>
+        <w:t xml:space="preserve">The scenario </w:t>
+      </w:r>
+      <w:r>
+        <w:t>begins with the “Schedule Poller”</w:t>
+      </w:r>
+      <w:r>
+        <w:t xml:space="preserve"> activity</w:t>
+      </w:r>
+      <w:r>
+        <w:t xml:space="preserve"> </w:t>
+      </w:r>
+      <w:r>
+        <w:t>checking the schedule folder</w:t>
+      </w:r>
+      <w:r>
+        <w:t xml:space="preserve"> (as indicated in the </w:t>
+      </w:r>
+      <w:r>
+        <w:rPr>
+          <w:b/>
+        </w:rPr>
+        <w:t>File Name)</w:t>
+      </w:r>
+      <w:r>
+        <w:t xml:space="preserve"> every 5 seconds for new text file added to the folder.</w:t>
+      </w:r>
+    </w:p>
+    <w:tbl>
+      <w:tblPr>
+        <w:tblStyle w:val="TableGrid"/>
+        <w:tblW w:w="0" w:type="auto"/>
+        <w:tblLook w:val="0600" w:firstRow="0" w:lastRow="0" w:firstColumn="0" w:lastColumn="0" w:noHBand="1" w:noVBand="1"/>
+      </w:tblPr>
+      <w:tblGrid>
+        <w:gridCol w:w="6576"/>
+        <w:gridCol w:w="3880"/>
+      </w:tblGrid>
+      <w:tr>
+        <w:tc>
+          <w:tcPr>
+            <w:tcW w:w="5228" w:type="dxa"/>
+          </w:tcPr>
+          <w:p>
+            <w:pPr>
+              <w:rPr>
+                <w:noProof/>
+              </w:rPr>
+            </w:pPr>
+            <w:r>
+              <w:rPr>
+                <w:noProof/>
+              </w:rPr>
+              <w:drawing>
+                <wp:inline distT="0" distB="0" distL="0" distR="0" wp14:anchorId="3C8155C8" wp14:editId="677CD1C0">
+                  <wp:extent cx="4130040" cy="2118063"/>
+                  <wp:effectExtent l="0" t="0" r="3810" b="0"/>
+                  <wp:docPr id="3" name="Picture 3"/>
+                  <wp:cNvGraphicFramePr>
+                    <a:graphicFrameLocks xmlns:a="http://schemas.openxmlformats.org/drawingml/2006/main" noChangeAspect="1"/>
+                  </wp:cNvGraphicFramePr>
+                  <a:graphic xmlns:a="http://schemas.openxmlformats.org/drawingml/2006/main">
+                    <a:graphicData uri="http://schemas.openxmlformats.org/drawingml/2006/picture">
+                      <pic:pic xmlns:pic="http://schemas.openxmlformats.org/drawingml/2006/picture">
+                        <pic:nvPicPr>
+                          <pic:cNvPr id="3" name="Schedule Polling.jpg"/>
+                          <pic:cNvPicPr/>
+                        </pic:nvPicPr>
+                        <pic:blipFill rotWithShape="1">
+                          <a:blip r:embed="rId57">
+                            <a:extLst>
+                              <a:ext uri="{28A0092B-C50C-407E-A947-70E740481C1C}">
+                                <a14:useLocalDpi xmlns:a14="http://schemas.microsoft.com/office/drawing/2010/main" val="0"/>
+                              </a:ext>
+                            </a:extLst>
+                          </a:blip>
+                          <a:srcRect l="2006" r="60881" b="65399"/>
+                          <a:stretch/>
+                        </pic:blipFill>
+                        <pic:spPr bwMode="auto">
+                          <a:xfrm>
+                            <a:off x="0" y="0"/>
+                            <a:ext cx="4215296" cy="2161786"/>
+                          </a:xfrm>
+                          <a:prstGeom prst="rect">
+                            <a:avLst/>
+                          </a:prstGeom>
+                          <a:ln>
+                            <a:noFill/>
+                          </a:ln>
+                          <a:extLst>
+                            <a:ext uri="{53640926-AAD7-44D8-BBD7-CCE9431645EC}">
+                              <a14:shadowObscured xmlns:a14="http://schemas.microsoft.com/office/drawing/2010/main"/>
+                            </a:ext>
+                          </a:extLst>
+                        </pic:spPr>
+                      </pic:pic>
+                    </a:graphicData>
+                  </a:graphic>
+                </wp:inline>
+              </w:drawing>
+            </w:r>
+          </w:p>
+        </w:tc>
+        <w:tc>
+          <w:tcPr>
+            <w:tcW w:w="5228" w:type="dxa"/>
+          </w:tcPr>
+          <w:p>
+            <w:pPr>
+              <w:rPr>
+                <w:noProof/>
+              </w:rPr>
+            </w:pPr>
+            <w:r>
+              <w:rPr>
+                <w:noProof/>
+              </w:rPr>
+              <w:drawing>
+                <wp:inline distT="0" distB="0" distL="0" distR="0" wp14:anchorId="65AA8D0C" wp14:editId="4DC7B16E">
+                  <wp:extent cx="2377440" cy="2040603"/>
+                  <wp:effectExtent l="0" t="0" r="3810" b="0"/>
+                  <wp:docPr id="24" name="Picture 24"/>
+                  <wp:cNvGraphicFramePr>
+                    <a:graphicFrameLocks xmlns:a="http://schemas.openxmlformats.org/drawingml/2006/main" noChangeAspect="1"/>
+                  </wp:cNvGraphicFramePr>
+                  <a:graphic xmlns:a="http://schemas.openxmlformats.org/drawingml/2006/main">
+                    <a:graphicData uri="http://schemas.openxmlformats.org/drawingml/2006/picture">
+                      <pic:pic xmlns:pic="http://schemas.openxmlformats.org/drawingml/2006/picture">
+                        <pic:nvPicPr>
+                          <pic:cNvPr id="1" name=""/>
+                          <pic:cNvPicPr/>
+                        </pic:nvPicPr>
+                        <pic:blipFill>
+                          <a:blip r:embed="rId58"/>
+                          <a:stretch>
+                            <a:fillRect/>
+                          </a:stretch>
+                        </pic:blipFill>
+                        <pic:spPr>
+                          <a:xfrm>
+                            <a:off x="0" y="0"/>
+                            <a:ext cx="2402126" cy="2061792"/>
+                          </a:xfrm>
+                          <a:prstGeom prst="rect">
+                            <a:avLst/>
+                          </a:prstGeom>
+                        </pic:spPr>
+                      </pic:pic>
+                    </a:graphicData>
+                  </a:graphic>
+                </wp:inline>
+              </w:drawing>
+            </w:r>
+          </w:p>
+        </w:tc>
+      </w:tr>
+    </w:tbl>
+    <w:p>
+      <w:pPr>
+        <w:rPr>
+          <w:noProof/>
+        </w:rPr>
+      </w:pPr>
+    </w:p>
+    <w:p>
+      <w:r>
+        <w:t xml:space="preserve">When a new file is added </w:t>
+      </w:r>
+      <w:r>
+        <w:t xml:space="preserve">to the folder, the “Schedule Poller” </w:t>
+      </w:r>
+      <w:r>
+        <w:t xml:space="preserve">activity </w:t>
+      </w:r>
+      <w:r>
+        <w:t xml:space="preserve">will pick up the file and </w:t>
+      </w:r>
+      <w:r>
+        <w:t xml:space="preserve">invoke a REST API via HTTP POST </w:t>
+      </w:r>
+      <w:r>
+        <w:t>with</w:t>
+      </w:r>
+      <w:r>
+        <w:t xml:space="preserve"> “Upload Schedule</w:t>
+      </w:r>
+      <w:r>
+        <w:t xml:space="preserve">” activity to </w:t>
+      </w:r>
+      <w:hyperlink r:id="rId59" w:history="1">
+        <w:r>
+          <w:rPr>
+            <w:rStyle w:val="Hyperlink"/>
+          </w:rPr>
+          <w:t>https://eieio.azurewebsites.net/schedulepolling/uploadschedule</w:t>
+        </w:r>
+      </w:hyperlink>
+      <w:r>
+        <w:t xml:space="preserve">. The file will be uploaded </w:t>
+      </w:r>
+      <w:r>
+        <w:t>with the param key of “schedule”</w:t>
+      </w:r>
+      <w:r>
+        <w:t>.</w:t>
+      </w:r>
+    </w:p>
+    <w:p>
+      <w:r>
+        <w:rPr>
+          <w:noProof/>
+        </w:rPr>
+        <w:drawing>
+          <wp:inline distT="0" distB="0" distL="0" distR="0" wp14:anchorId="3C4FBA60" wp14:editId="27854AE9">
+            <wp:extent cx="6645910" cy="1059180"/>
+            <wp:effectExtent l="0" t="0" r="2540" b="7620"/>
+            <wp:docPr id="36" name="Picture 36"/>
+            <wp:cNvGraphicFramePr>
+              <a:graphicFrameLocks xmlns:a="http://schemas.openxmlformats.org/drawingml/2006/main" noChangeAspect="1"/>
+            </wp:cNvGraphicFramePr>
+            <a:graphic xmlns:a="http://schemas.openxmlformats.org/drawingml/2006/main">
+              <a:graphicData uri="http://schemas.openxmlformats.org/drawingml/2006/picture">
+                <pic:pic xmlns:pic="http://schemas.openxmlformats.org/drawingml/2006/picture">
+                  <pic:nvPicPr>
+                    <pic:cNvPr id="1" name=""/>
+                    <pic:cNvPicPr/>
+                  </pic:nvPicPr>
+                  <pic:blipFill>
+                    <a:blip r:embed="rId60"/>
+                    <a:stretch>
+                      <a:fillRect/>
+                    </a:stretch>
+                  </pic:blipFill>
+                  <pic:spPr>
+                    <a:xfrm>
+                      <a:off x="0" y="0"/>
+                      <a:ext cx="6645910" cy="1059180"/>
+                    </a:xfrm>
+                    <a:prstGeom prst="rect">
+                      <a:avLst/>
+                    </a:prstGeom>
+                  </pic:spPr>
+                </pic:pic>
+              </a:graphicData>
+            </a:graphic>
+          </wp:inline>
+        </w:drawing>
+      </w:r>
+    </w:p>
+    <w:p>
+      <w:pPr>
+        <w:spacing w:after="240"/>
+      </w:pPr>
+      <w:r>
+        <w:t>If t</w:t>
+      </w:r>
+      <w:r>
+        <w:t xml:space="preserve">he process faced difficulty reaching the API (local or remote is down), it will </w:t>
+      </w:r>
+      <w:r>
+        <w:t>attempt</w:t>
+      </w:r>
+      <w:r>
+        <w:t xml:space="preserve"> to </w:t>
+      </w:r>
+      <w:r>
+        <w:t xml:space="preserve">upload again for </w:t>
+      </w:r>
+      <w:r>
+        <w:t>1</w:t>
+      </w:r>
+      <w:r>
+        <w:t xml:space="preserve">0 times at an interval of </w:t>
+      </w:r>
+      <w:r>
+        <w:t>10</w:t>
+      </w:r>
+      <w:r>
+        <w:t xml:space="preserve"> seconds. </w:t>
+      </w:r>
+      <w:r>
+        <w:t xml:space="preserve">For every failed attempt, </w:t>
+      </w:r>
+      <w:r>
+        <w:t>the timestamp will be logged in a log file in the below format:</w:t>
+      </w:r>
+    </w:p>
+    <w:p>
+      <w:pPr>
+        <w:spacing w:after="240"/>
+        <w:ind w:firstLine="720"/>
+        <w:rPr>
+          <w:i/>
+        </w:rPr>
+      </w:pPr>
+      <w:r>
+        <w:rPr>
+          <w:i/>
+        </w:rPr>
+        <w:t>2018-03-20T19:36:09.272+08:00     Failed to connect API. Resource may be offline or not available</w:t>
+      </w:r>
+    </w:p>
+    <w:p>
+      <w:r>
+        <w:t xml:space="preserve">After </w:t>
+      </w:r>
+      <w:r>
+        <w:t>1</w:t>
+      </w:r>
+      <w:r>
+        <w:t>0</w:t>
+      </w:r>
+      <w:r>
+        <w:t xml:space="preserve"> </w:t>
+      </w:r>
+      <w:r>
+        <w:t>unsuccessful</w:t>
+      </w:r>
+      <w:r>
+        <w:t xml:space="preserve"> </w:t>
+      </w:r>
+      <w:r>
+        <w:t>tries</w:t>
+      </w:r>
+      <w:r>
+        <w:t>, the process will end instead.</w:t>
       </w:r>
     </w:p>
     <w:p/>
+    <w:p>
+      <w:r>
+        <w:t xml:space="preserve">If </w:t>
+      </w:r>
+      <w:r>
+        <w:t>the upload is successful</w:t>
+      </w:r>
+      <w:r>
+        <w:t xml:space="preserve">, the </w:t>
+      </w:r>
+      <w:r>
+        <w:t>“</w:t>
+      </w:r>
+      <w:r>
+        <w:t>Upload Schedule</w:t>
+      </w:r>
+      <w:r>
+        <w:t>” activity</w:t>
+      </w:r>
+      <w:r>
+        <w:t xml:space="preserve"> will return a JSON response as follows:</w:t>
+      </w:r>
+    </w:p>
+    <w:tbl>
+      <w:tblPr>
+        <w:tblStyle w:val="TableGrid"/>
+        <w:tblW w:w="0" w:type="auto"/>
+        <w:tblLook w:val="04A0" w:firstRow="1" w:lastRow="0" w:firstColumn="1" w:lastColumn="0" w:noHBand="0" w:noVBand="1"/>
+      </w:tblPr>
+      <w:tblGrid>
+        <w:gridCol w:w="5039"/>
+        <w:gridCol w:w="5417"/>
+      </w:tblGrid>
+      <w:tr>
+        <w:tc>
+          <w:tcPr>
+            <w:tcW w:w="5524" w:type="dxa"/>
+          </w:tcPr>
+          <w:p>
+            <w:r>
+              <w:t>{</w:t>
+            </w:r>
+          </w:p>
+          <w:p>
+            <w:r>
+              <w:t xml:space="preserve">    "status": "error",</w:t>
+            </w:r>
+          </w:p>
+          <w:p>
+            <w:r>
+              <w:t xml:space="preserve">    "statusCode": "503",</w:t>
+            </w:r>
+          </w:p>
+          <w:p>
+            <w:r>
+              <w:t xml:space="preserve">    "reason": "Error opening file to convert to blob for uploading"</w:t>
+            </w:r>
+          </w:p>
+          <w:p>
+            <w:r>
+              <w:t>}</w:t>
+            </w:r>
+          </w:p>
+        </w:tc>
+        <w:tc>
+          <w:tcPr>
+            <w:tcW w:w="4932" w:type="dxa"/>
+          </w:tcPr>
+          <w:p>
+            <w:r>
+              <w:t>{</w:t>
+            </w:r>
+          </w:p>
+          <w:p>
+            <w:r>
+              <w:t xml:space="preserve">    "status": "ok",</w:t>
+            </w:r>
+          </w:p>
+          <w:p>
+            <w:r>
+              <w:t xml:space="preserve">    "statusCode": "200",</w:t>
+            </w:r>
+          </w:p>
+          <w:p>
+            <w:r>
+              <w:t xml:space="preserve">    "link": "</w:t>
+            </w:r>
+            <w:hyperlink r:id="rId61" w:history="1">
+              <w:r>
+                <w:rPr>
+                  <w:rStyle w:val="Hyperlink"/>
+                </w:rPr>
+                <w:t>https://eieio.blob.core.windows.net/container/schedule</w:t>
+              </w:r>
+            </w:hyperlink>
+            <w:r>
+              <w:t>.txt"</w:t>
+            </w:r>
+          </w:p>
+          <w:p>
+            <w:r>
+              <w:t>}</w:t>
+            </w:r>
+          </w:p>
+        </w:tc>
+      </w:tr>
+      <w:tr>
+        <w:tc>
+          <w:tcPr>
+            <w:tcW w:w="5524" w:type="dxa"/>
+          </w:tcPr>
+          <w:p>
+            <w:pPr>
+              <w:jc w:val="center"/>
+              <w:rPr>
+                <w:color w:val="FF0000"/>
+              </w:rPr>
+            </w:pPr>
+            <w:r>
+              <w:rPr>
+                <w:color w:val="FF0000"/>
+              </w:rPr>
+              <w:t xml:space="preserve">Example of </w:t>
+            </w:r>
+            <w:r>
+              <w:rPr>
+                <w:color w:val="FF0000"/>
+              </w:rPr>
+              <w:t>JSON Response with error</w:t>
+            </w:r>
+          </w:p>
+        </w:tc>
+        <w:tc>
+          <w:tcPr>
+            <w:tcW w:w="4932" w:type="dxa"/>
+          </w:tcPr>
+          <w:p>
+            <w:pPr>
+              <w:jc w:val="center"/>
+              <w:rPr>
+                <w:color w:val="4472C4" w:themeColor="accent1"/>
+              </w:rPr>
+            </w:pPr>
+            <w:r>
+              <w:rPr>
+                <w:color w:val="4472C4" w:themeColor="accent1"/>
+              </w:rPr>
+              <w:t>Example of a successful upload of the schedule</w:t>
+            </w:r>
+          </w:p>
+        </w:tc>
+      </w:tr>
+    </w:tbl>
     <w:p/>
+    <w:p>
+      <w:pPr>
+        <w:spacing w:after="240"/>
+      </w:pPr>
+      <w:r>
+        <w:t xml:space="preserve">The JSON response will be parse </w:t>
+      </w:r>
+      <w:r>
+        <w:t>by</w:t>
+      </w:r>
+      <w:r>
+        <w:t xml:space="preserve"> “Parse JSON”</w:t>
+      </w:r>
+      <w:r>
+        <w:t xml:space="preserve"> activity</w:t>
+      </w:r>
+      <w:r>
+        <w:t xml:space="preserve">. If the JSON’s </w:t>
+      </w:r>
+      <w:r>
+        <w:rPr>
+          <w:color w:val="FF0000"/>
+        </w:rPr>
+        <w:t>status returns “error”</w:t>
+      </w:r>
+      <w:r>
+        <w:t xml:space="preserve">. It will </w:t>
+      </w:r>
+      <w:r>
+        <w:t xml:space="preserve">go to “Write to Log 2” </w:t>
+      </w:r>
+      <w:r>
+        <w:t xml:space="preserve">activity </w:t>
+      </w:r>
+      <w:r>
+        <w:t>where the reason for the error will be stored in a log file in this format</w:t>
+      </w:r>
+      <w:r>
+        <w:t>:</w:t>
+      </w:r>
+    </w:p>
+    <w:p>
+      <w:pPr>
+        <w:spacing w:after="240"/>
+        <w:ind w:firstLine="720"/>
+        <w:rPr>
+          <w:i/>
+        </w:rPr>
+      </w:pPr>
+      <w:r>
+        <w:rPr>
+          <w:i/>
+        </w:rPr>
+        <w:t xml:space="preserve">2018-03-20T19:42:01.273+08:00     </w:t>
+      </w:r>
+      <w:r>
+        <w:rPr>
+          <w:i/>
+        </w:rPr>
+        <w:t>Error opening file to convert to blob for uploading</w:t>
+      </w:r>
+    </w:p>
+    <w:p>
+      <w:r>
+        <w:rPr>
+          <w:noProof/>
+        </w:rPr>
+        <w:drawing>
+          <wp:inline distT="0" distB="0" distL="0" distR="0" wp14:anchorId="6AF5345C" wp14:editId="77D66140">
+            <wp:extent cx="6645910" cy="736600"/>
+            <wp:effectExtent l="0" t="0" r="2540" b="6350"/>
+            <wp:docPr id="38" name="Picture 38"/>
+            <wp:cNvGraphicFramePr>
+              <a:graphicFrameLocks xmlns:a="http://schemas.openxmlformats.org/drawingml/2006/main" noChangeAspect="1"/>
+            </wp:cNvGraphicFramePr>
+            <a:graphic xmlns:a="http://schemas.openxmlformats.org/drawingml/2006/main">
+              <a:graphicData uri="http://schemas.openxmlformats.org/drawingml/2006/picture">
+                <pic:pic xmlns:pic="http://schemas.openxmlformats.org/drawingml/2006/picture">
+                  <pic:nvPicPr>
+                    <pic:cNvPr id="1" name=""/>
+                    <pic:cNvPicPr/>
+                  </pic:nvPicPr>
+                  <pic:blipFill>
+                    <a:blip r:embed="rId62"/>
+                    <a:stretch>
+                      <a:fillRect/>
+                    </a:stretch>
+                  </pic:blipFill>
+                  <pic:spPr>
+                    <a:xfrm>
+                      <a:off x="0" y="0"/>
+                      <a:ext cx="6645910" cy="736600"/>
+                    </a:xfrm>
+                    <a:prstGeom prst="rect">
+                      <a:avLst/>
+                    </a:prstGeom>
+                  </pic:spPr>
+                </pic:pic>
+              </a:graphicData>
+            </a:graphic>
+          </wp:inline>
+        </w:drawing>
+      </w:r>
+    </w:p>
+    <w:p/>
+    <w:p>
+      <w:r>
+        <w:lastRenderedPageBreak/>
+        <w:t xml:space="preserve">If the JSON’s </w:t>
+      </w:r>
+      <w:r>
+        <w:rPr>
+          <w:color w:val="2F5496" w:themeColor="accent1" w:themeShade="BF"/>
+        </w:rPr>
+        <w:t>status returns “ok”</w:t>
+      </w:r>
+      <w:r>
+        <w:t>, it means the file has been successfully uploaded into Azure Blob Storage.</w:t>
+      </w:r>
+    </w:p>
+    <w:p>
+      <w:r>
+        <w:rPr>
+          <w:noProof/>
+        </w:rPr>
+        <w:drawing>
+          <wp:inline distT="0" distB="0" distL="0" distR="0" wp14:anchorId="2A65A467" wp14:editId="116D9832">
+            <wp:extent cx="6645910" cy="1948180"/>
+            <wp:effectExtent l="0" t="0" r="2540" b="0"/>
+            <wp:docPr id="41" name="Picture 41"/>
+            <wp:cNvGraphicFramePr>
+              <a:graphicFrameLocks xmlns:a="http://schemas.openxmlformats.org/drawingml/2006/main" noChangeAspect="1"/>
+            </wp:cNvGraphicFramePr>
+            <a:graphic xmlns:a="http://schemas.openxmlformats.org/drawingml/2006/main">
+              <a:graphicData uri="http://schemas.openxmlformats.org/drawingml/2006/picture">
+                <pic:pic xmlns:pic="http://schemas.openxmlformats.org/drawingml/2006/picture">
+                  <pic:nvPicPr>
+                    <pic:cNvPr id="1" name=""/>
+                    <pic:cNvPicPr/>
+                  </pic:nvPicPr>
+                  <pic:blipFill>
+                    <a:blip r:embed="rId63"/>
+                    <a:stretch>
+                      <a:fillRect/>
+                    </a:stretch>
+                  </pic:blipFill>
+                  <pic:spPr>
+                    <a:xfrm>
+                      <a:off x="0" y="0"/>
+                      <a:ext cx="6645910" cy="1948180"/>
+                    </a:xfrm>
+                    <a:prstGeom prst="rect">
+                      <a:avLst/>
+                    </a:prstGeom>
+                  </pic:spPr>
+                </pic:pic>
+              </a:graphicData>
+            </a:graphic>
+          </wp:inline>
+        </w:drawing>
+      </w:r>
+    </w:p>
+    <w:p/>
+    <w:p>
+      <w:r>
+        <w:t>It</w:t>
+      </w:r>
+      <w:r>
+        <w:t xml:space="preserve"> will continue to “Send Email</w:t>
+      </w:r>
+      <w:r>
+        <w:t xml:space="preserve"> to Depot</w:t>
+      </w:r>
+      <w:r>
+        <w:t>”</w:t>
+      </w:r>
+      <w:r>
+        <w:t xml:space="preserve"> activity</w:t>
+      </w:r>
+      <w:r>
+        <w:t xml:space="preserve"> where an email will be sent to 2 different emails (</w:t>
+      </w:r>
+      <w:hyperlink r:id="rId64" w:history="1">
+        <w:r>
+          <w:rPr>
+            <w:rStyle w:val="Hyperlink"/>
+          </w:rPr>
+          <w:t>depot.jurong@gmail.com</w:t>
+        </w:r>
+      </w:hyperlink>
+      <w:r>
+        <w:t xml:space="preserve"> and </w:t>
+      </w:r>
+      <w:hyperlink r:id="rId65" w:history="1">
+        <w:r>
+          <w:rPr>
+            <w:rStyle w:val="Hyperlink"/>
+          </w:rPr>
+          <w:t>depot.tampines@gmail.com</w:t>
+        </w:r>
+      </w:hyperlink>
+      <w:r>
+        <w:t xml:space="preserve">) via </w:t>
+      </w:r>
+      <w:hyperlink r:id="rId66" w:history="1">
+        <w:r>
+          <w:rPr>
+            <w:rStyle w:val="Hyperlink"/>
+          </w:rPr>
+          <w:t>depot.schedule@gmail.com</w:t>
+        </w:r>
+      </w:hyperlink>
+      <w:r>
+        <w:t xml:space="preserve"> containing the link to the recently uploaded schedule with the message content as follows:</w:t>
+      </w:r>
+    </w:p>
+    <w:p>
+      <w:r>
+        <w:rPr>
+          <w:noProof/>
+        </w:rPr>
+        <w:drawing>
+          <wp:inline distT="0" distB="0" distL="0" distR="0" wp14:anchorId="0E04E4DE" wp14:editId="3B6D2913">
+            <wp:extent cx="6645910" cy="1226820"/>
+            <wp:effectExtent l="0" t="0" r="2540" b="0"/>
+            <wp:docPr id="46" name="Picture 46"/>
+            <wp:cNvGraphicFramePr>
+              <a:graphicFrameLocks xmlns:a="http://schemas.openxmlformats.org/drawingml/2006/main" noChangeAspect="1"/>
+            </wp:cNvGraphicFramePr>
+            <a:graphic xmlns:a="http://schemas.openxmlformats.org/drawingml/2006/main">
+              <a:graphicData uri="http://schemas.openxmlformats.org/drawingml/2006/picture">
+                <pic:pic xmlns:pic="http://schemas.openxmlformats.org/drawingml/2006/picture">
+                  <pic:nvPicPr>
+                    <pic:cNvPr id="1" name=""/>
+                    <pic:cNvPicPr/>
+                  </pic:nvPicPr>
+                  <pic:blipFill>
+                    <a:blip r:embed="rId67"/>
+                    <a:stretch>
+                      <a:fillRect/>
+                    </a:stretch>
+                  </pic:blipFill>
+                  <pic:spPr>
+                    <a:xfrm>
+                      <a:off x="0" y="0"/>
+                      <a:ext cx="6645910" cy="1226820"/>
+                    </a:xfrm>
+                    <a:prstGeom prst="rect">
+                      <a:avLst/>
+                    </a:prstGeom>
+                  </pic:spPr>
+                </pic:pic>
+              </a:graphicData>
+            </a:graphic>
+          </wp:inline>
+        </w:drawing>
+      </w:r>
+    </w:p>
+    <w:p>
+      <w:r>
+        <w:rPr>
+          <w:noProof/>
+        </w:rPr>
+        <w:drawing>
+          <wp:inline distT="0" distB="0" distL="0" distR="0" wp14:anchorId="7D297C1E" wp14:editId="42AAC3DC">
+            <wp:extent cx="6645910" cy="1851660"/>
+            <wp:effectExtent l="0" t="0" r="2540" b="0"/>
+            <wp:docPr id="49" name="Picture 49"/>
+            <wp:cNvGraphicFramePr>
+              <a:graphicFrameLocks xmlns:a="http://schemas.openxmlformats.org/drawingml/2006/main" noChangeAspect="1"/>
+            </wp:cNvGraphicFramePr>
+            <a:graphic xmlns:a="http://schemas.openxmlformats.org/drawingml/2006/main">
+              <a:graphicData uri="http://schemas.openxmlformats.org/drawingml/2006/picture">
+                <pic:pic xmlns:pic="http://schemas.openxmlformats.org/drawingml/2006/picture">
+                  <pic:nvPicPr>
+                    <pic:cNvPr id="1" name=""/>
+                    <pic:cNvPicPr/>
+                  </pic:nvPicPr>
+                  <pic:blipFill>
+                    <a:blip r:embed="rId68"/>
+                    <a:stretch>
+                      <a:fillRect/>
+                    </a:stretch>
+                  </pic:blipFill>
+                  <pic:spPr>
+                    <a:xfrm>
+                      <a:off x="0" y="0"/>
+                      <a:ext cx="6645910" cy="1851660"/>
+                    </a:xfrm>
+                    <a:prstGeom prst="rect">
+                      <a:avLst/>
+                    </a:prstGeom>
+                  </pic:spPr>
+                </pic:pic>
+              </a:graphicData>
+            </a:graphic>
+          </wp:inline>
+        </w:drawing>
+      </w:r>
+    </w:p>
+    <w:p>
+      <w:r>
+        <w:t>The process</w:t>
+      </w:r>
+      <w:r>
+        <w:t xml:space="preserve"> instance</w:t>
+      </w:r>
+      <w:r>
+        <w:t xml:space="preserve"> </w:t>
+      </w:r>
+      <w:r>
+        <w:t xml:space="preserve">for this file </w:t>
+      </w:r>
+      <w:r>
+        <w:t xml:space="preserve">will </w:t>
+      </w:r>
+      <w:r>
+        <w:t xml:space="preserve">end but another instance will begin </w:t>
+      </w:r>
+      <w:r>
+        <w:t>for every new file added to the schedule.</w:t>
+      </w:r>
+    </w:p>
     <w:sectPr>
-      <w:footerReference w:type="default" r:id="rId58"/>
+      <w:footerReference w:type="default" r:id="rId69"/>
       <w:pgSz w:w="11906" w:h="16838"/>
       <w:pgMar w:top="720" w:right="720" w:bottom="720" w:left="720" w:header="708" w:footer="708" w:gutter="0"/>
       <w:pgNumType w:start="0"/>
@@ -13353,7 +12382,7 @@
 
 <file path=word/comments.xml><?xml version="1.0" encoding="utf-8"?>
 <w:comments xmlns:wpc="http://schemas.microsoft.com/office/word/2010/wordprocessingCanvas" xmlns:cx="http://schemas.microsoft.com/office/drawing/2014/chartex" xmlns:cx1="http://schemas.microsoft.com/office/drawing/2015/9/8/chartex" xmlns:cx2="http://schemas.microsoft.com/office/drawing/2015/10/21/chartex" xmlns:cx3="http://schemas.microsoft.com/office/drawing/2016/5/9/chartex" xmlns:cx4="http://schemas.microsoft.com/office/drawing/2016/5/10/chartex" xmlns:cx5="http://schemas.microsoft.com/office/drawing/2016/5/11/chartex" xmlns:cx6="http://schemas.microsoft.com/office/drawing/2016/5/12/chartex" xmlns:cx7="http://schemas.microsoft.com/office/drawing/2016/5/13/chartex" xmlns:cx8="http://schemas.microsoft.com/office/drawing/2016/5/14/chartex" xmlns:mc="http://schemas.openxmlformats.org/markup-compatibility/2006" xmlns:aink="http://schemas.microsoft.com/office/drawing/2016/ink" xmlns:am3d="http://schemas.microsoft.com/office/drawing/2017/model3d" xmlns:o="urn:schemas-microsoft-com:office:office" xmlns:r="http://schemas.openxmlformats.org/officeDocument/2006/relationships" xmlns:m="http://schemas.openxmlformats.org/officeDocument/2006/math" xmlns:v="urn:schemas-microsoft-com:vml" xmlns:wp14="http://schemas.microsoft.com/office/word/2010/wordprocessingDrawing" xmlns:wp="http://schemas.openxmlformats.org/drawingml/2006/wordprocessingDrawing" xmlns:w10="urn:schemas-microsoft-com:office:word" xmlns:w="http://schemas.openxmlformats.org/wordprocessingml/2006/main" xmlns:w14="http://schemas.microsoft.com/office/word/2010/wordml" xmlns:w15="http://schemas.microsoft.com/office/word/2012/wordml" xmlns:w16cid="http://schemas.microsoft.com/office/word/2016/wordml/cid" xmlns:w16se="http://schemas.microsoft.com/office/word/2015/wordml/symex" xmlns:wpg="http://schemas.microsoft.com/office/word/2010/wordprocessingGroup" xmlns:wpi="http://schemas.microsoft.com/office/word/2010/wordprocessingInk" xmlns:wne="http://schemas.microsoft.com/office/word/2006/wordml" xmlns:wps="http://schemas.microsoft.com/office/word/2010/wordprocessingShape" mc:Ignorable="w14 w15 w16se w16cid wp14">
-  <w:comment w:id="5" w:author="YONG Fu Xiang" w:date="2018-03-26T21:35:00Z" w:initials="FY">
+  <w:comment w:id="4" w:author="YONG Fu Xiang" w:date="2018-03-26T21:35:00Z" w:initials="FY">
     <w:p>
       <w:pPr>
         <w:pStyle w:val="CommentText"/>
@@ -13369,7 +12398,7 @@
       </w:r>
     </w:p>
   </w:comment>
-  <w:comment w:id="10" w:author=" " w:date="2018-03-26T22:12:00Z" w:initials="SLJ">
+  <w:comment w:id="5" w:author=" " w:date="2018-03-30T15:20:00Z" w:initials="iC">
     <w:p>
       <w:pPr>
         <w:pStyle w:val="CommentText"/>
@@ -13380,12 +12409,25 @@
         </w:rPr>
         <w:annotationRef/>
       </w:r>
+    </w:p>
+  </w:comment>
+  <w:comment w:id="11" w:author="  [2]" w:date="2018-03-26T22:12:00Z" w:initials="SLJ">
+    <w:p>
+      <w:pPr>
+        <w:pStyle w:val="CommentText"/>
+      </w:pPr>
+      <w:r>
+        <w:rPr>
+          <w:rStyle w:val="CommentReference"/>
+        </w:rPr>
+        <w:annotationRef/>
+      </w:r>
       <w:r>
         <w:t>Can’t take screenshot. Screenshot is too small</w:t>
       </w:r>
     </w:p>
   </w:comment>
-  <w:comment w:id="11" w:author="YONG Fu Xiang" w:date="2018-03-26T22:50:00Z" w:initials="FY">
+  <w:comment w:id="12" w:author="YONG Fu Xiang" w:date="2018-03-26T22:50:00Z" w:initials="FY">
     <w:p>
       <w:pPr>
         <w:pStyle w:val="CommentText"/>
@@ -13406,7 +12448,8 @@
 
 <file path=word/commentsExtended.xml><?xml version="1.0" encoding="utf-8"?>
 <w15:commentsEx xmlns:wpc="http://schemas.microsoft.com/office/word/2010/wordprocessingCanvas" xmlns:cx="http://schemas.microsoft.com/office/drawing/2014/chartex" xmlns:cx1="http://schemas.microsoft.com/office/drawing/2015/9/8/chartex" xmlns:cx2="http://schemas.microsoft.com/office/drawing/2015/10/21/chartex" xmlns:cx3="http://schemas.microsoft.com/office/drawing/2016/5/9/chartex" xmlns:cx4="http://schemas.microsoft.com/office/drawing/2016/5/10/chartex" xmlns:cx5="http://schemas.microsoft.com/office/drawing/2016/5/11/chartex" xmlns:cx6="http://schemas.microsoft.com/office/drawing/2016/5/12/chartex" xmlns:cx7="http://schemas.microsoft.com/office/drawing/2016/5/13/chartex" xmlns:cx8="http://schemas.microsoft.com/office/drawing/2016/5/14/chartex" xmlns:mc="http://schemas.openxmlformats.org/markup-compatibility/2006" xmlns:aink="http://schemas.microsoft.com/office/drawing/2016/ink" xmlns:am3d="http://schemas.microsoft.com/office/drawing/2017/model3d" xmlns:o="urn:schemas-microsoft-com:office:office" xmlns:r="http://schemas.openxmlformats.org/officeDocument/2006/relationships" xmlns:m="http://schemas.openxmlformats.org/officeDocument/2006/math" xmlns:v="urn:schemas-microsoft-com:vml" xmlns:wp14="http://schemas.microsoft.com/office/word/2010/wordprocessingDrawing" xmlns:wp="http://schemas.openxmlformats.org/drawingml/2006/wordprocessingDrawing" xmlns:w10="urn:schemas-microsoft-com:office:word" xmlns:w="http://schemas.openxmlformats.org/wordprocessingml/2006/main" xmlns:w14="http://schemas.microsoft.com/office/word/2010/wordml" xmlns:w15="http://schemas.microsoft.com/office/word/2012/wordml" xmlns:w16cid="http://schemas.microsoft.com/office/word/2016/wordml/cid" xmlns:w16se="http://schemas.microsoft.com/office/word/2015/wordml/symex" xmlns:wpg="http://schemas.microsoft.com/office/word/2010/wordprocessingGroup" xmlns:wpi="http://schemas.microsoft.com/office/word/2010/wordprocessingInk" xmlns:wne="http://schemas.microsoft.com/office/word/2006/wordml" xmlns:wps="http://schemas.microsoft.com/office/word/2010/wordprocessingShape" mc:Ignorable="w14 w15 w16se w16cid wp14">
-  <w15:commentEx w15:paraId="6E6960FA" w15:done="0"/>
+  <w15:commentEx w15:paraId="6E6960FA" w15:done="1"/>
+  <w15:commentEx w15:paraId="6C6158DD" w15:paraIdParent="6E6960FA" w15:done="1"/>
   <w15:commentEx w15:paraId="1679ED32" w15:done="0"/>
   <w15:commentEx w15:paraId="72D8F893" w15:done="0"/>
 </w15:commentsEx>
@@ -13415,6 +12458,7 @@
 <file path=word/commentsIds.xml><?xml version="1.0" encoding="utf-8"?>
 <w16cid:commentsIds xmlns:wpc="http://schemas.microsoft.com/office/word/2010/wordprocessingCanvas" xmlns:cx="http://schemas.microsoft.com/office/drawing/2014/chartex" xmlns:cx1="http://schemas.microsoft.com/office/drawing/2015/9/8/chartex" xmlns:cx2="http://schemas.microsoft.com/office/drawing/2015/10/21/chartex" xmlns:cx3="http://schemas.microsoft.com/office/drawing/2016/5/9/chartex" xmlns:cx4="http://schemas.microsoft.com/office/drawing/2016/5/10/chartex" xmlns:cx5="http://schemas.microsoft.com/office/drawing/2016/5/11/chartex" xmlns:cx6="http://schemas.microsoft.com/office/drawing/2016/5/12/chartex" xmlns:cx7="http://schemas.microsoft.com/office/drawing/2016/5/13/chartex" xmlns:cx8="http://schemas.microsoft.com/office/drawing/2016/5/14/chartex" xmlns:mc="http://schemas.openxmlformats.org/markup-compatibility/2006" xmlns:aink="http://schemas.microsoft.com/office/drawing/2016/ink" xmlns:am3d="http://schemas.microsoft.com/office/drawing/2017/model3d" xmlns:o="urn:schemas-microsoft-com:office:office" xmlns:r="http://schemas.openxmlformats.org/officeDocument/2006/relationships" xmlns:m="http://schemas.openxmlformats.org/officeDocument/2006/math" xmlns:v="urn:schemas-microsoft-com:vml" xmlns:wp14="http://schemas.microsoft.com/office/word/2010/wordprocessingDrawing" xmlns:wp="http://schemas.openxmlformats.org/drawingml/2006/wordprocessingDrawing" xmlns:w10="urn:schemas-microsoft-com:office:word" xmlns:w="http://schemas.openxmlformats.org/wordprocessingml/2006/main" xmlns:w14="http://schemas.microsoft.com/office/word/2010/wordml" xmlns:w15="http://schemas.microsoft.com/office/word/2012/wordml" xmlns:w16cid="http://schemas.microsoft.com/office/word/2016/wordml/cid" xmlns:w16se="http://schemas.microsoft.com/office/word/2015/wordml/symex" xmlns:wpg="http://schemas.microsoft.com/office/word/2010/wordprocessingGroup" xmlns:wpi="http://schemas.microsoft.com/office/word/2010/wordprocessingInk" xmlns:wne="http://schemas.microsoft.com/office/word/2006/wordml" xmlns:wps="http://schemas.microsoft.com/office/word/2010/wordprocessingShape" mc:Ignorable="w14 w15 w16se w16cid wp14">
   <w16cid:commentId w16cid:paraId="6E6960FA" w16cid:durableId="1E63E604"/>
+  <w16cid:commentId w16cid:paraId="6C6158DD" w16cid:durableId="1E68D43F"/>
   <w16cid:commentId w16cid:paraId="1679ED32" w16cid:durableId="1E63EEC7"/>
   <w16cid:commentId w16cid:paraId="72D8F893" w16cid:durableId="1E63F7C6"/>
 </w16cid:commentsIds>
@@ -13485,7 +12529,7 @@
           <w:rPr>
             <w:noProof/>
           </w:rPr>
-          <w:t>2</w:t>
+          <w:t>16</w:t>
         </w:r>
         <w:r>
           <w:rPr>
@@ -13542,6 +12586,9 @@
     <w15:presenceInfo w15:providerId="AD" w15:userId="S-1-5-21-3242214210-3763357407-4104595160-1001"/>
   </w15:person>
   <w15:person w15:author=" ">
+    <w15:presenceInfo w15:providerId="None" w15:userId=" "/>
+  </w15:person>
+  <w15:person w15:author="  [2]">
     <w15:presenceInfo w15:providerId="Windows Live" w15:userId="8b86ee17-939b-4aef-85e1-b205177c8b30"/>
   </w15:person>
 </w15:people>

</xml_diff>

<commit_message>
+ remove comments from report
</commit_message>
<xml_diff>
--- a/Documentations/EI Report.docx
+++ b/Documentations/EI Report.docx
@@ -2065,8 +2065,6 @@
                 <w:rFonts w:ascii="Calibri" w:hAnsi="Calibri" w:cs="Arial"/>
               </w:rPr>
             </w:pPr>
-            <w:commentRangeStart w:id="4"/>
-            <w:commentRangeStart w:id="5"/>
             <w:r>
               <w:rPr>
                 <w:rFonts w:ascii="Calibri" w:hAnsi="Calibri" w:cs="Arial"/>
@@ -2193,24 +2191,10 @@
               </w:rPr>
               <w:t>t.weather</w:t>
             </w:r>
-            <w:commentRangeEnd w:id="4"/>
-            <w:r>
-              <w:rPr>
-                <w:rStyle w:val="CommentReference"/>
-              </w:rPr>
-              <w:commentReference w:id="4"/>
-            </w:r>
-            <w:r>
-              <w:rPr>
-                <w:rStyle w:val="CommentReference"/>
-              </w:rPr>
-              <w:commentReference w:id="5"/>
-            </w:r>
           </w:p>
         </w:tc>
       </w:tr>
     </w:tbl>
-    <w:commentRangeEnd w:id="5"/>
     <w:p>
       <w:pPr>
         <w:spacing w:after="0"/>
@@ -2973,7 +2957,7 @@
                     <pic:cNvPicPr/>
                   </pic:nvPicPr>
                   <pic:blipFill rotWithShape="1">
-                    <a:blip r:embed="rId15"/>
+                    <a:blip r:embed="rId12"/>
                     <a:srcRect l="13389" t="16924" r="57094" b="74148"/>
                     <a:stretch/>
                   </pic:blipFill>
@@ -3045,7 +3029,7 @@
                     <pic:cNvPicPr/>
                   </pic:nvPicPr>
                   <pic:blipFill rotWithShape="1">
-                    <a:blip r:embed="rId16"/>
+                    <a:blip r:embed="rId13"/>
                     <a:srcRect l="13289" t="17146" r="58240" b="76314"/>
                     <a:stretch/>
                   </pic:blipFill>
@@ -3115,7 +3099,7 @@
                     <pic:cNvPicPr/>
                   </pic:nvPicPr>
                   <pic:blipFill>
-                    <a:blip r:embed="rId17"/>
+                    <a:blip r:embed="rId14"/>
                     <a:stretch>
                       <a:fillRect/>
                     </a:stretch>
@@ -4859,7 +4843,7 @@
                     <pic:cNvPicPr/>
                   </pic:nvPicPr>
                   <pic:blipFill rotWithShape="1">
-                    <a:blip r:embed="rId18"/>
+                    <a:blip r:embed="rId15"/>
                     <a:srcRect l="9390" t="9384" r="69540" b="75147"/>
                     <a:stretch/>
                   </pic:blipFill>
@@ -6016,7 +6000,7 @@
                     <pic:cNvPicPr/>
                   </pic:nvPicPr>
                   <pic:blipFill rotWithShape="1">
-                    <a:blip r:embed="rId19"/>
+                    <a:blip r:embed="rId16"/>
                     <a:srcRect l="9148" t="9318" r="65245" b="75396"/>
                     <a:stretch/>
                   </pic:blipFill>
@@ -7222,7 +7206,7 @@
                     <pic:cNvPicPr/>
                   </pic:nvPicPr>
                   <pic:blipFill rotWithShape="1">
-                    <a:blip r:embed="rId20"/>
+                    <a:blip r:embed="rId17"/>
                     <a:srcRect l="9308" t="9627" r="63416" b="70327"/>
                     <a:stretch/>
                   </pic:blipFill>
@@ -8637,7 +8621,7 @@
       <w:pPr>
         <w:pStyle w:val="Heading3"/>
       </w:pPr>
-      <w:bookmarkStart w:id="6" w:name="_Toc446926982"/>
+      <w:bookmarkStart w:id="4" w:name="_Toc446926982"/>
       <w:r>
         <w:rPr>
           <w:noProof/>
@@ -8738,7 +8722,7 @@
       <w:r>
         <w:t>Transformation</w:t>
       </w:r>
-      <w:bookmarkEnd w:id="6"/>
+      <w:bookmarkEnd w:id="4"/>
     </w:p>
     <w:p>
       <w:pPr>
@@ -8929,7 +8913,7 @@
                     <pic:cNvPicPr/>
                   </pic:nvPicPr>
                   <pic:blipFill rotWithShape="1">
-                    <a:blip r:embed="rId21"/>
+                    <a:blip r:embed="rId18"/>
                     <a:srcRect l="8989" t="9366" r="63177" b="70625"/>
                     <a:stretch/>
                   </pic:blipFill>
@@ -8976,7 +8960,7 @@
                     <pic:cNvPicPr/>
                   </pic:nvPicPr>
                   <pic:blipFill rotWithShape="1">
-                    <a:blip r:embed="rId18"/>
+                    <a:blip r:embed="rId15"/>
                     <a:srcRect l="9390" t="9384" r="69540" b="73471"/>
                     <a:stretch/>
                   </pic:blipFill>
@@ -9003,7 +8987,7 @@
           </wp:inline>
         </w:drawing>
       </w:r>
-      <w:bookmarkStart w:id="7" w:name="_Toc446926983"/>
+      <w:bookmarkStart w:id="5" w:name="_Toc446926983"/>
     </w:p>
     <w:p>
       <w:pPr>
@@ -9031,10 +9015,10 @@
       <w:r>
         <w:t xml:space="preserve"> Routing</w:t>
       </w:r>
-      <w:bookmarkEnd w:id="7"/>
-    </w:p>
-    <w:p>
-      <w:bookmarkStart w:id="8" w:name="_Toc446926984"/>
+      <w:bookmarkEnd w:id="5"/>
+    </w:p>
+    <w:p>
+      <w:bookmarkStart w:id="6" w:name="_Toc446926984"/>
       <w:r>
         <w:rPr>
           <w:noProof/>
@@ -9122,10 +9106,7 @@
         <w:pStyle w:val="Heading1"/>
       </w:pPr>
     </w:p>
-    <w:p>
-      <w:bookmarkStart w:id="9" w:name="_GoBack"/>
-      <w:bookmarkEnd w:id="9"/>
-    </w:p>
+    <w:p/>
     <w:p>
       <w:pPr>
         <w:pStyle w:val="Heading1"/>
@@ -9133,13 +9114,13 @@
       <w:r>
         <w:t>Beyond the Labs</w:t>
       </w:r>
-      <w:bookmarkEnd w:id="8"/>
+      <w:bookmarkEnd w:id="6"/>
     </w:p>
     <w:p>
       <w:pPr>
         <w:pStyle w:val="Heading2"/>
       </w:pPr>
-      <w:bookmarkStart w:id="10" w:name="_Toc446926996"/>
+      <w:bookmarkStart w:id="7" w:name="_Toc446926996"/>
       <w:r>
         <w:t>Waiting for JMS Message</w:t>
       </w:r>
@@ -9361,7 +9342,7 @@
       <w:r>
         <w:t>Walkthrough</w:t>
       </w:r>
-      <w:bookmarkEnd w:id="10"/>
+      <w:bookmarkEnd w:id="7"/>
       <w:r>
         <w:t xml:space="preserve"> (Max 10 Pages)</w:t>
       </w:r>
@@ -9401,7 +9382,7 @@
                     <pic:cNvPicPr/>
                   </pic:nvPicPr>
                   <pic:blipFill>
-                    <a:blip r:embed="rId22"/>
+                    <a:blip r:embed="rId19"/>
                     <a:stretch>
                       <a:fillRect/>
                     </a:stretch>
@@ -9451,7 +9432,7 @@
                     <pic:cNvPicPr/>
                   </pic:nvPicPr>
                   <pic:blipFill>
-                    <a:blip r:embed="rId23">
+                    <a:blip r:embed="rId20">
                       <a:extLst>
                         <a:ext uri="{28A0092B-C50C-407E-A947-70E740481C1C}">
                           <a14:useLocalDpi xmlns:a14="http://schemas.microsoft.com/office/drawing/2010/main" val="0"/>
@@ -9504,7 +9485,7 @@
                     <pic:cNvPicPr/>
                   </pic:nvPicPr>
                   <pic:blipFill>
-                    <a:blip r:embed="rId24"/>
+                    <a:blip r:embed="rId21"/>
                     <a:stretch>
                       <a:fillRect/>
                     </a:stretch>
@@ -9551,7 +9532,7 @@
                     <pic:cNvPicPr/>
                   </pic:nvPicPr>
                   <pic:blipFill>
-                    <a:blip r:embed="rId25"/>
+                    <a:blip r:embed="rId22"/>
                     <a:stretch>
                       <a:fillRect/>
                     </a:stretch>
@@ -9598,7 +9579,7 @@
                     <pic:cNvPicPr/>
                   </pic:nvPicPr>
                   <pic:blipFill>
-                    <a:blip r:embed="rId26"/>
+                    <a:blip r:embed="rId23"/>
                     <a:stretch>
                       <a:fillRect/>
                     </a:stretch>
@@ -9641,7 +9622,7 @@
                     <pic:cNvPicPr/>
                   </pic:nvPicPr>
                   <pic:blipFill>
-                    <a:blip r:embed="rId27"/>
+                    <a:blip r:embed="rId24"/>
                     <a:stretch>
                       <a:fillRect/>
                     </a:stretch>
@@ -9691,7 +9672,7 @@
                     <pic:cNvPicPr/>
                   </pic:nvPicPr>
                   <pic:blipFill>
-                    <a:blip r:embed="rId28"/>
+                    <a:blip r:embed="rId25"/>
                     <a:stretch>
                       <a:fillRect/>
                     </a:stretch>
@@ -9738,7 +9719,7 @@
                     <pic:cNvPicPr/>
                   </pic:nvPicPr>
                   <pic:blipFill>
-                    <a:blip r:embed="rId29"/>
+                    <a:blip r:embed="rId26"/>
                     <a:stretch>
                       <a:fillRect/>
                     </a:stretch>
@@ -9788,7 +9769,7 @@
                     <pic:cNvPicPr/>
                   </pic:nvPicPr>
                   <pic:blipFill>
-                    <a:blip r:embed="rId30"/>
+                    <a:blip r:embed="rId27"/>
                     <a:stretch>
                       <a:fillRect/>
                     </a:stretch>
@@ -9835,7 +9816,7 @@
                     <pic:cNvPicPr/>
                   </pic:nvPicPr>
                   <pic:blipFill>
-                    <a:blip r:embed="rId31"/>
+                    <a:blip r:embed="rId28"/>
                     <a:stretch>
                       <a:fillRect/>
                     </a:stretch>
@@ -9889,7 +9870,7 @@
                     <pic:cNvPicPr/>
                   </pic:nvPicPr>
                   <pic:blipFill>
-                    <a:blip r:embed="rId32"/>
+                    <a:blip r:embed="rId29"/>
                     <a:stretch>
                       <a:fillRect/>
                     </a:stretch>
@@ -9926,14 +9907,12 @@
           <w:i/>
         </w:rPr>
       </w:pPr>
-      <w:commentRangeStart w:id="11"/>
       <w:r>
         <w:rPr>
           <w:i/>
         </w:rPr>
         <w:t>concat(tib:format-dateTime("F MMM y hh:mm:ss a",$BreakdownDateTime/root/Datetime),": ",$Parse-XML/breakdown/faultType, " at ",  $Parse-XML/breakdown/remark, " . Bus services have been deployed to the affected stations.")</w:t>
       </w:r>
-      <w:commentRangeEnd w:id="11"/>
     </w:p>
     <w:p>
       <w:pPr>
@@ -9941,12 +9920,6 @@
       </w:pPr>
       <w:r>
         <w:t>On twitter, it would reflect the following:</w:t>
-      </w:r>
-      <w:r>
-        <w:rPr>
-          <w:rStyle w:val="CommentReference"/>
-        </w:rPr>
-        <w:commentReference w:id="11"/>
       </w:r>
     </w:p>
     <w:p>
@@ -9973,7 +9946,7 @@
                     <pic:cNvPicPr/>
                   </pic:nvPicPr>
                   <pic:blipFill>
-                    <a:blip r:embed="rId33"/>
+                    <a:blip r:embed="rId30"/>
                     <a:stretch>
                       <a:fillRect/>
                     </a:stretch>
@@ -10033,7 +10006,7 @@
                     <pic:cNvPicPr/>
                   </pic:nvPicPr>
                   <pic:blipFill>
-                    <a:blip r:embed="rId34"/>
+                    <a:blip r:embed="rId31"/>
                     <a:stretch>
                       <a:fillRect/>
                     </a:stretch>
@@ -10080,7 +10053,7 @@
                     <pic:cNvPicPr/>
                   </pic:nvPicPr>
                   <pic:blipFill>
-                    <a:blip r:embed="rId35"/>
+                    <a:blip r:embed="rId32"/>
                     <a:stretch>
                       <a:fillRect/>
                     </a:stretch>
@@ -10128,7 +10101,7 @@
                     <pic:cNvPicPr/>
                   </pic:nvPicPr>
                   <pic:blipFill>
-                    <a:blip r:embed="rId36"/>
+                    <a:blip r:embed="rId33"/>
                     <a:stretch>
                       <a:fillRect/>
                     </a:stretch>
@@ -10181,7 +10154,7 @@
                     <pic:cNvPicPr/>
                   </pic:nvPicPr>
                   <pic:blipFill>
-                    <a:blip r:embed="rId37"/>
+                    <a:blip r:embed="rId34"/>
                     <a:stretch>
                       <a:fillRect/>
                     </a:stretch>
@@ -10250,7 +10223,7 @@
                     <pic:cNvPicPr/>
                   </pic:nvPicPr>
                   <pic:blipFill>
-                    <a:blip r:embed="rId38"/>
+                    <a:blip r:embed="rId35"/>
                     <a:stretch>
                       <a:fillRect/>
                     </a:stretch>
@@ -10317,7 +10290,7 @@
                     <pic:cNvPicPr/>
                   </pic:nvPicPr>
                   <pic:blipFill>
-                    <a:blip r:embed="rId39"/>
+                    <a:blip r:embed="rId36"/>
                     <a:stretch>
                       <a:fillRect/>
                     </a:stretch>
@@ -10357,7 +10330,7 @@
                     <pic:cNvPicPr/>
                   </pic:nvPicPr>
                   <pic:blipFill>
-                    <a:blip r:embed="rId40"/>
+                    <a:blip r:embed="rId37"/>
                     <a:stretch>
                       <a:fillRect/>
                     </a:stretch>
@@ -10412,7 +10385,7 @@
                     <pic:cNvPicPr/>
                   </pic:nvPicPr>
                   <pic:blipFill>
-                    <a:blip r:embed="rId41"/>
+                    <a:blip r:embed="rId38"/>
                     <a:stretch>
                       <a:fillRect/>
                     </a:stretch>
@@ -10452,7 +10425,7 @@
                     <pic:cNvPicPr/>
                   </pic:nvPicPr>
                   <pic:blipFill>
-                    <a:blip r:embed="rId42"/>
+                    <a:blip r:embed="rId39"/>
                     <a:stretch>
                       <a:fillRect/>
                     </a:stretch>
@@ -10494,7 +10467,7 @@
                     <pic:cNvPicPr/>
                   </pic:nvPicPr>
                   <pic:blipFill>
-                    <a:blip r:embed="rId43"/>
+                    <a:blip r:embed="rId40"/>
                     <a:stretch>
                       <a:fillRect/>
                     </a:stretch>
@@ -10566,7 +10539,7 @@
                     <pic:cNvPicPr/>
                   </pic:nvPicPr>
                   <pic:blipFill>
-                    <a:blip r:embed="rId44"/>
+                    <a:blip r:embed="rId41"/>
                     <a:stretch>
                       <a:fillRect/>
                     </a:stretch>
@@ -10651,7 +10624,7 @@
                     <pic:cNvPicPr/>
                   </pic:nvPicPr>
                   <pic:blipFill>
-                    <a:blip r:embed="rId45"/>
+                    <a:blip r:embed="rId42"/>
                     <a:stretch>
                       <a:fillRect/>
                     </a:stretch>
@@ -10772,7 +10745,7 @@
                           <pic:cNvPicPr/>
                         </pic:nvPicPr>
                         <pic:blipFill>
-                          <a:blip r:embed="rId46"/>
+                          <a:blip r:embed="rId43"/>
                           <a:stretch>
                             <a:fillRect/>
                           </a:stretch>
@@ -10803,7 +10776,7 @@
       <w:r>
         <w:t>Every hour, TIBCO BW will invoke a REST API via HTTP GET (</w:t>
       </w:r>
-      <w:hyperlink r:id="rId47" w:history="1">
+      <w:hyperlink r:id="rId44" w:history="1">
         <w:r>
           <w:rPr>
             <w:rStyle w:val="Hyperlink"/>
@@ -10898,7 +10871,7 @@
                           <pic:cNvPicPr/>
                         </pic:nvPicPr>
                         <pic:blipFill>
-                          <a:blip r:embed="rId48"/>
+                          <a:blip r:embed="rId45"/>
                           <a:stretch>
                             <a:fillRect/>
                           </a:stretch>
@@ -10949,7 +10922,7 @@
                           <pic:cNvPicPr/>
                         </pic:nvPicPr>
                         <pic:blipFill>
-                          <a:blip r:embed="rId49">
+                          <a:blip r:embed="rId46">
                             <a:extLst>
                               <a:ext uri="{28A0092B-C50C-407E-A947-70E740481C1C}">
                                 <a14:useLocalDpi xmlns:a14="http://schemas.microsoft.com/office/drawing/2010/main" val="0"/>
@@ -10980,7 +10953,6 @@
       </w:tr>
     </w:tbl>
     <w:p>
-      <w:commentRangeStart w:id="12"/>
       <w:r>
         <w:t>In “Parse XML”, it will use the XSD from “</w:t>
       </w:r>
@@ -10993,13 +10965,8 @@
       <w:r>
         <w:t>.</w:t>
       </w:r>
-      <w:commentRangeEnd w:id="12"/>
-      <w:r>
-        <w:rPr>
-          <w:rStyle w:val="CommentReference"/>
-        </w:rPr>
-        <w:commentReference w:id="12"/>
-      </w:r>
+      <w:bookmarkStart w:id="8" w:name="_GoBack"/>
+      <w:bookmarkEnd w:id="8"/>
     </w:p>
     <w:tbl>
       <w:tblPr>
@@ -11037,7 +11004,7 @@
                           <pic:cNvPicPr/>
                         </pic:nvPicPr>
                         <pic:blipFill>
-                          <a:blip r:embed="rId50"/>
+                          <a:blip r:embed="rId47"/>
                           <a:stretch>
                             <a:fillRect/>
                           </a:stretch>
@@ -11084,7 +11051,7 @@
                           <pic:cNvPicPr/>
                         </pic:nvPicPr>
                         <pic:blipFill>
-                          <a:blip r:embed="rId51"/>
+                          <a:blip r:embed="rId48"/>
                           <a:stretch>
                             <a:fillRect/>
                           </a:stretch>
@@ -11195,7 +11162,7 @@
                           <pic:cNvPicPr/>
                         </pic:nvPicPr>
                         <pic:blipFill>
-                          <a:blip r:embed="rId52"/>
+                          <a:blip r:embed="rId49"/>
                           <a:stretch>
                             <a:fillRect/>
                           </a:stretch>
@@ -11245,7 +11212,7 @@
                           <pic:cNvPicPr/>
                         </pic:nvPicPr>
                         <pic:blipFill>
-                          <a:blip r:embed="rId53"/>
+                          <a:blip r:embed="rId50"/>
                           <a:stretch>
                             <a:fillRect/>
                           </a:stretch>
@@ -11311,7 +11278,7 @@
                     <pic:cNvPicPr/>
                   </pic:nvPicPr>
                   <pic:blipFill>
-                    <a:blip r:embed="rId54"/>
+                    <a:blip r:embed="rId51"/>
                     <a:stretch>
                       <a:fillRect/>
                     </a:stretch>
@@ -11353,7 +11320,7 @@
                     <pic:cNvPicPr/>
                   </pic:nvPicPr>
                   <pic:blipFill>
-                    <a:blip r:embed="rId55"/>
+                    <a:blip r:embed="rId52"/>
                     <a:stretch>
                       <a:fillRect/>
                     </a:stretch>
@@ -11403,7 +11370,7 @@
                     <pic:cNvPicPr/>
                   </pic:nvPicPr>
                   <pic:blipFill>
-                    <a:blip r:embed="rId56"/>
+                    <a:blip r:embed="rId53"/>
                     <a:stretch>
                       <a:fillRect/>
                     </a:stretch>
@@ -11629,7 +11596,7 @@
                           <pic:cNvPicPr/>
                         </pic:nvPicPr>
                         <pic:blipFill rotWithShape="1">
-                          <a:blip r:embed="rId57">
+                          <a:blip r:embed="rId54">
                             <a:extLst>
                               <a:ext uri="{28A0092B-C50C-407E-A947-70E740481C1C}">
                                 <a14:useLocalDpi xmlns:a14="http://schemas.microsoft.com/office/drawing/2010/main" val="0"/>
@@ -11694,7 +11661,7 @@
                           <pic:cNvPicPr/>
                         </pic:nvPicPr>
                         <pic:blipFill>
-                          <a:blip r:embed="rId58"/>
+                          <a:blip r:embed="rId55"/>
                           <a:stretch>
                             <a:fillRect/>
                           </a:stretch>
@@ -11750,7 +11717,7 @@
       <w:r>
         <w:t xml:space="preserve">” activity to </w:t>
       </w:r>
-      <w:hyperlink r:id="rId59" w:history="1">
+      <w:hyperlink r:id="rId56" w:history="1">
         <w:r>
           <w:rPr>
             <w:rStyle w:val="Hyperlink"/>
@@ -11789,7 +11756,7 @@
                     <pic:cNvPicPr/>
                   </pic:nvPicPr>
                   <pic:blipFill>
-                    <a:blip r:embed="rId60"/>
+                    <a:blip r:embed="rId57"/>
                     <a:stretch>
                       <a:fillRect/>
                     </a:stretch>
@@ -11977,7 +11944,7 @@
             <w:r>
               <w:t xml:space="preserve">    "link": "</w:t>
             </w:r>
-            <w:hyperlink r:id="rId61" w:history="1">
+            <w:hyperlink r:id="rId58" w:history="1">
               <w:r>
                 <w:rPr>
                   <w:rStyle w:val="Hyperlink"/>
@@ -12127,7 +12094,7 @@
                     <pic:cNvPicPr/>
                   </pic:nvPicPr>
                   <pic:blipFill>
-                    <a:blip r:embed="rId62"/>
+                    <a:blip r:embed="rId59"/>
                     <a:stretch>
                       <a:fillRect/>
                     </a:stretch>
@@ -12185,7 +12152,7 @@
                     <pic:cNvPicPr/>
                   </pic:nvPicPr>
                   <pic:blipFill>
-                    <a:blip r:embed="rId63"/>
+                    <a:blip r:embed="rId60"/>
                     <a:stretch>
                       <a:fillRect/>
                     </a:stretch>
@@ -12226,7 +12193,7 @@
       <w:r>
         <w:t xml:space="preserve"> where an email will be sent to 2 different emails (</w:t>
       </w:r>
-      <w:hyperlink r:id="rId64" w:history="1">
+      <w:hyperlink r:id="rId61" w:history="1">
         <w:r>
           <w:rPr>
             <w:rStyle w:val="Hyperlink"/>
@@ -12237,7 +12204,7 @@
       <w:r>
         <w:t xml:space="preserve"> and </w:t>
       </w:r>
-      <w:hyperlink r:id="rId65" w:history="1">
+      <w:hyperlink r:id="rId62" w:history="1">
         <w:r>
           <w:rPr>
             <w:rStyle w:val="Hyperlink"/>
@@ -12248,7 +12215,7 @@
       <w:r>
         <w:t xml:space="preserve">) via </w:t>
       </w:r>
-      <w:hyperlink r:id="rId66" w:history="1">
+      <w:hyperlink r:id="rId63" w:history="1">
         <w:r>
           <w:rPr>
             <w:rStyle w:val="Hyperlink"/>
@@ -12281,7 +12248,7 @@
                     <pic:cNvPicPr/>
                   </pic:nvPicPr>
                   <pic:blipFill>
-                    <a:blip r:embed="rId67"/>
+                    <a:blip r:embed="rId64"/>
                     <a:stretch>
                       <a:fillRect/>
                     </a:stretch>
@@ -12323,7 +12290,7 @@
                     <pic:cNvPicPr/>
                   </pic:nvPicPr>
                   <pic:blipFill>
-                    <a:blip r:embed="rId68"/>
+                    <a:blip r:embed="rId65"/>
                     <a:stretch>
                       <a:fillRect/>
                     </a:stretch>
@@ -12368,7 +12335,7 @@
       </w:r>
     </w:p>
     <w:sectPr>
-      <w:footerReference w:type="default" r:id="rId69"/>
+      <w:footerReference w:type="default" r:id="rId66"/>
       <w:pgSz w:w="11906" w:h="16838"/>
       <w:pgMar w:top="720" w:right="720" w:bottom="720" w:left="720" w:header="708" w:footer="708" w:gutter="0"/>
       <w:pgNumType w:start="0"/>
@@ -12378,90 +12345,6 @@
     </w:sectPr>
   </w:body>
 </w:document>
-</file>
-
-<file path=word/comments.xml><?xml version="1.0" encoding="utf-8"?>
-<w:comments xmlns:wpc="http://schemas.microsoft.com/office/word/2010/wordprocessingCanvas" xmlns:cx="http://schemas.microsoft.com/office/drawing/2014/chartex" xmlns:cx1="http://schemas.microsoft.com/office/drawing/2015/9/8/chartex" xmlns:cx2="http://schemas.microsoft.com/office/drawing/2015/10/21/chartex" xmlns:cx3="http://schemas.microsoft.com/office/drawing/2016/5/9/chartex" xmlns:cx4="http://schemas.microsoft.com/office/drawing/2016/5/10/chartex" xmlns:cx5="http://schemas.microsoft.com/office/drawing/2016/5/11/chartex" xmlns:cx6="http://schemas.microsoft.com/office/drawing/2016/5/12/chartex" xmlns:cx7="http://schemas.microsoft.com/office/drawing/2016/5/13/chartex" xmlns:cx8="http://schemas.microsoft.com/office/drawing/2016/5/14/chartex" xmlns:mc="http://schemas.openxmlformats.org/markup-compatibility/2006" xmlns:aink="http://schemas.microsoft.com/office/drawing/2016/ink" xmlns:am3d="http://schemas.microsoft.com/office/drawing/2017/model3d" xmlns:o="urn:schemas-microsoft-com:office:office" xmlns:r="http://schemas.openxmlformats.org/officeDocument/2006/relationships" xmlns:m="http://schemas.openxmlformats.org/officeDocument/2006/math" xmlns:v="urn:schemas-microsoft-com:vml" xmlns:wp14="http://schemas.microsoft.com/office/word/2010/wordprocessingDrawing" xmlns:wp="http://schemas.openxmlformats.org/drawingml/2006/wordprocessingDrawing" xmlns:w10="urn:schemas-microsoft-com:office:word" xmlns:w="http://schemas.openxmlformats.org/wordprocessingml/2006/main" xmlns:w14="http://schemas.microsoft.com/office/word/2010/wordml" xmlns:w15="http://schemas.microsoft.com/office/word/2012/wordml" xmlns:w16cid="http://schemas.microsoft.com/office/word/2016/wordml/cid" xmlns:w16se="http://schemas.microsoft.com/office/word/2015/wordml/symex" xmlns:wpg="http://schemas.microsoft.com/office/word/2010/wordprocessingGroup" xmlns:wpi="http://schemas.microsoft.com/office/word/2010/wordprocessingInk" xmlns:wne="http://schemas.microsoft.com/office/word/2006/wordml" xmlns:wps="http://schemas.microsoft.com/office/word/2010/wordprocessingShape" mc:Ignorable="w14 w15 w16se w16cid wp14">
-  <w:comment w:id="4" w:author="YONG Fu Xiang" w:date="2018-03-26T21:35:00Z" w:initials="FY">
-    <w:p>
-      <w:pPr>
-        <w:pStyle w:val="CommentText"/>
-      </w:pPr>
-      <w:r>
-        <w:rPr>
-          <w:rStyle w:val="CommentReference"/>
-        </w:rPr>
-        <w:annotationRef/>
-      </w:r>
-      <w:r>
-        <w:t>Is this my part?</w:t>
-      </w:r>
-    </w:p>
-  </w:comment>
-  <w:comment w:id="5" w:author=" " w:date="2018-03-30T15:20:00Z" w:initials="iC">
-    <w:p>
-      <w:pPr>
-        <w:pStyle w:val="CommentText"/>
-      </w:pPr>
-      <w:r>
-        <w:rPr>
-          <w:rStyle w:val="CommentReference"/>
-        </w:rPr>
-        <w:annotationRef/>
-      </w:r>
-    </w:p>
-  </w:comment>
-  <w:comment w:id="11" w:author="  [2]" w:date="2018-03-26T22:12:00Z" w:initials="SLJ">
-    <w:p>
-      <w:pPr>
-        <w:pStyle w:val="CommentText"/>
-      </w:pPr>
-      <w:r>
-        <w:rPr>
-          <w:rStyle w:val="CommentReference"/>
-        </w:rPr>
-        <w:annotationRef/>
-      </w:r>
-      <w:r>
-        <w:t>Can’t take screenshot. Screenshot is too small</w:t>
-      </w:r>
-    </w:p>
-  </w:comment>
-  <w:comment w:id="12" w:author="YONG Fu Xiang" w:date="2018-03-26T22:50:00Z" w:initials="FY">
-    <w:p>
-      <w:pPr>
-        <w:pStyle w:val="CommentText"/>
-      </w:pPr>
-      <w:r>
-        <w:rPr>
-          <w:rStyle w:val="CommentReference"/>
-        </w:rPr>
-        <w:annotationRef/>
-      </w:r>
-      <w:r>
-        <w:t>Correct?</w:t>
-      </w:r>
-    </w:p>
-  </w:comment>
-</w:comments>
-</file>
-
-<file path=word/commentsExtended.xml><?xml version="1.0" encoding="utf-8"?>
-<w15:commentsEx xmlns:wpc="http://schemas.microsoft.com/office/word/2010/wordprocessingCanvas" xmlns:cx="http://schemas.microsoft.com/office/drawing/2014/chartex" xmlns:cx1="http://schemas.microsoft.com/office/drawing/2015/9/8/chartex" xmlns:cx2="http://schemas.microsoft.com/office/drawing/2015/10/21/chartex" xmlns:cx3="http://schemas.microsoft.com/office/drawing/2016/5/9/chartex" xmlns:cx4="http://schemas.microsoft.com/office/drawing/2016/5/10/chartex" xmlns:cx5="http://schemas.microsoft.com/office/drawing/2016/5/11/chartex" xmlns:cx6="http://schemas.microsoft.com/office/drawing/2016/5/12/chartex" xmlns:cx7="http://schemas.microsoft.com/office/drawing/2016/5/13/chartex" xmlns:cx8="http://schemas.microsoft.com/office/drawing/2016/5/14/chartex" xmlns:mc="http://schemas.openxmlformats.org/markup-compatibility/2006" xmlns:aink="http://schemas.microsoft.com/office/drawing/2016/ink" xmlns:am3d="http://schemas.microsoft.com/office/drawing/2017/model3d" xmlns:o="urn:schemas-microsoft-com:office:office" xmlns:r="http://schemas.openxmlformats.org/officeDocument/2006/relationships" xmlns:m="http://schemas.openxmlformats.org/officeDocument/2006/math" xmlns:v="urn:schemas-microsoft-com:vml" xmlns:wp14="http://schemas.microsoft.com/office/word/2010/wordprocessingDrawing" xmlns:wp="http://schemas.openxmlformats.org/drawingml/2006/wordprocessingDrawing" xmlns:w10="urn:schemas-microsoft-com:office:word" xmlns:w="http://schemas.openxmlformats.org/wordprocessingml/2006/main" xmlns:w14="http://schemas.microsoft.com/office/word/2010/wordml" xmlns:w15="http://schemas.microsoft.com/office/word/2012/wordml" xmlns:w16cid="http://schemas.microsoft.com/office/word/2016/wordml/cid" xmlns:w16se="http://schemas.microsoft.com/office/word/2015/wordml/symex" xmlns:wpg="http://schemas.microsoft.com/office/word/2010/wordprocessingGroup" xmlns:wpi="http://schemas.microsoft.com/office/word/2010/wordprocessingInk" xmlns:wne="http://schemas.microsoft.com/office/word/2006/wordml" xmlns:wps="http://schemas.microsoft.com/office/word/2010/wordprocessingShape" mc:Ignorable="w14 w15 w16se w16cid wp14">
-  <w15:commentEx w15:paraId="6E6960FA" w15:done="1"/>
-  <w15:commentEx w15:paraId="6C6158DD" w15:paraIdParent="6E6960FA" w15:done="1"/>
-  <w15:commentEx w15:paraId="1679ED32" w15:done="0"/>
-  <w15:commentEx w15:paraId="72D8F893" w15:done="0"/>
-</w15:commentsEx>
-</file>
-
-<file path=word/commentsIds.xml><?xml version="1.0" encoding="utf-8"?>
-<w16cid:commentsIds xmlns:wpc="http://schemas.microsoft.com/office/word/2010/wordprocessingCanvas" xmlns:cx="http://schemas.microsoft.com/office/drawing/2014/chartex" xmlns:cx1="http://schemas.microsoft.com/office/drawing/2015/9/8/chartex" xmlns:cx2="http://schemas.microsoft.com/office/drawing/2015/10/21/chartex" xmlns:cx3="http://schemas.microsoft.com/office/drawing/2016/5/9/chartex" xmlns:cx4="http://schemas.microsoft.com/office/drawing/2016/5/10/chartex" xmlns:cx5="http://schemas.microsoft.com/office/drawing/2016/5/11/chartex" xmlns:cx6="http://schemas.microsoft.com/office/drawing/2016/5/12/chartex" xmlns:cx7="http://schemas.microsoft.com/office/drawing/2016/5/13/chartex" xmlns:cx8="http://schemas.microsoft.com/office/drawing/2016/5/14/chartex" xmlns:mc="http://schemas.openxmlformats.org/markup-compatibility/2006" xmlns:aink="http://schemas.microsoft.com/office/drawing/2016/ink" xmlns:am3d="http://schemas.microsoft.com/office/drawing/2017/model3d" xmlns:o="urn:schemas-microsoft-com:office:office" xmlns:r="http://schemas.openxmlformats.org/officeDocument/2006/relationships" xmlns:m="http://schemas.openxmlformats.org/officeDocument/2006/math" xmlns:v="urn:schemas-microsoft-com:vml" xmlns:wp14="http://schemas.microsoft.com/office/word/2010/wordprocessingDrawing" xmlns:wp="http://schemas.openxmlformats.org/drawingml/2006/wordprocessingDrawing" xmlns:w10="urn:schemas-microsoft-com:office:word" xmlns:w="http://schemas.openxmlformats.org/wordprocessingml/2006/main" xmlns:w14="http://schemas.microsoft.com/office/word/2010/wordml" xmlns:w15="http://schemas.microsoft.com/office/word/2012/wordml" xmlns:w16cid="http://schemas.microsoft.com/office/word/2016/wordml/cid" xmlns:w16se="http://schemas.microsoft.com/office/word/2015/wordml/symex" xmlns:wpg="http://schemas.microsoft.com/office/word/2010/wordprocessingGroup" xmlns:wpi="http://schemas.microsoft.com/office/word/2010/wordprocessingInk" xmlns:wne="http://schemas.microsoft.com/office/word/2006/wordml" xmlns:wps="http://schemas.microsoft.com/office/word/2010/wordprocessingShape" mc:Ignorable="w14 w15 w16se w16cid wp14">
-  <w16cid:commentId w16cid:paraId="6E6960FA" w16cid:durableId="1E63E604"/>
-  <w16cid:commentId w16cid:paraId="6C6158DD" w16cid:durableId="1E68D43F"/>
-  <w16cid:commentId w16cid:paraId="1679ED32" w16cid:durableId="1E63EEC7"/>
-  <w16cid:commentId w16cid:paraId="72D8F893" w16cid:durableId="1E63F7C6"/>
-</w16cid:commentsIds>
 </file>
 
 <file path=word/endnotes.xml><?xml version="1.0" encoding="utf-8"?>
@@ -12578,20 +12461,6 @@
     </w:p>
   </w:footnote>
 </w:footnotes>
-</file>
-
-<file path=word/people.xml><?xml version="1.0" encoding="utf-8"?>
-<w15:people xmlns:wpc="http://schemas.microsoft.com/office/word/2010/wordprocessingCanvas" xmlns:cx="http://schemas.microsoft.com/office/drawing/2014/chartex" xmlns:cx1="http://schemas.microsoft.com/office/drawing/2015/9/8/chartex" xmlns:cx2="http://schemas.microsoft.com/office/drawing/2015/10/21/chartex" xmlns:cx3="http://schemas.microsoft.com/office/drawing/2016/5/9/chartex" xmlns:cx4="http://schemas.microsoft.com/office/drawing/2016/5/10/chartex" xmlns:cx5="http://schemas.microsoft.com/office/drawing/2016/5/11/chartex" xmlns:cx6="http://schemas.microsoft.com/office/drawing/2016/5/12/chartex" xmlns:cx7="http://schemas.microsoft.com/office/drawing/2016/5/13/chartex" xmlns:cx8="http://schemas.microsoft.com/office/drawing/2016/5/14/chartex" xmlns:mc="http://schemas.openxmlformats.org/markup-compatibility/2006" xmlns:aink="http://schemas.microsoft.com/office/drawing/2016/ink" xmlns:am3d="http://schemas.microsoft.com/office/drawing/2017/model3d" xmlns:o="urn:schemas-microsoft-com:office:office" xmlns:r="http://schemas.openxmlformats.org/officeDocument/2006/relationships" xmlns:m="http://schemas.openxmlformats.org/officeDocument/2006/math" xmlns:v="urn:schemas-microsoft-com:vml" xmlns:wp14="http://schemas.microsoft.com/office/word/2010/wordprocessingDrawing" xmlns:wp="http://schemas.openxmlformats.org/drawingml/2006/wordprocessingDrawing" xmlns:w10="urn:schemas-microsoft-com:office:word" xmlns:w="http://schemas.openxmlformats.org/wordprocessingml/2006/main" xmlns:w14="http://schemas.microsoft.com/office/word/2010/wordml" xmlns:w15="http://schemas.microsoft.com/office/word/2012/wordml" xmlns:w16cid="http://schemas.microsoft.com/office/word/2016/wordml/cid" xmlns:w16se="http://schemas.microsoft.com/office/word/2015/wordml/symex" xmlns:wpg="http://schemas.microsoft.com/office/word/2010/wordprocessingGroup" xmlns:wpi="http://schemas.microsoft.com/office/word/2010/wordprocessingInk" xmlns:wne="http://schemas.microsoft.com/office/word/2006/wordml" xmlns:wps="http://schemas.microsoft.com/office/word/2010/wordprocessingShape" mc:Ignorable="w14 w15 w16se w16cid wp14">
-  <w15:person w15:author="YONG Fu Xiang">
-    <w15:presenceInfo w15:providerId="AD" w15:userId="S-1-5-21-3242214210-3763357407-4104595160-1001"/>
-  </w15:person>
-  <w15:person w15:author=" ">
-    <w15:presenceInfo w15:providerId="None" w15:userId=" "/>
-  </w15:person>
-  <w15:person w15:author="  [2]">
-    <w15:presenceInfo w15:providerId="Windows Live" w15:userId="8b86ee17-939b-4aef-85e1-b205177c8b30"/>
-  </w15:person>
-</w15:people>
 </file>
 
 <file path=word/styles.xml><?xml version="1.0" encoding="utf-8"?>

</xml_diff>

<commit_message>
+ Edited business scenario
</commit_message>
<xml_diff>
--- a/Documentations/EI Report.docx
+++ b/Documentations/EI Report.docx
@@ -72,13 +72,13 @@
                     <pic:cNvPicPr/>
                   </pic:nvPicPr>
                   <pic:blipFill>
-                    <a:blip r:embed="rId6" cstate="print">
+                    <a:blip r:embed="rId7" cstate="print">
                       <a:extLst>
                         <a:ext uri="{28A0092B-C50C-407E-A947-70E740481C1C}">
                           <a14:useLocalDpi xmlns:a14="http://schemas.microsoft.com/office/drawing/2010/main" val="0"/>
                         </a:ext>
                         <a:ext uri="{96DAC541-7B7A-43D3-8B79-37D633B846F1}">
-                          <asvg:svgBlip xmlns:asvg="http://schemas.microsoft.com/office/drawing/2016/SVG/main" r:embed="rId7"/>
+                          <asvg:svgBlip xmlns:asvg="http://schemas.microsoft.com/office/drawing/2016/SVG/main" r:embed="rId8"/>
                         </a:ext>
                       </a:extLst>
                     </a:blip>
@@ -236,7 +236,7 @@
                 <v:stroke joinstyle="miter"/>
                 <v:path gradientshapeok="t" o:connecttype="rect"/>
               </v:shapetype>
-              <v:shape id="Text Box 2" o:spid="_x0000_s1026" type="#_x0000_t202" style="position:absolute;left:0;text-align:left;margin-left:90.2pt;margin-top:16.5pt;width:340.5pt;height:48.8pt;z-index:251658240;visibility:visible;mso-wrap-style:square;mso-width-percent:0;mso-height-percent:200;mso-wrap-distance-left:9pt;mso-wrap-distance-top:3.6pt;mso-wrap-distance-right:9pt;mso-wrap-distance-bottom:3.6pt;mso-position-horizontal:absolute;mso-position-horizontal-relative:text;mso-position-vertical:absolute;mso-position-vertical-relative:text;mso-width-percent:0;mso-height-percent:200;mso-width-relative:margin;mso-height-relative:margin;v-text-anchor:top" o:gfxdata="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" filled="f" stroked="f">
+              <v:shape id="Text Box 2" o:spid="_x0000_s1026" type="#_x0000_t202" style="position:absolute;left:0;text-align:left;margin-left:90.2pt;margin-top:16.5pt;width:340.5pt;height:48.8pt;z-index:251658240;visibility:visible;mso-wrap-style:square;mso-width-percent:0;mso-height-percent:200;mso-wrap-distance-left:9pt;mso-wrap-distance-top:3.6pt;mso-wrap-distance-right:9pt;mso-wrap-distance-bottom:3.6pt;mso-position-horizontal:absolute;mso-position-horizontal-relative:text;mso-position-vertical:absolute;mso-position-vertical-relative:text;mso-width-percent:0;mso-height-percent:200;mso-width-relative:margin;mso-height-relative:margin;v-text-anchor:top" o:gfxdata="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" filled="f" stroked="f">
                 <v:textbox style="mso-fit-shape-to-text:t">
                   <w:txbxContent>
                     <w:p>
@@ -586,7 +586,7 @@
           </mc:Choice>
           <mc:Fallback>
             <w:pict>
-              <v:shape w14:anchorId="02BB011A" id="_x0000_s1027" type="#_x0000_t202" style="position:absolute;left:0;text-align:left;margin-left:-36pt;margin-top:39.8pt;width:592.5pt;height:120.85pt;z-index:251658241;visibility:visible;mso-wrap-style:square;mso-width-percent:0;mso-height-percent:200;mso-wrap-distance-left:9pt;mso-wrap-distance-top:3.6pt;mso-wrap-distance-right:9pt;mso-wrap-distance-bottom:3.6pt;mso-position-horizontal:absolute;mso-position-horizontal-relative:text;mso-position-vertical:absolute;mso-position-vertical-relative:text;mso-width-percent:0;mso-height-percent:200;mso-width-relative:margin;mso-height-relative:margin;v-text-anchor:top" o:gfxdata="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" filled="f" stroked="f">
+              <v:shape w14:anchorId="02BB011A" id="_x0000_s1027" type="#_x0000_t202" style="position:absolute;left:0;text-align:left;margin-left:-36pt;margin-top:39.8pt;width:592.5pt;height:120.85pt;z-index:251658241;visibility:visible;mso-wrap-style:square;mso-width-percent:0;mso-height-percent:200;mso-wrap-distance-left:9pt;mso-wrap-distance-top:3.6pt;mso-wrap-distance-right:9pt;mso-wrap-distance-bottom:3.6pt;mso-position-horizontal:absolute;mso-position-horizontal-relative:text;mso-position-vertical:absolute;mso-position-vertical-relative:text;mso-width-percent:0;mso-height-percent:200;mso-width-relative:margin;mso-height-relative:margin;v-text-anchor:top" o:gfxdata="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" filled="f" stroked="f">
                 <v:textbox style="mso-fit-shape-to-text:t">
                   <w:txbxContent>
                     <w:p>
@@ -842,6 +842,165 @@
     </w:p>
     <w:p>
       <w:pPr>
+        <w:pStyle w:val="ListParagraph"/>
+        <w:numPr>
+          <w:ilvl w:val="0"/>
+          <w:numId w:val="1"/>
+        </w:numPr>
+      </w:pPr>
+      <w:r>
+        <w:t>The Train Management System (TMS) would first receive a Train breakdown message</w:t>
+      </w:r>
+    </w:p>
+    <w:p>
+      <w:pPr>
+        <w:pStyle w:val="ListParagraph"/>
+        <w:numPr>
+          <w:ilvl w:val="0"/>
+          <w:numId w:val="1"/>
+        </w:numPr>
+      </w:pPr>
+      <w:r>
+        <w:t>TMS would sent a message via the Integration Middleware (IM) to the other trains that are behind the train that broke down to stop</w:t>
+      </w:r>
+    </w:p>
+    <w:p>
+      <w:pPr>
+        <w:pStyle w:val="ListParagraph"/>
+        <w:numPr>
+          <w:ilvl w:val="0"/>
+          <w:numId w:val="1"/>
+        </w:numPr>
+      </w:pPr>
+      <w:r>
+        <w:t>TMS Would then sent authenticate with the use of JWT Token to contact the Bus Depot Deploy Management System</w:t>
+      </w:r>
+    </w:p>
+    <w:p>
+      <w:pPr>
+        <w:pStyle w:val="ListParagraph"/>
+        <w:numPr>
+          <w:ilvl w:val="0"/>
+          <w:numId w:val="1"/>
+        </w:numPr>
+      </w:pPr>
+      <w:r>
+        <w:t>Bus Depot Deploy Management System would then sent the nearest Depot ID to TMS via the IM</w:t>
+      </w:r>
+    </w:p>
+    <w:p>
+      <w:pPr>
+        <w:pStyle w:val="ListParagraph"/>
+        <w:numPr>
+          <w:ilvl w:val="0"/>
+          <w:numId w:val="1"/>
+        </w:numPr>
+      </w:pPr>
+      <w:r>
+        <w:t>TMS would then check with the correspond ID of the Depot to send the message to the nearest Bus Depot via the IM</w:t>
+      </w:r>
+    </w:p>
+    <w:p>
+      <w:pPr>
+        <w:pStyle w:val="ListParagraph"/>
+        <w:numPr>
+          <w:ilvl w:val="0"/>
+          <w:numId w:val="1"/>
+        </w:numPr>
+      </w:pPr>
+      <w:r>
+        <w:t>The corresponding Bus Depot would then receive the message and start deploying buses and also acknowledge the message by sending back a message via the IM to TMS that buses has been deployed</w:t>
+      </w:r>
+    </w:p>
+    <w:p>
+      <w:pPr>
+        <w:pStyle w:val="ListParagraph"/>
+        <w:numPr>
+          <w:ilvl w:val="0"/>
+          <w:numId w:val="1"/>
+        </w:numPr>
+      </w:pPr>
+      <w:r>
+        <w:t xml:space="preserve">The IM would then </w:t>
+      </w:r>
+      <w:r>
+        <w:t>store the start time of the train breakdown for logging purpose</w:t>
+      </w:r>
+    </w:p>
+    <w:p>
+      <w:pPr>
+        <w:pStyle w:val="ListParagraph"/>
+        <w:numPr>
+          <w:ilvl w:val="0"/>
+          <w:numId w:val="1"/>
+        </w:numPr>
+      </w:pPr>
+      <w:r>
+        <w:t>A tweet would be sent to inform the public that the train breakdown has occur at where and when</w:t>
+      </w:r>
+    </w:p>
+    <w:p>
+      <w:pPr>
+        <w:pStyle w:val="ListParagraph"/>
+        <w:numPr>
+          <w:ilvl w:val="0"/>
+          <w:numId w:val="1"/>
+        </w:numPr>
+      </w:pPr>
+      <w:r>
+        <w:t>Once the train has resume service, a message would be sent to the Depot via the IM to stop sending buses and store the resume service time</w:t>
+      </w:r>
+    </w:p>
+    <w:p>
+      <w:pPr>
+        <w:pStyle w:val="ListParagraph"/>
+        <w:numPr>
+          <w:ilvl w:val="0"/>
+          <w:numId w:val="1"/>
+        </w:numPr>
+      </w:pPr>
+      <w:r>
+        <w:t>A tweet would be sent to inform the public that the train service has been resume at where and when</w:t>
+      </w:r>
+    </w:p>
+    <w:p>
+      <w:pPr>
+        <w:pStyle w:val="ListParagraph"/>
+        <w:numPr>
+          <w:ilvl w:val="0"/>
+          <w:numId w:val="1"/>
+        </w:numPr>
+      </w:pPr>
+      <w:r>
+        <w:t>A log file would be created to store the start and stop time of the breakdown and the coordinates of the breakdown</w:t>
+      </w:r>
+    </w:p>
+    <w:p>
+      <w:pPr>
+        <w:pStyle w:val="ListParagraph"/>
+        <w:numPr>
+          <w:ilvl w:val="0"/>
+          <w:numId w:val="1"/>
+        </w:numPr>
+      </w:pPr>
+      <w:r>
+        <w:t>An email would also be sent to the Chief Operating Officer (COO) about the breakdown</w:t>
+      </w:r>
+    </w:p>
+    <w:p>
+      <w:r>
+        <w:t>If there are changes to the bus schedule, a email would be sent to the respective bus depots that the schedule has been changed</w:t>
+      </w:r>
+    </w:p>
+    <w:p>
+      <w:r>
+        <w:t>If the weather is currently heavy rain, it would be posted via twitter to inform the drivers to drive with care</w:t>
+      </w:r>
+      <w:bookmarkStart w:id="2" w:name="_GoBack"/>
+      <w:bookmarkEnd w:id="2"/>
+    </w:p>
+    <w:p>
+      <w:pPr>
         <w:pStyle w:val="Heading2"/>
       </w:pPr>
       <w:r>
@@ -864,7 +1023,7 @@
           <w:noProof/>
         </w:rPr>
         <w:drawing>
-          <wp:inline distT="0" distB="0" distL="0" distR="0" wp14:anchorId="573ED41A" wp14:editId="205BCC5A">
+          <wp:inline distT="0" distB="0" distL="0" distR="0" wp14:anchorId="573ED41A" wp14:editId="02EB5CC1">
             <wp:extent cx="5465182" cy="3246699"/>
             <wp:effectExtent l="0" t="0" r="2540" b="0"/>
             <wp:docPr id="8" name="Picture 8"/>
@@ -881,7 +1040,7 @@
                     </pic:cNvPicPr>
                   </pic:nvPicPr>
                   <pic:blipFill>
-                    <a:blip r:embed="rId8" cstate="print">
+                    <a:blip r:embed="rId9" cstate="print">
                       <a:extLst>
                         <a:ext uri="{28A0092B-C50C-407E-A947-70E740481C1C}">
                           <a14:useLocalDpi xmlns:a14="http://schemas.microsoft.com/office/drawing/2010/main" val="0"/>
@@ -915,6 +1074,7 @@
         <w:pStyle w:val="Heading2"/>
       </w:pPr>
       <w:r>
+        <w:lastRenderedPageBreak/>
         <w:t>T</w:t>
       </w:r>
       <w:r>
@@ -944,7 +1104,7 @@
                     </pic:cNvPicPr>
                   </pic:nvPicPr>
                   <pic:blipFill rotWithShape="1">
-                    <a:blip r:embed="rId9">
+                    <a:blip r:embed="rId10">
                       <a:extLst>
                         <a:ext uri="{28A0092B-C50C-407E-A947-70E740481C1C}">
                           <a14:useLocalDpi xmlns:a14="http://schemas.microsoft.com/office/drawing/2010/main" val="0"/>
@@ -1011,7 +1171,7 @@
                     <pic:cNvPicPr/>
                   </pic:nvPicPr>
                   <pic:blipFill rotWithShape="1">
-                    <a:blip r:embed="rId10"/>
+                    <a:blip r:embed="rId11"/>
                     <a:srcRect r="3314"/>
                     <a:stretch/>
                   </pic:blipFill>
@@ -1044,7 +1204,6 @@
         <w:pStyle w:val="Heading2"/>
       </w:pPr>
       <w:r>
-        <w:lastRenderedPageBreak/>
         <w:t>Schedule Polling Process</w:t>
       </w:r>
     </w:p>
@@ -1078,7 +1237,7 @@
                     <pic:cNvPicPr/>
                   </pic:nvPicPr>
                   <pic:blipFill rotWithShape="1">
-                    <a:blip r:embed="rId11">
+                    <a:blip r:embed="rId12">
                       <a:extLst>
                         <a:ext uri="{28A0092B-C50C-407E-A947-70E740481C1C}">
                           <a14:useLocalDpi xmlns:a14="http://schemas.microsoft.com/office/drawing/2010/main" val="0"/>
@@ -1117,12 +1276,12 @@
         <w:pStyle w:val="Heading1"/>
         <w:spacing w:before="0"/>
       </w:pPr>
-      <w:bookmarkStart w:id="2" w:name="_Toc446926978"/>
-      <w:bookmarkStart w:id="3" w:name="_Toc446926976"/>
+      <w:bookmarkStart w:id="3" w:name="_Toc446926978"/>
+      <w:bookmarkStart w:id="4" w:name="_Toc446926976"/>
       <w:r>
         <w:t>JMS</w:t>
       </w:r>
-      <w:bookmarkEnd w:id="2"/>
+      <w:bookmarkEnd w:id="3"/>
       <w:r>
         <w:t xml:space="preserve"> Interactions</w:t>
       </w:r>
@@ -2272,7 +2431,7 @@
       <w:r>
         <w:t>Services</w:t>
       </w:r>
-      <w:bookmarkEnd w:id="3"/>
+      <w:bookmarkEnd w:id="4"/>
     </w:p>
     <w:tbl>
       <w:tblPr>
@@ -2898,7 +3057,6 @@
         <w:pStyle w:val="Heading1"/>
       </w:pPr>
       <w:r>
-        <w:lastRenderedPageBreak/>
         <w:t>Design/Schema and Content of Data</w:t>
       </w:r>
     </w:p>
@@ -2957,7 +3115,7 @@
                     <pic:cNvPicPr/>
                   </pic:nvPicPr>
                   <pic:blipFill rotWithShape="1">
-                    <a:blip r:embed="rId12"/>
+                    <a:blip r:embed="rId13"/>
                     <a:srcRect l="13389" t="16924" r="57094" b="74148"/>
                     <a:stretch/>
                   </pic:blipFill>
@@ -3029,7 +3187,7 @@
                     <pic:cNvPicPr/>
                   </pic:nvPicPr>
                   <pic:blipFill rotWithShape="1">
-                    <a:blip r:embed="rId13"/>
+                    <a:blip r:embed="rId14"/>
                     <a:srcRect l="13289" t="17146" r="58240" b="76314"/>
                     <a:stretch/>
                   </pic:blipFill>
@@ -3099,7 +3257,7 @@
                     <pic:cNvPicPr/>
                   </pic:nvPicPr>
                   <pic:blipFill>
-                    <a:blip r:embed="rId14"/>
+                    <a:blip r:embed="rId15"/>
                     <a:stretch>
                       <a:fillRect/>
                     </a:stretch>
@@ -3131,6 +3289,7 @@
           <w:i/>
           <w:noProof/>
         </w:rPr>
+        <w:lastRenderedPageBreak/>
         <mc:AlternateContent>
           <mc:Choice Requires="wps">
             <w:drawing>
@@ -3996,7 +4155,7 @@
           </mc:Choice>
           <mc:Fallback>
             <w:pict>
-              <v:shape w14:anchorId="235D0A81" id="_x0000_s1028" type="#_x0000_t202" style="position:absolute;left:0;text-align:left;margin-left:470.25pt;margin-top:20.4pt;width:521.45pt;height:139.35pt;z-index:251658244;visibility:visible;mso-wrap-style:square;mso-width-percent:0;mso-height-percent:0;mso-wrap-distance-left:9pt;mso-wrap-distance-top:3.6pt;mso-wrap-distance-right:9pt;mso-wrap-distance-bottom:3.6pt;mso-position-horizontal:right;mso-position-horizontal-relative:margin;mso-position-vertical:absolute;mso-position-vertical-relative:text;mso-width-percent:0;mso-height-percent:0;mso-width-relative:margin;mso-height-relative:margin;v-text-anchor:top" o:gfxdata="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">
+              <v:shape w14:anchorId="235D0A81" id="_x0000_s1028" type="#_x0000_t202" style="position:absolute;left:0;text-align:left;margin-left:470.25pt;margin-top:20.4pt;width:521.45pt;height:139.35pt;z-index:251658244;visibility:visible;mso-wrap-style:square;mso-width-percent:0;mso-height-percent:0;mso-wrap-distance-left:9pt;mso-wrap-distance-top:3.6pt;mso-wrap-distance-right:9pt;mso-wrap-distance-bottom:3.6pt;mso-position-horizontal:right;mso-position-horizontal-relative:margin;mso-position-vertical:absolute;mso-position-vertical-relative:text;mso-width-percent:0;mso-height-percent:0;mso-width-relative:margin;mso-height-relative:margin;v-text-anchor:top" o:gfxdata="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">
                 <v:textbox>
                   <w:txbxContent>
                     <w:p>
@@ -4843,7 +5002,7 @@
                     <pic:cNvPicPr/>
                   </pic:nvPicPr>
                   <pic:blipFill rotWithShape="1">
-                    <a:blip r:embed="rId15"/>
+                    <a:blip r:embed="rId16"/>
                     <a:srcRect l="9390" t="9384" r="69540" b="75147"/>
                     <a:stretch/>
                   </pic:blipFill>
@@ -4876,7 +5035,6 @@
         <w:rPr>
           <w:noProof/>
         </w:rPr>
-        <w:lastRenderedPageBreak/>
         <mc:AlternateContent>
           <mc:Choice Requires="wps">
             <w:drawing>
@@ -5449,7 +5607,7 @@
           </mc:Choice>
           <mc:Fallback>
             <w:pict>
-              <v:shape w14:anchorId="566DF4C6" id="_x0000_s1029" type="#_x0000_t202" style="position:absolute;left:0;text-align:left;margin-left:471.1pt;margin-top:19.1pt;width:522.3pt;height:110.6pt;z-index:251658245;visibility:visible;mso-wrap-style:square;mso-width-percent:0;mso-height-percent:200;mso-wrap-distance-left:9pt;mso-wrap-distance-top:3.6pt;mso-wrap-distance-right:9pt;mso-wrap-distance-bottom:3.6pt;mso-position-horizontal:right;mso-position-horizontal-relative:margin;mso-position-vertical:absolute;mso-position-vertical-relative:text;mso-width-percent:0;mso-height-percent:200;mso-width-relative:margin;mso-height-relative:margin;v-text-anchor:top" o:gfxdata="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">
+              <v:shape w14:anchorId="566DF4C6" id="_x0000_s1029" type="#_x0000_t202" style="position:absolute;left:0;text-align:left;margin-left:471.1pt;margin-top:19.1pt;width:522.3pt;height:110.6pt;z-index:251658245;visibility:visible;mso-wrap-style:square;mso-width-percent:0;mso-height-percent:200;mso-wrap-distance-left:9pt;mso-wrap-distance-top:3.6pt;mso-wrap-distance-right:9pt;mso-wrap-distance-bottom:3.6pt;mso-position-horizontal:right;mso-position-horizontal-relative:margin;mso-position-vertical:absolute;mso-position-vertical-relative:text;mso-width-percent:0;mso-height-percent:200;mso-width-relative:margin;mso-height-relative:margin;v-text-anchor:top" o:gfxdata="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">
                 <v:textbox style="mso-fit-shape-to-text:t">
                   <w:txbxContent>
                     <w:p>
@@ -6000,7 +6158,7 @@
                     <pic:cNvPicPr/>
                   </pic:nvPicPr>
                   <pic:blipFill rotWithShape="1">
-                    <a:blip r:embed="rId16"/>
+                    <a:blip r:embed="rId17"/>
                     <a:srcRect l="9148" t="9318" r="65245" b="75396"/>
                     <a:stretch/>
                   </pic:blipFill>
@@ -6630,7 +6788,7 @@
           </mc:Choice>
           <mc:Fallback>
             <w:pict>
-              <v:shape w14:anchorId="73D16517" id="_x0000_s1030" type="#_x0000_t202" style="position:absolute;left:0;text-align:left;margin-left:470.65pt;margin-top:17.9pt;width:521.85pt;height:131.9pt;z-index:251658249;visibility:visible;mso-wrap-style:square;mso-width-percent:0;mso-height-percent:0;mso-wrap-distance-left:9pt;mso-wrap-distance-top:3.6pt;mso-wrap-distance-right:9pt;mso-wrap-distance-bottom:3.6pt;mso-position-horizontal:right;mso-position-horizontal-relative:margin;mso-position-vertical:absolute;mso-position-vertical-relative:text;mso-width-percent:0;mso-height-percent:0;mso-width-relative:margin;mso-height-relative:margin;v-text-anchor:top" o:gfxdata="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">
+              <v:shape w14:anchorId="73D16517" id="_x0000_s1030" type="#_x0000_t202" style="position:absolute;left:0;text-align:left;margin-left:470.65pt;margin-top:17.9pt;width:521.85pt;height:131.9pt;z-index:251658249;visibility:visible;mso-wrap-style:square;mso-width-percent:0;mso-height-percent:0;mso-wrap-distance-left:9pt;mso-wrap-distance-top:3.6pt;mso-wrap-distance-right:9pt;mso-wrap-distance-bottom:3.6pt;mso-position-horizontal:right;mso-position-horizontal-relative:margin;mso-position-vertical:absolute;mso-position-vertical-relative:text;mso-width-percent:0;mso-height-percent:0;mso-width-relative:margin;mso-height-relative:margin;v-text-anchor:top" o:gfxdata="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">
                 <v:textbox>
                   <w:txbxContent>
                     <w:p>
@@ -7182,6 +7340,7 @@
         <w:pStyle w:val="Heading3"/>
       </w:pPr>
       <w:r>
+        <w:lastRenderedPageBreak/>
         <w:t>weather.xsd</w:t>
       </w:r>
     </w:p>
@@ -7206,7 +7365,7 @@
                     <pic:cNvPicPr/>
                   </pic:nvPicPr>
                   <pic:blipFill rotWithShape="1">
-                    <a:blip r:embed="rId17"/>
+                    <a:blip r:embed="rId18"/>
                     <a:srcRect l="9308" t="9627" r="63416" b="70327"/>
                     <a:stretch/>
                   </pic:blipFill>
@@ -7870,7 +8029,7 @@
           </mc:Choice>
           <mc:Fallback>
             <w:pict>
-              <v:shape w14:anchorId="5A658128" id="_x0000_s1031" type="#_x0000_t202" style="position:absolute;left:0;text-align:left;margin-left:0;margin-top:17.2pt;width:520.2pt;height:110.6pt;z-index:251660299;visibility:visible;mso-wrap-style:square;mso-width-percent:0;mso-height-percent:0;mso-wrap-distance-left:9pt;mso-wrap-distance-top:3.6pt;mso-wrap-distance-right:9pt;mso-wrap-distance-bottom:3.6pt;mso-position-horizontal:left;mso-position-horizontal-relative:margin;mso-position-vertical:absolute;mso-position-vertical-relative:text;mso-width-percent:0;mso-height-percent:0;mso-width-relative:margin;mso-height-relative:margin;v-text-anchor:top" o:gfxdata="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">
+              <v:shape w14:anchorId="5A658128" id="_x0000_s1031" type="#_x0000_t202" style="position:absolute;left:0;text-align:left;margin-left:0;margin-top:17.2pt;width:520.2pt;height:110.6pt;z-index:251660299;visibility:visible;mso-wrap-style:square;mso-width-percent:0;mso-height-percent:0;mso-wrap-distance-left:9pt;mso-wrap-distance-top:3.6pt;mso-wrap-distance-right:9pt;mso-wrap-distance-bottom:3.6pt;mso-position-horizontal:left;mso-position-horizontal-relative:margin;mso-position-vertical:absolute;mso-position-vertical-relative:text;mso-width-percent:0;mso-height-percent:0;mso-width-relative:margin;mso-height-relative:margin;v-text-anchor:top" o:gfxdata="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">
                 <v:textbox style="mso-fit-shape-to-text:t">
                   <w:txbxContent>
                     <w:p>
@@ -8456,7 +8615,6 @@
         <w:pStyle w:val="Heading2"/>
       </w:pPr>
       <w:r>
-        <w:lastRenderedPageBreak/>
         <w:t>JSON</w:t>
       </w:r>
     </w:p>
@@ -8570,7 +8728,7 @@
           </mc:Choice>
           <mc:Fallback>
             <w:pict>
-              <v:shape w14:anchorId="60764A68" id="_x0000_s1032" type="#_x0000_t202" style="position:absolute;left:0;text-align:left;margin-left:469pt;margin-top:21.8pt;width:520.2pt;height:45.3pt;z-index:251658248;visibility:visible;mso-wrap-style:square;mso-width-percent:0;mso-height-percent:0;mso-wrap-distance-left:9pt;mso-wrap-distance-top:3.6pt;mso-wrap-distance-right:9pt;mso-wrap-distance-bottom:3.6pt;mso-position-horizontal:right;mso-position-horizontal-relative:margin;mso-position-vertical:absolute;mso-position-vertical-relative:text;mso-width-percent:0;mso-height-percent:0;mso-width-relative:margin;mso-height-relative:margin;v-text-anchor:top" o:gfxdata="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">
+              <v:shape w14:anchorId="60764A68" id="_x0000_s1032" type="#_x0000_t202" style="position:absolute;left:0;text-align:left;margin-left:469pt;margin-top:21.8pt;width:520.2pt;height:45.3pt;z-index:251658248;visibility:visible;mso-wrap-style:square;mso-width-percent:0;mso-height-percent:0;mso-wrap-distance-left:9pt;mso-wrap-distance-top:3.6pt;mso-wrap-distance-right:9pt;mso-wrap-distance-bottom:3.6pt;mso-position-horizontal:right;mso-position-horizontal-relative:margin;mso-position-vertical:absolute;mso-position-vertical-relative:text;mso-width-percent:0;mso-height-percent:0;mso-width-relative:margin;mso-height-relative:margin;v-text-anchor:top" o:gfxdata="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">
                 <v:textbox>
                   <w:txbxContent>
                     <w:p>
@@ -8621,7 +8779,7 @@
       <w:pPr>
         <w:pStyle w:val="Heading3"/>
       </w:pPr>
-      <w:bookmarkStart w:id="4" w:name="_Toc446926982"/>
+      <w:bookmarkStart w:id="5" w:name="_Toc446926982"/>
       <w:r>
         <w:rPr>
           <w:noProof/>
@@ -8691,7 +8849,7 @@
           </mc:Choice>
           <mc:Fallback>
             <w:pict>
-              <v:shape w14:anchorId="77748FE7" id="_x0000_s1033" type="#_x0000_t202" style="position:absolute;left:0;text-align:left;margin-left:2.15pt;margin-top:71.05pt;width:520.2pt;height:23.7pt;z-index:-251658229;visibility:visible;mso-wrap-style:square;mso-wrap-distance-left:9pt;mso-wrap-distance-top:0;mso-wrap-distance-right:9pt;mso-wrap-distance-bottom:0;mso-position-horizontal:absolute;mso-position-horizontal-relative:text;mso-position-vertical:absolute;mso-position-vertical-relative:text;v-text-anchor:top" o:gfxdata="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">
+              <v:shape w14:anchorId="77748FE7" id="_x0000_s1033" type="#_x0000_t202" style="position:absolute;left:0;text-align:left;margin-left:2.15pt;margin-top:71.05pt;width:520.2pt;height:23.7pt;z-index:-251658229;visibility:visible;mso-wrap-style:square;mso-wrap-distance-left:9pt;mso-wrap-distance-top:0;mso-wrap-distance-right:9pt;mso-wrap-distance-bottom:0;mso-position-horizontal:absolute;mso-position-horizontal-relative:text;mso-position-vertical:absolute;mso-position-vertical-relative:text;v-text-anchor:top" o:gfxdata="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">
                 <v:textbox>
                   <w:txbxContent>
                     <w:p>
@@ -8722,7 +8880,7 @@
       <w:r>
         <w:t>Transformation</w:t>
       </w:r>
-      <w:bookmarkEnd w:id="4"/>
+      <w:bookmarkEnd w:id="5"/>
     </w:p>
     <w:p>
       <w:pPr>
@@ -8913,7 +9071,7 @@
                     <pic:cNvPicPr/>
                   </pic:nvPicPr>
                   <pic:blipFill rotWithShape="1">
-                    <a:blip r:embed="rId18"/>
+                    <a:blip r:embed="rId19"/>
                     <a:srcRect l="8989" t="9366" r="63177" b="70625"/>
                     <a:stretch/>
                   </pic:blipFill>
@@ -8960,7 +9118,7 @@
                     <pic:cNvPicPr/>
                   </pic:nvPicPr>
                   <pic:blipFill rotWithShape="1">
-                    <a:blip r:embed="rId15"/>
+                    <a:blip r:embed="rId16"/>
                     <a:srcRect l="9390" t="9384" r="69540" b="73471"/>
                     <a:stretch/>
                   </pic:blipFill>
@@ -8987,7 +9145,7 @@
           </wp:inline>
         </w:drawing>
       </w:r>
-      <w:bookmarkStart w:id="5" w:name="_Toc446926983"/>
+      <w:bookmarkStart w:id="6" w:name="_Toc446926983"/>
     </w:p>
     <w:p>
       <w:pPr>
@@ -9007,6 +9165,7 @@
         <w:pStyle w:val="Heading1"/>
       </w:pPr>
       <w:r>
+        <w:lastRenderedPageBreak/>
         <w:t>Content-</w:t>
       </w:r>
       <w:r>
@@ -9015,10 +9174,10 @@
       <w:r>
         <w:t xml:space="preserve"> Routing</w:t>
       </w:r>
-      <w:bookmarkEnd w:id="5"/>
-    </w:p>
-    <w:p>
-      <w:bookmarkStart w:id="6" w:name="_Toc446926984"/>
+      <w:bookmarkEnd w:id="6"/>
+    </w:p>
+    <w:p>
+      <w:bookmarkStart w:id="7" w:name="_Toc446926984"/>
       <w:r>
         <w:rPr>
           <w:noProof/>
@@ -9057,7 +9216,7 @@
                     </pic:cNvPicPr>
                   </pic:nvPicPr>
                   <pic:blipFill rotWithShape="1">
-                    <a:blip r:embed="rId9">
+                    <a:blip r:embed="rId10">
                       <a:extLst>
                         <a:ext uri="{28A0092B-C50C-407E-A947-70E740481C1C}">
                           <a14:useLocalDpi xmlns:a14="http://schemas.microsoft.com/office/drawing/2010/main" val="0"/>
@@ -9114,13 +9273,13 @@
       <w:r>
         <w:t>Beyond the Labs</w:t>
       </w:r>
-      <w:bookmarkEnd w:id="6"/>
+      <w:bookmarkEnd w:id="7"/>
     </w:p>
     <w:p>
       <w:pPr>
         <w:pStyle w:val="Heading2"/>
       </w:pPr>
-      <w:bookmarkStart w:id="7" w:name="_Toc446926996"/>
+      <w:bookmarkStart w:id="8" w:name="_Toc446926996"/>
       <w:r>
         <w:t>Waiting for JMS Message</w:t>
       </w:r>
@@ -9153,11 +9312,7 @@
     </w:p>
     <w:p>
       <w:r>
-        <w:t xml:space="preserve">We used Twitter plugin in Tibco BW for both the Train Breakdown and Resumption of Process as well as the Weather Reporting Process. The plugin is configured with the Oauth 1.0 for the usage of twitter. Some java properties have to </w:t>
-      </w:r>
-      <w:r>
-        <w:lastRenderedPageBreak/>
-        <w:t xml:space="preserve">be added in the designer.tra </w:t>
+        <w:t xml:space="preserve">We used Twitter plugin in Tibco BW for both the Train Breakdown and Resumption of Process as well as the Weather Reporting Process. The plugin is configured with the Oauth 1.0 for the usage of twitter. Some java properties have to be added in the designer.tra </w:t>
       </w:r>
       <w:r>
         <w:t>and</w:t>
@@ -9267,6 +9422,7 @@
         <w:pStyle w:val="Heading2"/>
       </w:pPr>
       <w:r>
+        <w:lastRenderedPageBreak/>
         <w:t>Multi-Language Integration</w:t>
       </w:r>
     </w:p>
@@ -9342,7 +9498,7 @@
       <w:r>
         <w:t>Walkthrough</w:t>
       </w:r>
-      <w:bookmarkEnd w:id="7"/>
+      <w:bookmarkEnd w:id="8"/>
       <w:r>
         <w:t xml:space="preserve"> (Max 10 Pages)</w:t>
       </w:r>
@@ -9382,7 +9538,7 @@
                     <pic:cNvPicPr/>
                   </pic:nvPicPr>
                   <pic:blipFill>
-                    <a:blip r:embed="rId19"/>
+                    <a:blip r:embed="rId20"/>
                     <a:stretch>
                       <a:fillRect/>
                     </a:stretch>
@@ -9432,7 +9588,7 @@
                     <pic:cNvPicPr/>
                   </pic:nvPicPr>
                   <pic:blipFill>
-                    <a:blip r:embed="rId20">
+                    <a:blip r:embed="rId21">
                       <a:extLst>
                         <a:ext uri="{28A0092B-C50C-407E-A947-70E740481C1C}">
                           <a14:useLocalDpi xmlns:a14="http://schemas.microsoft.com/office/drawing/2010/main" val="0"/>
@@ -9485,7 +9641,7 @@
                     <pic:cNvPicPr/>
                   </pic:nvPicPr>
                   <pic:blipFill>
-                    <a:blip r:embed="rId21"/>
+                    <a:blip r:embed="rId22"/>
                     <a:stretch>
                       <a:fillRect/>
                     </a:stretch>
@@ -9532,7 +9688,7 @@
                     <pic:cNvPicPr/>
                   </pic:nvPicPr>
                   <pic:blipFill>
-                    <a:blip r:embed="rId22"/>
+                    <a:blip r:embed="rId23"/>
                     <a:stretch>
                       <a:fillRect/>
                     </a:stretch>
@@ -9579,7 +9735,7 @@
                     <pic:cNvPicPr/>
                   </pic:nvPicPr>
                   <pic:blipFill>
-                    <a:blip r:embed="rId23"/>
+                    <a:blip r:embed="rId24"/>
                     <a:stretch>
                       <a:fillRect/>
                     </a:stretch>
@@ -9622,7 +9778,7 @@
                     <pic:cNvPicPr/>
                   </pic:nvPicPr>
                   <pic:blipFill>
-                    <a:blip r:embed="rId24"/>
+                    <a:blip r:embed="rId25"/>
                     <a:stretch>
                       <a:fillRect/>
                     </a:stretch>
@@ -9672,7 +9828,7 @@
                     <pic:cNvPicPr/>
                   </pic:nvPicPr>
                   <pic:blipFill>
-                    <a:blip r:embed="rId25"/>
+                    <a:blip r:embed="rId26"/>
                     <a:stretch>
                       <a:fillRect/>
                     </a:stretch>
@@ -9719,7 +9875,7 @@
                     <pic:cNvPicPr/>
                   </pic:nvPicPr>
                   <pic:blipFill>
-                    <a:blip r:embed="rId26"/>
+                    <a:blip r:embed="rId27"/>
                     <a:stretch>
                       <a:fillRect/>
                     </a:stretch>
@@ -9769,7 +9925,7 @@
                     <pic:cNvPicPr/>
                   </pic:nvPicPr>
                   <pic:blipFill>
-                    <a:blip r:embed="rId27"/>
+                    <a:blip r:embed="rId28"/>
                     <a:stretch>
                       <a:fillRect/>
                     </a:stretch>
@@ -9816,7 +9972,7 @@
                     <pic:cNvPicPr/>
                   </pic:nvPicPr>
                   <pic:blipFill>
-                    <a:blip r:embed="rId28"/>
+                    <a:blip r:embed="rId29"/>
                     <a:stretch>
                       <a:fillRect/>
                     </a:stretch>
@@ -9870,7 +10026,7 @@
                     <pic:cNvPicPr/>
                   </pic:nvPicPr>
                   <pic:blipFill>
-                    <a:blip r:embed="rId29"/>
+                    <a:blip r:embed="rId30"/>
                     <a:stretch>
                       <a:fillRect/>
                     </a:stretch>
@@ -9946,7 +10102,7 @@
                     <pic:cNvPicPr/>
                   </pic:nvPicPr>
                   <pic:blipFill>
-                    <a:blip r:embed="rId30"/>
+                    <a:blip r:embed="rId31"/>
                     <a:stretch>
                       <a:fillRect/>
                     </a:stretch>
@@ -10006,7 +10162,7 @@
                     <pic:cNvPicPr/>
                   </pic:nvPicPr>
                   <pic:blipFill>
-                    <a:blip r:embed="rId31"/>
+                    <a:blip r:embed="rId32"/>
                     <a:stretch>
                       <a:fillRect/>
                     </a:stretch>
@@ -10053,7 +10209,7 @@
                     <pic:cNvPicPr/>
                   </pic:nvPicPr>
                   <pic:blipFill>
-                    <a:blip r:embed="rId32"/>
+                    <a:blip r:embed="rId33"/>
                     <a:stretch>
                       <a:fillRect/>
                     </a:stretch>
@@ -10101,7 +10257,7 @@
                     <pic:cNvPicPr/>
                   </pic:nvPicPr>
                   <pic:blipFill>
-                    <a:blip r:embed="rId33"/>
+                    <a:blip r:embed="rId34"/>
                     <a:stretch>
                       <a:fillRect/>
                     </a:stretch>
@@ -10154,7 +10310,7 @@
                     <pic:cNvPicPr/>
                   </pic:nvPicPr>
                   <pic:blipFill>
-                    <a:blip r:embed="rId34"/>
+                    <a:blip r:embed="rId35"/>
                     <a:stretch>
                       <a:fillRect/>
                     </a:stretch>
@@ -10223,7 +10379,7 @@
                     <pic:cNvPicPr/>
                   </pic:nvPicPr>
                   <pic:blipFill>
-                    <a:blip r:embed="rId35"/>
+                    <a:blip r:embed="rId36"/>
                     <a:stretch>
                       <a:fillRect/>
                     </a:stretch>
@@ -10290,7 +10446,7 @@
                     <pic:cNvPicPr/>
                   </pic:nvPicPr>
                   <pic:blipFill>
-                    <a:blip r:embed="rId36"/>
+                    <a:blip r:embed="rId37"/>
                     <a:stretch>
                       <a:fillRect/>
                     </a:stretch>
@@ -10330,7 +10486,7 @@
                     <pic:cNvPicPr/>
                   </pic:nvPicPr>
                   <pic:blipFill>
-                    <a:blip r:embed="rId37"/>
+                    <a:blip r:embed="rId38"/>
                     <a:stretch>
                       <a:fillRect/>
                     </a:stretch>
@@ -10385,7 +10541,7 @@
                     <pic:cNvPicPr/>
                   </pic:nvPicPr>
                   <pic:blipFill>
-                    <a:blip r:embed="rId38"/>
+                    <a:blip r:embed="rId39"/>
                     <a:stretch>
                       <a:fillRect/>
                     </a:stretch>
@@ -10425,7 +10581,7 @@
                     <pic:cNvPicPr/>
                   </pic:nvPicPr>
                   <pic:blipFill>
-                    <a:blip r:embed="rId39"/>
+                    <a:blip r:embed="rId40"/>
                     <a:stretch>
                       <a:fillRect/>
                     </a:stretch>
@@ -10467,7 +10623,7 @@
                     <pic:cNvPicPr/>
                   </pic:nvPicPr>
                   <pic:blipFill>
-                    <a:blip r:embed="rId40"/>
+                    <a:blip r:embed="rId41"/>
                     <a:stretch>
                       <a:fillRect/>
                     </a:stretch>
@@ -10539,7 +10695,7 @@
                     <pic:cNvPicPr/>
                   </pic:nvPicPr>
                   <pic:blipFill>
-                    <a:blip r:embed="rId41"/>
+                    <a:blip r:embed="rId42"/>
                     <a:stretch>
                       <a:fillRect/>
                     </a:stretch>
@@ -10624,7 +10780,7 @@
                     <pic:cNvPicPr/>
                   </pic:nvPicPr>
                   <pic:blipFill>
-                    <a:blip r:embed="rId42"/>
+                    <a:blip r:embed="rId43"/>
                     <a:stretch>
                       <a:fillRect/>
                     </a:stretch>
@@ -10698,7 +10854,7 @@
                           <pic:cNvPicPr/>
                         </pic:nvPicPr>
                         <pic:blipFill>
-                          <a:blip r:embed="rId10"/>
+                          <a:blip r:embed="rId11"/>
                           <a:stretch>
                             <a:fillRect/>
                           </a:stretch>
@@ -10745,7 +10901,7 @@
                           <pic:cNvPicPr/>
                         </pic:nvPicPr>
                         <pic:blipFill>
-                          <a:blip r:embed="rId43"/>
+                          <a:blip r:embed="rId44"/>
                           <a:stretch>
                             <a:fillRect/>
                           </a:stretch>
@@ -10776,7 +10932,7 @@
       <w:r>
         <w:t>Every hour, TIBCO BW will invoke a REST API via HTTP GET (</w:t>
       </w:r>
-      <w:hyperlink r:id="rId44" w:history="1">
+      <w:hyperlink r:id="rId45" w:history="1">
         <w:r>
           <w:rPr>
             <w:rStyle w:val="Hyperlink"/>
@@ -10871,7 +11027,7 @@
                           <pic:cNvPicPr/>
                         </pic:nvPicPr>
                         <pic:blipFill>
-                          <a:blip r:embed="rId45"/>
+                          <a:blip r:embed="rId46"/>
                           <a:stretch>
                             <a:fillRect/>
                           </a:stretch>
@@ -10922,7 +11078,7 @@
                           <pic:cNvPicPr/>
                         </pic:nvPicPr>
                         <pic:blipFill>
-                          <a:blip r:embed="rId46">
+                          <a:blip r:embed="rId47">
                             <a:extLst>
                               <a:ext uri="{28A0092B-C50C-407E-A947-70E740481C1C}">
                                 <a14:useLocalDpi xmlns:a14="http://schemas.microsoft.com/office/drawing/2010/main" val="0"/>
@@ -10965,8 +11121,6 @@
       <w:r>
         <w:t>.</w:t>
       </w:r>
-      <w:bookmarkStart w:id="8" w:name="_GoBack"/>
-      <w:bookmarkEnd w:id="8"/>
     </w:p>
     <w:tbl>
       <w:tblPr>
@@ -11004,7 +11158,7 @@
                           <pic:cNvPicPr/>
                         </pic:nvPicPr>
                         <pic:blipFill>
-                          <a:blip r:embed="rId47"/>
+                          <a:blip r:embed="rId48"/>
                           <a:stretch>
                             <a:fillRect/>
                           </a:stretch>
@@ -11051,7 +11205,7 @@
                           <pic:cNvPicPr/>
                         </pic:nvPicPr>
                         <pic:blipFill>
-                          <a:blip r:embed="rId48"/>
+                          <a:blip r:embed="rId49"/>
                           <a:stretch>
                             <a:fillRect/>
                           </a:stretch>
@@ -11162,7 +11316,7 @@
                           <pic:cNvPicPr/>
                         </pic:nvPicPr>
                         <pic:blipFill>
-                          <a:blip r:embed="rId49"/>
+                          <a:blip r:embed="rId50"/>
                           <a:stretch>
                             <a:fillRect/>
                           </a:stretch>
@@ -11212,7 +11366,7 @@
                           <pic:cNvPicPr/>
                         </pic:nvPicPr>
                         <pic:blipFill>
-                          <a:blip r:embed="rId50"/>
+                          <a:blip r:embed="rId51"/>
                           <a:stretch>
                             <a:fillRect/>
                           </a:stretch>
@@ -11278,7 +11432,7 @@
                     <pic:cNvPicPr/>
                   </pic:nvPicPr>
                   <pic:blipFill>
-                    <a:blip r:embed="rId51"/>
+                    <a:blip r:embed="rId52"/>
                     <a:stretch>
                       <a:fillRect/>
                     </a:stretch>
@@ -11320,7 +11474,7 @@
                     <pic:cNvPicPr/>
                   </pic:nvPicPr>
                   <pic:blipFill>
-                    <a:blip r:embed="rId52"/>
+                    <a:blip r:embed="rId53"/>
                     <a:stretch>
                       <a:fillRect/>
                     </a:stretch>
@@ -11370,7 +11524,7 @@
                     <pic:cNvPicPr/>
                   </pic:nvPicPr>
                   <pic:blipFill>
-                    <a:blip r:embed="rId53"/>
+                    <a:blip r:embed="rId54"/>
                     <a:stretch>
                       <a:fillRect/>
                     </a:stretch>
@@ -11596,7 +11750,7 @@
                           <pic:cNvPicPr/>
                         </pic:nvPicPr>
                         <pic:blipFill rotWithShape="1">
-                          <a:blip r:embed="rId54">
+                          <a:blip r:embed="rId55">
                             <a:extLst>
                               <a:ext uri="{28A0092B-C50C-407E-A947-70E740481C1C}">
                                 <a14:useLocalDpi xmlns:a14="http://schemas.microsoft.com/office/drawing/2010/main" val="0"/>
@@ -11661,7 +11815,7 @@
                           <pic:cNvPicPr/>
                         </pic:nvPicPr>
                         <pic:blipFill>
-                          <a:blip r:embed="rId55"/>
+                          <a:blip r:embed="rId56"/>
                           <a:stretch>
                             <a:fillRect/>
                           </a:stretch>
@@ -11717,7 +11871,7 @@
       <w:r>
         <w:t xml:space="preserve">” activity to </w:t>
       </w:r>
-      <w:hyperlink r:id="rId56" w:history="1">
+      <w:hyperlink r:id="rId57" w:history="1">
         <w:r>
           <w:rPr>
             <w:rStyle w:val="Hyperlink"/>
@@ -11756,7 +11910,7 @@
                     <pic:cNvPicPr/>
                   </pic:nvPicPr>
                   <pic:blipFill>
-                    <a:blip r:embed="rId57"/>
+                    <a:blip r:embed="rId58"/>
                     <a:stretch>
                       <a:fillRect/>
                     </a:stretch>
@@ -11944,7 +12098,7 @@
             <w:r>
               <w:t xml:space="preserve">    "link": "</w:t>
             </w:r>
-            <w:hyperlink r:id="rId58" w:history="1">
+            <w:hyperlink r:id="rId59" w:history="1">
               <w:r>
                 <w:rPr>
                   <w:rStyle w:val="Hyperlink"/>
@@ -12094,7 +12248,7 @@
                     <pic:cNvPicPr/>
                   </pic:nvPicPr>
                   <pic:blipFill>
-                    <a:blip r:embed="rId59"/>
+                    <a:blip r:embed="rId60"/>
                     <a:stretch>
                       <a:fillRect/>
                     </a:stretch>
@@ -12152,7 +12306,7 @@
                     <pic:cNvPicPr/>
                   </pic:nvPicPr>
                   <pic:blipFill>
-                    <a:blip r:embed="rId60"/>
+                    <a:blip r:embed="rId61"/>
                     <a:stretch>
                       <a:fillRect/>
                     </a:stretch>
@@ -12193,7 +12347,7 @@
       <w:r>
         <w:t xml:space="preserve"> where an email will be sent to 2 different emails (</w:t>
       </w:r>
-      <w:hyperlink r:id="rId61" w:history="1">
+      <w:hyperlink r:id="rId62" w:history="1">
         <w:r>
           <w:rPr>
             <w:rStyle w:val="Hyperlink"/>
@@ -12204,7 +12358,7 @@
       <w:r>
         <w:t xml:space="preserve"> and </w:t>
       </w:r>
-      <w:hyperlink r:id="rId62" w:history="1">
+      <w:hyperlink r:id="rId63" w:history="1">
         <w:r>
           <w:rPr>
             <w:rStyle w:val="Hyperlink"/>
@@ -12215,7 +12369,7 @@
       <w:r>
         <w:t xml:space="preserve">) via </w:t>
       </w:r>
-      <w:hyperlink r:id="rId63" w:history="1">
+      <w:hyperlink r:id="rId64" w:history="1">
         <w:r>
           <w:rPr>
             <w:rStyle w:val="Hyperlink"/>
@@ -12248,7 +12402,7 @@
                     <pic:cNvPicPr/>
                   </pic:nvPicPr>
                   <pic:blipFill>
-                    <a:blip r:embed="rId64"/>
+                    <a:blip r:embed="rId65"/>
                     <a:stretch>
                       <a:fillRect/>
                     </a:stretch>
@@ -12290,7 +12444,7 @@
                     <pic:cNvPicPr/>
                   </pic:nvPicPr>
                   <pic:blipFill>
-                    <a:blip r:embed="rId65"/>
+                    <a:blip r:embed="rId66"/>
                     <a:stretch>
                       <a:fillRect/>
                     </a:stretch>
@@ -12335,7 +12489,7 @@
       </w:r>
     </w:p>
     <w:sectPr>
-      <w:footerReference w:type="default" r:id="rId66"/>
+      <w:footerReference w:type="default" r:id="rId67"/>
       <w:pgSz w:w="11906" w:h="16838"/>
       <w:pgMar w:top="720" w:right="720" w:bottom="720" w:left="720" w:header="708" w:footer="708" w:gutter="0"/>
       <w:pgNumType w:start="0"/>
@@ -12461,6 +12615,100 @@
     </w:p>
   </w:footnote>
 </w:footnotes>
+</file>
+
+<file path=word/numbering.xml><?xml version="1.0" encoding="utf-8"?>
+<w:numbering xmlns:wpc="http://schemas.microsoft.com/office/word/2010/wordprocessingCanvas" xmlns:cx="http://schemas.microsoft.com/office/drawing/2014/chartex" xmlns:cx1="http://schemas.microsoft.com/office/drawing/2015/9/8/chartex" xmlns:cx2="http://schemas.microsoft.com/office/drawing/2015/10/21/chartex" xmlns:cx3="http://schemas.microsoft.com/office/drawing/2016/5/9/chartex" xmlns:cx4="http://schemas.microsoft.com/office/drawing/2016/5/10/chartex" xmlns:cx5="http://schemas.microsoft.com/office/drawing/2016/5/11/chartex" xmlns:cx6="http://schemas.microsoft.com/office/drawing/2016/5/12/chartex" xmlns:cx7="http://schemas.microsoft.com/office/drawing/2016/5/13/chartex" xmlns:cx8="http://schemas.microsoft.com/office/drawing/2016/5/14/chartex" xmlns:mc="http://schemas.openxmlformats.org/markup-compatibility/2006" xmlns:aink="http://schemas.microsoft.com/office/drawing/2016/ink" xmlns:am3d="http://schemas.microsoft.com/office/drawing/2017/model3d" xmlns:o="urn:schemas-microsoft-com:office:office" xmlns:r="http://schemas.openxmlformats.org/officeDocument/2006/relationships" xmlns:m="http://schemas.openxmlformats.org/officeDocument/2006/math" xmlns:v="urn:schemas-microsoft-com:vml" xmlns:wp14="http://schemas.microsoft.com/office/word/2010/wordprocessingDrawing" xmlns:wp="http://schemas.openxmlformats.org/drawingml/2006/wordprocessingDrawing" xmlns:w10="urn:schemas-microsoft-com:office:word" xmlns:w="http://schemas.openxmlformats.org/wordprocessingml/2006/main" xmlns:w14="http://schemas.microsoft.com/office/word/2010/wordml" xmlns:w15="http://schemas.microsoft.com/office/word/2012/wordml" xmlns:w16cid="http://schemas.microsoft.com/office/word/2016/wordml/cid" xmlns:w16se="http://schemas.microsoft.com/office/word/2015/wordml/symex" xmlns:wpg="http://schemas.microsoft.com/office/word/2010/wordprocessingGroup" xmlns:wpi="http://schemas.microsoft.com/office/word/2010/wordprocessingInk" xmlns:wne="http://schemas.microsoft.com/office/word/2006/wordml" xmlns:wps="http://schemas.microsoft.com/office/word/2010/wordprocessingShape" mc:Ignorable="w14 w15 w16se w16cid wp14">
+  <w:abstractNum w:abstractNumId="0" w15:restartNumberingAfterBreak="0">
+    <w:nsid w:val="65704ADD"/>
+    <w:multiLevelType w:val="hybridMultilevel"/>
+    <w:tmpl w:val="86968FCE"/>
+    <w:lvl w:ilvl="0" w:tplc="04090011">
+      <w:start w:val="1"/>
+      <w:numFmt w:val="decimal"/>
+      <w:lvlText w:val="%1)"/>
+      <w:lvlJc w:val="left"/>
+      <w:pPr>
+        <w:ind w:left="360" w:hanging="360"/>
+      </w:pPr>
+    </w:lvl>
+    <w:lvl w:ilvl="1" w:tplc="04090019" w:tentative="1">
+      <w:start w:val="1"/>
+      <w:numFmt w:val="lowerLetter"/>
+      <w:lvlText w:val="%2."/>
+      <w:lvlJc w:val="left"/>
+      <w:pPr>
+        <w:ind w:left="1080" w:hanging="360"/>
+      </w:pPr>
+    </w:lvl>
+    <w:lvl w:ilvl="2" w:tplc="0409001B" w:tentative="1">
+      <w:start w:val="1"/>
+      <w:numFmt w:val="lowerRoman"/>
+      <w:lvlText w:val="%3."/>
+      <w:lvlJc w:val="right"/>
+      <w:pPr>
+        <w:ind w:left="1800" w:hanging="180"/>
+      </w:pPr>
+    </w:lvl>
+    <w:lvl w:ilvl="3" w:tplc="0409000F" w:tentative="1">
+      <w:start w:val="1"/>
+      <w:numFmt w:val="decimal"/>
+      <w:lvlText w:val="%4."/>
+      <w:lvlJc w:val="left"/>
+      <w:pPr>
+        <w:ind w:left="2520" w:hanging="360"/>
+      </w:pPr>
+    </w:lvl>
+    <w:lvl w:ilvl="4" w:tplc="04090019" w:tentative="1">
+      <w:start w:val="1"/>
+      <w:numFmt w:val="lowerLetter"/>
+      <w:lvlText w:val="%5."/>
+      <w:lvlJc w:val="left"/>
+      <w:pPr>
+        <w:ind w:left="3240" w:hanging="360"/>
+      </w:pPr>
+    </w:lvl>
+    <w:lvl w:ilvl="5" w:tplc="0409001B" w:tentative="1">
+      <w:start w:val="1"/>
+      <w:numFmt w:val="lowerRoman"/>
+      <w:lvlText w:val="%6."/>
+      <w:lvlJc w:val="right"/>
+      <w:pPr>
+        <w:ind w:left="3960" w:hanging="180"/>
+      </w:pPr>
+    </w:lvl>
+    <w:lvl w:ilvl="6" w:tplc="0409000F" w:tentative="1">
+      <w:start w:val="1"/>
+      <w:numFmt w:val="decimal"/>
+      <w:lvlText w:val="%7."/>
+      <w:lvlJc w:val="left"/>
+      <w:pPr>
+        <w:ind w:left="4680" w:hanging="360"/>
+      </w:pPr>
+    </w:lvl>
+    <w:lvl w:ilvl="7" w:tplc="04090019" w:tentative="1">
+      <w:start w:val="1"/>
+      <w:numFmt w:val="lowerLetter"/>
+      <w:lvlText w:val="%8."/>
+      <w:lvlJc w:val="left"/>
+      <w:pPr>
+        <w:ind w:left="5400" w:hanging="360"/>
+      </w:pPr>
+    </w:lvl>
+    <w:lvl w:ilvl="8" w:tplc="0409001B" w:tentative="1">
+      <w:start w:val="1"/>
+      <w:numFmt w:val="lowerRoman"/>
+      <w:lvlText w:val="%9."/>
+      <w:lvlJc w:val="right"/>
+      <w:pPr>
+        <w:ind w:left="6120" w:hanging="180"/>
+      </w:pPr>
+    </w:lvl>
+  </w:abstractNum>
+  <w:num w:numId="1">
+    <w:abstractNumId w:val="0"/>
+  </w:num>
+</w:numbering>
 </file>
 
 <file path=word/styles.xml><?xml version="1.0" encoding="utf-8"?>
@@ -13201,6 +13449,17 @@
       <w:shd w:val="clear" w:color="auto" w:fill="E6E6E6"/>
     </w:rPr>
   </w:style>
+  <w:style w:type="paragraph" w:styleId="ListParagraph">
+    <w:name w:val="List Paragraph"/>
+    <w:basedOn w:val="Normal"/>
+    <w:uiPriority w:val="34"/>
+    <w:qFormat/>
+    <w:rsid w:val="00FF3917"/>
+    <w:pPr>
+      <w:ind w:left="720"/>
+      <w:contextualSpacing/>
+    </w:pPr>
+  </w:style>
 </w:styles>
 </file>
 

</xml_diff>

<commit_message>
Update Schedule Process in local project file
Also updated the schedule process screenshots to higher fidelity in the folder, report and powerpoint.
Removed the schedule folder in schedulepolling
Updates Readme.md for schedule polling
</commit_message>
<xml_diff>
--- a/Documentations/EI Report.docx
+++ b/Documentations/EI Report.docx
@@ -885,15 +885,7 @@
         </w:numPr>
       </w:pPr>
       <w:r>
-        <w:t xml:space="preserve">Bus Depot Deploy Management System would then </w:t>
-      </w:r>
-      <w:proofErr w:type="gramStart"/>
-      <w:r>
-        <w:t>sent</w:t>
-      </w:r>
-      <w:proofErr w:type="gramEnd"/>
-      <w:r>
-        <w:t xml:space="preserve"> the nearest Depot ID to TMS via the IM</w:t>
+        <w:t>Bus Depot Deploy Management System would then sent the nearest Depot ID to TMS via the IM</w:t>
       </w:r>
     </w:p>
     <w:p>
@@ -917,15 +909,7 @@
         </w:numPr>
       </w:pPr>
       <w:r>
-        <w:t xml:space="preserve">The corresponding Bus Depot would then receive the message and start deploying buses and also acknowledge the message by sending back a message via the IM to TMS that buses </w:t>
-      </w:r>
-      <w:proofErr w:type="gramStart"/>
-      <w:r>
-        <w:t>has</w:t>
-      </w:r>
-      <w:proofErr w:type="gramEnd"/>
-      <w:r>
-        <w:t xml:space="preserve"> been deployed</w:t>
+        <w:t>The corresponding Bus Depot would then receive the message and start deploying buses and also acknowledge the message by sending back a message via the IM to TMS that buses has been deployed</w:t>
       </w:r>
     </w:p>
     <w:p>
@@ -1005,17 +989,7 @@
     </w:p>
     <w:p>
       <w:r>
-        <w:t xml:space="preserve">If there are changes to the bus schedule, </w:t>
-      </w:r>
-      <w:proofErr w:type="spellStart"/>
-      <w:proofErr w:type="gramStart"/>
-      <w:r>
-        <w:t>a</w:t>
-      </w:r>
-      <w:proofErr w:type="spellEnd"/>
-      <w:proofErr w:type="gramEnd"/>
-      <w:r>
-        <w:t xml:space="preserve"> email would be sent to the respective bus depots that the schedule has been changed</w:t>
+        <w:t>If there are changes to the bus schedule, a email would be sent to the respective bus depots that the schedule has been changed</w:t>
       </w:r>
     </w:p>
     <w:p>
@@ -1344,14 +1318,12 @@
                 <w:rFonts w:ascii="Calibri" w:hAnsi="Calibri" w:cs="Arial"/>
               </w:rPr>
             </w:pPr>
-            <w:proofErr w:type="gramStart"/>
             <w:r>
               <w:rPr>
                 <w:rFonts w:ascii="Calibri" w:hAnsi="Calibri" w:cs="Arial"/>
               </w:rPr>
               <w:t>JMS  Integration</w:t>
             </w:r>
-            <w:proofErr w:type="gramEnd"/>
           </w:p>
         </w:tc>
         <w:tc>
@@ -1652,16 +1624,12 @@
                 <w:rFonts w:ascii="Calibri" w:hAnsi="Calibri" w:cs="Arial"/>
               </w:rPr>
             </w:pPr>
-            <w:proofErr w:type="spellStart"/>
-            <w:proofErr w:type="gramStart"/>
             <w:r>
               <w:rPr>
                 <w:rFonts w:ascii="Calibri" w:hAnsi="Calibri" w:cs="Arial"/>
               </w:rPr>
               <w:t>q.breakdown</w:t>
             </w:r>
-            <w:proofErr w:type="spellEnd"/>
-            <w:proofErr w:type="gramEnd"/>
           </w:p>
         </w:tc>
       </w:tr>
@@ -1792,16 +1760,12 @@
                 <w:rFonts w:ascii="Calibri" w:hAnsi="Calibri" w:cs="Arial"/>
               </w:rPr>
             </w:pPr>
-            <w:proofErr w:type="spellStart"/>
-            <w:proofErr w:type="gramStart"/>
             <w:r>
               <w:rPr>
                 <w:rFonts w:ascii="Calibri" w:hAnsi="Calibri" w:cs="Arial"/>
               </w:rPr>
               <w:t>q.deployed</w:t>
             </w:r>
-            <w:proofErr w:type="spellEnd"/>
-            <w:proofErr w:type="gramEnd"/>
           </w:p>
         </w:tc>
       </w:tr>
@@ -1942,21 +1906,11 @@
                 <w:rFonts w:ascii="Calibri" w:hAnsi="Calibri" w:cs="Arial"/>
               </w:rPr>
             </w:pPr>
-            <w:proofErr w:type="spellStart"/>
-            <w:proofErr w:type="gramStart"/>
             <w:r>
               <w:rPr>
                 <w:rFonts w:ascii="Calibri" w:hAnsi="Calibri" w:cs="Arial"/>
               </w:rPr>
-              <w:t>q.depot</w:t>
-            </w:r>
-            <w:proofErr w:type="spellEnd"/>
-            <w:proofErr w:type="gramEnd"/>
-            <w:r>
-              <w:rPr>
-                <w:rFonts w:ascii="Calibri" w:hAnsi="Calibri" w:cs="Arial"/>
-              </w:rPr>
-              <w:t>.&lt;dynamic&gt;</w:t>
+              <w:t>q.depot.&lt;dynamic&gt;</w:t>
             </w:r>
           </w:p>
         </w:tc>
@@ -2106,16 +2060,12 @@
                 <w:rFonts w:ascii="Calibri" w:hAnsi="Calibri" w:cs="Arial"/>
               </w:rPr>
             </w:pPr>
-            <w:proofErr w:type="spellStart"/>
-            <w:proofErr w:type="gramStart"/>
             <w:r>
               <w:rPr>
                 <w:rFonts w:ascii="Calibri" w:hAnsi="Calibri" w:cs="Arial"/>
               </w:rPr>
               <w:t>q.resumed</w:t>
             </w:r>
-            <w:proofErr w:type="spellEnd"/>
-            <w:proofErr w:type="gramEnd"/>
           </w:p>
         </w:tc>
       </w:tr>
@@ -2246,21 +2196,11 @@
                 <w:rFonts w:ascii="Calibri" w:hAnsi="Calibri" w:cs="Arial"/>
               </w:rPr>
             </w:pPr>
-            <w:proofErr w:type="spellStart"/>
-            <w:proofErr w:type="gramStart"/>
             <w:r>
               <w:rPr>
                 <w:rFonts w:ascii="Calibri" w:hAnsi="Calibri" w:cs="Arial"/>
               </w:rPr>
-              <w:t>q.depot</w:t>
-            </w:r>
-            <w:proofErr w:type="spellEnd"/>
-            <w:proofErr w:type="gramEnd"/>
-            <w:r>
-              <w:rPr>
-                <w:rFonts w:ascii="Calibri" w:hAnsi="Calibri" w:cs="Arial"/>
-              </w:rPr>
-              <w:t>.&lt;dynamic&gt;</w:t>
+              <w:t>q.depot.&lt;dynamic&gt;</w:t>
             </w:r>
           </w:p>
         </w:tc>
@@ -2402,16 +2342,12 @@
                 <w:rFonts w:ascii="Calibri" w:hAnsi="Calibri" w:cs="Arial"/>
               </w:rPr>
             </w:pPr>
-            <w:proofErr w:type="spellStart"/>
-            <w:proofErr w:type="gramStart"/>
             <w:r>
               <w:rPr>
                 <w:rFonts w:ascii="Calibri" w:hAnsi="Calibri" w:cs="Arial"/>
               </w:rPr>
               <w:t>t.weather</w:t>
             </w:r>
-            <w:proofErr w:type="spellEnd"/>
-            <w:proofErr w:type="gramEnd"/>
           </w:p>
         </w:tc>
       </w:tr>
@@ -2471,21 +2407,7 @@
         <w:rPr>
           <w:lang w:val="en-US"/>
         </w:rPr>
-        <w:t xml:space="preserve">ARR - </w:t>
-      </w:r>
-      <w:proofErr w:type="spellStart"/>
-      <w:r>
-        <w:rPr>
-          <w:lang w:val="en-US"/>
-        </w:rPr>
-        <w:t>Async</w:t>
-      </w:r>
-      <w:proofErr w:type="spellEnd"/>
-      <w:r>
-        <w:rPr>
-          <w:lang w:val="en-US"/>
-        </w:rPr>
-        <w:t xml:space="preserve"> Request/Reply</w:t>
+        <w:t>ARR - Async Request/Reply</w:t>
       </w:r>
     </w:p>
     <w:p>
@@ -2671,23 +2593,7 @@
                 <w:rFonts w:ascii="Calibri" w:hAnsi="Calibri" w:cs="Arial"/>
                 <w:i/>
               </w:rPr>
-              <w:t xml:space="preserve">A JWT token is first generated from the same web service to ensure the user </w:t>
-            </w:r>
-            <w:proofErr w:type="gramStart"/>
-            <w:r>
-              <w:rPr>
-                <w:rFonts w:ascii="Calibri" w:hAnsi="Calibri" w:cs="Arial"/>
-                <w:i/>
-              </w:rPr>
-              <w:t>is allowed to</w:t>
-            </w:r>
-            <w:proofErr w:type="gramEnd"/>
-            <w:r>
-              <w:rPr>
-                <w:rFonts w:ascii="Calibri" w:hAnsi="Calibri" w:cs="Arial"/>
-                <w:i/>
-              </w:rPr>
-              <w:t xml:space="preserve"> access the information</w:t>
+              <w:t>A JWT token is first generated from the same web service to ensure the user is allowed to access the information</w:t>
             </w:r>
           </w:p>
           <w:p>
@@ -2879,23 +2785,7 @@
                 <w:rFonts w:ascii="Calibri" w:hAnsi="Calibri" w:cs="Arial"/>
                 <w:i/>
               </w:rPr>
-              <w:t xml:space="preserve">Upload a txt file onto the Schedule </w:t>
-            </w:r>
-            <w:proofErr w:type="spellStart"/>
-            <w:r>
-              <w:rPr>
-                <w:rFonts w:ascii="Calibri" w:hAnsi="Calibri" w:cs="Arial"/>
-                <w:i/>
-              </w:rPr>
-              <w:t>Poller</w:t>
-            </w:r>
-            <w:proofErr w:type="spellEnd"/>
-            <w:r>
-              <w:rPr>
-                <w:rFonts w:ascii="Calibri" w:hAnsi="Calibri" w:cs="Arial"/>
-                <w:i/>
-              </w:rPr>
-              <w:t xml:space="preserve"> service which can be downloaded by other users. </w:t>
+              <w:t xml:space="preserve">Upload a txt file onto the Schedule Poller service which can be downloaded by other users. </w:t>
             </w:r>
             <w:r>
               <w:rPr>
@@ -3063,23 +2953,7 @@
                 <w:i/>
               </w:rPr>
               <w:br/>
-              <w:t xml:space="preserve">(Self-coded wrapper </w:t>
-            </w:r>
-            <w:proofErr w:type="gramStart"/>
-            <w:r>
-              <w:rPr>
-                <w:rFonts w:ascii="Calibri" w:hAnsi="Calibri" w:cs="Arial"/>
-                <w:i/>
-              </w:rPr>
-              <w:t>randomize</w:t>
-            </w:r>
-            <w:proofErr w:type="gramEnd"/>
-            <w:r>
-              <w:rPr>
-                <w:rFonts w:ascii="Calibri" w:hAnsi="Calibri" w:cs="Arial"/>
-                <w:i/>
-              </w:rPr>
-              <w:t xml:space="preserve"> the chance of getting a rain fall if it is not having a rainfall in Singapore now – For Demo purpose)</w:t>
+              <w:t>(Self-coded wrapper randomize the chance of getting a rain fall if it is not having a rainfall in Singapore now – For Demo purpose)</w:t>
             </w:r>
           </w:p>
         </w:tc>
@@ -3475,7 +3349,6 @@
                                 <w:lang w:val="en-US" w:eastAsia="zh-CN"/>
                               </w:rPr>
                             </w:pPr>
-                            <w:proofErr w:type="gramStart"/>
                             <w:r>
                               <w:rPr>
                                 <w:rFonts w:ascii="Courier New" w:eastAsia="Times New Roman" w:hAnsi="Courier New" w:cs="Courier New"/>
@@ -3497,7 +3370,6 @@
                               </w:rPr>
                               <w:t>xml</w:t>
                             </w:r>
-                            <w:proofErr w:type="gramEnd"/>
                             <w:r>
                               <w:rPr>
                                 <w:rFonts w:ascii="Courier New" w:eastAsia="Times New Roman" w:hAnsi="Courier New" w:cs="Courier New"/>
@@ -3629,8 +3501,6 @@
                               </w:rPr>
                               <w:t xml:space="preserve"> </w:t>
                             </w:r>
-                            <w:proofErr w:type="spellStart"/>
-                            <w:proofErr w:type="gramStart"/>
                             <w:r>
                               <w:rPr>
                                 <w:rFonts w:ascii="Courier New" w:eastAsia="Times New Roman" w:hAnsi="Courier New" w:cs="Courier New"/>
@@ -3641,8 +3511,6 @@
                               </w:rPr>
                               <w:t>xmlns:xsi</w:t>
                             </w:r>
-                            <w:proofErr w:type="spellEnd"/>
-                            <w:proofErr w:type="gramEnd"/>
                             <w:r>
                               <w:rPr>
                                 <w:rFonts w:ascii="Courier New" w:eastAsia="Times New Roman" w:hAnsi="Courier New" w:cs="Courier New"/>
@@ -3700,7 +3568,6 @@
                               </w:rPr>
                               <w:t xml:space="preserve"> </w:t>
                             </w:r>
-                            <w:proofErr w:type="spellStart"/>
                             <w:r>
                               <w:rPr>
                                 <w:rFonts w:ascii="Courier New" w:eastAsia="Times New Roman" w:hAnsi="Courier New" w:cs="Courier New"/>
@@ -3711,7 +3578,6 @@
                               </w:rPr>
                               <w:t>xsi:noNamespaceSchemaLocation</w:t>
                             </w:r>
-                            <w:proofErr w:type="spellEnd"/>
                             <w:r>
                               <w:rPr>
                                 <w:rFonts w:ascii="Courier New" w:eastAsia="Times New Roman" w:hAnsi="Courier New" w:cs="Courier New"/>
@@ -3780,29 +3646,7 @@
                                 <w:szCs w:val="18"/>
                                 <w:lang w:val="en-US" w:eastAsia="zh-CN"/>
                               </w:rPr>
-                              <w:t>&lt;</w:t>
-                            </w:r>
-                            <w:proofErr w:type="spellStart"/>
-                            <w:r>
-                              <w:rPr>
-                                <w:rFonts w:ascii="Courier New" w:eastAsia="Times New Roman" w:hAnsi="Courier New" w:cs="Courier New"/>
-                                <w:color w:val="0000FF"/>
-                                <w:sz w:val="18"/>
-                                <w:szCs w:val="18"/>
-                                <w:lang w:val="en-US" w:eastAsia="zh-CN"/>
-                              </w:rPr>
-                              <w:t>train_id</w:t>
-                            </w:r>
-                            <w:proofErr w:type="spellEnd"/>
-                            <w:r>
-                              <w:rPr>
-                                <w:rFonts w:ascii="Courier New" w:eastAsia="Times New Roman" w:hAnsi="Courier New" w:cs="Courier New"/>
-                                <w:color w:val="0000FF"/>
-                                <w:sz w:val="18"/>
-                                <w:szCs w:val="18"/>
-                                <w:lang w:val="en-US" w:eastAsia="zh-CN"/>
-                              </w:rPr>
-                              <w:t>&gt;</w:t>
+                              <w:t>&lt;train_id&gt;</w:t>
                             </w:r>
                             <w:r>
                               <w:rPr>
@@ -3824,29 +3668,7 @@
                                 <w:szCs w:val="18"/>
                                 <w:lang w:val="en-US" w:eastAsia="zh-CN"/>
                               </w:rPr>
-                              <w:t>&lt;/</w:t>
-                            </w:r>
-                            <w:proofErr w:type="spellStart"/>
-                            <w:r>
-                              <w:rPr>
-                                <w:rFonts w:ascii="Courier New" w:eastAsia="Times New Roman" w:hAnsi="Courier New" w:cs="Courier New"/>
-                                <w:color w:val="0000FF"/>
-                                <w:sz w:val="18"/>
-                                <w:szCs w:val="18"/>
-                                <w:lang w:val="en-US" w:eastAsia="zh-CN"/>
-                              </w:rPr>
-                              <w:t>train_id</w:t>
-                            </w:r>
-                            <w:proofErr w:type="spellEnd"/>
-                            <w:r>
-                              <w:rPr>
-                                <w:rFonts w:ascii="Courier New" w:eastAsia="Times New Roman" w:hAnsi="Courier New" w:cs="Courier New"/>
-                                <w:color w:val="0000FF"/>
-                                <w:sz w:val="18"/>
-                                <w:szCs w:val="18"/>
-                                <w:lang w:val="en-US" w:eastAsia="zh-CN"/>
-                              </w:rPr>
-                              <w:t>&gt;</w:t>
+                              <w:t>&lt;/train_id&gt;</w:t>
                             </w:r>
                           </w:p>
                           <w:p>
@@ -3886,7 +3708,6 @@
                               </w:rPr>
                               <w:t>&lt;line&gt;</w:t>
                             </w:r>
-                            <w:proofErr w:type="spellStart"/>
                             <w:r>
                               <w:rPr>
                                 <w:rFonts w:ascii="Courier New" w:eastAsia="Times New Roman" w:hAnsi="Courier New" w:cs="Courier New"/>
@@ -3899,7 +3720,6 @@
                               </w:rPr>
                               <w:t>ew</w:t>
                             </w:r>
-                            <w:proofErr w:type="spellEnd"/>
                             <w:r>
                               <w:rPr>
                                 <w:rFonts w:ascii="Courier New" w:eastAsia="Times New Roman" w:hAnsi="Courier New" w:cs="Courier New"/>
@@ -3946,29 +3766,7 @@
                                 <w:szCs w:val="18"/>
                                 <w:lang w:val="en-US" w:eastAsia="zh-CN"/>
                               </w:rPr>
-                              <w:t>&lt;</w:t>
-                            </w:r>
-                            <w:proofErr w:type="spellStart"/>
-                            <w:r>
-                              <w:rPr>
-                                <w:rFonts w:ascii="Courier New" w:eastAsia="Times New Roman" w:hAnsi="Courier New" w:cs="Courier New"/>
-                                <w:color w:val="0000FF"/>
-                                <w:sz w:val="18"/>
-                                <w:szCs w:val="18"/>
-                                <w:lang w:val="en-US" w:eastAsia="zh-CN"/>
-                              </w:rPr>
-                              <w:t>faultType</w:t>
-                            </w:r>
-                            <w:proofErr w:type="spellEnd"/>
-                            <w:r>
-                              <w:rPr>
-                                <w:rFonts w:ascii="Courier New" w:eastAsia="Times New Roman" w:hAnsi="Courier New" w:cs="Courier New"/>
-                                <w:color w:val="0000FF"/>
-                                <w:sz w:val="18"/>
-                                <w:szCs w:val="18"/>
-                                <w:lang w:val="en-US" w:eastAsia="zh-CN"/>
-                              </w:rPr>
-                              <w:t>&gt;</w:t>
+                              <w:t>&lt;faultType&gt;</w:t>
                             </w:r>
                             <w:r>
                               <w:rPr>
@@ -3990,29 +3788,7 @@
                                 <w:szCs w:val="18"/>
                                 <w:lang w:val="en-US" w:eastAsia="zh-CN"/>
                               </w:rPr>
-                              <w:t>&lt;/</w:t>
-                            </w:r>
-                            <w:proofErr w:type="spellStart"/>
-                            <w:r>
-                              <w:rPr>
-                                <w:rFonts w:ascii="Courier New" w:eastAsia="Times New Roman" w:hAnsi="Courier New" w:cs="Courier New"/>
-                                <w:color w:val="0000FF"/>
-                                <w:sz w:val="18"/>
-                                <w:szCs w:val="18"/>
-                                <w:lang w:val="en-US" w:eastAsia="zh-CN"/>
-                              </w:rPr>
-                              <w:t>faultType</w:t>
-                            </w:r>
-                            <w:proofErr w:type="spellEnd"/>
-                            <w:r>
-                              <w:rPr>
-                                <w:rFonts w:ascii="Courier New" w:eastAsia="Times New Roman" w:hAnsi="Courier New" w:cs="Courier New"/>
-                                <w:color w:val="0000FF"/>
-                                <w:sz w:val="18"/>
-                                <w:szCs w:val="18"/>
-                                <w:lang w:val="en-US" w:eastAsia="zh-CN"/>
-                              </w:rPr>
-                              <w:t>&gt;</w:t>
+                              <w:t>&lt;/faultType&gt;</w:t>
                             </w:r>
                           </w:p>
                           <w:p>
@@ -4148,29 +3924,7 @@
                                 <w:szCs w:val="18"/>
                                 <w:lang w:val="en-US" w:eastAsia="zh-CN"/>
                               </w:rPr>
-                              <w:t>&lt;</w:t>
-                            </w:r>
-                            <w:proofErr w:type="spellStart"/>
-                            <w:r>
-                              <w:rPr>
-                                <w:rFonts w:ascii="Courier New" w:eastAsia="Times New Roman" w:hAnsi="Courier New" w:cs="Courier New"/>
-                                <w:color w:val="0000FF"/>
-                                <w:sz w:val="18"/>
-                                <w:szCs w:val="18"/>
-                                <w:lang w:val="en-US" w:eastAsia="zh-CN"/>
-                              </w:rPr>
-                              <w:t>lat</w:t>
-                            </w:r>
-                            <w:proofErr w:type="spellEnd"/>
-                            <w:r>
-                              <w:rPr>
-                                <w:rFonts w:ascii="Courier New" w:eastAsia="Times New Roman" w:hAnsi="Courier New" w:cs="Courier New"/>
-                                <w:color w:val="0000FF"/>
-                                <w:sz w:val="18"/>
-                                <w:szCs w:val="18"/>
-                                <w:lang w:val="en-US" w:eastAsia="zh-CN"/>
-                              </w:rPr>
-                              <w:t>&gt;</w:t>
+                              <w:t>&lt;lat&gt;</w:t>
                             </w:r>
                             <w:r>
                               <w:rPr>
@@ -4192,29 +3946,7 @@
                                 <w:szCs w:val="18"/>
                                 <w:lang w:val="en-US" w:eastAsia="zh-CN"/>
                               </w:rPr>
-                              <w:t>&lt;/</w:t>
-                            </w:r>
-                            <w:proofErr w:type="spellStart"/>
-                            <w:r>
-                              <w:rPr>
-                                <w:rFonts w:ascii="Courier New" w:eastAsia="Times New Roman" w:hAnsi="Courier New" w:cs="Courier New"/>
-                                <w:color w:val="0000FF"/>
-                                <w:sz w:val="18"/>
-                                <w:szCs w:val="18"/>
-                                <w:lang w:val="en-US" w:eastAsia="zh-CN"/>
-                              </w:rPr>
-                              <w:t>lat</w:t>
-                            </w:r>
-                            <w:proofErr w:type="spellEnd"/>
-                            <w:r>
-                              <w:rPr>
-                                <w:rFonts w:ascii="Courier New" w:eastAsia="Times New Roman" w:hAnsi="Courier New" w:cs="Courier New"/>
-                                <w:color w:val="0000FF"/>
-                                <w:sz w:val="18"/>
-                                <w:szCs w:val="18"/>
-                                <w:lang w:val="en-US" w:eastAsia="zh-CN"/>
-                              </w:rPr>
-                              <w:t>&gt;</w:t>
+                              <w:t>&lt;/lat&gt;</w:t>
                             </w:r>
                           </w:p>
                           <w:p>
@@ -4439,7 +4171,6 @@
                           <w:lang w:val="en-US" w:eastAsia="zh-CN"/>
                         </w:rPr>
                       </w:pPr>
-                      <w:proofErr w:type="gramStart"/>
                       <w:r>
                         <w:rPr>
                           <w:rFonts w:ascii="Courier New" w:eastAsia="Times New Roman" w:hAnsi="Courier New" w:cs="Courier New"/>
@@ -4461,7 +4192,6 @@
                         </w:rPr>
                         <w:t>xml</w:t>
                       </w:r>
-                      <w:proofErr w:type="gramEnd"/>
                       <w:r>
                         <w:rPr>
                           <w:rFonts w:ascii="Courier New" w:eastAsia="Times New Roman" w:hAnsi="Courier New" w:cs="Courier New"/>
@@ -4593,8 +4323,6 @@
                         </w:rPr>
                         <w:t xml:space="preserve"> </w:t>
                       </w:r>
-                      <w:proofErr w:type="spellStart"/>
-                      <w:proofErr w:type="gramStart"/>
                       <w:r>
                         <w:rPr>
                           <w:rFonts w:ascii="Courier New" w:eastAsia="Times New Roman" w:hAnsi="Courier New" w:cs="Courier New"/>
@@ -4605,8 +4333,6 @@
                         </w:rPr>
                         <w:t>xmlns:xsi</w:t>
                       </w:r>
-                      <w:proofErr w:type="spellEnd"/>
-                      <w:proofErr w:type="gramEnd"/>
                       <w:r>
                         <w:rPr>
                           <w:rFonts w:ascii="Courier New" w:eastAsia="Times New Roman" w:hAnsi="Courier New" w:cs="Courier New"/>
@@ -4664,7 +4390,6 @@
                         </w:rPr>
                         <w:t xml:space="preserve"> </w:t>
                       </w:r>
-                      <w:proofErr w:type="spellStart"/>
                       <w:r>
                         <w:rPr>
                           <w:rFonts w:ascii="Courier New" w:eastAsia="Times New Roman" w:hAnsi="Courier New" w:cs="Courier New"/>
@@ -4675,7 +4400,6 @@
                         </w:rPr>
                         <w:t>xsi:noNamespaceSchemaLocation</w:t>
                       </w:r>
-                      <w:proofErr w:type="spellEnd"/>
                       <w:r>
                         <w:rPr>
                           <w:rFonts w:ascii="Courier New" w:eastAsia="Times New Roman" w:hAnsi="Courier New" w:cs="Courier New"/>
@@ -4744,29 +4468,7 @@
                           <w:szCs w:val="18"/>
                           <w:lang w:val="en-US" w:eastAsia="zh-CN"/>
                         </w:rPr>
-                        <w:t>&lt;</w:t>
-                      </w:r>
-                      <w:proofErr w:type="spellStart"/>
-                      <w:r>
-                        <w:rPr>
-                          <w:rFonts w:ascii="Courier New" w:eastAsia="Times New Roman" w:hAnsi="Courier New" w:cs="Courier New"/>
-                          <w:color w:val="0000FF"/>
-                          <w:sz w:val="18"/>
-                          <w:szCs w:val="18"/>
-                          <w:lang w:val="en-US" w:eastAsia="zh-CN"/>
-                        </w:rPr>
-                        <w:t>train_id</w:t>
-                      </w:r>
-                      <w:proofErr w:type="spellEnd"/>
-                      <w:r>
-                        <w:rPr>
-                          <w:rFonts w:ascii="Courier New" w:eastAsia="Times New Roman" w:hAnsi="Courier New" w:cs="Courier New"/>
-                          <w:color w:val="0000FF"/>
-                          <w:sz w:val="18"/>
-                          <w:szCs w:val="18"/>
-                          <w:lang w:val="en-US" w:eastAsia="zh-CN"/>
-                        </w:rPr>
-                        <w:t>&gt;</w:t>
+                        <w:t>&lt;train_id&gt;</w:t>
                       </w:r>
                       <w:r>
                         <w:rPr>
@@ -4788,29 +4490,7 @@
                           <w:szCs w:val="18"/>
                           <w:lang w:val="en-US" w:eastAsia="zh-CN"/>
                         </w:rPr>
-                        <w:t>&lt;/</w:t>
-                      </w:r>
-                      <w:proofErr w:type="spellStart"/>
-                      <w:r>
-                        <w:rPr>
-                          <w:rFonts w:ascii="Courier New" w:eastAsia="Times New Roman" w:hAnsi="Courier New" w:cs="Courier New"/>
-                          <w:color w:val="0000FF"/>
-                          <w:sz w:val="18"/>
-                          <w:szCs w:val="18"/>
-                          <w:lang w:val="en-US" w:eastAsia="zh-CN"/>
-                        </w:rPr>
-                        <w:t>train_id</w:t>
-                      </w:r>
-                      <w:proofErr w:type="spellEnd"/>
-                      <w:r>
-                        <w:rPr>
-                          <w:rFonts w:ascii="Courier New" w:eastAsia="Times New Roman" w:hAnsi="Courier New" w:cs="Courier New"/>
-                          <w:color w:val="0000FF"/>
-                          <w:sz w:val="18"/>
-                          <w:szCs w:val="18"/>
-                          <w:lang w:val="en-US" w:eastAsia="zh-CN"/>
-                        </w:rPr>
-                        <w:t>&gt;</w:t>
+                        <w:t>&lt;/train_id&gt;</w:t>
                       </w:r>
                     </w:p>
                     <w:p>
@@ -4850,7 +4530,6 @@
                         </w:rPr>
                         <w:t>&lt;line&gt;</w:t>
                       </w:r>
-                      <w:proofErr w:type="spellStart"/>
                       <w:r>
                         <w:rPr>
                           <w:rFonts w:ascii="Courier New" w:eastAsia="Times New Roman" w:hAnsi="Courier New" w:cs="Courier New"/>
@@ -4863,7 +4542,6 @@
                         </w:rPr>
                         <w:t>ew</w:t>
                       </w:r>
-                      <w:proofErr w:type="spellEnd"/>
                       <w:r>
                         <w:rPr>
                           <w:rFonts w:ascii="Courier New" w:eastAsia="Times New Roman" w:hAnsi="Courier New" w:cs="Courier New"/>
@@ -4910,29 +4588,7 @@
                           <w:szCs w:val="18"/>
                           <w:lang w:val="en-US" w:eastAsia="zh-CN"/>
                         </w:rPr>
-                        <w:t>&lt;</w:t>
-                      </w:r>
-                      <w:proofErr w:type="spellStart"/>
-                      <w:r>
-                        <w:rPr>
-                          <w:rFonts w:ascii="Courier New" w:eastAsia="Times New Roman" w:hAnsi="Courier New" w:cs="Courier New"/>
-                          <w:color w:val="0000FF"/>
-                          <w:sz w:val="18"/>
-                          <w:szCs w:val="18"/>
-                          <w:lang w:val="en-US" w:eastAsia="zh-CN"/>
-                        </w:rPr>
-                        <w:t>faultType</w:t>
-                      </w:r>
-                      <w:proofErr w:type="spellEnd"/>
-                      <w:r>
-                        <w:rPr>
-                          <w:rFonts w:ascii="Courier New" w:eastAsia="Times New Roman" w:hAnsi="Courier New" w:cs="Courier New"/>
-                          <w:color w:val="0000FF"/>
-                          <w:sz w:val="18"/>
-                          <w:szCs w:val="18"/>
-                          <w:lang w:val="en-US" w:eastAsia="zh-CN"/>
-                        </w:rPr>
-                        <w:t>&gt;</w:t>
+                        <w:t>&lt;faultType&gt;</w:t>
                       </w:r>
                       <w:r>
                         <w:rPr>
@@ -4954,29 +4610,7 @@
                           <w:szCs w:val="18"/>
                           <w:lang w:val="en-US" w:eastAsia="zh-CN"/>
                         </w:rPr>
-                        <w:t>&lt;/</w:t>
-                      </w:r>
-                      <w:proofErr w:type="spellStart"/>
-                      <w:r>
-                        <w:rPr>
-                          <w:rFonts w:ascii="Courier New" w:eastAsia="Times New Roman" w:hAnsi="Courier New" w:cs="Courier New"/>
-                          <w:color w:val="0000FF"/>
-                          <w:sz w:val="18"/>
-                          <w:szCs w:val="18"/>
-                          <w:lang w:val="en-US" w:eastAsia="zh-CN"/>
-                        </w:rPr>
-                        <w:t>faultType</w:t>
-                      </w:r>
-                      <w:proofErr w:type="spellEnd"/>
-                      <w:r>
-                        <w:rPr>
-                          <w:rFonts w:ascii="Courier New" w:eastAsia="Times New Roman" w:hAnsi="Courier New" w:cs="Courier New"/>
-                          <w:color w:val="0000FF"/>
-                          <w:sz w:val="18"/>
-                          <w:szCs w:val="18"/>
-                          <w:lang w:val="en-US" w:eastAsia="zh-CN"/>
-                        </w:rPr>
-                        <w:t>&gt;</w:t>
+                        <w:t>&lt;/faultType&gt;</w:t>
                       </w:r>
                     </w:p>
                     <w:p>
@@ -5112,29 +4746,7 @@
                           <w:szCs w:val="18"/>
                           <w:lang w:val="en-US" w:eastAsia="zh-CN"/>
                         </w:rPr>
-                        <w:t>&lt;</w:t>
-                      </w:r>
-                      <w:proofErr w:type="spellStart"/>
-                      <w:r>
-                        <w:rPr>
-                          <w:rFonts w:ascii="Courier New" w:eastAsia="Times New Roman" w:hAnsi="Courier New" w:cs="Courier New"/>
-                          <w:color w:val="0000FF"/>
-                          <w:sz w:val="18"/>
-                          <w:szCs w:val="18"/>
-                          <w:lang w:val="en-US" w:eastAsia="zh-CN"/>
-                        </w:rPr>
-                        <w:t>lat</w:t>
-                      </w:r>
-                      <w:proofErr w:type="spellEnd"/>
-                      <w:r>
-                        <w:rPr>
-                          <w:rFonts w:ascii="Courier New" w:eastAsia="Times New Roman" w:hAnsi="Courier New" w:cs="Courier New"/>
-                          <w:color w:val="0000FF"/>
-                          <w:sz w:val="18"/>
-                          <w:szCs w:val="18"/>
-                          <w:lang w:val="en-US" w:eastAsia="zh-CN"/>
-                        </w:rPr>
-                        <w:t>&gt;</w:t>
+                        <w:t>&lt;lat&gt;</w:t>
                       </w:r>
                       <w:r>
                         <w:rPr>
@@ -5156,29 +4768,7 @@
                           <w:szCs w:val="18"/>
                           <w:lang w:val="en-US" w:eastAsia="zh-CN"/>
                         </w:rPr>
-                        <w:t>&lt;/</w:t>
-                      </w:r>
-                      <w:proofErr w:type="spellStart"/>
-                      <w:r>
-                        <w:rPr>
-                          <w:rFonts w:ascii="Courier New" w:eastAsia="Times New Roman" w:hAnsi="Courier New" w:cs="Courier New"/>
-                          <w:color w:val="0000FF"/>
-                          <w:sz w:val="18"/>
-                          <w:szCs w:val="18"/>
-                          <w:lang w:val="en-US" w:eastAsia="zh-CN"/>
-                        </w:rPr>
-                        <w:t>lat</w:t>
-                      </w:r>
-                      <w:proofErr w:type="spellEnd"/>
-                      <w:r>
-                        <w:rPr>
-                          <w:rFonts w:ascii="Courier New" w:eastAsia="Times New Roman" w:hAnsi="Courier New" w:cs="Courier New"/>
-                          <w:color w:val="0000FF"/>
-                          <w:sz w:val="18"/>
-                          <w:szCs w:val="18"/>
-                          <w:lang w:val="en-US" w:eastAsia="zh-CN"/>
-                        </w:rPr>
-                        <w:t>&gt;</w:t>
+                        <w:t>&lt;/lat&gt;</w:t>
                       </w:r>
                     </w:p>
                     <w:p>
@@ -5503,7 +5093,6 @@
                                 <w:lang w:val="en-US" w:eastAsia="zh-CN"/>
                               </w:rPr>
                             </w:pPr>
-                            <w:proofErr w:type="gramStart"/>
                             <w:r>
                               <w:rPr>
                                 <w:rFonts w:ascii="Courier New" w:eastAsia="Times New Roman" w:hAnsi="Courier New" w:cs="Courier New"/>
@@ -5523,7 +5112,6 @@
                               </w:rPr>
                               <w:t>xml</w:t>
                             </w:r>
-                            <w:proofErr w:type="gramEnd"/>
                             <w:r>
                               <w:rPr>
                                 <w:rFonts w:ascii="Courier New" w:eastAsia="Times New Roman" w:hAnsi="Courier New" w:cs="Courier New"/>
@@ -5678,27 +5266,7 @@
                                 <w:szCs w:val="20"/>
                                 <w:lang w:val="en-US" w:eastAsia="zh-CN"/>
                               </w:rPr>
-                              <w:t>&lt;</w:t>
-                            </w:r>
-                            <w:proofErr w:type="spellStart"/>
-                            <w:r>
-                              <w:rPr>
-                                <w:rFonts w:ascii="Courier New" w:eastAsia="Times New Roman" w:hAnsi="Courier New" w:cs="Courier New"/>
-                                <w:color w:val="0000FF"/>
-                                <w:szCs w:val="20"/>
-                                <w:lang w:val="en-US" w:eastAsia="zh-CN"/>
-                              </w:rPr>
-                              <w:t>train_id</w:t>
-                            </w:r>
-                            <w:proofErr w:type="spellEnd"/>
-                            <w:r>
-                              <w:rPr>
-                                <w:rFonts w:ascii="Courier New" w:eastAsia="Times New Roman" w:hAnsi="Courier New" w:cs="Courier New"/>
-                                <w:color w:val="0000FF"/>
-                                <w:szCs w:val="20"/>
-                                <w:lang w:val="en-US" w:eastAsia="zh-CN"/>
-                              </w:rPr>
-                              <w:t>&gt;</w:t>
+                              <w:t>&lt;train_id&gt;</w:t>
                             </w:r>
                             <w:r>
                               <w:rPr>
@@ -5718,27 +5286,7 @@
                                 <w:szCs w:val="20"/>
                                 <w:lang w:val="en-US" w:eastAsia="zh-CN"/>
                               </w:rPr>
-                              <w:t>&lt;/</w:t>
-                            </w:r>
-                            <w:proofErr w:type="spellStart"/>
-                            <w:r>
-                              <w:rPr>
-                                <w:rFonts w:ascii="Courier New" w:eastAsia="Times New Roman" w:hAnsi="Courier New" w:cs="Courier New"/>
-                                <w:color w:val="0000FF"/>
-                                <w:szCs w:val="20"/>
-                                <w:lang w:val="en-US" w:eastAsia="zh-CN"/>
-                              </w:rPr>
-                              <w:t>train_id</w:t>
-                            </w:r>
-                            <w:proofErr w:type="spellEnd"/>
-                            <w:r>
-                              <w:rPr>
-                                <w:rFonts w:ascii="Courier New" w:eastAsia="Times New Roman" w:hAnsi="Courier New" w:cs="Courier New"/>
-                                <w:color w:val="0000FF"/>
-                                <w:szCs w:val="20"/>
-                                <w:lang w:val="en-US" w:eastAsia="zh-CN"/>
-                              </w:rPr>
-                              <w:t>&gt;</w:t>
+                              <w:t>&lt;/train_id&gt;</w:t>
                             </w:r>
                             <w:r>
                               <w:rPr>
@@ -5784,27 +5332,7 @@
                                 <w:szCs w:val="20"/>
                                 <w:lang w:val="en-US" w:eastAsia="zh-CN"/>
                               </w:rPr>
-                              <w:t>&lt;</w:t>
-                            </w:r>
-                            <w:proofErr w:type="spellStart"/>
-                            <w:r>
-                              <w:rPr>
-                                <w:rFonts w:ascii="Courier New" w:eastAsia="Times New Roman" w:hAnsi="Courier New" w:cs="Courier New"/>
-                                <w:color w:val="0000FF"/>
-                                <w:szCs w:val="20"/>
-                                <w:lang w:val="en-US" w:eastAsia="zh-CN"/>
-                              </w:rPr>
-                              <w:t>faultType</w:t>
-                            </w:r>
-                            <w:proofErr w:type="spellEnd"/>
-                            <w:r>
-                              <w:rPr>
-                                <w:rFonts w:ascii="Courier New" w:eastAsia="Times New Roman" w:hAnsi="Courier New" w:cs="Courier New"/>
-                                <w:color w:val="0000FF"/>
-                                <w:szCs w:val="20"/>
-                                <w:lang w:val="en-US" w:eastAsia="zh-CN"/>
-                              </w:rPr>
-                              <w:t>&gt;</w:t>
+                              <w:t>&lt;faultType&gt;</w:t>
                             </w:r>
                             <w:r>
                               <w:rPr>
@@ -5824,27 +5352,7 @@
                                 <w:szCs w:val="20"/>
                                 <w:lang w:val="en-US" w:eastAsia="zh-CN"/>
                               </w:rPr>
-                              <w:t>&lt;/</w:t>
-                            </w:r>
-                            <w:proofErr w:type="spellStart"/>
-                            <w:r>
-                              <w:rPr>
-                                <w:rFonts w:ascii="Courier New" w:eastAsia="Times New Roman" w:hAnsi="Courier New" w:cs="Courier New"/>
-                                <w:color w:val="0000FF"/>
-                                <w:szCs w:val="20"/>
-                                <w:lang w:val="en-US" w:eastAsia="zh-CN"/>
-                              </w:rPr>
-                              <w:t>faultType</w:t>
-                            </w:r>
-                            <w:proofErr w:type="spellEnd"/>
-                            <w:r>
-                              <w:rPr>
-                                <w:rFonts w:ascii="Courier New" w:eastAsia="Times New Roman" w:hAnsi="Courier New" w:cs="Courier New"/>
-                                <w:color w:val="0000FF"/>
-                                <w:szCs w:val="20"/>
-                                <w:lang w:val="en-US" w:eastAsia="zh-CN"/>
-                              </w:rPr>
-                              <w:t>&gt;</w:t>
+                              <w:t>&lt;/faultType&gt;</w:t>
                             </w:r>
                             <w:r>
                               <w:rPr>
@@ -6114,7 +5622,6 @@
                           <w:lang w:val="en-US" w:eastAsia="zh-CN"/>
                         </w:rPr>
                       </w:pPr>
-                      <w:proofErr w:type="gramStart"/>
                       <w:r>
                         <w:rPr>
                           <w:rFonts w:ascii="Courier New" w:eastAsia="Times New Roman" w:hAnsi="Courier New" w:cs="Courier New"/>
@@ -6134,7 +5641,6 @@
                         </w:rPr>
                         <w:t>xml</w:t>
                       </w:r>
-                      <w:proofErr w:type="gramEnd"/>
                       <w:r>
                         <w:rPr>
                           <w:rFonts w:ascii="Courier New" w:eastAsia="Times New Roman" w:hAnsi="Courier New" w:cs="Courier New"/>
@@ -6289,27 +5795,7 @@
                           <w:szCs w:val="20"/>
                           <w:lang w:val="en-US" w:eastAsia="zh-CN"/>
                         </w:rPr>
-                        <w:t>&lt;</w:t>
-                      </w:r>
-                      <w:proofErr w:type="spellStart"/>
-                      <w:r>
-                        <w:rPr>
-                          <w:rFonts w:ascii="Courier New" w:eastAsia="Times New Roman" w:hAnsi="Courier New" w:cs="Courier New"/>
-                          <w:color w:val="0000FF"/>
-                          <w:szCs w:val="20"/>
-                          <w:lang w:val="en-US" w:eastAsia="zh-CN"/>
-                        </w:rPr>
-                        <w:t>train_id</w:t>
-                      </w:r>
-                      <w:proofErr w:type="spellEnd"/>
-                      <w:r>
-                        <w:rPr>
-                          <w:rFonts w:ascii="Courier New" w:eastAsia="Times New Roman" w:hAnsi="Courier New" w:cs="Courier New"/>
-                          <w:color w:val="0000FF"/>
-                          <w:szCs w:val="20"/>
-                          <w:lang w:val="en-US" w:eastAsia="zh-CN"/>
-                        </w:rPr>
-                        <w:t>&gt;</w:t>
+                        <w:t>&lt;train_id&gt;</w:t>
                       </w:r>
                       <w:r>
                         <w:rPr>
@@ -6329,27 +5815,7 @@
                           <w:szCs w:val="20"/>
                           <w:lang w:val="en-US" w:eastAsia="zh-CN"/>
                         </w:rPr>
-                        <w:t>&lt;/</w:t>
-                      </w:r>
-                      <w:proofErr w:type="spellStart"/>
-                      <w:r>
-                        <w:rPr>
-                          <w:rFonts w:ascii="Courier New" w:eastAsia="Times New Roman" w:hAnsi="Courier New" w:cs="Courier New"/>
-                          <w:color w:val="0000FF"/>
-                          <w:szCs w:val="20"/>
-                          <w:lang w:val="en-US" w:eastAsia="zh-CN"/>
-                        </w:rPr>
-                        <w:t>train_id</w:t>
-                      </w:r>
-                      <w:proofErr w:type="spellEnd"/>
-                      <w:r>
-                        <w:rPr>
-                          <w:rFonts w:ascii="Courier New" w:eastAsia="Times New Roman" w:hAnsi="Courier New" w:cs="Courier New"/>
-                          <w:color w:val="0000FF"/>
-                          <w:szCs w:val="20"/>
-                          <w:lang w:val="en-US" w:eastAsia="zh-CN"/>
-                        </w:rPr>
-                        <w:t>&gt;</w:t>
+                        <w:t>&lt;/train_id&gt;</w:t>
                       </w:r>
                       <w:r>
                         <w:rPr>
@@ -6395,27 +5861,7 @@
                           <w:szCs w:val="20"/>
                           <w:lang w:val="en-US" w:eastAsia="zh-CN"/>
                         </w:rPr>
-                        <w:t>&lt;</w:t>
-                      </w:r>
-                      <w:proofErr w:type="spellStart"/>
-                      <w:r>
-                        <w:rPr>
-                          <w:rFonts w:ascii="Courier New" w:eastAsia="Times New Roman" w:hAnsi="Courier New" w:cs="Courier New"/>
-                          <w:color w:val="0000FF"/>
-                          <w:szCs w:val="20"/>
-                          <w:lang w:val="en-US" w:eastAsia="zh-CN"/>
-                        </w:rPr>
-                        <w:t>faultType</w:t>
-                      </w:r>
-                      <w:proofErr w:type="spellEnd"/>
-                      <w:r>
-                        <w:rPr>
-                          <w:rFonts w:ascii="Courier New" w:eastAsia="Times New Roman" w:hAnsi="Courier New" w:cs="Courier New"/>
-                          <w:color w:val="0000FF"/>
-                          <w:szCs w:val="20"/>
-                          <w:lang w:val="en-US" w:eastAsia="zh-CN"/>
-                        </w:rPr>
-                        <w:t>&gt;</w:t>
+                        <w:t>&lt;faultType&gt;</w:t>
                       </w:r>
                       <w:r>
                         <w:rPr>
@@ -6435,27 +5881,7 @@
                           <w:szCs w:val="20"/>
                           <w:lang w:val="en-US" w:eastAsia="zh-CN"/>
                         </w:rPr>
-                        <w:t>&lt;/</w:t>
-                      </w:r>
-                      <w:proofErr w:type="spellStart"/>
-                      <w:r>
-                        <w:rPr>
-                          <w:rFonts w:ascii="Courier New" w:eastAsia="Times New Roman" w:hAnsi="Courier New" w:cs="Courier New"/>
-                          <w:color w:val="0000FF"/>
-                          <w:szCs w:val="20"/>
-                          <w:lang w:val="en-US" w:eastAsia="zh-CN"/>
-                        </w:rPr>
-                        <w:t>faultType</w:t>
-                      </w:r>
-                      <w:proofErr w:type="spellEnd"/>
-                      <w:r>
-                        <w:rPr>
-                          <w:rFonts w:ascii="Courier New" w:eastAsia="Times New Roman" w:hAnsi="Courier New" w:cs="Courier New"/>
-                          <w:color w:val="0000FF"/>
-                          <w:szCs w:val="20"/>
-                          <w:lang w:val="en-US" w:eastAsia="zh-CN"/>
-                        </w:rPr>
-                        <w:t>&gt;</w:t>
+                        <w:t>&lt;/faultType&gt;</w:t>
                       </w:r>
                       <w:r>
                         <w:rPr>
@@ -6821,7 +6247,6 @@
                                 <w:lang w:val="en-US" w:eastAsia="zh-CN"/>
                               </w:rPr>
                             </w:pPr>
-                            <w:proofErr w:type="gramStart"/>
                             <w:r>
                               <w:rPr>
                                 <w:rFonts w:ascii="Courier New" w:eastAsia="Times New Roman" w:hAnsi="Courier New" w:cs="Courier New"/>
@@ -6841,7 +6266,6 @@
                               </w:rPr>
                               <w:t>xml</w:t>
                             </w:r>
-                            <w:proofErr w:type="gramEnd"/>
                             <w:r>
                               <w:rPr>
                                 <w:rFonts w:ascii="Courier New" w:eastAsia="Times New Roman" w:hAnsi="Courier New" w:cs="Courier New"/>
@@ -6950,27 +6374,7 @@
                                 <w:szCs w:val="20"/>
                                 <w:lang w:val="en-US" w:eastAsia="zh-CN"/>
                               </w:rPr>
-                              <w:t>&lt;</w:t>
-                            </w:r>
-                            <w:proofErr w:type="spellStart"/>
-                            <w:r>
-                              <w:rPr>
-                                <w:rFonts w:ascii="Courier New" w:eastAsia="Times New Roman" w:hAnsi="Courier New" w:cs="Courier New"/>
-                                <w:color w:val="0000FF"/>
-                                <w:szCs w:val="20"/>
-                                <w:lang w:val="en-US" w:eastAsia="zh-CN"/>
-                              </w:rPr>
-                              <w:t>busRequest</w:t>
-                            </w:r>
-                            <w:proofErr w:type="spellEnd"/>
-                            <w:r>
-                              <w:rPr>
-                                <w:rFonts w:ascii="Courier New" w:eastAsia="Times New Roman" w:hAnsi="Courier New" w:cs="Courier New"/>
-                                <w:color w:val="0000FF"/>
-                                <w:szCs w:val="20"/>
-                                <w:lang w:val="en-US" w:eastAsia="zh-CN"/>
-                              </w:rPr>
-                              <w:t>&gt;</w:t>
+                              <w:t>&lt;busRequest&gt;</w:t>
                             </w:r>
                           </w:p>
                           <w:p>
@@ -7170,27 +6574,7 @@
                                 <w:szCs w:val="20"/>
                                 <w:lang w:val="en-US" w:eastAsia="zh-CN"/>
                               </w:rPr>
-                              <w:t>&lt;</w:t>
-                            </w:r>
-                            <w:proofErr w:type="spellStart"/>
-                            <w:r>
-                              <w:rPr>
-                                <w:rFonts w:ascii="Courier New" w:eastAsia="Times New Roman" w:hAnsi="Courier New" w:cs="Courier New"/>
-                                <w:color w:val="0000FF"/>
-                                <w:szCs w:val="20"/>
-                                <w:lang w:val="en-US" w:eastAsia="zh-CN"/>
-                              </w:rPr>
-                              <w:t>coords</w:t>
-                            </w:r>
-                            <w:proofErr w:type="spellEnd"/>
-                            <w:r>
-                              <w:rPr>
-                                <w:rFonts w:ascii="Courier New" w:eastAsia="Times New Roman" w:hAnsi="Courier New" w:cs="Courier New"/>
-                                <w:color w:val="0000FF"/>
-                                <w:szCs w:val="20"/>
-                                <w:lang w:val="en-US" w:eastAsia="zh-CN"/>
-                              </w:rPr>
-                              <w:t>&gt;</w:t>
+                              <w:t>&lt;coords&gt;</w:t>
                             </w:r>
                           </w:p>
                           <w:p>
@@ -7225,27 +6609,7 @@
                                 <w:szCs w:val="20"/>
                                 <w:lang w:val="en-US" w:eastAsia="zh-CN"/>
                               </w:rPr>
-                              <w:t>&lt;</w:t>
-                            </w:r>
-                            <w:proofErr w:type="spellStart"/>
-                            <w:r>
-                              <w:rPr>
-                                <w:rFonts w:ascii="Courier New" w:eastAsia="Times New Roman" w:hAnsi="Courier New" w:cs="Courier New"/>
-                                <w:color w:val="0000FF"/>
-                                <w:szCs w:val="20"/>
-                                <w:lang w:val="en-US" w:eastAsia="zh-CN"/>
-                              </w:rPr>
-                              <w:t>lat</w:t>
-                            </w:r>
-                            <w:proofErr w:type="spellEnd"/>
-                            <w:r>
-                              <w:rPr>
-                                <w:rFonts w:ascii="Courier New" w:eastAsia="Times New Roman" w:hAnsi="Courier New" w:cs="Courier New"/>
-                                <w:color w:val="0000FF"/>
-                                <w:szCs w:val="20"/>
-                                <w:lang w:val="en-US" w:eastAsia="zh-CN"/>
-                              </w:rPr>
-                              <w:t>&gt;</w:t>
+                              <w:t>&lt;lat&gt;</w:t>
                             </w:r>
                             <w:r>
                               <w:rPr>
@@ -7265,27 +6629,7 @@
                                 <w:szCs w:val="20"/>
                                 <w:lang w:val="en-US" w:eastAsia="zh-CN"/>
                               </w:rPr>
-                              <w:t>&lt;/</w:t>
-                            </w:r>
-                            <w:proofErr w:type="spellStart"/>
-                            <w:r>
-                              <w:rPr>
-                                <w:rFonts w:ascii="Courier New" w:eastAsia="Times New Roman" w:hAnsi="Courier New" w:cs="Courier New"/>
-                                <w:color w:val="0000FF"/>
-                                <w:szCs w:val="20"/>
-                                <w:lang w:val="en-US" w:eastAsia="zh-CN"/>
-                              </w:rPr>
-                              <w:t>lat</w:t>
-                            </w:r>
-                            <w:proofErr w:type="spellEnd"/>
-                            <w:r>
-                              <w:rPr>
-                                <w:rFonts w:ascii="Courier New" w:eastAsia="Times New Roman" w:hAnsi="Courier New" w:cs="Courier New"/>
-                                <w:color w:val="0000FF"/>
-                                <w:szCs w:val="20"/>
-                                <w:lang w:val="en-US" w:eastAsia="zh-CN"/>
-                              </w:rPr>
-                              <w:t>&gt;</w:t>
+                              <w:t>&lt;/lat&gt;</w:t>
                             </w:r>
                           </w:p>
                           <w:p>
@@ -7386,27 +6730,7 @@
                                 <w:szCs w:val="20"/>
                                 <w:lang w:val="en-US" w:eastAsia="zh-CN"/>
                               </w:rPr>
-                              <w:t>&lt;/</w:t>
-                            </w:r>
-                            <w:proofErr w:type="spellStart"/>
-                            <w:r>
-                              <w:rPr>
-                                <w:rFonts w:ascii="Courier New" w:eastAsia="Times New Roman" w:hAnsi="Courier New" w:cs="Courier New"/>
-                                <w:color w:val="0000FF"/>
-                                <w:szCs w:val="20"/>
-                                <w:lang w:val="en-US" w:eastAsia="zh-CN"/>
-                              </w:rPr>
-                              <w:t>coords</w:t>
-                            </w:r>
-                            <w:proofErr w:type="spellEnd"/>
-                            <w:r>
-                              <w:rPr>
-                                <w:rFonts w:ascii="Courier New" w:eastAsia="Times New Roman" w:hAnsi="Courier New" w:cs="Courier New"/>
-                                <w:color w:val="0000FF"/>
-                                <w:szCs w:val="20"/>
-                                <w:lang w:val="en-US" w:eastAsia="zh-CN"/>
-                              </w:rPr>
-                              <w:t>&gt;</w:t>
+                              <w:t>&lt;/coords&gt;</w:t>
                             </w:r>
                             <w:r>
                               <w:rPr>
@@ -7439,27 +6763,7 @@
                                 <w:szCs w:val="20"/>
                                 <w:lang w:val="en-US" w:eastAsia="zh-CN"/>
                               </w:rPr>
-                              <w:t>&lt;/</w:t>
-                            </w:r>
-                            <w:proofErr w:type="spellStart"/>
-                            <w:r>
-                              <w:rPr>
-                                <w:rFonts w:ascii="Courier New" w:eastAsia="Times New Roman" w:hAnsi="Courier New" w:cs="Courier New"/>
-                                <w:color w:val="0000FF"/>
-                                <w:szCs w:val="20"/>
-                                <w:lang w:val="en-US" w:eastAsia="zh-CN"/>
-                              </w:rPr>
-                              <w:t>busRequest</w:t>
-                            </w:r>
-                            <w:proofErr w:type="spellEnd"/>
-                            <w:r>
-                              <w:rPr>
-                                <w:rFonts w:ascii="Courier New" w:eastAsia="Times New Roman" w:hAnsi="Courier New" w:cs="Courier New"/>
-                                <w:color w:val="0000FF"/>
-                                <w:szCs w:val="20"/>
-                                <w:lang w:val="en-US" w:eastAsia="zh-CN"/>
-                              </w:rPr>
-                              <w:t>&gt;</w:t>
+                              <w:t>&lt;/busRequest&gt;</w:t>
                             </w:r>
                           </w:p>
                           <w:p/>
@@ -7497,7 +6801,6 @@
                           <w:lang w:val="en-US" w:eastAsia="zh-CN"/>
                         </w:rPr>
                       </w:pPr>
-                      <w:proofErr w:type="gramStart"/>
                       <w:r>
                         <w:rPr>
                           <w:rFonts w:ascii="Courier New" w:eastAsia="Times New Roman" w:hAnsi="Courier New" w:cs="Courier New"/>
@@ -7517,7 +6820,6 @@
                         </w:rPr>
                         <w:t>xml</w:t>
                       </w:r>
-                      <w:proofErr w:type="gramEnd"/>
                       <w:r>
                         <w:rPr>
                           <w:rFonts w:ascii="Courier New" w:eastAsia="Times New Roman" w:hAnsi="Courier New" w:cs="Courier New"/>
@@ -7626,27 +6928,7 @@
                           <w:szCs w:val="20"/>
                           <w:lang w:val="en-US" w:eastAsia="zh-CN"/>
                         </w:rPr>
-                        <w:t>&lt;</w:t>
-                      </w:r>
-                      <w:proofErr w:type="spellStart"/>
-                      <w:r>
-                        <w:rPr>
-                          <w:rFonts w:ascii="Courier New" w:eastAsia="Times New Roman" w:hAnsi="Courier New" w:cs="Courier New"/>
-                          <w:color w:val="0000FF"/>
-                          <w:szCs w:val="20"/>
-                          <w:lang w:val="en-US" w:eastAsia="zh-CN"/>
-                        </w:rPr>
-                        <w:t>busRequest</w:t>
-                      </w:r>
-                      <w:proofErr w:type="spellEnd"/>
-                      <w:r>
-                        <w:rPr>
-                          <w:rFonts w:ascii="Courier New" w:eastAsia="Times New Roman" w:hAnsi="Courier New" w:cs="Courier New"/>
-                          <w:color w:val="0000FF"/>
-                          <w:szCs w:val="20"/>
-                          <w:lang w:val="en-US" w:eastAsia="zh-CN"/>
-                        </w:rPr>
-                        <w:t>&gt;</w:t>
+                        <w:t>&lt;busRequest&gt;</w:t>
                       </w:r>
                     </w:p>
                     <w:p>
@@ -7846,27 +7128,7 @@
                           <w:szCs w:val="20"/>
                           <w:lang w:val="en-US" w:eastAsia="zh-CN"/>
                         </w:rPr>
-                        <w:t>&lt;</w:t>
-                      </w:r>
-                      <w:proofErr w:type="spellStart"/>
-                      <w:r>
-                        <w:rPr>
-                          <w:rFonts w:ascii="Courier New" w:eastAsia="Times New Roman" w:hAnsi="Courier New" w:cs="Courier New"/>
-                          <w:color w:val="0000FF"/>
-                          <w:szCs w:val="20"/>
-                          <w:lang w:val="en-US" w:eastAsia="zh-CN"/>
-                        </w:rPr>
-                        <w:t>coords</w:t>
-                      </w:r>
-                      <w:proofErr w:type="spellEnd"/>
-                      <w:r>
-                        <w:rPr>
-                          <w:rFonts w:ascii="Courier New" w:eastAsia="Times New Roman" w:hAnsi="Courier New" w:cs="Courier New"/>
-                          <w:color w:val="0000FF"/>
-                          <w:szCs w:val="20"/>
-                          <w:lang w:val="en-US" w:eastAsia="zh-CN"/>
-                        </w:rPr>
-                        <w:t>&gt;</w:t>
+                        <w:t>&lt;coords&gt;</w:t>
                       </w:r>
                     </w:p>
                     <w:p>
@@ -7901,27 +7163,7 @@
                           <w:szCs w:val="20"/>
                           <w:lang w:val="en-US" w:eastAsia="zh-CN"/>
                         </w:rPr>
-                        <w:t>&lt;</w:t>
-                      </w:r>
-                      <w:proofErr w:type="spellStart"/>
-                      <w:r>
-                        <w:rPr>
-                          <w:rFonts w:ascii="Courier New" w:eastAsia="Times New Roman" w:hAnsi="Courier New" w:cs="Courier New"/>
-                          <w:color w:val="0000FF"/>
-                          <w:szCs w:val="20"/>
-                          <w:lang w:val="en-US" w:eastAsia="zh-CN"/>
-                        </w:rPr>
-                        <w:t>lat</w:t>
-                      </w:r>
-                      <w:proofErr w:type="spellEnd"/>
-                      <w:r>
-                        <w:rPr>
-                          <w:rFonts w:ascii="Courier New" w:eastAsia="Times New Roman" w:hAnsi="Courier New" w:cs="Courier New"/>
-                          <w:color w:val="0000FF"/>
-                          <w:szCs w:val="20"/>
-                          <w:lang w:val="en-US" w:eastAsia="zh-CN"/>
-                        </w:rPr>
-                        <w:t>&gt;</w:t>
+                        <w:t>&lt;lat&gt;</w:t>
                       </w:r>
                       <w:r>
                         <w:rPr>
@@ -7941,27 +7183,7 @@
                           <w:szCs w:val="20"/>
                           <w:lang w:val="en-US" w:eastAsia="zh-CN"/>
                         </w:rPr>
-                        <w:t>&lt;/</w:t>
-                      </w:r>
-                      <w:proofErr w:type="spellStart"/>
-                      <w:r>
-                        <w:rPr>
-                          <w:rFonts w:ascii="Courier New" w:eastAsia="Times New Roman" w:hAnsi="Courier New" w:cs="Courier New"/>
-                          <w:color w:val="0000FF"/>
-                          <w:szCs w:val="20"/>
-                          <w:lang w:val="en-US" w:eastAsia="zh-CN"/>
-                        </w:rPr>
-                        <w:t>lat</w:t>
-                      </w:r>
-                      <w:proofErr w:type="spellEnd"/>
-                      <w:r>
-                        <w:rPr>
-                          <w:rFonts w:ascii="Courier New" w:eastAsia="Times New Roman" w:hAnsi="Courier New" w:cs="Courier New"/>
-                          <w:color w:val="0000FF"/>
-                          <w:szCs w:val="20"/>
-                          <w:lang w:val="en-US" w:eastAsia="zh-CN"/>
-                        </w:rPr>
-                        <w:t>&gt;</w:t>
+                        <w:t>&lt;/lat&gt;</w:t>
                       </w:r>
                     </w:p>
                     <w:p>
@@ -8062,27 +7284,7 @@
                           <w:szCs w:val="20"/>
                           <w:lang w:val="en-US" w:eastAsia="zh-CN"/>
                         </w:rPr>
-                        <w:t>&lt;/</w:t>
-                      </w:r>
-                      <w:proofErr w:type="spellStart"/>
-                      <w:r>
-                        <w:rPr>
-                          <w:rFonts w:ascii="Courier New" w:eastAsia="Times New Roman" w:hAnsi="Courier New" w:cs="Courier New"/>
-                          <w:color w:val="0000FF"/>
-                          <w:szCs w:val="20"/>
-                          <w:lang w:val="en-US" w:eastAsia="zh-CN"/>
-                        </w:rPr>
-                        <w:t>coords</w:t>
-                      </w:r>
-                      <w:proofErr w:type="spellEnd"/>
-                      <w:r>
-                        <w:rPr>
-                          <w:rFonts w:ascii="Courier New" w:eastAsia="Times New Roman" w:hAnsi="Courier New" w:cs="Courier New"/>
-                          <w:color w:val="0000FF"/>
-                          <w:szCs w:val="20"/>
-                          <w:lang w:val="en-US" w:eastAsia="zh-CN"/>
-                        </w:rPr>
-                        <w:t>&gt;</w:t>
+                        <w:t>&lt;/coords&gt;</w:t>
                       </w:r>
                       <w:r>
                         <w:rPr>
@@ -8115,27 +7317,7 @@
                           <w:szCs w:val="20"/>
                           <w:lang w:val="en-US" w:eastAsia="zh-CN"/>
                         </w:rPr>
-                        <w:t>&lt;/</w:t>
-                      </w:r>
-                      <w:proofErr w:type="spellStart"/>
-                      <w:r>
-                        <w:rPr>
-                          <w:rFonts w:ascii="Courier New" w:eastAsia="Times New Roman" w:hAnsi="Courier New" w:cs="Courier New"/>
-                          <w:color w:val="0000FF"/>
-                          <w:szCs w:val="20"/>
-                          <w:lang w:val="en-US" w:eastAsia="zh-CN"/>
-                        </w:rPr>
-                        <w:t>busRequest</w:t>
-                      </w:r>
-                      <w:proofErr w:type="spellEnd"/>
-                      <w:r>
-                        <w:rPr>
-                          <w:rFonts w:ascii="Courier New" w:eastAsia="Times New Roman" w:hAnsi="Courier New" w:cs="Courier New"/>
-                          <w:color w:val="0000FF"/>
-                          <w:szCs w:val="20"/>
-                          <w:lang w:val="en-US" w:eastAsia="zh-CN"/>
-                        </w:rPr>
-                        <w:t>&gt;</w:t>
+                        <w:t>&lt;/busRequest&gt;</w:t>
                       </w:r>
                     </w:p>
                     <w:p/>
@@ -8539,29 +7721,7 @@
                                 <w:szCs w:val="20"/>
                                 <w:lang w:val="en-US" w:eastAsia="zh-CN"/>
                               </w:rPr>
-                              <w:t>&lt;</w:t>
-                            </w:r>
-                            <w:proofErr w:type="spellStart"/>
-                            <w:r>
-                              <w:rPr>
-                                <w:rFonts w:ascii="Courier New" w:eastAsia="Times New Roman" w:hAnsi="Courier New" w:cs="Courier New"/>
-                                <w:color w:val="0000FF"/>
-                                <w:sz w:val="18"/>
-                                <w:szCs w:val="20"/>
-                                <w:lang w:val="en-US" w:eastAsia="zh-CN"/>
-                              </w:rPr>
-                              <w:t>issue_datentime</w:t>
-                            </w:r>
-                            <w:proofErr w:type="spellEnd"/>
-                            <w:r>
-                              <w:rPr>
-                                <w:rFonts w:ascii="Courier New" w:eastAsia="Times New Roman" w:hAnsi="Courier New" w:cs="Courier New"/>
-                                <w:color w:val="0000FF"/>
-                                <w:sz w:val="18"/>
-                                <w:szCs w:val="20"/>
-                                <w:lang w:val="en-US" w:eastAsia="zh-CN"/>
-                              </w:rPr>
-                              <w:t>&gt;</w:t>
+                              <w:t>&lt;issue_datentime&gt;</w:t>
                             </w:r>
                             <w:r>
                               <w:rPr>
@@ -8583,29 +7743,7 @@
                                 <w:szCs w:val="20"/>
                                 <w:lang w:val="en-US" w:eastAsia="zh-CN"/>
                               </w:rPr>
-                              <w:t>&lt;/</w:t>
-                            </w:r>
-                            <w:proofErr w:type="spellStart"/>
-                            <w:r>
-                              <w:rPr>
-                                <w:rFonts w:ascii="Courier New" w:eastAsia="Times New Roman" w:hAnsi="Courier New" w:cs="Courier New"/>
-                                <w:color w:val="0000FF"/>
-                                <w:sz w:val="18"/>
-                                <w:szCs w:val="20"/>
-                                <w:lang w:val="en-US" w:eastAsia="zh-CN"/>
-                              </w:rPr>
-                              <w:t>issue_datentime</w:t>
-                            </w:r>
-                            <w:proofErr w:type="spellEnd"/>
-                            <w:r>
-                              <w:rPr>
-                                <w:rFonts w:ascii="Courier New" w:eastAsia="Times New Roman" w:hAnsi="Courier New" w:cs="Courier New"/>
-                                <w:color w:val="0000FF"/>
-                                <w:sz w:val="18"/>
-                                <w:szCs w:val="20"/>
-                                <w:lang w:val="en-US" w:eastAsia="zh-CN"/>
-                              </w:rPr>
-                              <w:t>&gt;</w:t>
+                              <w:t>&lt;/issue_datentime&gt;</w:t>
                             </w:r>
                           </w:p>
                           <w:p>
@@ -8743,20 +7881,8 @@
                                 <w:szCs w:val="20"/>
                                 <w:lang w:val="en-US" w:eastAsia="zh-CN"/>
                               </w:rPr>
-                              <w:t>&lt;</w:t>
-                            </w:r>
-                            <w:proofErr w:type="spellStart"/>
-                            <w:r>
-                              <w:rPr>
-                                <w:rFonts w:ascii="Courier New" w:eastAsia="Times New Roman" w:hAnsi="Courier New" w:cs="Courier New"/>
-                                <w:color w:val="0000FF"/>
-                                <w:sz w:val="18"/>
-                                <w:szCs w:val="20"/>
-                                <w:lang w:val="en-US" w:eastAsia="zh-CN"/>
-                              </w:rPr>
-                              <w:t>rain_area_image</w:t>
-                            </w:r>
-                            <w:proofErr w:type="spellEnd"/>
+                              <w:t>&lt;rain_area_image</w:t>
+                            </w:r>
                             <w:r>
                               <w:rPr>
                                 <w:rFonts w:ascii="Courier New" w:eastAsia="Times New Roman" w:hAnsi="Courier New" w:cs="Courier New"/>
@@ -8797,29 +7923,7 @@
                                 <w:szCs w:val="20"/>
                                 <w:lang w:val="en-US" w:eastAsia="zh-CN"/>
                               </w:rPr>
-                              <w:t>&lt;/metadata&gt;&lt;/</w:t>
-                            </w:r>
-                            <w:proofErr w:type="spellStart"/>
-                            <w:r>
-                              <w:rPr>
-                                <w:rFonts w:ascii="Courier New" w:eastAsia="Times New Roman" w:hAnsi="Courier New" w:cs="Courier New"/>
-                                <w:color w:val="0000FF"/>
-                                <w:sz w:val="18"/>
-                                <w:szCs w:val="20"/>
-                                <w:lang w:val="en-US" w:eastAsia="zh-CN"/>
-                              </w:rPr>
-                              <w:t>rain_area_image</w:t>
-                            </w:r>
-                            <w:proofErr w:type="spellEnd"/>
-                            <w:r>
-                              <w:rPr>
-                                <w:rFonts w:ascii="Courier New" w:eastAsia="Times New Roman" w:hAnsi="Courier New" w:cs="Courier New"/>
-                                <w:color w:val="0000FF"/>
-                                <w:sz w:val="18"/>
-                                <w:szCs w:val="20"/>
-                                <w:lang w:val="en-US" w:eastAsia="zh-CN"/>
-                              </w:rPr>
-                              <w:t>&gt;</w:t>
+                              <w:t>&lt;/metadata&gt;&lt;/rain_area_image&gt;</w:t>
                             </w:r>
                           </w:p>
                           <w:p>
@@ -8857,29 +7961,7 @@
                                 <w:szCs w:val="20"/>
                                 <w:lang w:val="en-US" w:eastAsia="zh-CN"/>
                               </w:rPr>
-                              <w:t>&lt;</w:t>
-                            </w:r>
-                            <w:proofErr w:type="spellStart"/>
-                            <w:r>
-                              <w:rPr>
-                                <w:rFonts w:ascii="Courier New" w:eastAsia="Times New Roman" w:hAnsi="Courier New" w:cs="Courier New"/>
-                                <w:color w:val="0000FF"/>
-                                <w:sz w:val="18"/>
-                                <w:szCs w:val="20"/>
-                                <w:lang w:val="en-US" w:eastAsia="zh-CN"/>
-                              </w:rPr>
-                              <w:t>satellite_image</w:t>
-                            </w:r>
-                            <w:proofErr w:type="spellEnd"/>
-                            <w:r>
-                              <w:rPr>
-                                <w:rFonts w:ascii="Courier New" w:eastAsia="Times New Roman" w:hAnsi="Courier New" w:cs="Courier New"/>
-                                <w:color w:val="0000FF"/>
-                                <w:sz w:val="18"/>
-                                <w:szCs w:val="20"/>
-                                <w:lang w:val="en-US" w:eastAsia="zh-CN"/>
-                              </w:rPr>
-                              <w:t>&gt;&lt;metadata&gt;</w:t>
+                              <w:t>&lt;satellite_image&gt;&lt;metadata&gt;</w:t>
                             </w:r>
                             <w:r>
                               <w:rPr>
@@ -8901,29 +7983,7 @@
                                 <w:szCs w:val="20"/>
                                 <w:lang w:val="en-US" w:eastAsia="zh-CN"/>
                               </w:rPr>
-                              <w:t>&lt;/metadata&gt;&lt;/</w:t>
-                            </w:r>
-                            <w:proofErr w:type="spellStart"/>
-                            <w:r>
-                              <w:rPr>
-                                <w:rFonts w:ascii="Courier New" w:eastAsia="Times New Roman" w:hAnsi="Courier New" w:cs="Courier New"/>
-                                <w:color w:val="0000FF"/>
-                                <w:sz w:val="18"/>
-                                <w:szCs w:val="20"/>
-                                <w:lang w:val="en-US" w:eastAsia="zh-CN"/>
-                              </w:rPr>
-                              <w:t>satellite_image</w:t>
-                            </w:r>
-                            <w:proofErr w:type="spellEnd"/>
-                            <w:r>
-                              <w:rPr>
-                                <w:rFonts w:ascii="Courier New" w:eastAsia="Times New Roman" w:hAnsi="Courier New" w:cs="Courier New"/>
-                                <w:color w:val="0000FF"/>
-                                <w:sz w:val="18"/>
-                                <w:szCs w:val="20"/>
-                                <w:lang w:val="en-US" w:eastAsia="zh-CN"/>
-                              </w:rPr>
-                              <w:t>&gt;</w:t>
+                              <w:t>&lt;/metadata&gt;&lt;/satellite_image&gt;</w:t>
                             </w:r>
                           </w:p>
                           <w:p>
@@ -9249,29 +8309,7 @@
                           <w:szCs w:val="20"/>
                           <w:lang w:val="en-US" w:eastAsia="zh-CN"/>
                         </w:rPr>
-                        <w:t>&lt;</w:t>
-                      </w:r>
-                      <w:proofErr w:type="spellStart"/>
-                      <w:r>
-                        <w:rPr>
-                          <w:rFonts w:ascii="Courier New" w:eastAsia="Times New Roman" w:hAnsi="Courier New" w:cs="Courier New"/>
-                          <w:color w:val="0000FF"/>
-                          <w:sz w:val="18"/>
-                          <w:szCs w:val="20"/>
-                          <w:lang w:val="en-US" w:eastAsia="zh-CN"/>
-                        </w:rPr>
-                        <w:t>issue_datentime</w:t>
-                      </w:r>
-                      <w:proofErr w:type="spellEnd"/>
-                      <w:r>
-                        <w:rPr>
-                          <w:rFonts w:ascii="Courier New" w:eastAsia="Times New Roman" w:hAnsi="Courier New" w:cs="Courier New"/>
-                          <w:color w:val="0000FF"/>
-                          <w:sz w:val="18"/>
-                          <w:szCs w:val="20"/>
-                          <w:lang w:val="en-US" w:eastAsia="zh-CN"/>
-                        </w:rPr>
-                        <w:t>&gt;</w:t>
+                        <w:t>&lt;issue_datentime&gt;</w:t>
                       </w:r>
                       <w:r>
                         <w:rPr>
@@ -9293,29 +8331,7 @@
                           <w:szCs w:val="20"/>
                           <w:lang w:val="en-US" w:eastAsia="zh-CN"/>
                         </w:rPr>
-                        <w:t>&lt;/</w:t>
-                      </w:r>
-                      <w:proofErr w:type="spellStart"/>
-                      <w:r>
-                        <w:rPr>
-                          <w:rFonts w:ascii="Courier New" w:eastAsia="Times New Roman" w:hAnsi="Courier New" w:cs="Courier New"/>
-                          <w:color w:val="0000FF"/>
-                          <w:sz w:val="18"/>
-                          <w:szCs w:val="20"/>
-                          <w:lang w:val="en-US" w:eastAsia="zh-CN"/>
-                        </w:rPr>
-                        <w:t>issue_datentime</w:t>
-                      </w:r>
-                      <w:proofErr w:type="spellEnd"/>
-                      <w:r>
-                        <w:rPr>
-                          <w:rFonts w:ascii="Courier New" w:eastAsia="Times New Roman" w:hAnsi="Courier New" w:cs="Courier New"/>
-                          <w:color w:val="0000FF"/>
-                          <w:sz w:val="18"/>
-                          <w:szCs w:val="20"/>
-                          <w:lang w:val="en-US" w:eastAsia="zh-CN"/>
-                        </w:rPr>
-                        <w:t>&gt;</w:t>
+                        <w:t>&lt;/issue_datentime&gt;</w:t>
                       </w:r>
                     </w:p>
                     <w:p>
@@ -9453,20 +8469,8 @@
                           <w:szCs w:val="20"/>
                           <w:lang w:val="en-US" w:eastAsia="zh-CN"/>
                         </w:rPr>
-                        <w:t>&lt;</w:t>
-                      </w:r>
-                      <w:proofErr w:type="spellStart"/>
-                      <w:r>
-                        <w:rPr>
-                          <w:rFonts w:ascii="Courier New" w:eastAsia="Times New Roman" w:hAnsi="Courier New" w:cs="Courier New"/>
-                          <w:color w:val="0000FF"/>
-                          <w:sz w:val="18"/>
-                          <w:szCs w:val="20"/>
-                          <w:lang w:val="en-US" w:eastAsia="zh-CN"/>
-                        </w:rPr>
-                        <w:t>rain_area_image</w:t>
-                      </w:r>
-                      <w:proofErr w:type="spellEnd"/>
+                        <w:t>&lt;rain_area_image</w:t>
+                      </w:r>
                       <w:r>
                         <w:rPr>
                           <w:rFonts w:ascii="Courier New" w:eastAsia="Times New Roman" w:hAnsi="Courier New" w:cs="Courier New"/>
@@ -9507,29 +8511,7 @@
                           <w:szCs w:val="20"/>
                           <w:lang w:val="en-US" w:eastAsia="zh-CN"/>
                         </w:rPr>
-                        <w:t>&lt;/metadata&gt;&lt;/</w:t>
-                      </w:r>
-                      <w:proofErr w:type="spellStart"/>
-                      <w:r>
-                        <w:rPr>
-                          <w:rFonts w:ascii="Courier New" w:eastAsia="Times New Roman" w:hAnsi="Courier New" w:cs="Courier New"/>
-                          <w:color w:val="0000FF"/>
-                          <w:sz w:val="18"/>
-                          <w:szCs w:val="20"/>
-                          <w:lang w:val="en-US" w:eastAsia="zh-CN"/>
-                        </w:rPr>
-                        <w:t>rain_area_image</w:t>
-                      </w:r>
-                      <w:proofErr w:type="spellEnd"/>
-                      <w:r>
-                        <w:rPr>
-                          <w:rFonts w:ascii="Courier New" w:eastAsia="Times New Roman" w:hAnsi="Courier New" w:cs="Courier New"/>
-                          <w:color w:val="0000FF"/>
-                          <w:sz w:val="18"/>
-                          <w:szCs w:val="20"/>
-                          <w:lang w:val="en-US" w:eastAsia="zh-CN"/>
-                        </w:rPr>
-                        <w:t>&gt;</w:t>
+                        <w:t>&lt;/metadata&gt;&lt;/rain_area_image&gt;</w:t>
                       </w:r>
                     </w:p>
                     <w:p>
@@ -9567,29 +8549,7 @@
                           <w:szCs w:val="20"/>
                           <w:lang w:val="en-US" w:eastAsia="zh-CN"/>
                         </w:rPr>
-                        <w:t>&lt;</w:t>
-                      </w:r>
-                      <w:proofErr w:type="spellStart"/>
-                      <w:r>
-                        <w:rPr>
-                          <w:rFonts w:ascii="Courier New" w:eastAsia="Times New Roman" w:hAnsi="Courier New" w:cs="Courier New"/>
-                          <w:color w:val="0000FF"/>
-                          <w:sz w:val="18"/>
-                          <w:szCs w:val="20"/>
-                          <w:lang w:val="en-US" w:eastAsia="zh-CN"/>
-                        </w:rPr>
-                        <w:t>satellite_image</w:t>
-                      </w:r>
-                      <w:proofErr w:type="spellEnd"/>
-                      <w:r>
-                        <w:rPr>
-                          <w:rFonts w:ascii="Courier New" w:eastAsia="Times New Roman" w:hAnsi="Courier New" w:cs="Courier New"/>
-                          <w:color w:val="0000FF"/>
-                          <w:sz w:val="18"/>
-                          <w:szCs w:val="20"/>
-                          <w:lang w:val="en-US" w:eastAsia="zh-CN"/>
-                        </w:rPr>
-                        <w:t>&gt;&lt;metadata&gt;</w:t>
+                        <w:t>&lt;satellite_image&gt;&lt;metadata&gt;</w:t>
                       </w:r>
                       <w:r>
                         <w:rPr>
@@ -9611,29 +8571,7 @@
                           <w:szCs w:val="20"/>
                           <w:lang w:val="en-US" w:eastAsia="zh-CN"/>
                         </w:rPr>
-                        <w:t>&lt;/metadata&gt;&lt;/</w:t>
-                      </w:r>
-                      <w:proofErr w:type="spellStart"/>
-                      <w:r>
-                        <w:rPr>
-                          <w:rFonts w:ascii="Courier New" w:eastAsia="Times New Roman" w:hAnsi="Courier New" w:cs="Courier New"/>
-                          <w:color w:val="0000FF"/>
-                          <w:sz w:val="18"/>
-                          <w:szCs w:val="20"/>
-                          <w:lang w:val="en-US" w:eastAsia="zh-CN"/>
-                        </w:rPr>
-                        <w:t>satellite_image</w:t>
-                      </w:r>
-                      <w:proofErr w:type="spellEnd"/>
-                      <w:r>
-                        <w:rPr>
-                          <w:rFonts w:ascii="Courier New" w:eastAsia="Times New Roman" w:hAnsi="Courier New" w:cs="Courier New"/>
-                          <w:color w:val="0000FF"/>
-                          <w:sz w:val="18"/>
-                          <w:szCs w:val="20"/>
-                          <w:lang w:val="en-US" w:eastAsia="zh-CN"/>
-                        </w:rPr>
-                        <w:t>&gt;</w:t>
+                        <w:t>&lt;/metadata&gt;&lt;/satellite_image&gt;</w:t>
                       </w:r>
                     </w:p>
                     <w:p>
@@ -9742,26 +8680,13 @@
                               <w:t>{</w:t>
                             </w:r>
                             <w:r>
-                              <w:t>"</w:t>
-                            </w:r>
-                            <w:proofErr w:type="spellStart"/>
-                            <w:r>
-                              <w:t>status"</w:t>
+                              <w:t>"status"</w:t>
                             </w:r>
                             <w:r>
                               <w:t>:</w:t>
                             </w:r>
                             <w:r>
-                              <w:t>"ok</w:t>
-                            </w:r>
-                            <w:proofErr w:type="spellEnd"/>
-                            <w:proofErr w:type="gramStart"/>
-                            <w:r>
-                              <w:t xml:space="preserve">",   </w:t>
-                            </w:r>
-                            <w:proofErr w:type="gramEnd"/>
-                            <w:r>
-                              <w:t xml:space="preserve">  </w:t>
+                              <w:t xml:space="preserve">"ok",     </w:t>
                             </w:r>
                             <w:r>
                               <w:br/>
@@ -9809,26 +8734,13 @@
                         <w:t>{</w:t>
                       </w:r>
                       <w:r>
-                        <w:t>"</w:t>
-                      </w:r>
-                      <w:proofErr w:type="spellStart"/>
-                      <w:r>
-                        <w:t>status"</w:t>
+                        <w:t>"status"</w:t>
                       </w:r>
                       <w:r>
                         <w:t>:</w:t>
                       </w:r>
                       <w:r>
-                        <w:t>"ok</w:t>
-                      </w:r>
-                      <w:proofErr w:type="spellEnd"/>
-                      <w:proofErr w:type="gramStart"/>
-                      <w:r>
-                        <w:t xml:space="preserve">",   </w:t>
-                      </w:r>
-                      <w:proofErr w:type="gramEnd"/>
-                      <w:r>
-                        <w:t xml:space="preserve">  </w:t>
+                        <w:t xml:space="preserve">"ok",     </w:t>
                       </w:r>
                       <w:r>
                         <w:br/>
@@ -9918,15 +8830,7 @@
                         <w:txbxContent>
                           <w:p>
                             <w:r>
-                              <w:t>{"</w:t>
-                            </w:r>
-                            <w:proofErr w:type="spellStart"/>
-                            <w:r>
-                              <w:t>message":"TMPN","status":"success</w:t>
-                            </w:r>
-                            <w:proofErr w:type="spellEnd"/>
-                            <w:r>
-                              <w:t>"}</w:t>
+                              <w:t>{"message":"TMPN","status":"success"}</w:t>
                             </w:r>
                           </w:p>
                           <w:p/>
@@ -9948,15 +8852,7 @@
                   <w:txbxContent>
                     <w:p>
                       <w:r>
-                        <w:t>{"</w:t>
-                      </w:r>
-                      <w:proofErr w:type="spellStart"/>
-                      <w:r>
-                        <w:t>message":"TMPN","status":"success</w:t>
-                      </w:r>
-                      <w:proofErr w:type="spellEnd"/>
-                      <w:r>
-                        <w:t>"}</w:t>
+                        <w:t>{"message":"TMPN","status":"success"}</w:t>
                       </w:r>
                     </w:p>
                     <w:p/>
@@ -9998,25 +8894,7 @@
           <w:b/>
           <w:i/>
         </w:rPr>
-        <w:t xml:space="preserve">Between Train Management System(new_breakdown.xsd) and Get </w:t>
-      </w:r>
-      <w:proofErr w:type="gramStart"/>
-      <w:r>
-        <w:rPr>
-          <w:rFonts w:cs="Arial"/>
-          <w:b/>
-          <w:i/>
-        </w:rPr>
-        <w:t>nearest</w:t>
-      </w:r>
-      <w:proofErr w:type="gramEnd"/>
-      <w:r>
-        <w:rPr>
-          <w:rFonts w:cs="Arial"/>
-          <w:b/>
-          <w:i/>
-        </w:rPr>
-        <w:t xml:space="preserve"> Bus Depot web service (new_breakdown_formatted.xsd)</w:t>
+        <w:t>Between Train Management System(new_breakdown.xsd) and Get nearest Bus Depot web service (new_breakdown_formatted.xsd)</w:t>
       </w:r>
     </w:p>
     <w:p>
@@ -10277,93 +9155,7 @@
         <w:rPr>
           <w:rFonts w:cs="Arial"/>
         </w:rPr>
-        <w:t xml:space="preserve">The XML from </w:t>
-      </w:r>
-      <w:proofErr w:type="spellStart"/>
-      <w:r>
-        <w:rPr>
-          <w:rFonts w:cs="Arial"/>
-        </w:rPr>
-        <w:t>new_breakdown_formatted</w:t>
-      </w:r>
-      <w:proofErr w:type="spellEnd"/>
-      <w:r>
-        <w:rPr>
-          <w:rFonts w:cs="Arial"/>
-        </w:rPr>
-        <w:t xml:space="preserve"> expects the coordinates to be displayed in </w:t>
-      </w:r>
-      <w:proofErr w:type="spellStart"/>
-      <w:proofErr w:type="gramStart"/>
-      <w:r>
-        <w:rPr>
-          <w:rFonts w:cs="Arial"/>
-        </w:rPr>
-        <w:t>lat,long</w:t>
-      </w:r>
-      <w:proofErr w:type="spellEnd"/>
-      <w:proofErr w:type="gramEnd"/>
-      <w:r>
-        <w:rPr>
-          <w:rFonts w:cs="Arial"/>
-        </w:rPr>
-        <w:t xml:space="preserve"> format in the coordinates tag instead of having a </w:t>
-      </w:r>
-      <w:proofErr w:type="spellStart"/>
-      <w:r>
-        <w:rPr>
-          <w:rFonts w:cs="Arial"/>
-        </w:rPr>
-        <w:t>lat</w:t>
-      </w:r>
-      <w:proofErr w:type="spellEnd"/>
-      <w:r>
-        <w:rPr>
-          <w:rFonts w:cs="Arial"/>
-        </w:rPr>
-        <w:t xml:space="preserve"> and long tag by itself. Therefore, the </w:t>
-      </w:r>
-      <w:proofErr w:type="spellStart"/>
-      <w:r>
-        <w:rPr>
-          <w:rFonts w:cs="Arial"/>
-        </w:rPr>
-        <w:t>lat</w:t>
-      </w:r>
-      <w:proofErr w:type="spellEnd"/>
-      <w:r>
-        <w:rPr>
-          <w:rFonts w:cs="Arial"/>
-        </w:rPr>
-        <w:t xml:space="preserve"> and long from </w:t>
-      </w:r>
-      <w:proofErr w:type="spellStart"/>
-      <w:r>
-        <w:rPr>
-          <w:rFonts w:cs="Arial"/>
-        </w:rPr>
-        <w:t>new_breakdown</w:t>
-      </w:r>
-      <w:proofErr w:type="spellEnd"/>
-      <w:r>
-        <w:rPr>
-          <w:rFonts w:cs="Arial"/>
-        </w:rPr>
-        <w:t xml:space="preserve"> </w:t>
-      </w:r>
-      <w:proofErr w:type="gramStart"/>
-      <w:r>
-        <w:rPr>
-          <w:rFonts w:cs="Arial"/>
-        </w:rPr>
-        <w:t>has to</w:t>
-      </w:r>
-      <w:proofErr w:type="gramEnd"/>
-      <w:r>
-        <w:rPr>
-          <w:rFonts w:cs="Arial"/>
-        </w:rPr>
-        <w:t xml:space="preserve"> be concatenated with a comma to form the coordinates tag.</w:t>
+        <w:t>The XML from new_breakdown_formatted expects the coordinates to be displayed in lat,long format in the coordinates tag instead of having a lat and long tag by itself. Therefore, the lat and long from new_breakdown has to be concatenated with a comma to form the coordinates tag.</w:t>
       </w:r>
     </w:p>
     <w:p>
@@ -10463,25 +9255,7 @@
         <w:t xml:space="preserve"> </w:t>
       </w:r>
       <w:r>
-        <w:t xml:space="preserve">The depots are all </w:t>
-      </w:r>
-      <w:proofErr w:type="spellStart"/>
-      <w:r>
-        <w:t>MsgConsumers</w:t>
-      </w:r>
-      <w:proofErr w:type="spellEnd"/>
-      <w:r>
-        <w:t xml:space="preserve"> on a queue with their name in this format </w:t>
-      </w:r>
-      <w:proofErr w:type="spellStart"/>
-      <w:proofErr w:type="gramStart"/>
-      <w:r>
-        <w:t>q.depot</w:t>
-      </w:r>
-      <w:proofErr w:type="spellEnd"/>
-      <w:proofErr w:type="gramEnd"/>
-      <w:r>
-        <w:t xml:space="preserve">.&lt;dynamic&gt; . With the queue name that is queried from the database, the deploy request will be sent to the relevant depot. </w:t>
+        <w:t xml:space="preserve">The depots are all MsgConsumers on a queue with their name in this format q.depot.&lt;dynamic&gt; . With the queue name that is queried from the database, the deploy request will be sent to the relevant depot. </w:t>
       </w:r>
     </w:p>
     <w:p>
@@ -10536,45 +9310,13 @@
     </w:p>
     <w:p>
       <w:r>
-        <w:t xml:space="preserve">We used Twitter plugin in Tibco BW for both the Train Breakdown and Resumption of Process as well as the Weather Reporting Process. The plugin is configured with the </w:t>
-      </w:r>
-      <w:proofErr w:type="spellStart"/>
-      <w:r>
-        <w:t>Oauth</w:t>
-      </w:r>
-      <w:proofErr w:type="spellEnd"/>
-      <w:r>
-        <w:t xml:space="preserve"> 1.0 for the usage of twitter. Some java properties </w:t>
-      </w:r>
-      <w:proofErr w:type="gramStart"/>
-      <w:r>
-        <w:t>have to</w:t>
-      </w:r>
-      <w:proofErr w:type="gramEnd"/>
-      <w:r>
-        <w:t xml:space="preserve"> be added in the </w:t>
-      </w:r>
-      <w:proofErr w:type="spellStart"/>
-      <w:r>
-        <w:t>designer.tra</w:t>
-      </w:r>
-      <w:proofErr w:type="spellEnd"/>
-      <w:r>
-        <w:t xml:space="preserve"> </w:t>
+        <w:t xml:space="preserve">We used Twitter plugin in Tibco BW for both the Train Breakdown and Resumption of Process as well as the Weather Reporting Process. The plugin is configured with the Oauth 1.0 for the usage of twitter. Some java properties have to be added in the designer.tra </w:t>
       </w:r>
       <w:r>
         <w:t>and</w:t>
       </w:r>
       <w:r>
-        <w:t xml:space="preserve"> the </w:t>
-      </w:r>
-      <w:proofErr w:type="spellStart"/>
-      <w:r>
-        <w:t>bwengine.tra</w:t>
-      </w:r>
-      <w:proofErr w:type="spellEnd"/>
-      <w:r>
-        <w:t xml:space="preserve"> to ensure that Twitter can be used. A tweet is sent when: service is down, service has resumed, heavy rainfall.</w:t>
+        <w:t xml:space="preserve"> the bwengine.tra to ensure that Twitter can be used. A tweet is sent when: service is down, service has resumed, heavy rainfall.</w:t>
       </w:r>
     </w:p>
     <w:p>
@@ -10587,15 +9329,7 @@
     </w:p>
     <w:p>
       <w:r>
-        <w:t xml:space="preserve">The Java Code action in Tibco BW is used in the Train breakdown and Resumption of Service process to check if the log file </w:t>
-      </w:r>
-      <w:proofErr w:type="gramStart"/>
-      <w:r>
-        <w:t>exist</w:t>
-      </w:r>
-      <w:proofErr w:type="gramEnd"/>
-      <w:r>
-        <w:t xml:space="preserve"> in the directory. If the file does not exist, it will return a false to prompt the IM to create a file.</w:t>
+        <w:t>The Java Code action in Tibco BW is used in the Train breakdown and Resumption of Service process to check if the log file exist in the directory. If the file does not exist, it will return a false to prompt the IM to create a file.</w:t>
       </w:r>
     </w:p>
     <w:p>
@@ -10640,15 +9374,7 @@
     </w:p>
     <w:p>
       <w:r>
-        <w:t xml:space="preserve">File polling in the schedule polling process listens to a certain directory for any new file added into the directory. The process will then kickstart a process to upload that new file into the server and generate a URL which allows </w:t>
-      </w:r>
-      <w:proofErr w:type="gramStart"/>
-      <w:r>
-        <w:t>other</w:t>
-      </w:r>
-      <w:proofErr w:type="gramEnd"/>
-      <w:r>
-        <w:t xml:space="preserve"> depot to download the file.</w:t>
+        <w:t>File polling in the schedule polling process listens to a certain directory for any new file added into the directory. The process will then kickstart a process to upload that new file into the server and generate a URL which allows other depot to download the file.</w:t>
       </w:r>
     </w:p>
     <w:p>
@@ -10936,15 +9662,7 @@
     </w:p>
     <w:p>
       <w:r>
-        <w:t xml:space="preserve">Before sending it to the Bus Depot Deploy Management System, there is a data transformation done that combines the </w:t>
-      </w:r>
-      <w:proofErr w:type="spellStart"/>
-      <w:r>
-        <w:t>lat</w:t>
-      </w:r>
-      <w:proofErr w:type="spellEnd"/>
-      <w:r>
-        <w:t xml:space="preserve"> and long into coordinates.</w:t>
+        <w:t>Before sending it to the Bus Depot Deploy Management System, there is a data transformation done that combines the lat and long into coordinates.</w:t>
       </w:r>
     </w:p>
     <w:p>
@@ -11279,15 +9997,7 @@
       </w:pPr>
       <w:r>
         <w:lastRenderedPageBreak/>
-        <w:t xml:space="preserve">The start time of the breakdown would be stored in </w:t>
-      </w:r>
-      <w:proofErr w:type="gramStart"/>
-      <w:r>
-        <w:t>a</w:t>
-      </w:r>
-      <w:proofErr w:type="gramEnd"/>
-      <w:r>
-        <w:t xml:space="preserve"> assigned variable to be later on. </w:t>
+        <w:t xml:space="preserve">The start time of the breakdown would be stored in a assigned variable to be later on. </w:t>
       </w:r>
     </w:p>
     <w:p>
@@ -11351,77 +10061,11 @@
           <w:i/>
         </w:rPr>
       </w:pPr>
-      <w:proofErr w:type="spellStart"/>
-      <w:proofErr w:type="gramStart"/>
       <w:r>
         <w:rPr>
           <w:i/>
         </w:rPr>
-        <w:t>concat</w:t>
-      </w:r>
-      <w:proofErr w:type="spellEnd"/>
-      <w:r>
-        <w:rPr>
-          <w:i/>
-        </w:rPr>
-        <w:t>(</w:t>
-      </w:r>
-      <w:proofErr w:type="spellStart"/>
-      <w:proofErr w:type="gramEnd"/>
-      <w:r>
-        <w:rPr>
-          <w:i/>
-        </w:rPr>
-        <w:t>tib:format-dateTime</w:t>
-      </w:r>
-      <w:proofErr w:type="spellEnd"/>
-      <w:r>
-        <w:rPr>
-          <w:i/>
-        </w:rPr>
-        <w:t xml:space="preserve">("F MMM y </w:t>
-      </w:r>
-      <w:proofErr w:type="spellStart"/>
-      <w:r>
-        <w:rPr>
-          <w:i/>
-        </w:rPr>
-        <w:t>hh:mm:ss</w:t>
-      </w:r>
-      <w:proofErr w:type="spellEnd"/>
-      <w:r>
-        <w:rPr>
-          <w:i/>
-        </w:rPr>
-        <w:t xml:space="preserve"> a",$</w:t>
-      </w:r>
-      <w:proofErr w:type="spellStart"/>
-      <w:r>
-        <w:rPr>
-          <w:i/>
-        </w:rPr>
-        <w:t>BreakdownDateTime</w:t>
-      </w:r>
-      <w:proofErr w:type="spellEnd"/>
-      <w:r>
-        <w:rPr>
-          <w:i/>
-        </w:rPr>
-        <w:t>/root/Datetime),": ",$Parse-XML/breakdown/</w:t>
-      </w:r>
-      <w:proofErr w:type="spellStart"/>
-      <w:r>
-        <w:rPr>
-          <w:i/>
-        </w:rPr>
-        <w:t>faultType</w:t>
-      </w:r>
-      <w:proofErr w:type="spellEnd"/>
-      <w:r>
-        <w:rPr>
-          <w:i/>
-        </w:rPr>
-        <w:t>, " at ",  $Parse-XML/breakdown/remark, " . Bus services have been deployed to the affected stations.")</w:t>
+        <w:t>concat(tib:format-dateTime("F MMM y hh:mm:ss a",$BreakdownDateTime/root/Datetime),": ",$Parse-XML/breakdown/faultType, " at ",  $Parse-XML/breakdown/remark, " . Bus services have been deployed to the affected stations.")</w:t>
       </w:r>
     </w:p>
     <w:p>
@@ -11539,15 +10183,7 @@
     </w:p>
     <w:p>
       <w:r>
-        <w:t xml:space="preserve">It would </w:t>
-      </w:r>
-      <w:proofErr w:type="gramStart"/>
-      <w:r>
-        <w:t>sent</w:t>
-      </w:r>
-      <w:proofErr w:type="gramEnd"/>
-      <w:r>
-        <w:t xml:space="preserve"> the following message to the depot to inform them to stop deploying buses.</w:t>
+        <w:t>It would sent the following message to the depot to inform them to stop deploying buses.</w:t>
       </w:r>
     </w:p>
     <w:p>
@@ -11594,15 +10230,7 @@
     </w:p>
     <w:p>
       <w:r>
-        <w:t xml:space="preserve">After the message has been sent, The Train Management System would inform that the message </w:t>
-      </w:r>
-      <w:proofErr w:type="gramStart"/>
-      <w:r>
-        <w:t>have</w:t>
-      </w:r>
-      <w:proofErr w:type="gramEnd"/>
-      <w:r>
-        <w:t xml:space="preserve"> been sent.</w:t>
+        <w:t>After the message has been sent, The Train Management System would inform that the message have been sent.</w:t>
       </w:r>
     </w:p>
     <w:p>
@@ -11653,15 +10281,7 @@
         <w:jc w:val="left"/>
       </w:pPr>
       <w:r>
-        <w:t xml:space="preserve">The end time of the breakdown would be stored in </w:t>
-      </w:r>
-      <w:proofErr w:type="gramStart"/>
-      <w:r>
-        <w:t>a</w:t>
-      </w:r>
-      <w:proofErr w:type="gramEnd"/>
-      <w:r>
-        <w:t xml:space="preserve"> assigned variable to be later on. </w:t>
+        <w:t xml:space="preserve">The end time of the breakdown would be stored in a assigned variable to be later on. </w:t>
       </w:r>
     </w:p>
     <w:p>
@@ -11721,63 +10341,11 @@
           <w:i/>
         </w:rPr>
       </w:pPr>
-      <w:proofErr w:type="spellStart"/>
-      <w:proofErr w:type="gramStart"/>
       <w:r>
         <w:rPr>
           <w:i/>
         </w:rPr>
-        <w:t>concat</w:t>
-      </w:r>
-      <w:proofErr w:type="spellEnd"/>
-      <w:r>
-        <w:rPr>
-          <w:i/>
-        </w:rPr>
-        <w:t>(</w:t>
-      </w:r>
-      <w:proofErr w:type="spellStart"/>
-      <w:proofErr w:type="gramEnd"/>
-      <w:r>
-        <w:rPr>
-          <w:i/>
-        </w:rPr>
-        <w:t>tib:format-dateTime</w:t>
-      </w:r>
-      <w:proofErr w:type="spellEnd"/>
-      <w:r>
-        <w:rPr>
-          <w:i/>
-        </w:rPr>
-        <w:t xml:space="preserve">("F MMM y </w:t>
-      </w:r>
-      <w:proofErr w:type="spellStart"/>
-      <w:r>
-        <w:rPr>
-          <w:i/>
-        </w:rPr>
-        <w:t>hh:mm:ss</w:t>
-      </w:r>
-      <w:proofErr w:type="spellEnd"/>
-      <w:r>
-        <w:rPr>
-          <w:i/>
-        </w:rPr>
-        <w:t xml:space="preserve"> a",$</w:t>
-      </w:r>
-      <w:proofErr w:type="spellStart"/>
-      <w:r>
-        <w:rPr>
-          <w:i/>
-        </w:rPr>
-        <w:t>ResumeFromBreakdownDateTime</w:t>
-      </w:r>
-      <w:proofErr w:type="spellEnd"/>
-      <w:r>
-        <w:rPr>
-          <w:i/>
-        </w:rPr>
-        <w:t>/root/Datetime),": Train Service at ", $Parse-XML/breakdown/remark, " has resumed.")</w:t>
+        <w:t>concat(tib:format-dateTime("F MMM y hh:mm:ss a",$ResumeFromBreakdownDateTime/root/Datetime),": Train Service at ", $Parse-XML/breakdown/remark, " has resumed.")</w:t>
       </w:r>
     </w:p>
     <w:p>
@@ -11852,15 +10420,7 @@
     </w:p>
     <w:p>
       <w:r>
-        <w:t xml:space="preserve">First it would run a java code to check if the file </w:t>
-      </w:r>
-      <w:proofErr w:type="gramStart"/>
-      <w:r>
-        <w:t>exist</w:t>
-      </w:r>
-      <w:proofErr w:type="gramEnd"/>
-      <w:r>
-        <w:t xml:space="preserve"> in the particular folder</w:t>
+        <w:t>First it would run a java code to check if the file exist in the particular folder</w:t>
       </w:r>
     </w:p>
     <w:p>
@@ -11952,26 +10512,10 @@
         </w:rPr>
       </w:pPr>
       <w:r>
-        <w:t xml:space="preserve">If the file doesn’t exist, it would then check if the file </w:t>
-      </w:r>
-      <w:proofErr w:type="gramStart"/>
-      <w:r>
-        <w:t>exist</w:t>
-      </w:r>
-      <w:proofErr w:type="gramEnd"/>
-      <w:r>
-        <w:t xml:space="preserve"> in the particular folder. It will also create the f</w:t>
-      </w:r>
-      <w:r>
-        <w:t xml:space="preserve">older if the file doesn’t exist </w:t>
-      </w:r>
-      <w:proofErr w:type="gramStart"/>
-      <w:r>
-        <w:t>and also</w:t>
-      </w:r>
-      <w:proofErr w:type="gramEnd"/>
-      <w:r>
-        <w:t xml:space="preserve"> writes the headers of the file.</w:t>
+        <w:t>If the file doesn’t exist, it would then check if the file exist in the particular folder. It will also create the f</w:t>
+      </w:r>
+      <w:r>
+        <w:t>older if the file doesn’t exist and also writes the headers of the file.</w:t>
       </w:r>
     </w:p>
     <w:p>
@@ -12100,15 +10644,7 @@
     </w:p>
     <w:p>
       <w:r>
-        <w:t xml:space="preserve">Once the file has been created or the file exist in that directory, it will log the time of breakdown, </w:t>
-      </w:r>
-      <w:proofErr w:type="spellStart"/>
-      <w:r>
-        <w:t>lat</w:t>
-      </w:r>
-      <w:proofErr w:type="spellEnd"/>
-      <w:r>
-        <w:t>, long and time of resume in the following format. (Time of breakdown and time of resume are obtained from the assigned variable during the process)</w:t>
+        <w:t>Once the file has been created or the file exist in that directory, it will log the time of breakdown, lat, long and time of resume in the following format. (Time of breakdown and time of resume are obtained from the assigned variable during the process)</w:t>
       </w:r>
     </w:p>
     <w:p>
@@ -12118,119 +10654,11 @@
           <w:i/>
         </w:rPr>
       </w:pPr>
-      <w:proofErr w:type="spellStart"/>
-      <w:proofErr w:type="gramStart"/>
       <w:r>
         <w:rPr>
           <w:i/>
         </w:rPr>
-        <w:t>concat</w:t>
-      </w:r>
-      <w:proofErr w:type="spellEnd"/>
-      <w:r>
-        <w:rPr>
-          <w:i/>
-        </w:rPr>
-        <w:t>(</w:t>
-      </w:r>
-      <w:proofErr w:type="spellStart"/>
-      <w:proofErr w:type="gramEnd"/>
-      <w:r>
-        <w:rPr>
-          <w:i/>
-        </w:rPr>
-        <w:t>tib:format-dateTime</w:t>
-      </w:r>
-      <w:proofErr w:type="spellEnd"/>
-      <w:r>
-        <w:rPr>
-          <w:i/>
-        </w:rPr>
-        <w:t xml:space="preserve">("F MMM y </w:t>
-      </w:r>
-      <w:proofErr w:type="spellStart"/>
-      <w:r>
-        <w:rPr>
-          <w:i/>
-        </w:rPr>
-        <w:t>hh:mm:ss</w:t>
-      </w:r>
-      <w:proofErr w:type="spellEnd"/>
-      <w:r>
-        <w:rPr>
-          <w:i/>
-        </w:rPr>
-        <w:t xml:space="preserve"> a",$</w:t>
-      </w:r>
-      <w:proofErr w:type="spellStart"/>
-      <w:r>
-        <w:rPr>
-          <w:i/>
-        </w:rPr>
-        <w:t>BreakdownDateTime</w:t>
-      </w:r>
-      <w:proofErr w:type="spellEnd"/>
-      <w:r>
-        <w:rPr>
-          <w:i/>
-        </w:rPr>
-        <w:t>/root/Datetime), ",", $Parse-XML/breakdown/coordinates/</w:t>
-      </w:r>
-      <w:proofErr w:type="spellStart"/>
-      <w:r>
-        <w:rPr>
-          <w:i/>
-        </w:rPr>
-        <w:t>lat</w:t>
-      </w:r>
-      <w:proofErr w:type="spellEnd"/>
-      <w:r>
-        <w:rPr>
-          <w:i/>
-        </w:rPr>
-        <w:t>,",", $Parse-XML/breakdown/coordinates/long,",",</w:t>
-      </w:r>
-      <w:proofErr w:type="spellStart"/>
-      <w:r>
-        <w:rPr>
-          <w:i/>
-        </w:rPr>
-        <w:t>tib:format-dateTime</w:t>
-      </w:r>
-      <w:proofErr w:type="spellEnd"/>
-      <w:r>
-        <w:rPr>
-          <w:i/>
-        </w:rPr>
-        <w:t xml:space="preserve">("F MMM y </w:t>
-      </w:r>
-      <w:proofErr w:type="spellStart"/>
-      <w:r>
-        <w:rPr>
-          <w:i/>
-        </w:rPr>
-        <w:t>hh:mm:ss</w:t>
-      </w:r>
-      <w:proofErr w:type="spellEnd"/>
-      <w:r>
-        <w:rPr>
-          <w:i/>
-        </w:rPr>
-        <w:t xml:space="preserve"> a",$</w:t>
-      </w:r>
-      <w:proofErr w:type="spellStart"/>
-      <w:r>
-        <w:rPr>
-          <w:i/>
-        </w:rPr>
-        <w:t>ResumeFromBreakdownDateTime</w:t>
-      </w:r>
-      <w:proofErr w:type="spellEnd"/>
-      <w:r>
-        <w:rPr>
-          <w:i/>
-        </w:rPr>
-        <w:t>/root/Datetime))</w:t>
+        <w:t>concat(tib:format-dateTime("F MMM y hh:mm:ss a",$BreakdownDateTime/root/Datetime), ",", $Parse-XML/breakdown/coordinates/lat,",", $Parse-XML/breakdown/coordinates/long,",",tib:format-dateTime("F MMM y hh:mm:ss a",$ResumeFromBreakdownDateTime/root/Datetime))</w:t>
       </w:r>
     </w:p>
     <w:p>
@@ -12294,15 +10722,7 @@
         <w:t>An email will also be sent to the</w:t>
       </w:r>
       <w:r>
-        <w:t xml:space="preserve"> COO, it would consist of information of when it </w:t>
-      </w:r>
-      <w:proofErr w:type="gramStart"/>
-      <w:r>
-        <w:t>happen</w:t>
-      </w:r>
-      <w:proofErr w:type="gramEnd"/>
-      <w:r>
-        <w:t>, what fault is it, the start time and end time of the breakdown and the duration of the breakdown in the following format:</w:t>
+        <w:t xml:space="preserve"> COO, it would consist of information of when it happen, what fault is it, the start time and end time of the breakdown and the duration of the breakdown in the following format:</w:t>
       </w:r>
     </w:p>
     <w:p>
@@ -12312,348 +10732,18 @@
           <w:i/>
         </w:rPr>
       </w:pPr>
-      <w:proofErr w:type="spellStart"/>
       <w:r>
         <w:rPr>
           <w:i/>
         </w:rPr>
-        <w:t>concat</w:t>
-      </w:r>
-      <w:proofErr w:type="spellEnd"/>
-      <w:r>
-        <w:rPr>
-          <w:i/>
-        </w:rPr>
-        <w:t>("Dear Sir,&amp;</w:t>
-      </w:r>
-      <w:proofErr w:type="spellStart"/>
-      <w:r>
-        <w:rPr>
-          <w:i/>
-        </w:rPr>
-        <w:t>lf</w:t>
-      </w:r>
-      <w:proofErr w:type="spellEnd"/>
-      <w:r>
-        <w:rPr>
-          <w:i/>
-        </w:rPr>
-        <w:t>; &amp;</w:t>
-      </w:r>
-      <w:proofErr w:type="spellStart"/>
-      <w:r>
-        <w:rPr>
-          <w:i/>
-        </w:rPr>
-        <w:t>lf;Incident</w:t>
-      </w:r>
-      <w:proofErr w:type="spellEnd"/>
-      <w:r>
-        <w:rPr>
-          <w:i/>
-        </w:rPr>
-        <w:t xml:space="preserve"> Report: ",</w:t>
-      </w:r>
-      <w:proofErr w:type="spellStart"/>
-      <w:r>
-        <w:rPr>
-          <w:i/>
-        </w:rPr>
-        <w:t>tib:format-dateTime</w:t>
-      </w:r>
-      <w:proofErr w:type="spellEnd"/>
-      <w:r>
-        <w:rPr>
-          <w:i/>
-        </w:rPr>
-        <w:t>("F MMM y", $</w:t>
-      </w:r>
-      <w:proofErr w:type="spellStart"/>
-      <w:r>
-        <w:rPr>
-          <w:i/>
-        </w:rPr>
-        <w:t>ResumeFromBreakdownDateTime</w:t>
-      </w:r>
-      <w:proofErr w:type="spellEnd"/>
-      <w:r>
-        <w:rPr>
-          <w:i/>
-        </w:rPr>
-        <w:t>/root/Datetime) ,"&amp;</w:t>
-      </w:r>
-      <w:proofErr w:type="spellStart"/>
-      <w:r>
-        <w:rPr>
-          <w:i/>
-        </w:rPr>
-        <w:t>lf;Incident</w:t>
-      </w:r>
-      <w:proofErr w:type="spellEnd"/>
-      <w:r>
-        <w:rPr>
-          <w:i/>
-        </w:rPr>
-        <w:t xml:space="preserve"> Type: ",$Parse-XML/breakdown/</w:t>
-      </w:r>
-      <w:proofErr w:type="spellStart"/>
-      <w:r>
-        <w:rPr>
-          <w:i/>
-        </w:rPr>
-        <w:t>faultType</w:t>
-      </w:r>
-      <w:proofErr w:type="spellEnd"/>
-      <w:r>
-        <w:rPr>
-          <w:i/>
-        </w:rPr>
-        <w:t>, "&amp;</w:t>
-      </w:r>
-      <w:proofErr w:type="spellStart"/>
-      <w:r>
-        <w:rPr>
-          <w:i/>
-        </w:rPr>
-        <w:t>lf;Start</w:t>
-      </w:r>
-      <w:proofErr w:type="spellEnd"/>
-      <w:r>
-        <w:rPr>
-          <w:i/>
-        </w:rPr>
-        <w:t xml:space="preserve"> Time: ",</w:t>
-      </w:r>
-      <w:proofErr w:type="spellStart"/>
-      <w:r>
-        <w:rPr>
-          <w:i/>
-        </w:rPr>
-        <w:t>tib:format-dateTime</w:t>
-      </w:r>
-      <w:proofErr w:type="spellEnd"/>
-      <w:r>
-        <w:rPr>
-          <w:i/>
-        </w:rPr>
-        <w:t xml:space="preserve">("F MMM y </w:t>
-      </w:r>
-      <w:proofErr w:type="spellStart"/>
-      <w:r>
-        <w:rPr>
-          <w:i/>
-        </w:rPr>
-        <w:t>hh:mm:ss</w:t>
-      </w:r>
-      <w:proofErr w:type="spellEnd"/>
-      <w:r>
-        <w:rPr>
-          <w:i/>
-        </w:rPr>
-        <w:t xml:space="preserve"> a", $</w:t>
-      </w:r>
-      <w:proofErr w:type="spellStart"/>
-      <w:r>
-        <w:rPr>
-          <w:i/>
-        </w:rPr>
-        <w:t>BreakdownDateTime</w:t>
-      </w:r>
-      <w:proofErr w:type="spellEnd"/>
-      <w:r>
-        <w:rPr>
-          <w:i/>
-        </w:rPr>
-        <w:t>/root/Datetime),"&amp;</w:t>
-      </w:r>
-      <w:proofErr w:type="spellStart"/>
-      <w:r>
-        <w:rPr>
-          <w:i/>
-        </w:rPr>
-        <w:t>lf;End</w:t>
-      </w:r>
-      <w:proofErr w:type="spellEnd"/>
-      <w:r>
-        <w:rPr>
-          <w:i/>
-        </w:rPr>
-        <w:t xml:space="preserve"> Time: ",</w:t>
-      </w:r>
-      <w:proofErr w:type="spellStart"/>
-      <w:r>
-        <w:rPr>
-          <w:i/>
-        </w:rPr>
-        <w:t>tib:format-dateTime</w:t>
-      </w:r>
-      <w:proofErr w:type="spellEnd"/>
-      <w:r>
-        <w:rPr>
-          <w:i/>
-        </w:rPr>
-        <w:t xml:space="preserve">("F MMM y </w:t>
-      </w:r>
-      <w:proofErr w:type="spellStart"/>
-      <w:r>
-        <w:rPr>
-          <w:i/>
-        </w:rPr>
-        <w:t>hh:mm:ss</w:t>
-      </w:r>
-      <w:proofErr w:type="spellEnd"/>
-      <w:r>
-        <w:rPr>
-          <w:i/>
-        </w:rPr>
-        <w:t xml:space="preserve"> a", $</w:t>
-      </w:r>
-      <w:proofErr w:type="spellStart"/>
-      <w:r>
-        <w:rPr>
-          <w:i/>
-        </w:rPr>
-        <w:t>ResumeFromBreakdownDateTime</w:t>
-      </w:r>
-      <w:proofErr w:type="spellEnd"/>
-      <w:r>
-        <w:rPr>
-          <w:i/>
-        </w:rPr>
-        <w:t>/root/Datetime), "&amp;</w:t>
-      </w:r>
-      <w:proofErr w:type="spellStart"/>
-      <w:r>
-        <w:rPr>
-          <w:i/>
-        </w:rPr>
-        <w:t>lf;Downtime</w:t>
-      </w:r>
-      <w:proofErr w:type="spellEnd"/>
-      <w:r>
-        <w:rPr>
-          <w:i/>
-        </w:rPr>
-        <w:t xml:space="preserve"> of operations: ",(tib:get-day-from-dateTime($ResumeFromBreakdownDateTime/root/Datetime) - </w:t>
-      </w:r>
-      <w:proofErr w:type="spellStart"/>
-      <w:r>
-        <w:rPr>
-          <w:i/>
-        </w:rPr>
-        <w:t>tib:get-day-from-dateTime</w:t>
-      </w:r>
-      <w:proofErr w:type="spellEnd"/>
-      <w:r>
-        <w:rPr>
-          <w:i/>
-        </w:rPr>
-        <w:t>($</w:t>
-      </w:r>
-      <w:proofErr w:type="spellStart"/>
-      <w:r>
-        <w:rPr>
-          <w:i/>
-        </w:rPr>
-        <w:t>BreakdownDateTime</w:t>
-      </w:r>
-      <w:proofErr w:type="spellEnd"/>
-      <w:r>
-        <w:rPr>
-          <w:i/>
-        </w:rPr>
-        <w:t xml:space="preserve">/root/Datetime)) * 1440 +(tib:get-hours-from-dateTime($ResumeFromBreakdownDateTime/root/Datetime) - </w:t>
-      </w:r>
-      <w:proofErr w:type="spellStart"/>
-      <w:r>
-        <w:rPr>
-          <w:i/>
-        </w:rPr>
-        <w:t>tib:get-hours-from-dateTime</w:t>
-      </w:r>
-      <w:proofErr w:type="spellEnd"/>
-      <w:r>
-        <w:rPr>
-          <w:i/>
-        </w:rPr>
-        <w:t>($</w:t>
-      </w:r>
-      <w:proofErr w:type="spellStart"/>
-      <w:r>
-        <w:rPr>
-          <w:i/>
-        </w:rPr>
-        <w:t>BreakdownDateTime</w:t>
-      </w:r>
-      <w:proofErr w:type="spellEnd"/>
-      <w:r>
-        <w:rPr>
-          <w:i/>
-        </w:rPr>
-        <w:t>/root/Datetime)) * 60+tib:get-minutes-from-dateTime($ResumeFromBreakdownDateTime/root/Datetime) - tib:get-minutes-from-</w:t>
+        <w:t>concat("Dear Sir,&amp;lf; &amp;lf;Incident Report: ",tib:format-dateTime("F MMM y", $ResumeFromBreakdownDateTime/root/Datetime) ,"&amp;lf;Incident Type: ",$Parse-XML/breakdown/faultType, "&amp;lf;Start Time: ",tib:format-dateTime("F MMM y hh:mm:ss a", $BreakdownDateTime/root/Datetime),"&amp;lf;End Time: ",tib:format-dateTime("F MMM y hh:mm:ss a", $ResumeFromBreakdownDateTime/root/Datetime), "&amp;lf;Downtime of operations: ",(tib:get-day-from-dateTime($ResumeFromBreakdownDateTime/root/Datetime) - tib:get-day-from-dateTime($BreakdownDateTime/root/Datetime)) * 1440 +(tib:get-hours-from-dateTime($ResumeFromBreakdownDateTime/root/Datetime) - tib:get-hours-from-dateTime($BreakdownDateTime/root/Datetime)) * 60+tib:get-minutes-from-dateTime($ResumeFromBreakdownDateTime/root/Datetime) - tib:get-minutes-from-</w:t>
       </w:r>
       <w:r>
         <w:rPr>
           <w:i/>
         </w:rPr>
         <w:lastRenderedPageBreak/>
-        <w:t xml:space="preserve">dateTime($BreakdownDateTime/root/Datetime)," </w:t>
-      </w:r>
-      <w:proofErr w:type="spellStart"/>
-      <w:r>
-        <w:rPr>
-          <w:i/>
-        </w:rPr>
-        <w:t>minutes&amp;lf</w:t>
-      </w:r>
-      <w:proofErr w:type="spellEnd"/>
-      <w:r>
-        <w:rPr>
-          <w:i/>
-        </w:rPr>
-        <w:t>;&amp;</w:t>
-      </w:r>
-      <w:proofErr w:type="spellStart"/>
-      <w:r>
-        <w:rPr>
-          <w:i/>
-        </w:rPr>
-        <w:t>lf;For</w:t>
-      </w:r>
-      <w:proofErr w:type="spellEnd"/>
-      <w:r>
-        <w:rPr>
-          <w:i/>
-        </w:rPr>
-        <w:t xml:space="preserve"> your information.&amp;</w:t>
-      </w:r>
-      <w:proofErr w:type="spellStart"/>
-      <w:r>
-        <w:rPr>
-          <w:i/>
-        </w:rPr>
-        <w:t>lf</w:t>
-      </w:r>
-      <w:proofErr w:type="spellEnd"/>
-      <w:r>
-        <w:rPr>
-          <w:i/>
-        </w:rPr>
-        <w:t>;&amp;</w:t>
-      </w:r>
-      <w:proofErr w:type="spellStart"/>
-      <w:r>
-        <w:rPr>
-          <w:i/>
-        </w:rPr>
-        <w:t>lf</w:t>
-      </w:r>
-      <w:proofErr w:type="spellEnd"/>
-      <w:r>
-        <w:rPr>
-          <w:i/>
-        </w:rPr>
-        <w:t>;-Auto generated Message-")</w:t>
+        <w:t>dateTime($BreakdownDateTime/root/Datetime)," minutes&amp;lf;&amp;lf;For your information.&amp;lf;&amp;lf;-Auto generated Message-")</w:t>
       </w:r>
     </w:p>
     <w:p>
@@ -13303,15 +11393,7 @@
         <w:t xml:space="preserve">If </w:t>
       </w:r>
       <w:r>
-        <w:t>“Warning</w:t>
-      </w:r>
-      <w:proofErr w:type="gramStart"/>
-      <w:r>
-        <w:t>” !</w:t>
-      </w:r>
-      <w:proofErr w:type="gramEnd"/>
-      <w:r>
-        <w:t xml:space="preserve">= </w:t>
+        <w:t xml:space="preserve">“Warning” != </w:t>
       </w:r>
       <w:r>
         <w:t>“</w:t>
@@ -13323,15 +11405,7 @@
         <w:t>”</w:t>
       </w:r>
       <w:r>
-        <w:t>, TIBCO BW will route the message to “Twitter Publish Heavy Rain Alert” and “JMS Weather Topic Publisher” listening on destination “</w:t>
-      </w:r>
-      <w:proofErr w:type="spellStart"/>
-      <w:r>
-        <w:t>t.weather</w:t>
-      </w:r>
-      <w:proofErr w:type="spellEnd"/>
-      <w:r>
-        <w:t>” as shown in the below screenshot.</w:t>
+        <w:t>, TIBCO BW will route the message to “Twitter Publish Heavy Rain Alert” and “JMS Weather Topic Publisher” listening on destination “t.weather” as shown in the below screenshot.</w:t>
       </w:r>
     </w:p>
     <w:p>
@@ -13424,17 +11498,7 @@
         <w:t xml:space="preserve">The follow will then be displayed on Twitter </w:t>
       </w:r>
       <w:r>
-        <w:t>and JSM listening to “</w:t>
-      </w:r>
-      <w:proofErr w:type="spellStart"/>
-      <w:proofErr w:type="gramStart"/>
-      <w:r>
-        <w:t>t.weather</w:t>
-      </w:r>
-      <w:proofErr w:type="spellEnd"/>
-      <w:proofErr w:type="gramEnd"/>
-      <w:r>
-        <w:t>”:</w:t>
+        <w:t>and JSM listening to “t.weather”:</w:t>
       </w:r>
     </w:p>
     <w:p>
@@ -13509,13 +11573,9 @@
       <w:r>
         <w:t>“</w:t>
       </w:r>
-      <w:proofErr w:type="spellStart"/>
-      <w:proofErr w:type="gramStart"/>
       <w:r>
         <w:t>t.weather</w:t>
       </w:r>
-      <w:proofErr w:type="spellEnd"/>
-      <w:proofErr w:type="gramEnd"/>
       <w:r>
         <w:t>”</w:t>
       </w:r>
@@ -13623,15 +11683,7 @@
         <w:t xml:space="preserve">The scenario </w:t>
       </w:r>
       <w:r>
-        <w:t xml:space="preserve">begins with the “Schedule </w:t>
-      </w:r>
-      <w:proofErr w:type="spellStart"/>
-      <w:r>
-        <w:t>Poller</w:t>
-      </w:r>
-      <w:proofErr w:type="spellEnd"/>
-      <w:r>
-        <w:t>”</w:t>
+        <w:t>begins with the “Schedule Poller”</w:t>
       </w:r>
       <w:r>
         <w:t xml:space="preserve"> activity</w:t>
@@ -13649,7 +11701,15 @@
         <w:rPr>
           <w:b/>
         </w:rPr>
-        <w:t>File Name)</w:t>
+        <w:t xml:space="preserve">File </w:t>
+      </w:r>
+      <w:bookmarkStart w:id="8" w:name="_GoBack"/>
+      <w:bookmarkEnd w:id="8"/>
+      <w:r>
+        <w:rPr>
+          <w:b/>
+        </w:rPr>
+        <w:t>Name)</w:t>
       </w:r>
       <w:r>
         <w:t xml:space="preserve"> every 5 seconds for new text file added to the folder.</w:t>
@@ -13662,8 +11722,8 @@
         <w:tblLook w:val="0600" w:firstRow="0" w:lastRow="0" w:firstColumn="0" w:lastColumn="0" w:noHBand="1" w:noVBand="1"/>
       </w:tblPr>
       <w:tblGrid>
-        <w:gridCol w:w="6576"/>
-        <w:gridCol w:w="3880"/>
+        <w:gridCol w:w="6639"/>
+        <w:gridCol w:w="3817"/>
       </w:tblGrid>
       <w:tr>
         <w:tc>
@@ -13681,9 +11741,9 @@
                 <w:noProof/>
               </w:rPr>
               <w:drawing>
-                <wp:inline distT="0" distB="0" distL="0" distR="0" wp14:anchorId="3C8155C8" wp14:editId="677CD1C0">
-                  <wp:extent cx="4130040" cy="2118063"/>
-                  <wp:effectExtent l="0" t="0" r="3810" b="0"/>
+                <wp:inline distT="0" distB="0" distL="0" distR="0" wp14:anchorId="3C8155C8" wp14:editId="78E505A1">
+                  <wp:extent cx="4245254" cy="1967163"/>
+                  <wp:effectExtent l="0" t="0" r="3175" b="0"/>
                   <wp:docPr id="3" name="Picture 3"/>
                   <wp:cNvGraphicFramePr>
                     <a:graphicFrameLocks xmlns:a="http://schemas.openxmlformats.org/drawingml/2006/main" noChangeAspect="1"/>
@@ -13695,21 +11755,22 @@
                           <pic:cNvPr id="3" name="Schedule Polling.jpg"/>
                           <pic:cNvPicPr/>
                         </pic:nvPicPr>
-                        <pic:blipFill rotWithShape="1">
-                          <a:blip r:embed="rId55">
+                        <pic:blipFill>
+                          <a:blip r:embed="rId55" cstate="print">
                             <a:extLst>
                               <a:ext uri="{28A0092B-C50C-407E-A947-70E740481C1C}">
                                 <a14:useLocalDpi xmlns:a14="http://schemas.microsoft.com/office/drawing/2010/main" val="0"/>
                               </a:ext>
                             </a:extLst>
                           </a:blip>
-                          <a:srcRect l="2006" r="60881" b="65399"/>
-                          <a:stretch/>
+                          <a:stretch>
+                            <a:fillRect/>
+                          </a:stretch>
                         </pic:blipFill>
                         <pic:spPr bwMode="auto">
                           <a:xfrm>
                             <a:off x="0" y="0"/>
-                            <a:ext cx="4215296" cy="2161786"/>
+                            <a:ext cx="4295895" cy="1990629"/>
                           </a:xfrm>
                           <a:prstGeom prst="rect">
                             <a:avLst/>
@@ -13797,15 +11858,7 @@
         <w:t xml:space="preserve">When a new file is added </w:t>
       </w:r>
       <w:r>
-        <w:t xml:space="preserve">to the folder, the “Schedule </w:t>
-      </w:r>
-      <w:proofErr w:type="spellStart"/>
-      <w:r>
-        <w:t>Poller</w:t>
-      </w:r>
-      <w:proofErr w:type="spellEnd"/>
-      <w:r>
-        <w:t xml:space="preserve">” </w:t>
+        <w:t xml:space="preserve">to the folder, the “Schedule Poller” </w:t>
       </w:r>
       <w:r>
         <w:t xml:space="preserve">activity </w:t>
@@ -13837,15 +11890,7 @@
         <w:t xml:space="preserve">. The file will be uploaded </w:t>
       </w:r>
       <w:r>
-        <w:t xml:space="preserve">with the </w:t>
-      </w:r>
-      <w:proofErr w:type="spellStart"/>
-      <w:r>
-        <w:t>param</w:t>
-      </w:r>
-      <w:proofErr w:type="spellEnd"/>
-      <w:r>
-        <w:t xml:space="preserve"> key of “schedule”</w:t>
+        <w:t>with the param key of “schedule”</w:t>
       </w:r>
       <w:r>
         <w:t>.</w:t>
@@ -13962,15 +12007,7 @@
     </w:p>
     <w:p>
       <w:r>
-        <w:t xml:space="preserve">If at any point within the 10 tries, it </w:t>
-      </w:r>
-      <w:proofErr w:type="gramStart"/>
-      <w:r>
-        <w:t>manage</w:t>
-      </w:r>
-      <w:proofErr w:type="gramEnd"/>
-      <w:r>
-        <w:t xml:space="preserve"> to successful upload, the process will continue. Otherwise, it will end the process instance instantly after the 10th tries.</w:t>
+        <w:t>If at any point within the 10 tries, it manage to successful upload, the process will continue. Otherwise, it will end the process instance instantly after the 10th tries.</w:t>
       </w:r>
     </w:p>
     <w:p>
@@ -13979,8 +12016,6 @@
           <w:lang w:val="en-SG"/>
         </w:rPr>
       </w:pPr>
-      <w:bookmarkStart w:id="8" w:name="_GoBack"/>
-      <w:bookmarkEnd w:id="8"/>
     </w:p>
     <w:p>
       <w:r>
@@ -14032,15 +12067,7 @@
           </w:p>
           <w:p>
             <w:r>
-              <w:t xml:space="preserve">    "</w:t>
-            </w:r>
-            <w:proofErr w:type="spellStart"/>
-            <w:r>
-              <w:t>statusCode</w:t>
-            </w:r>
-            <w:proofErr w:type="spellEnd"/>
-            <w:r>
-              <w:t>": "503",</w:t>
+              <w:t xml:space="preserve">    "statusCode": "503",</w:t>
             </w:r>
           </w:p>
           <w:p>
@@ -14070,15 +12097,7 @@
           </w:p>
           <w:p>
             <w:r>
-              <w:t xml:space="preserve">    "</w:t>
-            </w:r>
-            <w:proofErr w:type="spellStart"/>
-            <w:r>
-              <w:t>statusCode</w:t>
-            </w:r>
-            <w:proofErr w:type="spellEnd"/>
-            <w:r>
-              <w:t>": "200",</w:t>
+              <w:t xml:space="preserve">    "statusCode": "200",</w:t>
             </w:r>
           </w:p>
           <w:p>

</xml_diff>